<commit_message>
Tema 1. IA + Tema 2. IA (parte) + Tema 2. Data Mining (solucionado)
</commit_message>
<xml_diff>
--- a/Resumen Inteligencia Artificial 2.docx
+++ b/Resumen Inteligencia Artificial 2.docx
@@ -36,7 +36,13 @@
     </w:p>
     <w:p>
       <w:r>
-        <w:t>Técnicas de IA que simulan los elementos de mas bajo nivel que interviene en los procesos inteligentes para que de su combinación emerja de forma espontánea el comportamiento inteligente.</w:t>
+        <w:t xml:space="preserve">Técnicas de IA que simulan los elementos de </w:t>
+      </w:r>
+      <w:r>
+        <w:t>más</w:t>
+      </w:r>
+      <w:r>
+        <w:t xml:space="preserve"> bajo nivel que interviene en los procesos inteligentes para que de su combinación emerja de forma espontánea el comportamiento inteligente.</w:t>
       </w:r>
     </w:p>
     <w:p>
@@ -58,7 +64,13 @@
         <w:t xml:space="preserve"> que se dedica al desarrollo de algoritmos y técnicas que pueden resolver problemas que son típicamente difíciles o no factibles de resolver utilizando los métodos tradicionales</w:t>
       </w:r>
       <w:r>
-        <w:t>. (No tiene porque ser la mejor solución)</w:t>
+        <w:t xml:space="preserve">. (No tiene </w:t>
+      </w:r>
+      <w:r>
+        <w:t>por qué</w:t>
+      </w:r>
+      <w:r>
+        <w:t xml:space="preserve"> ser la mejor solución)</w:t>
       </w:r>
     </w:p>
     <w:p>
@@ -353,6 +365,9 @@
         <w:jc w:val="center"/>
       </w:pPr>
       <w:r>
+        <w:rPr>
+          <w:noProof/>
+        </w:rPr>
         <w:drawing>
           <wp:inline distT="0" distB="0" distL="0" distR="0" wp14:anchorId="2433EA87" wp14:editId="7EE6F5A6">
             <wp:extent cx="4010585" cy="2438740"/>
@@ -476,11 +491,17 @@
         <w:t>El conocimiento no está en ninguna neurona concreta.</w:t>
       </w:r>
     </w:p>
+    <w:p/>
+    <w:p/>
+    <w:p/>
+    <w:p/>
+    <w:p/>
     <w:p>
       <w:pPr>
         <w:pStyle w:val="Ttulo2"/>
       </w:pPr>
       <w:r>
+        <w:lastRenderedPageBreak/>
         <w:t>Conceptos básicos</w:t>
       </w:r>
     </w:p>
@@ -516,6 +537,126 @@
     </w:p>
     <w:p>
       <w:pPr>
+        <w:pStyle w:val="Prrafodelista"/>
+        <w:numPr>
+          <w:ilvl w:val="1"/>
+          <w:numId w:val="4"/>
+        </w:numPr>
+      </w:pPr>
+      <w:r>
+        <w:t>Funciones de activación:</w:t>
+      </w:r>
+    </w:p>
+    <w:p>
+      <w:pPr>
+        <w:pStyle w:val="Prrafodelista"/>
+        <w:numPr>
+          <w:ilvl w:val="2"/>
+          <w:numId w:val="4"/>
+        </w:numPr>
+      </w:pPr>
+      <w:r>
+        <w:t>No lineal:</w:t>
+      </w:r>
+    </w:p>
+    <w:p>
+      <w:pPr>
+        <w:jc w:val="center"/>
+      </w:pPr>
+      <w:r>
+        <w:drawing>
+          <wp:inline distT="0" distB="0" distL="0" distR="0" wp14:anchorId="1F3CA54D" wp14:editId="2E0C247F">
+            <wp:extent cx="3533775" cy="2012814"/>
+            <wp:effectExtent l="0" t="0" r="0" b="6985"/>
+            <wp:docPr id="2" name="Imagen 2" descr="Imagen que contiene Escala de tiempo&#10;&#10;Descripción generada automáticamente"/>
+            <wp:cNvGraphicFramePr>
+              <a:graphicFrameLocks xmlns:a="http://schemas.openxmlformats.org/drawingml/2006/main" noChangeAspect="1"/>
+            </wp:cNvGraphicFramePr>
+            <a:graphic xmlns:a="http://schemas.openxmlformats.org/drawingml/2006/main">
+              <a:graphicData uri="http://schemas.openxmlformats.org/drawingml/2006/picture">
+                <pic:pic xmlns:pic="http://schemas.openxmlformats.org/drawingml/2006/picture">
+                  <pic:nvPicPr>
+                    <pic:cNvPr id="2" name="Imagen 2" descr="Imagen que contiene Escala de tiempo&#10;&#10;Descripción generada automáticamente"/>
+                    <pic:cNvPicPr/>
+                  </pic:nvPicPr>
+                  <pic:blipFill>
+                    <a:blip r:embed="rId6"/>
+                    <a:stretch>
+                      <a:fillRect/>
+                    </a:stretch>
+                  </pic:blipFill>
+                  <pic:spPr>
+                    <a:xfrm>
+                      <a:off x="0" y="0"/>
+                      <a:ext cx="3537679" cy="2015038"/>
+                    </a:xfrm>
+                    <a:prstGeom prst="rect">
+                      <a:avLst/>
+                    </a:prstGeom>
+                  </pic:spPr>
+                </pic:pic>
+              </a:graphicData>
+            </a:graphic>
+          </wp:inline>
+        </w:drawing>
+      </w:r>
+    </w:p>
+    <w:p>
+      <w:pPr>
+        <w:pStyle w:val="Prrafodelista"/>
+        <w:numPr>
+          <w:ilvl w:val="2"/>
+          <w:numId w:val="4"/>
+        </w:numPr>
+      </w:pPr>
+      <w:r>
+        <w:t>Lineal:</w:t>
+      </w:r>
+    </w:p>
+    <w:p>
+      <w:pPr>
+        <w:jc w:val="center"/>
+      </w:pPr>
+      <w:r>
+        <w:drawing>
+          <wp:inline distT="0" distB="0" distL="0" distR="0" wp14:anchorId="2D14BEB0" wp14:editId="6BAE2AA1">
+            <wp:extent cx="5400040" cy="3425825"/>
+            <wp:effectExtent l="0" t="0" r="0" b="3175"/>
+            <wp:docPr id="3" name="Imagen 3" descr="Gráfico, Diagrama, Gráfico de líneas&#10;&#10;Descripción generada automáticamente"/>
+            <wp:cNvGraphicFramePr>
+              <a:graphicFrameLocks xmlns:a="http://schemas.openxmlformats.org/drawingml/2006/main" noChangeAspect="1"/>
+            </wp:cNvGraphicFramePr>
+            <a:graphic xmlns:a="http://schemas.openxmlformats.org/drawingml/2006/main">
+              <a:graphicData uri="http://schemas.openxmlformats.org/drawingml/2006/picture">
+                <pic:pic xmlns:pic="http://schemas.openxmlformats.org/drawingml/2006/picture">
+                  <pic:nvPicPr>
+                    <pic:cNvPr id="3" name="Imagen 3" descr="Gráfico, Diagrama, Gráfico de líneas&#10;&#10;Descripción generada automáticamente"/>
+                    <pic:cNvPicPr/>
+                  </pic:nvPicPr>
+                  <pic:blipFill>
+                    <a:blip r:embed="rId7"/>
+                    <a:stretch>
+                      <a:fillRect/>
+                    </a:stretch>
+                  </pic:blipFill>
+                  <pic:spPr>
+                    <a:xfrm>
+                      <a:off x="0" y="0"/>
+                      <a:ext cx="5400040" cy="3425825"/>
+                    </a:xfrm>
+                    <a:prstGeom prst="rect">
+                      <a:avLst/>
+                    </a:prstGeom>
+                  </pic:spPr>
+                </pic:pic>
+              </a:graphicData>
+            </a:graphic>
+          </wp:inline>
+        </w:drawing>
+      </w:r>
+    </w:p>
+    <w:p>
+      <w:pPr>
         <w:pStyle w:val="Ttulo3"/>
       </w:pPr>
       <w:r>
@@ -526,7 +667,11 @@
       <w:r>
         <w:t>Elemento estructural que agrupa neuronas con comportamiento similar</w:t>
       </w:r>
-    </w:p>
+      <w:r>
+        <w:t>.</w:t>
+      </w:r>
+    </w:p>
+    <w:p/>
     <w:p>
       <w:pPr>
         <w:pStyle w:val="Ttulo3"/>
@@ -540,7 +685,1189 @@
       <w:r>
         <w:t>Conjunto de reglas que define la forma en que se conectan las capas y/o PE</w:t>
       </w:r>
-    </w:p>
+      <w:r>
+        <w:t>.</w:t>
+      </w:r>
+    </w:p>
+    <w:p>
+      <w:r>
+        <w:t>Multicapa: Capa de Entrada (IL), Capa/s intermedia/s (HL) y Capa de Salida (OL).</w:t>
+      </w:r>
+    </w:p>
+    <w:p>
+      <w:pPr>
+        <w:pStyle w:val="Ttulo3"/>
+      </w:pPr>
+      <w:r>
+        <w:t>Procesamiento</w:t>
+      </w:r>
+    </w:p>
+    <w:p>
+      <w:r>
+        <w:t>A partir de la capa de entrada cada neurona</w:t>
+      </w:r>
+    </w:p>
+    <w:p>
+      <w:pPr>
+        <w:pStyle w:val="Prrafodelista"/>
+        <w:numPr>
+          <w:ilvl w:val="0"/>
+          <w:numId w:val="5"/>
+        </w:numPr>
+      </w:pPr>
+      <w:r>
+        <w:t>Procesa la información de sus conexiones de entrada.</w:t>
+      </w:r>
+    </w:p>
+    <w:p>
+      <w:pPr>
+        <w:pStyle w:val="Prrafodelista"/>
+        <w:numPr>
+          <w:ilvl w:val="0"/>
+          <w:numId w:val="5"/>
+        </w:numPr>
+      </w:pPr>
+      <w:r>
+        <w:t>Evalúa su función de activación.</w:t>
+      </w:r>
+    </w:p>
+    <w:p>
+      <w:pPr>
+        <w:pStyle w:val="Prrafodelista"/>
+        <w:numPr>
+          <w:ilvl w:val="0"/>
+          <w:numId w:val="5"/>
+        </w:numPr>
+      </w:pPr>
+      <w:r>
+        <w:t xml:space="preserve">Transmite su salida </w:t>
+      </w:r>
+      <m:oMath>
+        <m:sSub>
+          <m:sSubPr>
+            <m:ctrlPr>
+              <w:rPr>
+                <w:rFonts w:ascii="Cambria Math" w:hAnsi="Cambria Math"/>
+                <w:i/>
+              </w:rPr>
+            </m:ctrlPr>
+          </m:sSubPr>
+          <m:e>
+            <m:r>
+              <w:rPr>
+                <w:rFonts w:ascii="Cambria Math" w:hAnsi="Cambria Math"/>
+              </w:rPr>
+              <m:t>Y</m:t>
+            </m:r>
+          </m:e>
+          <m:sub>
+            <m:r>
+              <w:rPr>
+                <w:rFonts w:ascii="Cambria Math" w:hAnsi="Cambria Math"/>
+              </w:rPr>
+              <m:t>j</m:t>
+            </m:r>
+          </m:sub>
+        </m:sSub>
+      </m:oMath>
+      <w:r>
+        <w:rPr>
+          <w:rFonts w:eastAsiaTheme="minorEastAsia"/>
+        </w:rPr>
+        <w:t xml:space="preserve"> a las neuronas con las que está conectada.</w:t>
+      </w:r>
+    </w:p>
+    <w:p>
+      <w:pPr>
+        <w:pStyle w:val="Ttulo3"/>
+      </w:pPr>
+      <w:r>
+        <w:t>Aprendizaje</w:t>
+      </w:r>
+    </w:p>
+    <w:p>
+      <w:r>
+        <w:t>Proceso (algoritmo) por el que la red modifica sus pesos en función de las salidas presentadas asociando patrones de entrada a patrones de salida.</w:t>
+      </w:r>
+    </w:p>
+    <w:p>
+      <w:pPr>
+        <w:pStyle w:val="Ttulo2"/>
+      </w:pPr>
+      <w:r>
+        <w:t>Tipos de arquitecturas</w:t>
+      </w:r>
+    </w:p>
+    <w:p>
+      <w:r>
+        <w:drawing>
+          <wp:inline distT="0" distB="0" distL="0" distR="0" wp14:anchorId="33782BB1" wp14:editId="6B279A74">
+            <wp:extent cx="5400040" cy="3941445"/>
+            <wp:effectExtent l="0" t="0" r="0" b="1905"/>
+            <wp:docPr id="4" name="Imagen 4" descr="Diagrama&#10;&#10;Descripción generada automáticamente"/>
+            <wp:cNvGraphicFramePr>
+              <a:graphicFrameLocks xmlns:a="http://schemas.openxmlformats.org/drawingml/2006/main" noChangeAspect="1"/>
+            </wp:cNvGraphicFramePr>
+            <a:graphic xmlns:a="http://schemas.openxmlformats.org/drawingml/2006/main">
+              <a:graphicData uri="http://schemas.openxmlformats.org/drawingml/2006/picture">
+                <pic:pic xmlns:pic="http://schemas.openxmlformats.org/drawingml/2006/picture">
+                  <pic:nvPicPr>
+                    <pic:cNvPr id="4" name="Imagen 4" descr="Diagrama&#10;&#10;Descripción generada automáticamente"/>
+                    <pic:cNvPicPr/>
+                  </pic:nvPicPr>
+                  <pic:blipFill>
+                    <a:blip r:embed="rId8"/>
+                    <a:stretch>
+                      <a:fillRect/>
+                    </a:stretch>
+                  </pic:blipFill>
+                  <pic:spPr>
+                    <a:xfrm>
+                      <a:off x="0" y="0"/>
+                      <a:ext cx="5400040" cy="3941445"/>
+                    </a:xfrm>
+                    <a:prstGeom prst="rect">
+                      <a:avLst/>
+                    </a:prstGeom>
+                  </pic:spPr>
+                </pic:pic>
+              </a:graphicData>
+            </a:graphic>
+          </wp:inline>
+        </w:drawing>
+      </w:r>
+    </w:p>
+    <w:p>
+      <w:r>
+        <w:br w:type="page"/>
+      </w:r>
+    </w:p>
+    <w:p>
+      <w:pPr>
+        <w:pStyle w:val="Ttulo1"/>
+      </w:pPr>
+      <w:r>
+        <w:lastRenderedPageBreak/>
+        <w:t xml:space="preserve">Tema </w:t>
+      </w:r>
+      <w:r>
+        <w:t>2</w:t>
+      </w:r>
+      <w:r>
+        <w:t xml:space="preserve">: </w:t>
+      </w:r>
+      <w:r>
+        <w:t>Aprendizaje NO Supervisado: Aprendizaje Competitivo</w:t>
+      </w:r>
+    </w:p>
+    <w:p>
+      <w:r>
+        <w:t>Algoritmos de aprendizaje no supervisado están generalmente relacionados con la detección de características: Clustering y Clasificar.</w:t>
+      </w:r>
+    </w:p>
+    <w:p>
+      <w:pPr>
+        <w:pStyle w:val="Ttulo2"/>
+      </w:pPr>
+      <w:r>
+        <w:t>Clustering</w:t>
+      </w:r>
+    </w:p>
+    <w:p>
+      <w:r>
+        <w:t>Dividir el espacio N-dimensional de características en K regiones excluyentes.</w:t>
+      </w:r>
+    </w:p>
+    <w:p>
+      <w:r>
+        <w:t>Las características N-dimensionales deben ser multinormales con igual covarianza.</w:t>
+      </w:r>
+    </w:p>
+    <w:p>
+      <w:pPr>
+        <w:pStyle w:val="Ttulo2"/>
+      </w:pPr>
+      <w:r>
+        <w:t>Clasificar</w:t>
+      </w:r>
+    </w:p>
+    <w:p>
+      <w:r>
+        <w:t>Asignar una de las K regiones excluyentes obtenidas en el Clustering a los patrones.</w:t>
+      </w:r>
+    </w:p>
+    <w:p>
+      <w:r>
+        <w:t>Asignar cada patrón a uno de los grupos/clases definidos Previamente.</w:t>
+      </w:r>
+    </w:p>
+    <w:p>
+      <w:pPr>
+        <w:pStyle w:val="Ttulo2"/>
+      </w:pPr>
+      <w:r>
+        <w:t>Tipos de clasificadores</w:t>
+      </w:r>
+    </w:p>
+    <w:p>
+      <w:pPr>
+        <w:pStyle w:val="Ttulo3"/>
+      </w:pPr>
+      <w:r>
+        <w:t>Discriminación</w:t>
+      </w:r>
+    </w:p>
+    <w:p>
+      <w:pPr>
+        <w:pStyle w:val="Prrafodelista"/>
+        <w:numPr>
+          <w:ilvl w:val="0"/>
+          <w:numId w:val="4"/>
+        </w:numPr>
+      </w:pPr>
+      <w:r>
+        <w:t>Discriminantes lineales o no lineales.</w:t>
+      </w:r>
+    </w:p>
+    <w:p>
+      <w:pPr>
+        <w:pStyle w:val="Prrafodelista"/>
+        <w:numPr>
+          <w:ilvl w:val="1"/>
+          <w:numId w:val="4"/>
+        </w:numPr>
+      </w:pPr>
+      <w:r>
+        <w:t>Clasificación supervisada.</w:t>
+      </w:r>
+    </w:p>
+    <w:p>
+      <w:pPr>
+        <w:pStyle w:val="Prrafodelista"/>
+        <w:numPr>
+          <w:ilvl w:val="1"/>
+          <w:numId w:val="4"/>
+        </w:numPr>
+      </w:pPr>
+      <w:r>
+        <w:t>Parten de los valores de una serie limitada de parámetros.</w:t>
+      </w:r>
+    </w:p>
+    <w:p>
+      <w:pPr>
+        <w:pStyle w:val="Prrafodelista"/>
+        <w:numPr>
+          <w:ilvl w:val="1"/>
+          <w:numId w:val="4"/>
+        </w:numPr>
+      </w:pPr>
+      <w:r>
+        <w:t>Comparación de características del individuo y de los grupos.</w:t>
+      </w:r>
+    </w:p>
+    <w:p>
+      <w:pPr>
+        <w:pStyle w:val="Prrafodelista"/>
+        <w:numPr>
+          <w:ilvl w:val="0"/>
+          <w:numId w:val="4"/>
+        </w:numPr>
+      </w:pPr>
+      <w:r>
+        <w:t>Regresión logística.</w:t>
+      </w:r>
+    </w:p>
+    <w:p>
+      <w:pPr>
+        <w:pStyle w:val="Ttulo3"/>
+      </w:pPr>
+      <w:r>
+        <w:t>Clustering</w:t>
+      </w:r>
+    </w:p>
+    <w:p>
+      <w:pPr>
+        <w:pStyle w:val="Prrafodelista"/>
+        <w:numPr>
+          <w:ilvl w:val="0"/>
+          <w:numId w:val="6"/>
+        </w:numPr>
+      </w:pPr>
+      <w:r>
+        <w:t>Métodos de Clustering o estimación de densidades.</w:t>
+      </w:r>
+    </w:p>
+    <w:p>
+      <w:pPr>
+        <w:pStyle w:val="Prrafodelista"/>
+        <w:numPr>
+          <w:ilvl w:val="1"/>
+          <w:numId w:val="6"/>
+        </w:numPr>
+      </w:pPr>
+      <w:r>
+        <w:t>Clasificación no supervisada.</w:t>
+      </w:r>
+    </w:p>
+    <w:p>
+      <w:pPr>
+        <w:pStyle w:val="Prrafodelista"/>
+        <w:numPr>
+          <w:ilvl w:val="1"/>
+          <w:numId w:val="6"/>
+        </w:numPr>
+      </w:pPr>
+      <w:r>
+        <w:t>No se dispone de una muestra previamente clasificada. A priori no se conocen los grupos y lo que precisamente se desea es establecerlos a partir de los datos que poseemos.</w:t>
+      </w:r>
+    </w:p>
+    <w:p>
+      <w:pPr>
+        <w:pStyle w:val="Prrafodelista"/>
+        <w:numPr>
+          <w:ilvl w:val="1"/>
+          <w:numId w:val="6"/>
+        </w:numPr>
+      </w:pPr>
+      <w:r>
+        <w:t>La agrupación de individuos se realiza minimizando ciertas funciones de distancia mediante técnicas estadísticas:</w:t>
+      </w:r>
+    </w:p>
+    <w:p>
+      <w:pPr>
+        <w:pStyle w:val="Prrafodelista"/>
+        <w:numPr>
+          <w:ilvl w:val="2"/>
+          <w:numId w:val="6"/>
+        </w:numPr>
+      </w:pPr>
+      <w:r>
+        <w:t>Distancia Euclídea:</w:t>
+      </w:r>
+      <w:r>
+        <w:t xml:space="preserve"> </w:t>
+      </w:r>
+      <m:oMath>
+        <m:rad>
+          <m:radPr>
+            <m:degHide m:val="1"/>
+            <m:ctrlPr>
+              <w:rPr>
+                <w:rFonts w:ascii="Cambria Math" w:hAnsi="Cambria Math"/>
+                <w:i/>
+              </w:rPr>
+            </m:ctrlPr>
+          </m:radPr>
+          <m:deg/>
+          <m:e>
+            <m:sSup>
+              <m:sSupPr>
+                <m:ctrlPr>
+                  <w:rPr>
+                    <w:rFonts w:ascii="Cambria Math" w:hAnsi="Cambria Math"/>
+                    <w:i/>
+                  </w:rPr>
+                </m:ctrlPr>
+              </m:sSupPr>
+              <m:e>
+                <m:d>
+                  <m:dPr>
+                    <m:begChr m:val="|"/>
+                    <m:endChr m:val="|"/>
+                    <m:ctrlPr>
+                      <w:rPr>
+                        <w:rFonts w:ascii="Cambria Math" w:hAnsi="Cambria Math"/>
+                        <w:i/>
+                      </w:rPr>
+                    </m:ctrlPr>
+                  </m:dPr>
+                  <m:e>
+                    <m:sSub>
+                      <m:sSubPr>
+                        <m:ctrlPr>
+                          <w:rPr>
+                            <w:rFonts w:ascii="Cambria Math" w:hAnsi="Cambria Math"/>
+                            <w:i/>
+                          </w:rPr>
+                        </m:ctrlPr>
+                      </m:sSubPr>
+                      <m:e>
+                        <m:r>
+                          <w:rPr>
+                            <w:rFonts w:ascii="Cambria Math" w:hAnsi="Cambria Math"/>
+                          </w:rPr>
+                          <m:t>x</m:t>
+                        </m:r>
+                      </m:e>
+                      <m:sub>
+                        <m:r>
+                          <w:rPr>
+                            <w:rFonts w:ascii="Cambria Math" w:hAnsi="Cambria Math"/>
+                          </w:rPr>
+                          <m:t>1</m:t>
+                        </m:r>
+                      </m:sub>
+                    </m:sSub>
+                    <m:r>
+                      <w:rPr>
+                        <w:rFonts w:ascii="Cambria Math" w:hAnsi="Cambria Math"/>
+                      </w:rPr>
+                      <m:t>-</m:t>
+                    </m:r>
+                    <m:sSub>
+                      <m:sSubPr>
+                        <m:ctrlPr>
+                          <w:rPr>
+                            <w:rFonts w:ascii="Cambria Math" w:hAnsi="Cambria Math"/>
+                            <w:i/>
+                          </w:rPr>
+                        </m:ctrlPr>
+                      </m:sSubPr>
+                      <m:e>
+                        <m:r>
+                          <w:rPr>
+                            <w:rFonts w:ascii="Cambria Math" w:hAnsi="Cambria Math"/>
+                          </w:rPr>
+                          <m:t>x</m:t>
+                        </m:r>
+                      </m:e>
+                      <m:sub>
+                        <m:r>
+                          <w:rPr>
+                            <w:rFonts w:ascii="Cambria Math" w:hAnsi="Cambria Math"/>
+                          </w:rPr>
+                          <m:t>2</m:t>
+                        </m:r>
+                      </m:sub>
+                    </m:sSub>
+                  </m:e>
+                </m:d>
+              </m:e>
+              <m:sup>
+                <m:r>
+                  <w:rPr>
+                    <w:rFonts w:ascii="Cambria Math" w:hAnsi="Cambria Math"/>
+                  </w:rPr>
+                  <m:t>2</m:t>
+                </m:r>
+              </m:sup>
+            </m:sSup>
+            <m:r>
+              <w:rPr>
+                <w:rFonts w:ascii="Cambria Math" w:hAnsi="Cambria Math"/>
+              </w:rPr>
+              <m:t>+</m:t>
+            </m:r>
+            <m:sSup>
+              <m:sSupPr>
+                <m:ctrlPr>
+                  <w:rPr>
+                    <w:rFonts w:ascii="Cambria Math" w:hAnsi="Cambria Math"/>
+                    <w:i/>
+                  </w:rPr>
+                </m:ctrlPr>
+              </m:sSupPr>
+              <m:e>
+                <m:d>
+                  <m:dPr>
+                    <m:begChr m:val="|"/>
+                    <m:endChr m:val="|"/>
+                    <m:ctrlPr>
+                      <w:rPr>
+                        <w:rFonts w:ascii="Cambria Math" w:hAnsi="Cambria Math"/>
+                        <w:i/>
+                      </w:rPr>
+                    </m:ctrlPr>
+                  </m:dPr>
+                  <m:e>
+                    <m:sSub>
+                      <m:sSubPr>
+                        <m:ctrlPr>
+                          <w:rPr>
+                            <w:rFonts w:ascii="Cambria Math" w:hAnsi="Cambria Math"/>
+                            <w:i/>
+                          </w:rPr>
+                        </m:ctrlPr>
+                      </m:sSubPr>
+                      <m:e>
+                        <m:r>
+                          <w:rPr>
+                            <w:rFonts w:ascii="Cambria Math" w:hAnsi="Cambria Math"/>
+                          </w:rPr>
+                          <m:t>y</m:t>
+                        </m:r>
+                      </m:e>
+                      <m:sub>
+                        <m:r>
+                          <w:rPr>
+                            <w:rFonts w:ascii="Cambria Math" w:hAnsi="Cambria Math"/>
+                          </w:rPr>
+                          <m:t>1</m:t>
+                        </m:r>
+                      </m:sub>
+                    </m:sSub>
+                    <m:r>
+                      <w:rPr>
+                        <w:rFonts w:ascii="Cambria Math" w:hAnsi="Cambria Math"/>
+                      </w:rPr>
+                      <m:t>-</m:t>
+                    </m:r>
+                    <m:sSub>
+                      <m:sSubPr>
+                        <m:ctrlPr>
+                          <w:rPr>
+                            <w:rFonts w:ascii="Cambria Math" w:hAnsi="Cambria Math"/>
+                            <w:i/>
+                          </w:rPr>
+                        </m:ctrlPr>
+                      </m:sSubPr>
+                      <m:e>
+                        <m:r>
+                          <w:rPr>
+                            <w:rFonts w:ascii="Cambria Math" w:hAnsi="Cambria Math"/>
+                          </w:rPr>
+                          <m:t>y</m:t>
+                        </m:r>
+                      </m:e>
+                      <m:sub>
+                        <m:r>
+                          <w:rPr>
+                            <w:rFonts w:ascii="Cambria Math" w:hAnsi="Cambria Math"/>
+                          </w:rPr>
+                          <m:t>2</m:t>
+                        </m:r>
+                      </m:sub>
+                    </m:sSub>
+                  </m:e>
+                </m:d>
+              </m:e>
+              <m:sup>
+                <m:r>
+                  <w:rPr>
+                    <w:rFonts w:ascii="Cambria Math" w:hAnsi="Cambria Math"/>
+                  </w:rPr>
+                  <m:t>2</m:t>
+                </m:r>
+              </m:sup>
+            </m:sSup>
+          </m:e>
+        </m:rad>
+      </m:oMath>
+    </w:p>
+    <w:p>
+      <w:pPr>
+        <w:pStyle w:val="Prrafodelista"/>
+        <w:numPr>
+          <w:ilvl w:val="2"/>
+          <w:numId w:val="6"/>
+        </w:numPr>
+      </w:pPr>
+      <w:r>
+        <w:t xml:space="preserve">Distancia </w:t>
+      </w:r>
+      <w:r>
+        <w:t xml:space="preserve">de Manhattan: </w:t>
+      </w:r>
+      <m:oMath>
+        <m:d>
+          <m:dPr>
+            <m:begChr m:val="|"/>
+            <m:endChr m:val="|"/>
+            <m:ctrlPr>
+              <w:rPr>
+                <w:rFonts w:ascii="Cambria Math" w:hAnsi="Cambria Math"/>
+                <w:i/>
+              </w:rPr>
+            </m:ctrlPr>
+          </m:dPr>
+          <m:e>
+            <m:sSub>
+              <m:sSubPr>
+                <m:ctrlPr>
+                  <w:rPr>
+                    <w:rFonts w:ascii="Cambria Math" w:hAnsi="Cambria Math"/>
+                    <w:i/>
+                  </w:rPr>
+                </m:ctrlPr>
+              </m:sSubPr>
+              <m:e>
+                <m:r>
+                  <w:rPr>
+                    <w:rFonts w:ascii="Cambria Math" w:hAnsi="Cambria Math"/>
+                  </w:rPr>
+                  <m:t>p</m:t>
+                </m:r>
+              </m:e>
+              <m:sub>
+                <m:r>
+                  <w:rPr>
+                    <w:rFonts w:ascii="Cambria Math" w:hAnsi="Cambria Math"/>
+                  </w:rPr>
+                  <m:t>1</m:t>
+                </m:r>
+              </m:sub>
+            </m:sSub>
+            <m:r>
+              <w:rPr>
+                <w:rFonts w:ascii="Cambria Math" w:hAnsi="Cambria Math"/>
+              </w:rPr>
+              <m:t>-</m:t>
+            </m:r>
+            <m:sSub>
+              <m:sSubPr>
+                <m:ctrlPr>
+                  <w:rPr>
+                    <w:rFonts w:ascii="Cambria Math" w:hAnsi="Cambria Math"/>
+                    <w:i/>
+                  </w:rPr>
+                </m:ctrlPr>
+              </m:sSubPr>
+              <m:e>
+                <m:r>
+                  <w:rPr>
+                    <w:rFonts w:ascii="Cambria Math" w:hAnsi="Cambria Math"/>
+                  </w:rPr>
+                  <m:t>q</m:t>
+                </m:r>
+              </m:e>
+              <m:sub>
+                <m:r>
+                  <w:rPr>
+                    <w:rFonts w:ascii="Cambria Math" w:hAnsi="Cambria Math"/>
+                  </w:rPr>
+                  <m:t>1</m:t>
+                </m:r>
+              </m:sub>
+            </m:sSub>
+          </m:e>
+        </m:d>
+        <m:r>
+          <w:rPr>
+            <w:rFonts w:ascii="Cambria Math" w:hAnsi="Cambria Math"/>
+          </w:rPr>
+          <m:t>+</m:t>
+        </m:r>
+        <m:d>
+          <m:dPr>
+            <m:begChr m:val="|"/>
+            <m:endChr m:val="|"/>
+            <m:ctrlPr>
+              <w:rPr>
+                <w:rFonts w:ascii="Cambria Math" w:hAnsi="Cambria Math"/>
+                <w:i/>
+              </w:rPr>
+            </m:ctrlPr>
+          </m:dPr>
+          <m:e>
+            <m:sSub>
+              <m:sSubPr>
+                <m:ctrlPr>
+                  <w:rPr>
+                    <w:rFonts w:ascii="Cambria Math" w:hAnsi="Cambria Math"/>
+                    <w:i/>
+                  </w:rPr>
+                </m:ctrlPr>
+              </m:sSubPr>
+              <m:e>
+                <m:r>
+                  <w:rPr>
+                    <w:rFonts w:ascii="Cambria Math" w:hAnsi="Cambria Math"/>
+                  </w:rPr>
+                  <m:t>p</m:t>
+                </m:r>
+              </m:e>
+              <m:sub>
+                <m:r>
+                  <w:rPr>
+                    <w:rFonts w:ascii="Cambria Math" w:hAnsi="Cambria Math"/>
+                  </w:rPr>
+                  <m:t>2</m:t>
+                </m:r>
+              </m:sub>
+            </m:sSub>
+            <m:r>
+              <w:rPr>
+                <w:rFonts w:ascii="Cambria Math" w:hAnsi="Cambria Math"/>
+              </w:rPr>
+              <m:t>-</m:t>
+            </m:r>
+            <m:sSub>
+              <m:sSubPr>
+                <m:ctrlPr>
+                  <w:rPr>
+                    <w:rFonts w:ascii="Cambria Math" w:hAnsi="Cambria Math"/>
+                    <w:i/>
+                  </w:rPr>
+                </m:ctrlPr>
+              </m:sSubPr>
+              <m:e>
+                <m:r>
+                  <w:rPr>
+                    <w:rFonts w:ascii="Cambria Math" w:hAnsi="Cambria Math"/>
+                  </w:rPr>
+                  <m:t>q</m:t>
+                </m:r>
+              </m:e>
+              <m:sub>
+                <m:r>
+                  <w:rPr>
+                    <w:rFonts w:ascii="Cambria Math" w:hAnsi="Cambria Math"/>
+                  </w:rPr>
+                  <m:t>2</m:t>
+                </m:r>
+              </m:sub>
+            </m:sSub>
+          </m:e>
+        </m:d>
+      </m:oMath>
+    </w:p>
+    <w:p>
+      <w:pPr>
+        <w:pStyle w:val="Prrafodelista"/>
+        <w:numPr>
+          <w:ilvl w:val="2"/>
+          <w:numId w:val="6"/>
+        </w:numPr>
+      </w:pPr>
+      <w:r>
+        <w:t>Distancia de Mahalanobis.</w:t>
+      </w:r>
+    </w:p>
+    <w:p>
+      <w:pPr>
+        <w:pStyle w:val="Ttulo2"/>
+      </w:pPr>
+      <w:r>
+        <w:t>Autoorganización</w:t>
+      </w:r>
+    </w:p>
+    <w:p>
+      <w:r>
+        <w:t>Proceso en el cual, por medio de interacciones locales, se obtiene un ordenamiento global mediante un proceso de aprendizaje no supervisado.</w:t>
+      </w:r>
+    </w:p>
+    <w:p>
+      <w:pPr>
+        <w:pStyle w:val="Ttulo2"/>
+      </w:pPr>
+      <w:r>
+        <w:t>Tipos de aprendizaje no supervisado</w:t>
+      </w:r>
+    </w:p>
+    <w:p>
+      <w:pPr>
+        <w:pStyle w:val="Ttulo3"/>
+      </w:pPr>
+      <w:r>
+        <w:t>Aprendizaje Hebbiano o Asociativo</w:t>
+      </w:r>
+    </w:p>
+    <w:p>
+      <w:pPr>
+        <w:pStyle w:val="Prrafodelista"/>
+        <w:numPr>
+          <w:ilvl w:val="0"/>
+          <w:numId w:val="7"/>
+        </w:numPr>
+      </w:pPr>
+      <w:r>
+        <w:t>Si dos neuronas en cada lado de una conexión se activan sincrónicamente, entonces el peso de esa conexión se incrementa.</w:t>
+      </w:r>
+    </w:p>
+    <w:p>
+      <w:pPr>
+        <w:pStyle w:val="Prrafodelista"/>
+        <w:numPr>
+          <w:ilvl w:val="0"/>
+          <w:numId w:val="7"/>
+        </w:numPr>
+      </w:pPr>
+      <w:r>
+        <w:t>Si dos neuronas en cada lado de una conexión se activan asincrónicamente, entonces el peso de esa conexión se decrementa.</w:t>
+      </w:r>
+    </w:p>
+    <w:p>
+      <w:pPr>
+        <w:rPr>
+          <w:rFonts w:eastAsiaTheme="minorEastAsia"/>
+        </w:rPr>
+      </w:pPr>
+      <m:oMathPara>
+        <m:oMath>
+          <m:sSup>
+            <m:sSupPr>
+              <m:ctrlPr>
+                <w:rPr>
+                  <w:rFonts w:ascii="Cambria Math" w:hAnsi="Cambria Math"/>
+                  <w:i/>
+                </w:rPr>
+              </m:ctrlPr>
+            </m:sSupPr>
+            <m:e>
+              <m:acc>
+                <m:accPr>
+                  <m:chr m:val="⃗"/>
+                  <m:ctrlPr>
+                    <w:rPr>
+                      <w:rFonts w:ascii="Cambria Math" w:hAnsi="Cambria Math"/>
+                      <w:i/>
+                    </w:rPr>
+                  </m:ctrlPr>
+                </m:accPr>
+                <m:e>
+                  <m:r>
+                    <w:rPr>
+                      <w:rFonts w:ascii="Cambria Math" w:hAnsi="Cambria Math"/>
+                    </w:rPr>
+                    <m:t>W</m:t>
+                  </m:r>
+                </m:e>
+              </m:acc>
+            </m:e>
+            <m:sup>
+              <m:r>
+                <w:rPr>
+                  <w:rFonts w:ascii="Cambria Math" w:hAnsi="Cambria Math"/>
+                </w:rPr>
+                <m:t>nuevo</m:t>
+              </m:r>
+            </m:sup>
+          </m:sSup>
+          <m:r>
+            <w:rPr>
+              <w:rFonts w:ascii="Cambria Math" w:hAnsi="Cambria Math"/>
+            </w:rPr>
+            <m:t>=</m:t>
+          </m:r>
+          <m:sSup>
+            <m:sSupPr>
+              <m:ctrlPr>
+                <w:rPr>
+                  <w:rFonts w:ascii="Cambria Math" w:hAnsi="Cambria Math"/>
+                  <w:i/>
+                </w:rPr>
+              </m:ctrlPr>
+            </m:sSupPr>
+            <m:e>
+              <m:acc>
+                <m:accPr>
+                  <m:chr m:val="⃗"/>
+                  <m:ctrlPr>
+                    <w:rPr>
+                      <w:rFonts w:ascii="Cambria Math" w:hAnsi="Cambria Math"/>
+                      <w:i/>
+                    </w:rPr>
+                  </m:ctrlPr>
+                </m:accPr>
+                <m:e>
+                  <m:r>
+                    <w:rPr>
+                      <w:rFonts w:ascii="Cambria Math" w:hAnsi="Cambria Math"/>
+                    </w:rPr>
+                    <m:t>W</m:t>
+                  </m:r>
+                </m:e>
+              </m:acc>
+            </m:e>
+            <m:sup>
+              <m:r>
+                <w:rPr>
+                  <w:rFonts w:ascii="Cambria Math" w:hAnsi="Cambria Math"/>
+                </w:rPr>
+                <m:t>viejo</m:t>
+              </m:r>
+            </m:sup>
+          </m:sSup>
+          <m:r>
+            <w:rPr>
+              <w:rFonts w:ascii="Cambria Math" w:hAnsi="Cambria Math"/>
+            </w:rPr>
+            <m:t>+</m:t>
+          </m:r>
+          <m:sSub>
+            <m:sSubPr>
+              <m:ctrlPr>
+                <w:rPr>
+                  <w:rFonts w:ascii="Cambria Math" w:hAnsi="Cambria Math"/>
+                  <w:i/>
+                </w:rPr>
+              </m:ctrlPr>
+            </m:sSubPr>
+            <m:e>
+              <m:acc>
+                <m:accPr>
+                  <m:chr m:val="⃗"/>
+                  <m:ctrlPr>
+                    <w:rPr>
+                      <w:rFonts w:ascii="Cambria Math" w:hAnsi="Cambria Math"/>
+                      <w:i/>
+                    </w:rPr>
+                  </m:ctrlPr>
+                </m:accPr>
+                <m:e>
+                  <m:r>
+                    <w:rPr>
+                      <w:rFonts w:ascii="Cambria Math" w:hAnsi="Cambria Math"/>
+                    </w:rPr>
+                    <m:t>y</m:t>
+                  </m:r>
+                </m:e>
+              </m:acc>
+            </m:e>
+            <m:sub>
+              <m:r>
+                <w:rPr>
+                  <w:rFonts w:ascii="Cambria Math" w:hAnsi="Cambria Math"/>
+                </w:rPr>
+                <m:t>i</m:t>
+              </m:r>
+            </m:sub>
+          </m:sSub>
+          <m:sSub>
+            <m:sSubPr>
+              <m:ctrlPr>
+                <w:rPr>
+                  <w:rFonts w:ascii="Cambria Math" w:hAnsi="Cambria Math"/>
+                  <w:i/>
+                </w:rPr>
+              </m:ctrlPr>
+            </m:sSubPr>
+            <m:e>
+              <m:acc>
+                <m:accPr>
+                  <m:chr m:val="⃗"/>
+                  <m:ctrlPr>
+                    <w:rPr>
+                      <w:rFonts w:ascii="Cambria Math" w:hAnsi="Cambria Math"/>
+                      <w:i/>
+                    </w:rPr>
+                  </m:ctrlPr>
+                </m:accPr>
+                <m:e>
+                  <m:r>
+                    <w:rPr>
+                      <w:rFonts w:ascii="Cambria Math" w:hAnsi="Cambria Math"/>
+                    </w:rPr>
+                    <m:t>x</m:t>
+                  </m:r>
+                </m:e>
+              </m:acc>
+            </m:e>
+            <m:sub>
+              <m:r>
+                <w:rPr>
+                  <w:rFonts w:ascii="Cambria Math" w:hAnsi="Cambria Math"/>
+                </w:rPr>
+                <m:t>i</m:t>
+              </m:r>
+            </m:sub>
+          </m:sSub>
+        </m:oMath>
+      </m:oMathPara>
+    </w:p>
+    <w:p>
+      <w:pPr>
+        <w:pStyle w:val="Ttulo3"/>
+      </w:pPr>
+      <w:r>
+        <w:t>Aprendizaje por Principal Component Analysis (PCA)</w:t>
+      </w:r>
+    </w:p>
+    <w:p>
+      <w:r>
+        <w:t>(Esto lo estudiamos del Resumen Data Mining)</w:t>
+      </w:r>
+    </w:p>
+    <w:p>
+      <w:pPr>
+        <w:pStyle w:val="Ttulo3"/>
+      </w:pPr>
+      <w:r>
+        <w:lastRenderedPageBreak/>
+        <w:t>Aprendizaje Competitivo (SOM y ART)</w:t>
+      </w:r>
+    </w:p>
+    <w:p>
+      <w:r>
+        <w:t>El aprendizaje consiste en reforzar las conexiones de la unidad ganadora y debilitar las otras.</w:t>
+      </w:r>
+    </w:p>
+    <w:p>
+      <w:pPr>
+        <w:pStyle w:val="Ttulo2"/>
+      </w:pPr>
+      <w:r>
+        <w:t>Mapas Autoorganizativos</w:t>
+      </w:r>
+    </w:p>
+    <w:p>
+      <w:pPr>
+        <w:pStyle w:val="Ttulo3"/>
+      </w:pPr>
+      <w:r>
+        <w:t>Arquitectura</w:t>
+      </w:r>
+    </w:p>
+    <w:p>
+      <w:pPr>
+        <w:pStyle w:val="Prrafodelista"/>
+        <w:numPr>
+          <w:ilvl w:val="0"/>
+          <w:numId w:val="8"/>
+        </w:numPr>
+      </w:pPr>
+      <w:r>
+        <w:t>Capas: Entrada + Kohonen.</w:t>
+      </w:r>
+    </w:p>
+    <w:p>
+      <w:pPr>
+        <w:rPr>
+          <w:rFonts w:eastAsiaTheme="minorEastAsia"/>
+        </w:rPr>
+      </w:pPr>
+      <m:oMathPara>
+        <m:oMath>
+          <m:r>
+            <w:rPr>
+              <w:rFonts w:ascii="Cambria Math" w:hAnsi="Cambria Math"/>
+            </w:rPr>
+            <m:t>cantidadVectoresPesos=numNeuronasKohonen</m:t>
+          </m:r>
+        </m:oMath>
+      </m:oMathPara>
+    </w:p>
+    <w:p>
+      <m:oMathPara>
+        <m:oMath>
+          <m:r>
+            <w:rPr>
+              <w:rFonts w:ascii="Cambria Math" w:hAnsi="Cambria Math"/>
+            </w:rPr>
+            <m:t>cantidadPesos=numEntradas*ladoMapa*ladoMapa</m:t>
+          </m:r>
+        </m:oMath>
+      </m:oMathPara>
+    </w:p>
+    <w:p>
+      <w:pPr>
+        <w:pStyle w:val="Prrafodelista"/>
+        <w:numPr>
+          <w:ilvl w:val="0"/>
+          <w:numId w:val="8"/>
+        </w:numPr>
+      </w:pPr>
+      <w:r>
+        <w:t>Elementos de un SOM:</w:t>
+      </w:r>
+    </w:p>
+    <w:p>
+      <w:pPr>
+        <w:pStyle w:val="Prrafodelista"/>
+        <w:numPr>
+          <w:ilvl w:val="1"/>
+          <w:numId w:val="8"/>
+        </w:numPr>
+      </w:pPr>
+      <w:r>
+        <w:t>Matriz multidimensional.</w:t>
+      </w:r>
+    </w:p>
+    <w:p>
+      <w:pPr>
+        <w:pStyle w:val="Prrafodelista"/>
+        <w:numPr>
+          <w:ilvl w:val="1"/>
+          <w:numId w:val="8"/>
+        </w:numPr>
+      </w:pPr>
+      <w:r>
+        <w:t>Función discriminante.</w:t>
+      </w:r>
+    </w:p>
+    <w:p>
+      <w:pPr>
+        <w:pStyle w:val="Prrafodelista"/>
+        <w:numPr>
+          <w:ilvl w:val="1"/>
+          <w:numId w:val="8"/>
+        </w:numPr>
+      </w:pPr>
+      <w:r>
+        <w:t>Mecanismo de competición.</w:t>
+      </w:r>
+    </w:p>
+    <w:p>
+      <w:pPr>
+        <w:pStyle w:val="Prrafodelista"/>
+        <w:numPr>
+          <w:ilvl w:val="1"/>
+          <w:numId w:val="8"/>
+        </w:numPr>
+      </w:pPr>
+      <w:r>
+        <w:t>Mecanismo de cooperación.</w:t>
+      </w:r>
+    </w:p>
+    <w:p>
+      <w:pPr>
+        <w:pStyle w:val="Prrafodelista"/>
+        <w:numPr>
+          <w:ilvl w:val="1"/>
+          <w:numId w:val="8"/>
+        </w:numPr>
+      </w:pPr>
+      <w:r>
+        <w:t>Mecanismo de adaptación.</w:t>
+      </w:r>
+    </w:p>
+    <w:p>
+      <w:pPr>
+        <w:pStyle w:val="Ttulo3"/>
+      </w:pPr>
+      <w:r>
+        <w:t>Procesamiento</w:t>
+      </w:r>
+    </w:p>
+    <w:p>
+      <w:pPr>
+        <w:pStyle w:val="Prrafodelista"/>
+        <w:numPr>
+          <w:ilvl w:val="0"/>
+          <w:numId w:val="9"/>
+        </w:numPr>
+      </w:pPr>
+      <w:r>
+        <w:t>Propagación de la entrada.</w:t>
+      </w:r>
+    </w:p>
+    <w:p>
+      <w:pPr>
+        <w:pStyle w:val="Prrafodelista"/>
+        <w:numPr>
+          <w:ilvl w:val="0"/>
+          <w:numId w:val="9"/>
+        </w:numPr>
+      </w:pPr>
+      <w:r>
+        <w:t>Cálculo de la función discriminante.</w:t>
+      </w:r>
+    </w:p>
+    <w:p>
+      <w:pPr>
+        <w:pStyle w:val="Prrafodelista"/>
+        <w:numPr>
+          <w:ilvl w:val="0"/>
+          <w:numId w:val="9"/>
+        </w:numPr>
+      </w:pPr>
+      <w:r>
+        <w:t>Competición.</w:t>
+      </w:r>
+    </w:p>
+    <w:p/>
+    <w:p/>
+    <w:p/>
     <w:sectPr>
       <w:pgSz w:w="11906" w:h="16838"/>
       <w:pgMar w:top="1417" w:right="1701" w:bottom="1417" w:left="1701" w:header="708" w:footer="708" w:gutter="0"/>
@@ -554,6 +1881,318 @@
 <file path=word/numbering.xml><?xml version="1.0" encoding="utf-8"?>
 <w:numbering xmlns:wpc="http://schemas.microsoft.com/office/word/2010/wordprocessingCanvas" xmlns:cx="http://schemas.microsoft.com/office/drawing/2014/chartex" xmlns:cx1="http://schemas.microsoft.com/office/drawing/2015/9/8/chartex" xmlns:cx2="http://schemas.microsoft.com/office/drawing/2015/10/21/chartex" xmlns:cx3="http://schemas.microsoft.com/office/drawing/2016/5/9/chartex" xmlns:cx4="http://schemas.microsoft.com/office/drawing/2016/5/10/chartex" xmlns:cx5="http://schemas.microsoft.com/office/drawing/2016/5/11/chartex" xmlns:cx6="http://schemas.microsoft.com/office/drawing/2016/5/12/chartex" xmlns:cx7="http://schemas.microsoft.com/office/drawing/2016/5/13/chartex" xmlns:cx8="http://schemas.microsoft.com/office/drawing/2016/5/14/chartex" xmlns:mc="http://schemas.openxmlformats.org/markup-compatibility/2006" xmlns:aink="http://schemas.microsoft.com/office/drawing/2016/ink" xmlns:am3d="http://schemas.microsoft.com/office/drawing/2017/model3d" xmlns:o="urn:schemas-microsoft-com:office:office" xmlns:oel="http://schemas.microsoft.com/office/2019/extlst" xmlns:r="http://schemas.openxmlformats.org/officeDocument/2006/relationships" xmlns:m="http://schemas.openxmlformats.org/officeDocument/2006/math" xmlns:v="urn:schemas-microsoft-com:vml" xmlns:wp14="http://schemas.microsoft.com/office/word/2010/wordprocessingDrawing" xmlns:wp="http://schemas.openxmlformats.org/drawingml/2006/wordprocessingDrawing" xmlns:w10="urn:schemas-microsoft-com:office:word" xmlns:w="http://schemas.openxmlformats.org/wordprocessingml/2006/main" xmlns:w14="http://schemas.microsoft.com/office/word/2010/wordml" xmlns:w15="http://schemas.microsoft.com/office/word/2012/wordml" xmlns:w16cex="http://schemas.microsoft.com/office/word/2018/wordml/cex" xmlns:w16cid="http://schemas.microsoft.com/office/word/2016/wordml/cid" xmlns:w16="http://schemas.microsoft.com/office/word/2018/wordml" xmlns:w16sdtdh="http://schemas.microsoft.com/office/word/2020/wordml/sdtdatahash" xmlns:w16se="http://schemas.microsoft.com/office/word/2015/wordml/symex" xmlns:wpg="http://schemas.microsoft.com/office/word/2010/wordprocessingGroup" xmlns:wpi="http://schemas.microsoft.com/office/word/2010/wordprocessingInk" xmlns:wne="http://schemas.microsoft.com/office/word/2006/wordml" xmlns:wps="http://schemas.microsoft.com/office/word/2010/wordprocessingShape" mc:Ignorable="w14 w15 w16se w16cid w16 w16cex w16sdtdh wp14">
   <w:abstractNum w:abstractNumId="0" w15:restartNumberingAfterBreak="0">
+    <w:nsid w:val="071447DB"/>
+    <w:multiLevelType w:val="hybridMultilevel"/>
+    <w:tmpl w:val="4462CBD0"/>
+    <w:lvl w:ilvl="0" w:tplc="0C0A0001">
+      <w:start w:val="1"/>
+      <w:numFmt w:val="bullet"/>
+      <w:lvlText w:val=""/>
+      <w:lvlJc w:val="left"/>
+      <w:pPr>
+        <w:ind w:left="720" w:hanging="360"/>
+      </w:pPr>
+      <w:rPr>
+        <w:rFonts w:ascii="Symbol" w:hAnsi="Symbol" w:hint="default"/>
+      </w:rPr>
+    </w:lvl>
+    <w:lvl w:ilvl="1" w:tplc="5ADE7120">
+      <w:start w:val="1"/>
+      <w:numFmt w:val="bullet"/>
+      <w:lvlText w:val=""/>
+      <w:lvlJc w:val="left"/>
+      <w:pPr>
+        <w:ind w:left="1440" w:hanging="360"/>
+      </w:pPr>
+      <w:rPr>
+        <w:rFonts w:ascii="Symbol" w:hAnsi="Symbol" w:hint="default"/>
+      </w:rPr>
+    </w:lvl>
+    <w:lvl w:ilvl="2" w:tplc="5ADE7120">
+      <w:start w:val="1"/>
+      <w:numFmt w:val="bullet"/>
+      <w:lvlText w:val=""/>
+      <w:lvlJc w:val="left"/>
+      <w:pPr>
+        <w:ind w:left="2160" w:hanging="360"/>
+      </w:pPr>
+      <w:rPr>
+        <w:rFonts w:ascii="Symbol" w:hAnsi="Symbol" w:hint="default"/>
+      </w:rPr>
+    </w:lvl>
+    <w:lvl w:ilvl="3" w:tplc="0C0A0001" w:tentative="1">
+      <w:start w:val="1"/>
+      <w:numFmt w:val="bullet"/>
+      <w:lvlText w:val=""/>
+      <w:lvlJc w:val="left"/>
+      <w:pPr>
+        <w:ind w:left="2880" w:hanging="360"/>
+      </w:pPr>
+      <w:rPr>
+        <w:rFonts w:ascii="Symbol" w:hAnsi="Symbol" w:hint="default"/>
+      </w:rPr>
+    </w:lvl>
+    <w:lvl w:ilvl="4" w:tplc="0C0A0003" w:tentative="1">
+      <w:start w:val="1"/>
+      <w:numFmt w:val="bullet"/>
+      <w:lvlText w:val="o"/>
+      <w:lvlJc w:val="left"/>
+      <w:pPr>
+        <w:ind w:left="3600" w:hanging="360"/>
+      </w:pPr>
+      <w:rPr>
+        <w:rFonts w:ascii="Courier New" w:hAnsi="Courier New" w:cs="Courier New" w:hint="default"/>
+      </w:rPr>
+    </w:lvl>
+    <w:lvl w:ilvl="5" w:tplc="0C0A0005" w:tentative="1">
+      <w:start w:val="1"/>
+      <w:numFmt w:val="bullet"/>
+      <w:lvlText w:val=""/>
+      <w:lvlJc w:val="left"/>
+      <w:pPr>
+        <w:ind w:left="4320" w:hanging="360"/>
+      </w:pPr>
+      <w:rPr>
+        <w:rFonts w:ascii="Wingdings" w:hAnsi="Wingdings" w:hint="default"/>
+      </w:rPr>
+    </w:lvl>
+    <w:lvl w:ilvl="6" w:tplc="0C0A0001" w:tentative="1">
+      <w:start w:val="1"/>
+      <w:numFmt w:val="bullet"/>
+      <w:lvlText w:val=""/>
+      <w:lvlJc w:val="left"/>
+      <w:pPr>
+        <w:ind w:left="5040" w:hanging="360"/>
+      </w:pPr>
+      <w:rPr>
+        <w:rFonts w:ascii="Symbol" w:hAnsi="Symbol" w:hint="default"/>
+      </w:rPr>
+    </w:lvl>
+    <w:lvl w:ilvl="7" w:tplc="0C0A0003" w:tentative="1">
+      <w:start w:val="1"/>
+      <w:numFmt w:val="bullet"/>
+      <w:lvlText w:val="o"/>
+      <w:lvlJc w:val="left"/>
+      <w:pPr>
+        <w:ind w:left="5760" w:hanging="360"/>
+      </w:pPr>
+      <w:rPr>
+        <w:rFonts w:ascii="Courier New" w:hAnsi="Courier New" w:cs="Courier New" w:hint="default"/>
+      </w:rPr>
+    </w:lvl>
+    <w:lvl w:ilvl="8" w:tplc="0C0A0005" w:tentative="1">
+      <w:start w:val="1"/>
+      <w:numFmt w:val="bullet"/>
+      <w:lvlText w:val=""/>
+      <w:lvlJc w:val="left"/>
+      <w:pPr>
+        <w:ind w:left="6480" w:hanging="360"/>
+      </w:pPr>
+      <w:rPr>
+        <w:rFonts w:ascii="Wingdings" w:hAnsi="Wingdings" w:hint="default"/>
+      </w:rPr>
+    </w:lvl>
+  </w:abstractNum>
+  <w:abstractNum w:abstractNumId="1" w15:restartNumberingAfterBreak="0">
+    <w:nsid w:val="0E3B0F4E"/>
+    <w:multiLevelType w:val="hybridMultilevel"/>
+    <w:tmpl w:val="9804571E"/>
+    <w:lvl w:ilvl="0" w:tplc="0C0A000F">
+      <w:start w:val="1"/>
+      <w:numFmt w:val="decimal"/>
+      <w:lvlText w:val="%1."/>
+      <w:lvlJc w:val="left"/>
+      <w:pPr>
+        <w:ind w:left="720" w:hanging="360"/>
+      </w:pPr>
+    </w:lvl>
+    <w:lvl w:ilvl="1" w:tplc="0C0A0019" w:tentative="1">
+      <w:start w:val="1"/>
+      <w:numFmt w:val="lowerLetter"/>
+      <w:lvlText w:val="%2."/>
+      <w:lvlJc w:val="left"/>
+      <w:pPr>
+        <w:ind w:left="1440" w:hanging="360"/>
+      </w:pPr>
+    </w:lvl>
+    <w:lvl w:ilvl="2" w:tplc="0C0A001B" w:tentative="1">
+      <w:start w:val="1"/>
+      <w:numFmt w:val="lowerRoman"/>
+      <w:lvlText w:val="%3."/>
+      <w:lvlJc w:val="right"/>
+      <w:pPr>
+        <w:ind w:left="2160" w:hanging="180"/>
+      </w:pPr>
+    </w:lvl>
+    <w:lvl w:ilvl="3" w:tplc="0C0A000F" w:tentative="1">
+      <w:start w:val="1"/>
+      <w:numFmt w:val="decimal"/>
+      <w:lvlText w:val="%4."/>
+      <w:lvlJc w:val="left"/>
+      <w:pPr>
+        <w:ind w:left="2880" w:hanging="360"/>
+      </w:pPr>
+    </w:lvl>
+    <w:lvl w:ilvl="4" w:tplc="0C0A0019" w:tentative="1">
+      <w:start w:val="1"/>
+      <w:numFmt w:val="lowerLetter"/>
+      <w:lvlText w:val="%5."/>
+      <w:lvlJc w:val="left"/>
+      <w:pPr>
+        <w:ind w:left="3600" w:hanging="360"/>
+      </w:pPr>
+    </w:lvl>
+    <w:lvl w:ilvl="5" w:tplc="0C0A001B" w:tentative="1">
+      <w:start w:val="1"/>
+      <w:numFmt w:val="lowerRoman"/>
+      <w:lvlText w:val="%6."/>
+      <w:lvlJc w:val="right"/>
+      <w:pPr>
+        <w:ind w:left="4320" w:hanging="180"/>
+      </w:pPr>
+    </w:lvl>
+    <w:lvl w:ilvl="6" w:tplc="0C0A000F" w:tentative="1">
+      <w:start w:val="1"/>
+      <w:numFmt w:val="decimal"/>
+      <w:lvlText w:val="%7."/>
+      <w:lvlJc w:val="left"/>
+      <w:pPr>
+        <w:ind w:left="5040" w:hanging="360"/>
+      </w:pPr>
+    </w:lvl>
+    <w:lvl w:ilvl="7" w:tplc="0C0A0019" w:tentative="1">
+      <w:start w:val="1"/>
+      <w:numFmt w:val="lowerLetter"/>
+      <w:lvlText w:val="%8."/>
+      <w:lvlJc w:val="left"/>
+      <w:pPr>
+        <w:ind w:left="5760" w:hanging="360"/>
+      </w:pPr>
+    </w:lvl>
+    <w:lvl w:ilvl="8" w:tplc="0C0A001B" w:tentative="1">
+      <w:start w:val="1"/>
+      <w:numFmt w:val="lowerRoman"/>
+      <w:lvlText w:val="%9."/>
+      <w:lvlJc w:val="right"/>
+      <w:pPr>
+        <w:ind w:left="6480" w:hanging="180"/>
+      </w:pPr>
+    </w:lvl>
+  </w:abstractNum>
+  <w:abstractNum w:abstractNumId="2" w15:restartNumberingAfterBreak="0">
+    <w:nsid w:val="389A22A9"/>
+    <w:multiLevelType w:val="hybridMultilevel"/>
+    <w:tmpl w:val="CB26E656"/>
+    <w:lvl w:ilvl="0" w:tplc="0C0A0001">
+      <w:start w:val="1"/>
+      <w:numFmt w:val="bullet"/>
+      <w:lvlText w:val=""/>
+      <w:lvlJc w:val="left"/>
+      <w:pPr>
+        <w:ind w:left="720" w:hanging="360"/>
+      </w:pPr>
+      <w:rPr>
+        <w:rFonts w:ascii="Symbol" w:hAnsi="Symbol" w:hint="default"/>
+      </w:rPr>
+    </w:lvl>
+    <w:lvl w:ilvl="1" w:tplc="5ADE7120">
+      <w:start w:val="1"/>
+      <w:numFmt w:val="bullet"/>
+      <w:lvlText w:val=""/>
+      <w:lvlJc w:val="left"/>
+      <w:pPr>
+        <w:ind w:left="2160" w:hanging="360"/>
+      </w:pPr>
+      <w:rPr>
+        <w:rFonts w:ascii="Symbol" w:hAnsi="Symbol" w:hint="default"/>
+      </w:rPr>
+    </w:lvl>
+    <w:lvl w:ilvl="2" w:tplc="0C0A0005" w:tentative="1">
+      <w:start w:val="1"/>
+      <w:numFmt w:val="bullet"/>
+      <w:lvlText w:val=""/>
+      <w:lvlJc w:val="left"/>
+      <w:pPr>
+        <w:ind w:left="2160" w:hanging="360"/>
+      </w:pPr>
+      <w:rPr>
+        <w:rFonts w:ascii="Wingdings" w:hAnsi="Wingdings" w:hint="default"/>
+      </w:rPr>
+    </w:lvl>
+    <w:lvl w:ilvl="3" w:tplc="0C0A0001" w:tentative="1">
+      <w:start w:val="1"/>
+      <w:numFmt w:val="bullet"/>
+      <w:lvlText w:val=""/>
+      <w:lvlJc w:val="left"/>
+      <w:pPr>
+        <w:ind w:left="2880" w:hanging="360"/>
+      </w:pPr>
+      <w:rPr>
+        <w:rFonts w:ascii="Symbol" w:hAnsi="Symbol" w:hint="default"/>
+      </w:rPr>
+    </w:lvl>
+    <w:lvl w:ilvl="4" w:tplc="0C0A0003" w:tentative="1">
+      <w:start w:val="1"/>
+      <w:numFmt w:val="bullet"/>
+      <w:lvlText w:val="o"/>
+      <w:lvlJc w:val="left"/>
+      <w:pPr>
+        <w:ind w:left="3600" w:hanging="360"/>
+      </w:pPr>
+      <w:rPr>
+        <w:rFonts w:ascii="Courier New" w:hAnsi="Courier New" w:cs="Courier New" w:hint="default"/>
+      </w:rPr>
+    </w:lvl>
+    <w:lvl w:ilvl="5" w:tplc="0C0A0005" w:tentative="1">
+      <w:start w:val="1"/>
+      <w:numFmt w:val="bullet"/>
+      <w:lvlText w:val=""/>
+      <w:lvlJc w:val="left"/>
+      <w:pPr>
+        <w:ind w:left="4320" w:hanging="360"/>
+      </w:pPr>
+      <w:rPr>
+        <w:rFonts w:ascii="Wingdings" w:hAnsi="Wingdings" w:hint="default"/>
+      </w:rPr>
+    </w:lvl>
+    <w:lvl w:ilvl="6" w:tplc="0C0A0001" w:tentative="1">
+      <w:start w:val="1"/>
+      <w:numFmt w:val="bullet"/>
+      <w:lvlText w:val=""/>
+      <w:lvlJc w:val="left"/>
+      <w:pPr>
+        <w:ind w:left="5040" w:hanging="360"/>
+      </w:pPr>
+      <w:rPr>
+        <w:rFonts w:ascii="Symbol" w:hAnsi="Symbol" w:hint="default"/>
+      </w:rPr>
+    </w:lvl>
+    <w:lvl w:ilvl="7" w:tplc="0C0A0003" w:tentative="1">
+      <w:start w:val="1"/>
+      <w:numFmt w:val="bullet"/>
+      <w:lvlText w:val="o"/>
+      <w:lvlJc w:val="left"/>
+      <w:pPr>
+        <w:ind w:left="5760" w:hanging="360"/>
+      </w:pPr>
+      <w:rPr>
+        <w:rFonts w:ascii="Courier New" w:hAnsi="Courier New" w:cs="Courier New" w:hint="default"/>
+      </w:rPr>
+    </w:lvl>
+    <w:lvl w:ilvl="8" w:tplc="0C0A0005" w:tentative="1">
+      <w:start w:val="1"/>
+      <w:numFmt w:val="bullet"/>
+      <w:lvlText w:val=""/>
+      <w:lvlJc w:val="left"/>
+      <w:pPr>
+        <w:ind w:left="6480" w:hanging="360"/>
+      </w:pPr>
+      <w:rPr>
+        <w:rFonts w:ascii="Wingdings" w:hAnsi="Wingdings" w:hint="default"/>
+      </w:rPr>
+    </w:lvl>
+  </w:abstractNum>
+  <w:abstractNum w:abstractNumId="3" w15:restartNumberingAfterBreak="0">
     <w:nsid w:val="51BA0693"/>
     <w:multiLevelType w:val="hybridMultilevel"/>
     <w:tmpl w:val="02D61ED8"/>
@@ -666,7 +2305,93 @@
       </w:rPr>
     </w:lvl>
   </w:abstractNum>
-  <w:abstractNum w:abstractNumId="1" w15:restartNumberingAfterBreak="0">
+  <w:abstractNum w:abstractNumId="4" w15:restartNumberingAfterBreak="0">
+    <w:nsid w:val="58603310"/>
+    <w:multiLevelType w:val="hybridMultilevel"/>
+    <w:tmpl w:val="7A0C87BC"/>
+    <w:lvl w:ilvl="0" w:tplc="0C0A000F">
+      <w:start w:val="1"/>
+      <w:numFmt w:val="decimal"/>
+      <w:lvlText w:val="%1."/>
+      <w:lvlJc w:val="left"/>
+      <w:pPr>
+        <w:ind w:left="720" w:hanging="360"/>
+      </w:pPr>
+    </w:lvl>
+    <w:lvl w:ilvl="1" w:tplc="0C0A0019" w:tentative="1">
+      <w:start w:val="1"/>
+      <w:numFmt w:val="lowerLetter"/>
+      <w:lvlText w:val="%2."/>
+      <w:lvlJc w:val="left"/>
+      <w:pPr>
+        <w:ind w:left="1440" w:hanging="360"/>
+      </w:pPr>
+    </w:lvl>
+    <w:lvl w:ilvl="2" w:tplc="0C0A001B" w:tentative="1">
+      <w:start w:val="1"/>
+      <w:numFmt w:val="lowerRoman"/>
+      <w:lvlText w:val="%3."/>
+      <w:lvlJc w:val="right"/>
+      <w:pPr>
+        <w:ind w:left="2160" w:hanging="180"/>
+      </w:pPr>
+    </w:lvl>
+    <w:lvl w:ilvl="3" w:tplc="0C0A000F" w:tentative="1">
+      <w:start w:val="1"/>
+      <w:numFmt w:val="decimal"/>
+      <w:lvlText w:val="%4."/>
+      <w:lvlJc w:val="left"/>
+      <w:pPr>
+        <w:ind w:left="2880" w:hanging="360"/>
+      </w:pPr>
+    </w:lvl>
+    <w:lvl w:ilvl="4" w:tplc="0C0A0019" w:tentative="1">
+      <w:start w:val="1"/>
+      <w:numFmt w:val="lowerLetter"/>
+      <w:lvlText w:val="%5."/>
+      <w:lvlJc w:val="left"/>
+      <w:pPr>
+        <w:ind w:left="3600" w:hanging="360"/>
+      </w:pPr>
+    </w:lvl>
+    <w:lvl w:ilvl="5" w:tplc="0C0A001B" w:tentative="1">
+      <w:start w:val="1"/>
+      <w:numFmt w:val="lowerRoman"/>
+      <w:lvlText w:val="%6."/>
+      <w:lvlJc w:val="right"/>
+      <w:pPr>
+        <w:ind w:left="4320" w:hanging="180"/>
+      </w:pPr>
+    </w:lvl>
+    <w:lvl w:ilvl="6" w:tplc="0C0A000F" w:tentative="1">
+      <w:start w:val="1"/>
+      <w:numFmt w:val="decimal"/>
+      <w:lvlText w:val="%7."/>
+      <w:lvlJc w:val="left"/>
+      <w:pPr>
+        <w:ind w:left="5040" w:hanging="360"/>
+      </w:pPr>
+    </w:lvl>
+    <w:lvl w:ilvl="7" w:tplc="0C0A0019" w:tentative="1">
+      <w:start w:val="1"/>
+      <w:numFmt w:val="lowerLetter"/>
+      <w:lvlText w:val="%8."/>
+      <w:lvlJc w:val="left"/>
+      <w:pPr>
+        <w:ind w:left="5760" w:hanging="360"/>
+      </w:pPr>
+    </w:lvl>
+    <w:lvl w:ilvl="8" w:tplc="0C0A001B" w:tentative="1">
+      <w:start w:val="1"/>
+      <w:numFmt w:val="lowerRoman"/>
+      <w:lvlText w:val="%9."/>
+      <w:lvlJc w:val="right"/>
+      <w:pPr>
+        <w:ind w:left="6480" w:hanging="180"/>
+      </w:pPr>
+    </w:lvl>
+  </w:abstractNum>
+  <w:abstractNum w:abstractNumId="5" w15:restartNumberingAfterBreak="0">
     <w:nsid w:val="60020A80"/>
     <w:multiLevelType w:val="hybridMultilevel"/>
     <w:tmpl w:val="1E3EA2F4"/>
@@ -779,120 +2504,206 @@
       </w:rPr>
     </w:lvl>
   </w:abstractNum>
-  <w:abstractNum w:abstractNumId="2" w15:restartNumberingAfterBreak="0">
+  <w:abstractNum w:abstractNumId="6" w15:restartNumberingAfterBreak="0">
     <w:nsid w:val="682B0818"/>
     <w:multiLevelType w:val="hybridMultilevel"/>
-    <w:tmpl w:val="4BB240FE"/>
-    <w:lvl w:ilvl="0" w:tplc="5ADE7120">
+    <w:tmpl w:val="58A65068"/>
+    <w:lvl w:ilvl="0" w:tplc="0C0A0001">
+      <w:start w:val="1"/>
+      <w:numFmt w:val="bullet"/>
+      <w:lvlText w:val=""/>
+      <w:lvlJc w:val="left"/>
+      <w:pPr>
+        <w:ind w:left="720" w:hanging="360"/>
+      </w:pPr>
+      <w:rPr>
+        <w:rFonts w:ascii="Symbol" w:hAnsi="Symbol" w:hint="default"/>
+      </w:rPr>
+    </w:lvl>
+    <w:lvl w:ilvl="1" w:tplc="5ADE7120">
       <w:start w:val="1"/>
       <w:numFmt w:val="bullet"/>
       <w:lvlText w:val=""/>
       <w:lvlJc w:val="left"/>
       <w:pPr>
+        <w:ind w:left="1440" w:hanging="360"/>
+      </w:pPr>
+      <w:rPr>
+        <w:rFonts w:ascii="Symbol" w:hAnsi="Symbol" w:hint="default"/>
+      </w:rPr>
+    </w:lvl>
+    <w:lvl w:ilvl="2" w:tplc="5ADE7120">
+      <w:start w:val="1"/>
+      <w:numFmt w:val="bullet"/>
+      <w:lvlText w:val=""/>
+      <w:lvlJc w:val="left"/>
+      <w:pPr>
+        <w:ind w:left="2160" w:hanging="360"/>
+      </w:pPr>
+      <w:rPr>
+        <w:rFonts w:ascii="Symbol" w:hAnsi="Symbol" w:hint="default"/>
+      </w:rPr>
+    </w:lvl>
+    <w:lvl w:ilvl="3" w:tplc="0C0A0001" w:tentative="1">
+      <w:start w:val="1"/>
+      <w:numFmt w:val="bullet"/>
+      <w:lvlText w:val=""/>
+      <w:lvlJc w:val="left"/>
+      <w:pPr>
+        <w:ind w:left="2880" w:hanging="360"/>
+      </w:pPr>
+      <w:rPr>
+        <w:rFonts w:ascii="Symbol" w:hAnsi="Symbol" w:hint="default"/>
+      </w:rPr>
+    </w:lvl>
+    <w:lvl w:ilvl="4" w:tplc="0C0A0003" w:tentative="1">
+      <w:start w:val="1"/>
+      <w:numFmt w:val="bullet"/>
+      <w:lvlText w:val="o"/>
+      <w:lvlJc w:val="left"/>
+      <w:pPr>
+        <w:ind w:left="3600" w:hanging="360"/>
+      </w:pPr>
+      <w:rPr>
+        <w:rFonts w:ascii="Courier New" w:hAnsi="Courier New" w:cs="Courier New" w:hint="default"/>
+      </w:rPr>
+    </w:lvl>
+    <w:lvl w:ilvl="5" w:tplc="0C0A0005" w:tentative="1">
+      <w:start w:val="1"/>
+      <w:numFmt w:val="bullet"/>
+      <w:lvlText w:val=""/>
+      <w:lvlJc w:val="left"/>
+      <w:pPr>
+        <w:ind w:left="4320" w:hanging="360"/>
+      </w:pPr>
+      <w:rPr>
+        <w:rFonts w:ascii="Wingdings" w:hAnsi="Wingdings" w:hint="default"/>
+      </w:rPr>
+    </w:lvl>
+    <w:lvl w:ilvl="6" w:tplc="0C0A0001" w:tentative="1">
+      <w:start w:val="1"/>
+      <w:numFmt w:val="bullet"/>
+      <w:lvlText w:val=""/>
+      <w:lvlJc w:val="left"/>
+      <w:pPr>
+        <w:ind w:left="5040" w:hanging="360"/>
+      </w:pPr>
+      <w:rPr>
+        <w:rFonts w:ascii="Symbol" w:hAnsi="Symbol" w:hint="default"/>
+      </w:rPr>
+    </w:lvl>
+    <w:lvl w:ilvl="7" w:tplc="0C0A0003" w:tentative="1">
+      <w:start w:val="1"/>
+      <w:numFmt w:val="bullet"/>
+      <w:lvlText w:val="o"/>
+      <w:lvlJc w:val="left"/>
+      <w:pPr>
+        <w:ind w:left="5760" w:hanging="360"/>
+      </w:pPr>
+      <w:rPr>
+        <w:rFonts w:ascii="Courier New" w:hAnsi="Courier New" w:cs="Courier New" w:hint="default"/>
+      </w:rPr>
+    </w:lvl>
+    <w:lvl w:ilvl="8" w:tplc="0C0A0005" w:tentative="1">
+      <w:start w:val="1"/>
+      <w:numFmt w:val="bullet"/>
+      <w:lvlText w:val=""/>
+      <w:lvlJc w:val="left"/>
+      <w:pPr>
+        <w:ind w:left="6480" w:hanging="360"/>
+      </w:pPr>
+      <w:rPr>
+        <w:rFonts w:ascii="Wingdings" w:hAnsi="Wingdings" w:hint="default"/>
+      </w:rPr>
+    </w:lvl>
+  </w:abstractNum>
+  <w:abstractNum w:abstractNumId="7" w15:restartNumberingAfterBreak="0">
+    <w:nsid w:val="6E5A42C7"/>
+    <w:multiLevelType w:val="hybridMultilevel"/>
+    <w:tmpl w:val="41A6DCD2"/>
+    <w:lvl w:ilvl="0" w:tplc="0C0A000F">
+      <w:start w:val="1"/>
+      <w:numFmt w:val="decimal"/>
+      <w:lvlText w:val="%1."/>
+      <w:lvlJc w:val="left"/>
+      <w:pPr>
         <w:ind w:left="720" w:hanging="360"/>
       </w:pPr>
-      <w:rPr>
-        <w:rFonts w:ascii="Symbol" w:hAnsi="Symbol" w:hint="default"/>
-      </w:rPr>
-    </w:lvl>
-    <w:lvl w:ilvl="1" w:tplc="0C0A0003" w:tentative="1">
-      <w:start w:val="1"/>
-      <w:numFmt w:val="bullet"/>
-      <w:lvlText w:val="o"/>
+    </w:lvl>
+    <w:lvl w:ilvl="1" w:tplc="0C0A0019" w:tentative="1">
+      <w:start w:val="1"/>
+      <w:numFmt w:val="lowerLetter"/>
+      <w:lvlText w:val="%2."/>
       <w:lvlJc w:val="left"/>
       <w:pPr>
         <w:ind w:left="1440" w:hanging="360"/>
       </w:pPr>
-      <w:rPr>
-        <w:rFonts w:ascii="Courier New" w:hAnsi="Courier New" w:cs="Courier New" w:hint="default"/>
-      </w:rPr>
-    </w:lvl>
-    <w:lvl w:ilvl="2" w:tplc="0C0A0005" w:tentative="1">
-      <w:start w:val="1"/>
-      <w:numFmt w:val="bullet"/>
-      <w:lvlText w:val=""/>
-      <w:lvlJc w:val="left"/>
-      <w:pPr>
-        <w:ind w:left="2160" w:hanging="360"/>
-      </w:pPr>
-      <w:rPr>
-        <w:rFonts w:ascii="Wingdings" w:hAnsi="Wingdings" w:hint="default"/>
-      </w:rPr>
-    </w:lvl>
-    <w:lvl w:ilvl="3" w:tplc="0C0A0001" w:tentative="1">
-      <w:start w:val="1"/>
-      <w:numFmt w:val="bullet"/>
-      <w:lvlText w:val=""/>
+    </w:lvl>
+    <w:lvl w:ilvl="2" w:tplc="0C0A001B" w:tentative="1">
+      <w:start w:val="1"/>
+      <w:numFmt w:val="lowerRoman"/>
+      <w:lvlText w:val="%3."/>
+      <w:lvlJc w:val="right"/>
+      <w:pPr>
+        <w:ind w:left="2160" w:hanging="180"/>
+      </w:pPr>
+    </w:lvl>
+    <w:lvl w:ilvl="3" w:tplc="0C0A000F" w:tentative="1">
+      <w:start w:val="1"/>
+      <w:numFmt w:val="decimal"/>
+      <w:lvlText w:val="%4."/>
       <w:lvlJc w:val="left"/>
       <w:pPr>
         <w:ind w:left="2880" w:hanging="360"/>
       </w:pPr>
-      <w:rPr>
-        <w:rFonts w:ascii="Symbol" w:hAnsi="Symbol" w:hint="default"/>
-      </w:rPr>
-    </w:lvl>
-    <w:lvl w:ilvl="4" w:tplc="0C0A0003" w:tentative="1">
-      <w:start w:val="1"/>
-      <w:numFmt w:val="bullet"/>
-      <w:lvlText w:val="o"/>
+    </w:lvl>
+    <w:lvl w:ilvl="4" w:tplc="0C0A0019" w:tentative="1">
+      <w:start w:val="1"/>
+      <w:numFmt w:val="lowerLetter"/>
+      <w:lvlText w:val="%5."/>
       <w:lvlJc w:val="left"/>
       <w:pPr>
         <w:ind w:left="3600" w:hanging="360"/>
       </w:pPr>
-      <w:rPr>
-        <w:rFonts w:ascii="Courier New" w:hAnsi="Courier New" w:cs="Courier New" w:hint="default"/>
-      </w:rPr>
-    </w:lvl>
-    <w:lvl w:ilvl="5" w:tplc="0C0A0005" w:tentative="1">
-      <w:start w:val="1"/>
-      <w:numFmt w:val="bullet"/>
-      <w:lvlText w:val=""/>
-      <w:lvlJc w:val="left"/>
-      <w:pPr>
-        <w:ind w:left="4320" w:hanging="360"/>
-      </w:pPr>
-      <w:rPr>
-        <w:rFonts w:ascii="Wingdings" w:hAnsi="Wingdings" w:hint="default"/>
-      </w:rPr>
-    </w:lvl>
-    <w:lvl w:ilvl="6" w:tplc="0C0A0001" w:tentative="1">
-      <w:start w:val="1"/>
-      <w:numFmt w:val="bullet"/>
-      <w:lvlText w:val=""/>
+    </w:lvl>
+    <w:lvl w:ilvl="5" w:tplc="0C0A001B" w:tentative="1">
+      <w:start w:val="1"/>
+      <w:numFmt w:val="lowerRoman"/>
+      <w:lvlText w:val="%6."/>
+      <w:lvlJc w:val="right"/>
+      <w:pPr>
+        <w:ind w:left="4320" w:hanging="180"/>
+      </w:pPr>
+    </w:lvl>
+    <w:lvl w:ilvl="6" w:tplc="0C0A000F" w:tentative="1">
+      <w:start w:val="1"/>
+      <w:numFmt w:val="decimal"/>
+      <w:lvlText w:val="%7."/>
       <w:lvlJc w:val="left"/>
       <w:pPr>
         <w:ind w:left="5040" w:hanging="360"/>
       </w:pPr>
-      <w:rPr>
-        <w:rFonts w:ascii="Symbol" w:hAnsi="Symbol" w:hint="default"/>
-      </w:rPr>
-    </w:lvl>
-    <w:lvl w:ilvl="7" w:tplc="0C0A0003" w:tentative="1">
-      <w:start w:val="1"/>
-      <w:numFmt w:val="bullet"/>
-      <w:lvlText w:val="o"/>
+    </w:lvl>
+    <w:lvl w:ilvl="7" w:tplc="0C0A0019" w:tentative="1">
+      <w:start w:val="1"/>
+      <w:numFmt w:val="lowerLetter"/>
+      <w:lvlText w:val="%8."/>
       <w:lvlJc w:val="left"/>
       <w:pPr>
         <w:ind w:left="5760" w:hanging="360"/>
       </w:pPr>
-      <w:rPr>
-        <w:rFonts w:ascii="Courier New" w:hAnsi="Courier New" w:cs="Courier New" w:hint="default"/>
-      </w:rPr>
-    </w:lvl>
-    <w:lvl w:ilvl="8" w:tplc="0C0A0005" w:tentative="1">
-      <w:start w:val="1"/>
-      <w:numFmt w:val="bullet"/>
-      <w:lvlText w:val=""/>
-      <w:lvlJc w:val="left"/>
-      <w:pPr>
-        <w:ind w:left="6480" w:hanging="360"/>
-      </w:pPr>
-      <w:rPr>
-        <w:rFonts w:ascii="Wingdings" w:hAnsi="Wingdings" w:hint="default"/>
-      </w:rPr>
+    </w:lvl>
+    <w:lvl w:ilvl="8" w:tplc="0C0A001B" w:tentative="1">
+      <w:start w:val="1"/>
+      <w:numFmt w:val="lowerRoman"/>
+      <w:lvlText w:val="%9."/>
+      <w:lvlJc w:val="right"/>
+      <w:pPr>
+        <w:ind w:left="6480" w:hanging="180"/>
+      </w:pPr>
     </w:lvl>
   </w:abstractNum>
-  <w:abstractNum w:abstractNumId="3" w15:restartNumberingAfterBreak="0">
+  <w:abstractNum w:abstractNumId="8" w15:restartNumberingAfterBreak="0">
     <w:nsid w:val="755F1445"/>
     <w:multiLevelType w:val="hybridMultilevel"/>
     <w:tmpl w:val="89F866D8"/>
@@ -1006,16 +2817,31 @@
     </w:lvl>
   </w:abstractNum>
   <w:num w:numId="1" w16cid:durableId="1200512959">
+    <w:abstractNumId w:val="5"/>
+  </w:num>
+  <w:num w:numId="2" w16cid:durableId="623660730">
+    <w:abstractNumId w:val="8"/>
+  </w:num>
+  <w:num w:numId="3" w16cid:durableId="789587855">
+    <w:abstractNumId w:val="3"/>
+  </w:num>
+  <w:num w:numId="4" w16cid:durableId="937832239">
+    <w:abstractNumId w:val="6"/>
+  </w:num>
+  <w:num w:numId="5" w16cid:durableId="276107181">
     <w:abstractNumId w:val="1"/>
   </w:num>
-  <w:num w:numId="2" w16cid:durableId="623660730">
-    <w:abstractNumId w:val="3"/>
-  </w:num>
-  <w:num w:numId="3" w16cid:durableId="789587855">
+  <w:num w:numId="6" w16cid:durableId="2027948802">
     <w:abstractNumId w:val="0"/>
   </w:num>
-  <w:num w:numId="4" w16cid:durableId="937832239">
+  <w:num w:numId="7" w16cid:durableId="2107578632">
+    <w:abstractNumId w:val="7"/>
+  </w:num>
+  <w:num w:numId="8" w16cid:durableId="226886133">
     <w:abstractNumId w:val="2"/>
+  </w:num>
+  <w:num w:numId="9" w16cid:durableId="1684936984">
+    <w:abstractNumId w:val="4"/>
   </w:num>
 </w:numbering>
 </file>
@@ -1626,6 +3452,16 @@
       <w:contextualSpacing/>
     </w:pPr>
   </w:style>
+  <w:style w:type="character" w:styleId="Textodelmarcadordeposicin">
+    <w:name w:val="Placeholder Text"/>
+    <w:basedOn w:val="Fuentedeprrafopredeter"/>
+    <w:uiPriority w:val="99"/>
+    <w:semiHidden/>
+    <w:rsid w:val="00976A02"/>
+    <w:rPr>
+      <w:color w:val="808080"/>
+    </w:rPr>
+  </w:style>
 </w:styles>
 </file>
 

</xml_diff>

<commit_message>
Avance en Tema 2. IA
</commit_message>
<xml_diff>
--- a/Resumen Inteligencia Artificial 2.docx
+++ b/Resumen Inteligencia Artificial 2.docx
@@ -384,7 +384,7 @@
                     <pic:cNvPicPr/>
                   </pic:nvPicPr>
                   <pic:blipFill>
-                    <a:blip r:embed="rId5"/>
+                    <a:blip r:embed="rId6"/>
                     <a:stretch>
                       <a:fillRect/>
                     </a:stretch>
@@ -564,6 +564,9 @@
         <w:jc w:val="center"/>
       </w:pPr>
       <w:r>
+        <w:rPr>
+          <w:noProof/>
+        </w:rPr>
         <w:drawing>
           <wp:inline distT="0" distB="0" distL="0" distR="0" wp14:anchorId="1F3CA54D" wp14:editId="2E0C247F">
             <wp:extent cx="3533775" cy="2012814"/>
@@ -580,7 +583,7 @@
                     <pic:cNvPicPr/>
                   </pic:nvPicPr>
                   <pic:blipFill>
-                    <a:blip r:embed="rId6"/>
+                    <a:blip r:embed="rId7"/>
                     <a:stretch>
                       <a:fillRect/>
                     </a:stretch>
@@ -618,6 +621,9 @@
         <w:jc w:val="center"/>
       </w:pPr>
       <w:r>
+        <w:rPr>
+          <w:noProof/>
+        </w:rPr>
         <w:drawing>
           <wp:inline distT="0" distB="0" distL="0" distR="0" wp14:anchorId="2D14BEB0" wp14:editId="6BAE2AA1">
             <wp:extent cx="5400040" cy="3425825"/>
@@ -634,7 +640,7 @@
                     <pic:cNvPicPr/>
                   </pic:nvPicPr>
                   <pic:blipFill>
-                    <a:blip r:embed="rId7"/>
+                    <a:blip r:embed="rId8"/>
                     <a:stretch>
                       <a:fillRect/>
                     </a:stretch>
@@ -800,6 +806,9 @@
     </w:p>
     <w:p>
       <w:r>
+        <w:rPr>
+          <w:noProof/>
+        </w:rPr>
         <w:drawing>
           <wp:inline distT="0" distB="0" distL="0" distR="0" wp14:anchorId="33782BB1" wp14:editId="6B279A74">
             <wp:extent cx="5400040" cy="3941445"/>
@@ -816,7 +825,7 @@
                     <pic:cNvPicPr/>
                   </pic:nvPicPr>
                   <pic:blipFill>
-                    <a:blip r:embed="rId8"/>
+                    <a:blip r:embed="rId9"/>
                     <a:stretch>
                       <a:fillRect/>
                     </a:stretch>
@@ -1855,6 +1864,366 @@
     </w:p>
     <w:p>
       <w:pPr>
+        <w:jc w:val="center"/>
+      </w:pPr>
+      <m:oMath>
+        <m:sSub>
+          <m:sSubPr>
+            <m:ctrlPr>
+              <w:rPr>
+                <w:rFonts w:ascii="Cambria Math" w:hAnsi="Cambria Math"/>
+                <w:i/>
+              </w:rPr>
+            </m:ctrlPr>
+          </m:sSubPr>
+          <m:e>
+            <m:r>
+              <w:rPr>
+                <w:rFonts w:ascii="Cambria Math" w:hAnsi="Cambria Math"/>
+              </w:rPr>
+              <m:t>D</m:t>
+            </m:r>
+          </m:e>
+          <m:sub>
+            <m:r>
+              <w:rPr>
+                <w:rFonts w:ascii="Cambria Math" w:hAnsi="Cambria Math"/>
+              </w:rPr>
+              <m:t>j</m:t>
+            </m:r>
+          </m:sub>
+        </m:sSub>
+        <m:r>
+          <w:rPr>
+            <w:rFonts w:ascii="Cambria Math" w:hAnsi="Cambria Math"/>
+          </w:rPr>
+          <m:t>=</m:t>
+        </m:r>
+        <m:d>
+          <m:dPr>
+            <m:begChr m:val="‖"/>
+            <m:endChr m:val="‖"/>
+            <m:ctrlPr>
+              <w:rPr>
+                <w:rFonts w:ascii="Cambria Math" w:hAnsi="Cambria Math"/>
+                <w:i/>
+              </w:rPr>
+            </m:ctrlPr>
+          </m:dPr>
+          <m:e>
+            <m:r>
+              <w:rPr>
+                <w:rFonts w:ascii="Cambria Math" w:hAnsi="Cambria Math"/>
+              </w:rPr>
+              <m:t>X-</m:t>
+            </m:r>
+            <m:sSub>
+              <m:sSubPr>
+                <m:ctrlPr>
+                  <w:rPr>
+                    <w:rFonts w:ascii="Cambria Math" w:hAnsi="Cambria Math"/>
+                    <w:i/>
+                  </w:rPr>
+                </m:ctrlPr>
+              </m:sSubPr>
+              <m:e>
+                <m:r>
+                  <w:rPr>
+                    <w:rFonts w:ascii="Cambria Math" w:hAnsi="Cambria Math"/>
+                  </w:rPr>
+                  <m:t>W</m:t>
+                </m:r>
+              </m:e>
+              <m:sub>
+                <m:r>
+                  <w:rPr>
+                    <w:rFonts w:ascii="Cambria Math" w:hAnsi="Cambria Math"/>
+                  </w:rPr>
+                  <m:t>j</m:t>
+                </m:r>
+              </m:sub>
+            </m:sSub>
+          </m:e>
+        </m:d>
+        <m:r>
+          <w:rPr>
+            <w:rFonts w:ascii="Cambria Math" w:hAnsi="Cambria Math"/>
+          </w:rPr>
+          <m:t>=</m:t>
+        </m:r>
+        <m:rad>
+          <m:radPr>
+            <m:degHide m:val="1"/>
+            <m:ctrlPr>
+              <w:rPr>
+                <w:rFonts w:ascii="Cambria Math" w:hAnsi="Cambria Math"/>
+                <w:i/>
+              </w:rPr>
+            </m:ctrlPr>
+          </m:radPr>
+          <m:deg/>
+          <m:e>
+            <m:nary>
+              <m:naryPr>
+                <m:chr m:val="∑"/>
+                <m:limLoc m:val="undOvr"/>
+                <m:ctrlPr>
+                  <w:rPr>
+                    <w:rFonts w:ascii="Cambria Math" w:hAnsi="Cambria Math"/>
+                    <w:i/>
+                  </w:rPr>
+                </m:ctrlPr>
+              </m:naryPr>
+              <m:sub>
+                <m:r>
+                  <w:rPr>
+                    <w:rFonts w:ascii="Cambria Math" w:hAnsi="Cambria Math"/>
+                  </w:rPr>
+                  <m:t>i=1</m:t>
+                </m:r>
+              </m:sub>
+              <m:sup>
+                <m:r>
+                  <w:rPr>
+                    <w:rFonts w:ascii="Cambria Math" w:hAnsi="Cambria Math"/>
+                  </w:rPr>
+                  <m:t>N</m:t>
+                </m:r>
+              </m:sup>
+              <m:e>
+                <m:sSup>
+                  <m:sSupPr>
+                    <m:ctrlPr>
+                      <w:rPr>
+                        <w:rFonts w:ascii="Cambria Math" w:hAnsi="Cambria Math"/>
+                        <w:i/>
+                      </w:rPr>
+                    </m:ctrlPr>
+                  </m:sSupPr>
+                  <m:e>
+                    <m:r>
+                      <w:rPr>
+                        <w:rFonts w:ascii="Cambria Math" w:hAnsi="Cambria Math"/>
+                      </w:rPr>
+                      <m:t>(</m:t>
+                    </m:r>
+                    <m:sSub>
+                      <m:sSubPr>
+                        <m:ctrlPr>
+                          <w:rPr>
+                            <w:rFonts w:ascii="Cambria Math" w:hAnsi="Cambria Math"/>
+                            <w:i/>
+                          </w:rPr>
+                        </m:ctrlPr>
+                      </m:sSubPr>
+                      <m:e>
+                        <m:r>
+                          <w:rPr>
+                            <w:rFonts w:ascii="Cambria Math" w:hAnsi="Cambria Math"/>
+                          </w:rPr>
+                          <m:t>x</m:t>
+                        </m:r>
+                      </m:e>
+                      <m:sub>
+                        <m:r>
+                          <w:rPr>
+                            <w:rFonts w:ascii="Cambria Math" w:hAnsi="Cambria Math"/>
+                          </w:rPr>
+                          <m:t>i</m:t>
+                        </m:r>
+                      </m:sub>
+                    </m:sSub>
+                    <m:r>
+                      <w:rPr>
+                        <w:rFonts w:ascii="Cambria Math" w:hAnsi="Cambria Math"/>
+                      </w:rPr>
+                      <m:t>-</m:t>
+                    </m:r>
+                    <m:sSub>
+                      <m:sSubPr>
+                        <m:ctrlPr>
+                          <w:rPr>
+                            <w:rFonts w:ascii="Cambria Math" w:hAnsi="Cambria Math"/>
+                            <w:i/>
+                          </w:rPr>
+                        </m:ctrlPr>
+                      </m:sSubPr>
+                      <m:e>
+                        <m:r>
+                          <w:rPr>
+                            <w:rFonts w:ascii="Cambria Math" w:hAnsi="Cambria Math"/>
+                          </w:rPr>
+                          <m:t>w</m:t>
+                        </m:r>
+                      </m:e>
+                      <m:sub>
+                        <m:r>
+                          <w:rPr>
+                            <w:rFonts w:ascii="Cambria Math" w:hAnsi="Cambria Math"/>
+                          </w:rPr>
+                          <m:t>ij</m:t>
+                        </m:r>
+                      </m:sub>
+                    </m:sSub>
+                    <m:r>
+                      <w:rPr>
+                        <w:rFonts w:ascii="Cambria Math" w:hAnsi="Cambria Math"/>
+                      </w:rPr>
+                      <m:t>)</m:t>
+                    </m:r>
+                  </m:e>
+                  <m:sup>
+                    <m:r>
+                      <w:rPr>
+                        <w:rFonts w:ascii="Cambria Math" w:hAnsi="Cambria Math"/>
+                      </w:rPr>
+                      <m:t>2</m:t>
+                    </m:r>
+                  </m:sup>
+                </m:sSup>
+              </m:e>
+            </m:nary>
+          </m:e>
+        </m:rad>
+      </m:oMath>
+      <w:r>
+        <w:rPr>
+          <w:rFonts w:eastAsiaTheme="minorEastAsia"/>
+        </w:rPr>
+        <w:tab/>
+      </w:r>
+      <w:r>
+        <w:rPr>
+          <w:rFonts w:eastAsiaTheme="minorEastAsia"/>
+        </w:rPr>
+        <w:tab/>
+        <w:t xml:space="preserve"> </w:t>
+      </w:r>
+      <m:oMath>
+        <m:r>
+          <w:rPr>
+            <w:rFonts w:ascii="Cambria Math" w:eastAsiaTheme="minorEastAsia" w:hAnsi="Cambria Math"/>
+          </w:rPr>
+          <m:t>E=X</m:t>
+        </m:r>
+        <m:sSub>
+          <m:sSubPr>
+            <m:ctrlPr>
+              <w:rPr>
+                <w:rFonts w:ascii="Cambria Math" w:eastAsiaTheme="minorEastAsia" w:hAnsi="Cambria Math"/>
+                <w:i/>
+              </w:rPr>
+            </m:ctrlPr>
+          </m:sSubPr>
+          <m:e>
+            <m:r>
+              <w:rPr>
+                <w:rFonts w:ascii="Cambria Math" w:eastAsiaTheme="minorEastAsia" w:hAnsi="Cambria Math"/>
+              </w:rPr>
+              <m:t>W</m:t>
+            </m:r>
+          </m:e>
+          <m:sub>
+            <m:r>
+              <w:rPr>
+                <w:rFonts w:ascii="Cambria Math" w:eastAsiaTheme="minorEastAsia" w:hAnsi="Cambria Math"/>
+              </w:rPr>
+              <m:t>j</m:t>
+            </m:r>
+          </m:sub>
+        </m:sSub>
+        <m:r>
+          <w:rPr>
+            <w:rFonts w:ascii="Cambria Math" w:eastAsiaTheme="minorEastAsia" w:hAnsi="Cambria Math"/>
+          </w:rPr>
+          <m:t>=</m:t>
+        </m:r>
+        <m:nary>
+          <m:naryPr>
+            <m:chr m:val="∑"/>
+            <m:limLoc m:val="undOvr"/>
+            <m:ctrlPr>
+              <w:rPr>
+                <w:rFonts w:ascii="Cambria Math" w:eastAsiaTheme="minorEastAsia" w:hAnsi="Cambria Math"/>
+                <w:i/>
+              </w:rPr>
+            </m:ctrlPr>
+          </m:naryPr>
+          <m:sub>
+            <m:r>
+              <w:rPr>
+                <w:rFonts w:ascii="Cambria Math" w:eastAsiaTheme="minorEastAsia" w:hAnsi="Cambria Math"/>
+              </w:rPr>
+              <m:t>i=1</m:t>
+            </m:r>
+          </m:sub>
+          <m:sup>
+            <m:r>
+              <w:rPr>
+                <w:rFonts w:ascii="Cambria Math" w:eastAsiaTheme="minorEastAsia" w:hAnsi="Cambria Math"/>
+              </w:rPr>
+              <m:t>N</m:t>
+            </m:r>
+          </m:sup>
+          <m:e>
+            <m:sSub>
+              <m:sSubPr>
+                <m:ctrlPr>
+                  <w:rPr>
+                    <w:rFonts w:ascii="Cambria Math" w:eastAsiaTheme="minorEastAsia" w:hAnsi="Cambria Math"/>
+                    <w:i/>
+                  </w:rPr>
+                </m:ctrlPr>
+              </m:sSubPr>
+              <m:e>
+                <m:r>
+                  <w:rPr>
+                    <w:rFonts w:ascii="Cambria Math" w:eastAsiaTheme="minorEastAsia" w:hAnsi="Cambria Math"/>
+                  </w:rPr>
+                  <m:t>x</m:t>
+                </m:r>
+              </m:e>
+              <m:sub>
+                <m:r>
+                  <w:rPr>
+                    <w:rFonts w:ascii="Cambria Math" w:eastAsiaTheme="minorEastAsia" w:hAnsi="Cambria Math"/>
+                  </w:rPr>
+                  <m:t>i</m:t>
+                </m:r>
+              </m:sub>
+            </m:sSub>
+            <m:sSub>
+              <m:sSubPr>
+                <m:ctrlPr>
+                  <w:rPr>
+                    <w:rFonts w:ascii="Cambria Math" w:eastAsiaTheme="minorEastAsia" w:hAnsi="Cambria Math"/>
+                    <w:i/>
+                  </w:rPr>
+                </m:ctrlPr>
+              </m:sSubPr>
+              <m:e>
+                <m:r>
+                  <w:rPr>
+                    <w:rFonts w:ascii="Cambria Math" w:eastAsiaTheme="minorEastAsia" w:hAnsi="Cambria Math"/>
+                  </w:rPr>
+                  <m:t>w</m:t>
+                </m:r>
+              </m:e>
+              <m:sub>
+                <m:r>
+                  <w:rPr>
+                    <w:rFonts w:ascii="Cambria Math" w:eastAsiaTheme="minorEastAsia" w:hAnsi="Cambria Math"/>
+                  </w:rPr>
+                  <m:t>ij</m:t>
+                </m:r>
+              </m:sub>
+            </m:sSub>
+          </m:e>
+        </m:nary>
+      </m:oMath>
+    </w:p>
+    <w:p>
+      <w:pPr>
         <w:pStyle w:val="Prrafodelista"/>
         <w:numPr>
           <w:ilvl w:val="0"/>
@@ -1865,7 +2234,1441 @@
         <w:t>Competición.</w:t>
       </w:r>
     </w:p>
+    <w:p>
+      <m:oMathPara>
+        <m:oMath>
+          <m:sSub>
+            <m:sSubPr>
+              <m:ctrlPr>
+                <w:rPr>
+                  <w:rFonts w:ascii="Cambria Math" w:hAnsi="Cambria Math"/>
+                  <w:i/>
+                </w:rPr>
+              </m:ctrlPr>
+            </m:sSubPr>
+            <m:e>
+              <m:r>
+                <w:rPr>
+                  <w:rFonts w:ascii="Cambria Math" w:hAnsi="Cambria Math"/>
+                </w:rPr>
+                <m:t>O</m:t>
+              </m:r>
+            </m:e>
+            <m:sub>
+              <m:r>
+                <w:rPr>
+                  <w:rFonts w:ascii="Cambria Math" w:hAnsi="Cambria Math"/>
+                </w:rPr>
+                <m:t>j</m:t>
+              </m:r>
+            </m:sub>
+          </m:sSub>
+          <m:r>
+            <w:rPr>
+              <w:rFonts w:ascii="Cambria Math" w:hAnsi="Cambria Math"/>
+            </w:rPr>
+            <m:t>=</m:t>
+          </m:r>
+          <m:d>
+            <m:dPr>
+              <m:begChr m:val="{"/>
+              <m:endChr m:val=""/>
+              <m:ctrlPr>
+                <w:rPr>
+                  <w:rFonts w:ascii="Cambria Math" w:hAnsi="Cambria Math"/>
+                  <w:i/>
+                </w:rPr>
+              </m:ctrlPr>
+            </m:dPr>
+            <m:e>
+              <m:eqArr>
+                <m:eqArrPr>
+                  <m:ctrlPr>
+                    <w:rPr>
+                      <w:rFonts w:ascii="Cambria Math" w:hAnsi="Cambria Math"/>
+                      <w:i/>
+                    </w:rPr>
+                  </m:ctrlPr>
+                </m:eqArrPr>
+                <m:e>
+                  <m:r>
+                    <w:rPr>
+                      <w:rFonts w:ascii="Cambria Math" w:hAnsi="Cambria Math"/>
+                    </w:rPr>
+                    <m:t xml:space="preserve">1 </m:t>
+                  </m:r>
+                  <m:sSub>
+                    <m:sSubPr>
+                      <m:ctrlPr>
+                        <w:rPr>
+                          <w:rFonts w:ascii="Cambria Math" w:hAnsi="Cambria Math"/>
+                          <w:i/>
+                        </w:rPr>
+                      </m:ctrlPr>
+                    </m:sSubPr>
+                    <m:e>
+                      <m:r>
+                        <w:rPr>
+                          <w:rFonts w:ascii="Cambria Math" w:hAnsi="Cambria Math"/>
+                        </w:rPr>
+                        <m:t>E</m:t>
+                      </m:r>
+                    </m:e>
+                    <m:sub>
+                      <m:r>
+                        <w:rPr>
+                          <w:rFonts w:ascii="Cambria Math" w:hAnsi="Cambria Math"/>
+                        </w:rPr>
+                        <m:t>j</m:t>
+                      </m:r>
+                    </m:sub>
+                  </m:sSub>
+                  <m:r>
+                    <w:rPr>
+                      <w:rFonts w:ascii="Cambria Math" w:hAnsi="Cambria Math"/>
+                    </w:rPr>
+                    <m:t>=</m:t>
+                  </m:r>
+                  <m:func>
+                    <m:funcPr>
+                      <m:ctrlPr>
+                        <w:rPr>
+                          <w:rFonts w:ascii="Cambria Math" w:hAnsi="Cambria Math"/>
+                          <w:i/>
+                        </w:rPr>
+                      </m:ctrlPr>
+                    </m:funcPr>
+                    <m:fName>
+                      <m:limLow>
+                        <m:limLowPr>
+                          <m:ctrlPr>
+                            <w:rPr>
+                              <w:rFonts w:ascii="Cambria Math" w:hAnsi="Cambria Math"/>
+                              <w:i/>
+                            </w:rPr>
+                          </m:ctrlPr>
+                        </m:limLowPr>
+                        <m:e>
+                          <m:r>
+                            <m:rPr>
+                              <m:sty m:val="p"/>
+                            </m:rPr>
+                            <w:rPr>
+                              <w:rFonts w:ascii="Cambria Math" w:hAnsi="Cambria Math"/>
+                            </w:rPr>
+                            <m:t>max</m:t>
+                          </m:r>
+                        </m:e>
+                        <m:lim>
+                          <m:r>
+                            <w:rPr>
+                              <w:rFonts w:ascii="Cambria Math" w:hAnsi="Cambria Math"/>
+                            </w:rPr>
+                            <m:t>i=1…</m:t>
+                          </m:r>
+                          <m:sSup>
+                            <m:sSupPr>
+                              <m:ctrlPr>
+                                <w:rPr>
+                                  <w:rFonts w:ascii="Cambria Math" w:hAnsi="Cambria Math"/>
+                                  <w:i/>
+                                </w:rPr>
+                              </m:ctrlPr>
+                            </m:sSupPr>
+                            <m:e>
+                              <m:r>
+                                <w:rPr>
+                                  <w:rFonts w:ascii="Cambria Math" w:hAnsi="Cambria Math"/>
+                                </w:rPr>
+                                <m:t>k</m:t>
+                              </m:r>
+                            </m:e>
+                            <m:sup>
+                              <m:r>
+                                <w:rPr>
+                                  <w:rFonts w:ascii="Cambria Math" w:hAnsi="Cambria Math"/>
+                                </w:rPr>
+                                <m:t>2</m:t>
+                              </m:r>
+                            </m:sup>
+                          </m:sSup>
+                        </m:lim>
+                      </m:limLow>
+                    </m:fName>
+                    <m:e>
+                      <m:sSub>
+                        <m:sSubPr>
+                          <m:ctrlPr>
+                            <w:rPr>
+                              <w:rFonts w:ascii="Cambria Math" w:hAnsi="Cambria Math"/>
+                              <w:i/>
+                            </w:rPr>
+                          </m:ctrlPr>
+                        </m:sSubPr>
+                        <m:e>
+                          <m:r>
+                            <w:rPr>
+                              <w:rFonts w:ascii="Cambria Math" w:hAnsi="Cambria Math"/>
+                            </w:rPr>
+                            <m:t>E</m:t>
+                          </m:r>
+                        </m:e>
+                        <m:sub>
+                          <m:r>
+                            <w:rPr>
+                              <w:rFonts w:ascii="Cambria Math" w:hAnsi="Cambria Math"/>
+                            </w:rPr>
+                            <m:t>i</m:t>
+                          </m:r>
+                        </m:sub>
+                      </m:sSub>
+                    </m:e>
+                  </m:func>
+                </m:e>
+                <m:e>
+                  <m:r>
+                    <w:rPr>
+                      <w:rFonts w:ascii="Cambria Math" w:hAnsi="Cambria Math"/>
+                    </w:rPr>
+                    <m:t>0</m:t>
+                  </m:r>
+                  <m:r>
+                    <w:rPr>
+                      <w:rFonts w:ascii="Cambria Math" w:hAnsi="Cambria Math"/>
+                    </w:rPr>
+                    <m:t xml:space="preserve"> </m:t>
+                  </m:r>
+                  <m:sSub>
+                    <m:sSubPr>
+                      <m:ctrlPr>
+                        <w:rPr>
+                          <w:rFonts w:ascii="Cambria Math" w:hAnsi="Cambria Math"/>
+                          <w:i/>
+                        </w:rPr>
+                      </m:ctrlPr>
+                    </m:sSubPr>
+                    <m:e>
+                      <m:r>
+                        <w:rPr>
+                          <w:rFonts w:ascii="Cambria Math" w:hAnsi="Cambria Math"/>
+                        </w:rPr>
+                        <m:t>E</m:t>
+                      </m:r>
+                    </m:e>
+                    <m:sub>
+                      <m:r>
+                        <w:rPr>
+                          <w:rFonts w:ascii="Cambria Math" w:hAnsi="Cambria Math"/>
+                        </w:rPr>
+                        <m:t>j</m:t>
+                      </m:r>
+                    </m:sub>
+                  </m:sSub>
+                  <m:r>
+                    <w:rPr>
+                      <w:rFonts w:ascii="Cambria Math" w:hAnsi="Cambria Math"/>
+                    </w:rPr>
+                    <m:t>≠</m:t>
+                  </m:r>
+                  <m:func>
+                    <m:funcPr>
+                      <m:ctrlPr>
+                        <w:rPr>
+                          <w:rFonts w:ascii="Cambria Math" w:hAnsi="Cambria Math"/>
+                          <w:i/>
+                        </w:rPr>
+                      </m:ctrlPr>
+                    </m:funcPr>
+                    <m:fName>
+                      <m:limLow>
+                        <m:limLowPr>
+                          <m:ctrlPr>
+                            <w:rPr>
+                              <w:rFonts w:ascii="Cambria Math" w:hAnsi="Cambria Math"/>
+                              <w:i/>
+                            </w:rPr>
+                          </m:ctrlPr>
+                        </m:limLowPr>
+                        <m:e>
+                          <m:r>
+                            <m:rPr>
+                              <m:sty m:val="p"/>
+                            </m:rPr>
+                            <w:rPr>
+                              <w:rFonts w:ascii="Cambria Math" w:hAnsi="Cambria Math"/>
+                            </w:rPr>
+                            <m:t>max</m:t>
+                          </m:r>
+                        </m:e>
+                        <m:lim>
+                          <m:r>
+                            <w:rPr>
+                              <w:rFonts w:ascii="Cambria Math" w:hAnsi="Cambria Math"/>
+                            </w:rPr>
+                            <m:t>i=1…</m:t>
+                          </m:r>
+                          <m:sSup>
+                            <m:sSupPr>
+                              <m:ctrlPr>
+                                <w:rPr>
+                                  <w:rFonts w:ascii="Cambria Math" w:hAnsi="Cambria Math"/>
+                                  <w:i/>
+                                </w:rPr>
+                              </m:ctrlPr>
+                            </m:sSupPr>
+                            <m:e>
+                              <m:r>
+                                <w:rPr>
+                                  <w:rFonts w:ascii="Cambria Math" w:hAnsi="Cambria Math"/>
+                                </w:rPr>
+                                <m:t>k</m:t>
+                              </m:r>
+                            </m:e>
+                            <m:sup>
+                              <m:r>
+                                <w:rPr>
+                                  <w:rFonts w:ascii="Cambria Math" w:hAnsi="Cambria Math"/>
+                                </w:rPr>
+                                <m:t>2</m:t>
+                              </m:r>
+                            </m:sup>
+                          </m:sSup>
+                        </m:lim>
+                      </m:limLow>
+                    </m:fName>
+                    <m:e>
+                      <m:sSub>
+                        <m:sSubPr>
+                          <m:ctrlPr>
+                            <w:rPr>
+                              <w:rFonts w:ascii="Cambria Math" w:hAnsi="Cambria Math"/>
+                              <w:i/>
+                            </w:rPr>
+                          </m:ctrlPr>
+                        </m:sSubPr>
+                        <m:e>
+                          <m:r>
+                            <w:rPr>
+                              <w:rFonts w:ascii="Cambria Math" w:hAnsi="Cambria Math"/>
+                            </w:rPr>
+                            <m:t>E</m:t>
+                          </m:r>
+                        </m:e>
+                        <m:sub>
+                          <m:r>
+                            <w:rPr>
+                              <w:rFonts w:ascii="Cambria Math" w:hAnsi="Cambria Math"/>
+                            </w:rPr>
+                            <m:t>i</m:t>
+                          </m:r>
+                        </m:sub>
+                      </m:sSub>
+                    </m:e>
+                  </m:func>
+                </m:e>
+              </m:eqArr>
+            </m:e>
+          </m:d>
+        </m:oMath>
+      </m:oMathPara>
+    </w:p>
+    <w:p>
+      <w:pPr>
+        <w:pStyle w:val="Ttulo3"/>
+      </w:pPr>
+      <w:r>
+        <w:t>Aprendizaje</w:t>
+      </w:r>
+    </w:p>
+    <w:p>
+      <w:r>
+        <w:t>Ajuste de la matriz de pesos de las neuronas de la capa de Kohonen a medida que se presentan patrones (vectores) de entrada en un proceso iterativo (entrenamiento).</w:t>
+      </w:r>
+    </w:p>
+    <w:p>
+      <w:pPr>
+        <w:jc w:val="center"/>
+      </w:pPr>
+      <w:r>
+        <w:drawing>
+          <wp:inline distT="0" distB="0" distL="0" distR="0" wp14:anchorId="24B2E32E" wp14:editId="4CEE5B36">
+            <wp:extent cx="4248150" cy="2064629"/>
+            <wp:effectExtent l="0" t="0" r="0" b="0"/>
+            <wp:docPr id="5" name="Imagen 5" descr="Forma&#10;&#10;Descripción generada automáticamente"/>
+            <wp:cNvGraphicFramePr>
+              <a:graphicFrameLocks xmlns:a="http://schemas.openxmlformats.org/drawingml/2006/main" noChangeAspect="1"/>
+            </wp:cNvGraphicFramePr>
+            <a:graphic xmlns:a="http://schemas.openxmlformats.org/drawingml/2006/main">
+              <a:graphicData uri="http://schemas.openxmlformats.org/drawingml/2006/picture">
+                <pic:pic xmlns:pic="http://schemas.openxmlformats.org/drawingml/2006/picture">
+                  <pic:nvPicPr>
+                    <pic:cNvPr id="5" name="Imagen 5" descr="Forma&#10;&#10;Descripción generada automáticamente"/>
+                    <pic:cNvPicPr/>
+                  </pic:nvPicPr>
+                  <pic:blipFill>
+                    <a:blip r:embed="rId10"/>
+                    <a:stretch>
+                      <a:fillRect/>
+                    </a:stretch>
+                  </pic:blipFill>
+                  <pic:spPr>
+                    <a:xfrm>
+                      <a:off x="0" y="0"/>
+                      <a:ext cx="4256266" cy="2068573"/>
+                    </a:xfrm>
+                    <a:prstGeom prst="rect">
+                      <a:avLst/>
+                    </a:prstGeom>
+                  </pic:spPr>
+                </pic:pic>
+              </a:graphicData>
+            </a:graphic>
+          </wp:inline>
+        </w:drawing>
+      </w:r>
+    </w:p>
     <w:p/>
+    <w:p/>
+    <w:p/>
+    <w:p/>
+    <w:p>
+      <w:r>
+        <w:lastRenderedPageBreak/>
+        <w:t>Proceso:</w:t>
+      </w:r>
+    </w:p>
+    <w:p>
+      <w:pPr>
+        <w:pStyle w:val="Prrafodelista"/>
+        <w:numPr>
+          <w:ilvl w:val="0"/>
+          <w:numId w:val="10"/>
+        </w:numPr>
+      </w:pPr>
+      <w:r>
+        <w:t>Se inicializa la matriz de pesos con valores aleatorios.</w:t>
+      </w:r>
+    </w:p>
+    <w:p>
+      <w:pPr>
+        <w:pStyle w:val="Prrafodelista"/>
+        <w:numPr>
+          <w:ilvl w:val="0"/>
+          <w:numId w:val="10"/>
+        </w:numPr>
+      </w:pPr>
+      <w:r>
+        <w:t>Se presentan uno a uno los patrones del conjunto de entrenamiento, también normalizados.</w:t>
+      </w:r>
+    </w:p>
+    <w:p>
+      <w:pPr>
+        <w:pStyle w:val="Prrafodelista"/>
+        <w:numPr>
+          <w:ilvl w:val="0"/>
+          <w:numId w:val="10"/>
+        </w:numPr>
+      </w:pPr>
+      <w:r>
+        <w:t>Se determina la neurona ganadora (BMU).</w:t>
+      </w:r>
+    </w:p>
+    <w:p>
+      <w:pPr>
+        <w:pStyle w:val="Prrafodelista"/>
+        <w:numPr>
+          <w:ilvl w:val="0"/>
+          <w:numId w:val="10"/>
+        </w:numPr>
+      </w:pPr>
+      <w:r>
+        <w:t>Se actualizan los pesos de la BMU.</w:t>
+      </w:r>
+    </w:p>
+    <w:p>
+      <w:r>
+        <w:t>Vecindario</w:t>
+      </w:r>
+    </w:p>
+    <w:p>
+      <w:r>
+        <w:t>El aprendizaje no se limita a la BMU, sino que se extiende a las neuronas adyacentes.</w:t>
+      </w:r>
+    </w:p>
+    <w:p>
+      <w:r>
+        <w:t>Las funciones de aprendizaje y vecindario están ligadas.</w:t>
+      </w:r>
+    </w:p>
+    <w:p>
+      <w:pPr>
+        <w:pStyle w:val="Ttulo3"/>
+      </w:pPr>
+      <w:r>
+        <w:t>Mapas topológicos</w:t>
+      </w:r>
+    </w:p>
+    <w:p>
+      <w:r>
+        <w:t>La capa de Kohonen preserva el orden y compacta la representación de una nube de datos en un espacio N-dimensional proyectándola sobre un mapa bidimensional.</w:t>
+      </w:r>
+    </w:p>
+    <w:p>
+      <w:pPr>
+        <w:pStyle w:val="Ttulo3"/>
+      </w:pPr>
+      <w:r>
+        <w:t>Parámetros</w:t>
+      </w:r>
+    </w:p>
+    <w:p>
+      <w:pPr>
+        <w:pStyle w:val="Prrafodelista"/>
+        <w:numPr>
+          <w:ilvl w:val="0"/>
+          <w:numId w:val="8"/>
+        </w:numPr>
+      </w:pPr>
+      <w:r>
+        <w:t>Periodo.</w:t>
+      </w:r>
+      <w:r>
+        <w:t xml:space="preserve"> (p)</w:t>
+      </w:r>
+    </w:p>
+    <w:p>
+      <w:pPr>
+        <w:pStyle w:val="Prrafodelista"/>
+        <w:numPr>
+          <w:ilvl w:val="0"/>
+          <w:numId w:val="8"/>
+        </w:numPr>
+      </w:pPr>
+      <w:r>
+        <w:t>Coeficiente de aprendizaje.</w:t>
+      </w:r>
+      <w:r>
+        <w:t xml:space="preserve"> </w:t>
+      </w:r>
+      <w:r>
+        <w:rPr>
+          <w:rFonts w:eastAsiaTheme="minorEastAsia"/>
+        </w:rPr>
+        <w:t>(</w:t>
+      </w:r>
+      <m:oMath>
+        <m:sSub>
+          <m:sSubPr>
+            <m:ctrlPr>
+              <w:rPr>
+                <w:rFonts w:ascii="Cambria Math" w:hAnsi="Cambria Math"/>
+                <w:i/>
+              </w:rPr>
+            </m:ctrlPr>
+          </m:sSubPr>
+          <m:e>
+            <m:r>
+              <w:rPr>
+                <w:rFonts w:ascii="Cambria Math" w:hAnsi="Cambria Math"/>
+              </w:rPr>
+              <m:t>η</m:t>
+            </m:r>
+          </m:e>
+          <m:sub>
+            <m:r>
+              <w:rPr>
+                <w:rFonts w:ascii="Cambria Math" w:hAnsi="Cambria Math"/>
+              </w:rPr>
+              <m:t>0</m:t>
+            </m:r>
+          </m:sub>
+        </m:sSub>
+      </m:oMath>
+      <w:r>
+        <w:rPr>
+          <w:rFonts w:eastAsiaTheme="minorEastAsia"/>
+        </w:rPr>
+        <w:t>)</w:t>
+      </w:r>
+    </w:p>
+    <w:p>
+      <w:pPr>
+        <w:pStyle w:val="Prrafodelista"/>
+        <w:numPr>
+          <w:ilvl w:val="0"/>
+          <w:numId w:val="8"/>
+        </w:numPr>
+      </w:pPr>
+      <w:r>
+        <w:t>Vecindario.</w:t>
+      </w:r>
+      <w:r>
+        <w:t xml:space="preserve"> </w:t>
+      </w:r>
+      <w:r>
+        <w:rPr>
+          <w:rFonts w:eastAsiaTheme="minorEastAsia"/>
+        </w:rPr>
+        <w:t>(</w:t>
+      </w:r>
+      <m:oMath>
+        <m:sSub>
+          <m:sSubPr>
+            <m:ctrlPr>
+              <w:rPr>
+                <w:rFonts w:ascii="Cambria Math" w:hAnsi="Cambria Math"/>
+                <w:i/>
+              </w:rPr>
+            </m:ctrlPr>
+          </m:sSubPr>
+          <m:e>
+            <m:r>
+              <w:rPr>
+                <w:rFonts w:ascii="Cambria Math" w:hAnsi="Cambria Math"/>
+              </w:rPr>
+              <m:t>v</m:t>
+            </m:r>
+          </m:e>
+          <m:sub>
+            <m:r>
+              <w:rPr>
+                <w:rFonts w:ascii="Cambria Math" w:hAnsi="Cambria Math"/>
+              </w:rPr>
+              <m:t>0</m:t>
+            </m:r>
+          </m:sub>
+        </m:sSub>
+      </m:oMath>
+      <w:r>
+        <w:rPr>
+          <w:rFonts w:eastAsiaTheme="minorEastAsia"/>
+        </w:rPr>
+        <w:t>)</w:t>
+      </w:r>
+    </w:p>
+    <w:p>
+      <w:pPr>
+        <w:pStyle w:val="Prrafodelista"/>
+        <w:numPr>
+          <w:ilvl w:val="0"/>
+          <w:numId w:val="8"/>
+        </w:numPr>
+      </w:pPr>
+      <w:r>
+        <w:t>Amortiguación.</w:t>
+      </w:r>
+      <w:r>
+        <w:t xml:space="preserve"> (</w:t>
+      </w:r>
+      <m:oMath>
+        <m:sSub>
+          <m:sSubPr>
+            <m:ctrlPr>
+              <w:rPr>
+                <w:rFonts w:ascii="Cambria Math" w:hAnsi="Cambria Math"/>
+                <w:i/>
+              </w:rPr>
+            </m:ctrlPr>
+          </m:sSubPr>
+          <m:e>
+            <m:r>
+              <w:rPr>
+                <w:rFonts w:ascii="Cambria Math" w:hAnsi="Cambria Math"/>
+              </w:rPr>
+              <m:t>A</m:t>
+            </m:r>
+          </m:e>
+          <m:sub>
+            <m:r>
+              <w:rPr>
+                <w:rFonts w:ascii="Cambria Math" w:hAnsi="Cambria Math"/>
+              </w:rPr>
+              <m:t>i</m:t>
+            </m:r>
+          </m:sub>
+        </m:sSub>
+      </m:oMath>
+      <w:r>
+        <w:rPr>
+          <w:rFonts w:eastAsiaTheme="minorEastAsia"/>
+        </w:rPr>
+        <w:t>)</w:t>
+      </w:r>
+    </w:p>
+    <w:p>
+      <w:pPr>
+        <w:pStyle w:val="Prrafodelista"/>
+        <w:numPr>
+          <w:ilvl w:val="0"/>
+          <w:numId w:val="8"/>
+        </w:numPr>
+      </w:pPr>
+      <w:r>
+        <w:t>Número de neuronas del lado de la capa de Kohonen.</w:t>
+      </w:r>
+      <w:r>
+        <w:t xml:space="preserve"> (k)</w:t>
+      </w:r>
+    </w:p>
+    <w:p>
+      <w:r>
+        <w:t>Iteración: Activación de una neurona + Aprendizaje.</w:t>
+      </w:r>
+    </w:p>
+    <w:p>
+      <w:r>
+        <w:t>Número de presentaciones. (t)</w:t>
+      </w:r>
+    </w:p>
+    <w:p>
+      <w:pPr>
+        <w:rPr>
+          <w:rFonts w:eastAsiaTheme="minorEastAsia"/>
+          <w:sz w:val="24"/>
+          <w:szCs w:val="24"/>
+        </w:rPr>
+      </w:pPr>
+      <w:r>
+        <w:t xml:space="preserve">Variación del coeficiente de aprendizaje. </w:t>
+      </w:r>
+      <m:oMath>
+        <m:sSub>
+          <m:sSubPr>
+            <m:ctrlPr>
+              <w:rPr>
+                <w:rFonts w:ascii="Cambria Math" w:hAnsi="Cambria Math"/>
+                <w:i/>
+                <w:sz w:val="24"/>
+                <w:szCs w:val="24"/>
+              </w:rPr>
+            </m:ctrlPr>
+          </m:sSubPr>
+          <m:e>
+            <m:r>
+              <w:rPr>
+                <w:rFonts w:ascii="Cambria Math" w:hAnsi="Cambria Math"/>
+                <w:sz w:val="24"/>
+                <w:szCs w:val="24"/>
+              </w:rPr>
+              <m:t>η</m:t>
+            </m:r>
+          </m:e>
+          <m:sub>
+            <m:r>
+              <w:rPr>
+                <w:rFonts w:ascii="Cambria Math" w:hAnsi="Cambria Math"/>
+                <w:sz w:val="24"/>
+                <w:szCs w:val="24"/>
+              </w:rPr>
+              <m:t>(t)</m:t>
+            </m:r>
+          </m:sub>
+        </m:sSub>
+        <m:r>
+          <w:rPr>
+            <w:rFonts w:ascii="Cambria Math" w:hAnsi="Cambria Math"/>
+            <w:sz w:val="24"/>
+            <w:szCs w:val="24"/>
+          </w:rPr>
+          <m:t>=</m:t>
+        </m:r>
+        <m:sSub>
+          <m:sSubPr>
+            <m:ctrlPr>
+              <w:rPr>
+                <w:rFonts w:ascii="Cambria Math" w:hAnsi="Cambria Math"/>
+                <w:i/>
+                <w:sz w:val="24"/>
+                <w:szCs w:val="24"/>
+              </w:rPr>
+            </m:ctrlPr>
+          </m:sSubPr>
+          <m:e>
+            <m:r>
+              <w:rPr>
+                <w:rFonts w:ascii="Cambria Math" w:hAnsi="Cambria Math"/>
+                <w:sz w:val="24"/>
+                <w:szCs w:val="24"/>
+              </w:rPr>
+              <m:t>η</m:t>
+            </m:r>
+          </m:e>
+          <m:sub>
+            <m:r>
+              <w:rPr>
+                <w:rFonts w:ascii="Cambria Math" w:hAnsi="Cambria Math"/>
+                <w:sz w:val="24"/>
+                <w:szCs w:val="24"/>
+              </w:rPr>
+              <m:t>0</m:t>
+            </m:r>
+          </m:sub>
+        </m:sSub>
+        <m:r>
+          <w:rPr>
+            <w:rFonts w:ascii="Cambria Math" w:hAnsi="Cambria Math"/>
+            <w:sz w:val="24"/>
+            <w:szCs w:val="24"/>
+          </w:rPr>
+          <m:t>(1-</m:t>
+        </m:r>
+        <m:f>
+          <m:fPr>
+            <m:ctrlPr>
+              <w:rPr>
+                <w:rFonts w:ascii="Cambria Math" w:hAnsi="Cambria Math"/>
+                <w:i/>
+                <w:sz w:val="24"/>
+                <w:szCs w:val="24"/>
+              </w:rPr>
+            </m:ctrlPr>
+          </m:fPr>
+          <m:num>
+            <m:r>
+              <w:rPr>
+                <w:rFonts w:ascii="Cambria Math" w:hAnsi="Cambria Math"/>
+                <w:sz w:val="24"/>
+                <w:szCs w:val="24"/>
+              </w:rPr>
+              <m:t>t</m:t>
+            </m:r>
+          </m:num>
+          <m:den>
+            <m:r>
+              <w:rPr>
+                <w:rFonts w:ascii="Cambria Math" w:hAnsi="Cambria Math"/>
+                <w:sz w:val="24"/>
+                <w:szCs w:val="24"/>
+              </w:rPr>
+              <m:t>p</m:t>
+            </m:r>
+          </m:den>
+        </m:f>
+        <m:r>
+          <w:rPr>
+            <w:rFonts w:ascii="Cambria Math" w:hAnsi="Cambria Math"/>
+            <w:sz w:val="24"/>
+            <w:szCs w:val="24"/>
+          </w:rPr>
+          <m:t>)</m:t>
+        </m:r>
+      </m:oMath>
+    </w:p>
+    <w:p>
+      <w:pPr>
+        <w:rPr>
+          <w:rFonts w:eastAsiaTheme="minorEastAsia"/>
+        </w:rPr>
+      </w:pPr>
+      <w:r>
+        <w:rPr>
+          <w:rFonts w:eastAsiaTheme="minorEastAsia"/>
+        </w:rPr>
+        <w:t xml:space="preserve">Variación del vecindario. </w:t>
+      </w:r>
+      <m:oMath>
+        <m:sSub>
+          <m:sSubPr>
+            <m:ctrlPr>
+              <w:rPr>
+                <w:rFonts w:ascii="Cambria Math" w:hAnsi="Cambria Math"/>
+                <w:i/>
+                <w:sz w:val="24"/>
+                <w:szCs w:val="24"/>
+              </w:rPr>
+            </m:ctrlPr>
+          </m:sSubPr>
+          <m:e>
+            <m:r>
+              <w:rPr>
+                <w:rFonts w:ascii="Cambria Math" w:hAnsi="Cambria Math"/>
+                <w:sz w:val="24"/>
+                <w:szCs w:val="24"/>
+              </w:rPr>
+              <m:t>v</m:t>
+            </m:r>
+          </m:e>
+          <m:sub>
+            <m:r>
+              <w:rPr>
+                <w:rFonts w:ascii="Cambria Math" w:hAnsi="Cambria Math"/>
+                <w:sz w:val="24"/>
+                <w:szCs w:val="24"/>
+              </w:rPr>
+              <m:t>(t)</m:t>
+            </m:r>
+          </m:sub>
+        </m:sSub>
+        <m:r>
+          <w:rPr>
+            <w:rFonts w:ascii="Cambria Math" w:hAnsi="Cambria Math"/>
+            <w:sz w:val="24"/>
+            <w:szCs w:val="24"/>
+          </w:rPr>
+          <m:t>=</m:t>
+        </m:r>
+        <m:r>
+          <w:rPr>
+            <w:rFonts w:ascii="Cambria Math" w:hAnsi="Cambria Math"/>
+            <w:sz w:val="24"/>
+            <w:szCs w:val="24"/>
+          </w:rPr>
+          <m:t>1+</m:t>
+        </m:r>
+        <m:sSub>
+          <m:sSubPr>
+            <m:ctrlPr>
+              <w:rPr>
+                <w:rFonts w:ascii="Cambria Math" w:hAnsi="Cambria Math"/>
+                <w:i/>
+                <w:sz w:val="24"/>
+                <w:szCs w:val="24"/>
+              </w:rPr>
+            </m:ctrlPr>
+          </m:sSubPr>
+          <m:e>
+            <m:r>
+              <w:rPr>
+                <w:rFonts w:ascii="Cambria Math" w:hAnsi="Cambria Math"/>
+                <w:sz w:val="24"/>
+                <w:szCs w:val="24"/>
+              </w:rPr>
+              <m:t>v</m:t>
+            </m:r>
+          </m:e>
+          <m:sub>
+            <m:r>
+              <w:rPr>
+                <w:rFonts w:ascii="Cambria Math" w:hAnsi="Cambria Math"/>
+                <w:sz w:val="24"/>
+                <w:szCs w:val="24"/>
+              </w:rPr>
+              <m:t>0</m:t>
+            </m:r>
+          </m:sub>
+        </m:sSub>
+        <m:r>
+          <w:rPr>
+            <w:rFonts w:ascii="Cambria Math" w:hAnsi="Cambria Math"/>
+            <w:sz w:val="24"/>
+            <w:szCs w:val="24"/>
+          </w:rPr>
+          <m:t>(1-</m:t>
+        </m:r>
+        <m:f>
+          <m:fPr>
+            <m:ctrlPr>
+              <w:rPr>
+                <w:rFonts w:ascii="Cambria Math" w:hAnsi="Cambria Math"/>
+                <w:i/>
+                <w:sz w:val="24"/>
+                <w:szCs w:val="24"/>
+              </w:rPr>
+            </m:ctrlPr>
+          </m:fPr>
+          <m:num>
+            <m:r>
+              <w:rPr>
+                <w:rFonts w:ascii="Cambria Math" w:hAnsi="Cambria Math"/>
+                <w:sz w:val="24"/>
+                <w:szCs w:val="24"/>
+              </w:rPr>
+              <m:t>t</m:t>
+            </m:r>
+          </m:num>
+          <m:den>
+            <m:r>
+              <w:rPr>
+                <w:rFonts w:ascii="Cambria Math" w:hAnsi="Cambria Math"/>
+                <w:sz w:val="24"/>
+                <w:szCs w:val="24"/>
+              </w:rPr>
+              <m:t>p</m:t>
+            </m:r>
+          </m:den>
+        </m:f>
+        <m:r>
+          <w:rPr>
+            <w:rFonts w:ascii="Cambria Math" w:hAnsi="Cambria Math"/>
+            <w:sz w:val="24"/>
+            <w:szCs w:val="24"/>
+          </w:rPr>
+          <m:t>)</m:t>
+        </m:r>
+      </m:oMath>
+    </w:p>
+    <w:p>
+      <w:pPr>
+        <w:rPr>
+          <w:rFonts w:eastAsiaTheme="minorEastAsia"/>
+          <w:sz w:val="24"/>
+          <w:szCs w:val="24"/>
+        </w:rPr>
+      </w:pPr>
+      <w:r>
+        <w:rPr>
+          <w:rFonts w:eastAsiaTheme="minorEastAsia"/>
+        </w:rPr>
+        <w:t xml:space="preserve">Amortiguación. </w:t>
+      </w:r>
+      <m:oMath>
+        <m:sSub>
+          <m:sSubPr>
+            <m:ctrlPr>
+              <w:rPr>
+                <w:rFonts w:ascii="Cambria Math" w:hAnsi="Cambria Math"/>
+                <w:i/>
+                <w:sz w:val="24"/>
+                <w:szCs w:val="24"/>
+              </w:rPr>
+            </m:ctrlPr>
+          </m:sSubPr>
+          <m:e>
+            <m:r>
+              <w:rPr>
+                <w:rFonts w:ascii="Cambria Math" w:hAnsi="Cambria Math"/>
+                <w:sz w:val="24"/>
+                <w:szCs w:val="24"/>
+              </w:rPr>
+              <m:t>A</m:t>
+            </m:r>
+          </m:e>
+          <m:sub>
+            <m:r>
+              <w:rPr>
+                <w:rFonts w:ascii="Cambria Math" w:hAnsi="Cambria Math"/>
+                <w:sz w:val="24"/>
+                <w:szCs w:val="24"/>
+              </w:rPr>
+              <m:t>i</m:t>
+            </m:r>
+          </m:sub>
+        </m:sSub>
+        <m:r>
+          <w:rPr>
+            <w:rFonts w:ascii="Cambria Math" w:hAnsi="Cambria Math"/>
+            <w:sz w:val="24"/>
+            <w:szCs w:val="24"/>
+          </w:rPr>
+          <m:t>=</m:t>
+        </m:r>
+        <m:sSup>
+          <m:sSupPr>
+            <m:ctrlPr>
+              <w:rPr>
+                <w:rFonts w:ascii="Cambria Math" w:hAnsi="Cambria Math"/>
+                <w:i/>
+                <w:sz w:val="24"/>
+                <w:szCs w:val="24"/>
+              </w:rPr>
+            </m:ctrlPr>
+          </m:sSupPr>
+          <m:e>
+            <m:r>
+              <w:rPr>
+                <w:rFonts w:ascii="Cambria Math" w:hAnsi="Cambria Math"/>
+                <w:sz w:val="24"/>
+                <w:szCs w:val="24"/>
+              </w:rPr>
+              <m:t>e</m:t>
+            </m:r>
+          </m:e>
+          <m:sup>
+            <m:r>
+              <w:rPr>
+                <w:rFonts w:ascii="Cambria Math" w:hAnsi="Cambria Math"/>
+                <w:sz w:val="24"/>
+                <w:szCs w:val="24"/>
+              </w:rPr>
+              <m:t>-</m:t>
+            </m:r>
+            <m:f>
+              <m:fPr>
+                <m:ctrlPr>
+                  <w:rPr>
+                    <w:rFonts w:ascii="Cambria Math" w:hAnsi="Cambria Math"/>
+                    <w:i/>
+                    <w:sz w:val="24"/>
+                    <w:szCs w:val="24"/>
+                  </w:rPr>
+                </m:ctrlPr>
+              </m:fPr>
+              <m:num>
+                <m:sSubSup>
+                  <m:sSubSupPr>
+                    <m:ctrlPr>
+                      <w:rPr>
+                        <w:rFonts w:ascii="Cambria Math" w:hAnsi="Cambria Math"/>
+                        <w:i/>
+                        <w:sz w:val="24"/>
+                        <w:szCs w:val="24"/>
+                      </w:rPr>
+                    </m:ctrlPr>
+                  </m:sSubSupPr>
+                  <m:e>
+                    <m:r>
+                      <w:rPr>
+                        <w:rFonts w:ascii="Cambria Math" w:hAnsi="Cambria Math"/>
+                        <w:sz w:val="24"/>
+                        <w:szCs w:val="24"/>
+                      </w:rPr>
+                      <m:t>d</m:t>
+                    </m:r>
+                  </m:e>
+                  <m:sub>
+                    <m:r>
+                      <w:rPr>
+                        <w:rFonts w:ascii="Cambria Math" w:hAnsi="Cambria Math"/>
+                        <w:sz w:val="24"/>
+                        <w:szCs w:val="24"/>
+                      </w:rPr>
+                      <m:t>i</m:t>
+                    </m:r>
+                  </m:sub>
+                  <m:sup>
+                    <m:r>
+                      <w:rPr>
+                        <w:rFonts w:ascii="Cambria Math" w:hAnsi="Cambria Math"/>
+                        <w:sz w:val="24"/>
+                        <w:szCs w:val="24"/>
+                      </w:rPr>
+                      <m:t>2</m:t>
+                    </m:r>
+                  </m:sup>
+                </m:sSubSup>
+              </m:num>
+              <m:den>
+                <m:r>
+                  <w:rPr>
+                    <w:rFonts w:ascii="Cambria Math" w:hAnsi="Cambria Math"/>
+                    <w:sz w:val="24"/>
+                    <w:szCs w:val="24"/>
+                  </w:rPr>
+                  <m:t>2</m:t>
+                </m:r>
+                <m:sSubSup>
+                  <m:sSubSupPr>
+                    <m:ctrlPr>
+                      <w:rPr>
+                        <w:rFonts w:ascii="Cambria Math" w:hAnsi="Cambria Math"/>
+                        <w:i/>
+                        <w:sz w:val="24"/>
+                        <w:szCs w:val="24"/>
+                      </w:rPr>
+                    </m:ctrlPr>
+                  </m:sSubSupPr>
+                  <m:e>
+                    <m:r>
+                      <w:rPr>
+                        <w:rFonts w:ascii="Cambria Math" w:hAnsi="Cambria Math"/>
+                        <w:sz w:val="24"/>
+                        <w:szCs w:val="24"/>
+                      </w:rPr>
+                      <m:t>v</m:t>
+                    </m:r>
+                  </m:e>
+                  <m:sub>
+                    <m:r>
+                      <w:rPr>
+                        <w:rFonts w:ascii="Cambria Math" w:hAnsi="Cambria Math"/>
+                        <w:sz w:val="24"/>
+                        <w:szCs w:val="24"/>
+                      </w:rPr>
+                      <m:t>t</m:t>
+                    </m:r>
+                  </m:sub>
+                  <m:sup>
+                    <m:r>
+                      <w:rPr>
+                        <w:rFonts w:ascii="Cambria Math" w:hAnsi="Cambria Math"/>
+                        <w:sz w:val="24"/>
+                        <w:szCs w:val="24"/>
+                      </w:rPr>
+                      <m:t>2</m:t>
+                    </m:r>
+                  </m:sup>
+                </m:sSubSup>
+              </m:den>
+            </m:f>
+          </m:sup>
+        </m:sSup>
+      </m:oMath>
+    </w:p>
+    <w:p>
+      <w:pPr>
+        <w:rPr>
+          <w:rFonts w:eastAsiaTheme="minorEastAsia"/>
+        </w:rPr>
+      </w:pPr>
+      <w:r>
+        <w:rPr>
+          <w:rFonts w:eastAsiaTheme="minorEastAsia"/>
+        </w:rPr>
+        <w:t>Ecuación de aprendizaje</w:t>
+      </w:r>
+      <w:r>
+        <w:rPr>
+          <w:rFonts w:eastAsiaTheme="minorEastAsia"/>
+        </w:rPr>
+        <w:t xml:space="preserve">. </w:t>
+      </w:r>
+      <m:oMath>
+        <m:sSubSup>
+          <m:sSubSupPr>
+            <m:ctrlPr>
+              <w:rPr>
+                <w:rFonts w:ascii="Cambria Math" w:eastAsiaTheme="minorEastAsia" w:hAnsi="Cambria Math"/>
+                <w:i/>
+              </w:rPr>
+            </m:ctrlPr>
+          </m:sSubSupPr>
+          <m:e>
+            <m:r>
+              <w:rPr>
+                <w:rFonts w:ascii="Cambria Math" w:eastAsiaTheme="minorEastAsia" w:hAnsi="Cambria Math"/>
+              </w:rPr>
+              <m:t>W</m:t>
+            </m:r>
+          </m:e>
+          <m:sub>
+            <m:r>
+              <w:rPr>
+                <w:rFonts w:ascii="Cambria Math" w:eastAsiaTheme="minorEastAsia" w:hAnsi="Cambria Math"/>
+              </w:rPr>
+              <m:t>i,j</m:t>
+            </m:r>
+          </m:sub>
+          <m:sup>
+            <m:r>
+              <w:rPr>
+                <w:rFonts w:ascii="Cambria Math" w:eastAsiaTheme="minorEastAsia" w:hAnsi="Cambria Math"/>
+              </w:rPr>
+              <m:t>t+1</m:t>
+            </m:r>
+          </m:sup>
+        </m:sSubSup>
+        <m:r>
+          <w:rPr>
+            <w:rFonts w:ascii="Cambria Math" w:eastAsiaTheme="minorEastAsia" w:hAnsi="Cambria Math"/>
+          </w:rPr>
+          <m:t>=</m:t>
+        </m:r>
+        <m:sSubSup>
+          <m:sSubSupPr>
+            <m:ctrlPr>
+              <w:rPr>
+                <w:rFonts w:ascii="Cambria Math" w:eastAsiaTheme="minorEastAsia" w:hAnsi="Cambria Math"/>
+                <w:i/>
+              </w:rPr>
+            </m:ctrlPr>
+          </m:sSubSupPr>
+          <m:e>
+            <m:r>
+              <w:rPr>
+                <w:rFonts w:ascii="Cambria Math" w:eastAsiaTheme="minorEastAsia" w:hAnsi="Cambria Math"/>
+              </w:rPr>
+              <m:t>W</m:t>
+            </m:r>
+          </m:e>
+          <m:sub>
+            <m:r>
+              <w:rPr>
+                <w:rFonts w:ascii="Cambria Math" w:eastAsiaTheme="minorEastAsia" w:hAnsi="Cambria Math"/>
+              </w:rPr>
+              <m:t>i,j</m:t>
+            </m:r>
+          </m:sub>
+          <m:sup>
+            <m:r>
+              <w:rPr>
+                <w:rFonts w:ascii="Cambria Math" w:eastAsiaTheme="minorEastAsia" w:hAnsi="Cambria Math"/>
+              </w:rPr>
+              <m:t>t</m:t>
+            </m:r>
+          </m:sup>
+        </m:sSubSup>
+        <m:r>
+          <w:rPr>
+            <w:rFonts w:ascii="Cambria Math" w:eastAsiaTheme="minorEastAsia" w:hAnsi="Cambria Math"/>
+          </w:rPr>
+          <m:t>+</m:t>
+        </m:r>
+        <m:sSub>
+          <m:sSubPr>
+            <m:ctrlPr>
+              <w:rPr>
+                <w:rFonts w:ascii="Cambria Math" w:hAnsi="Cambria Math"/>
+                <w:i/>
+                <w:sz w:val="24"/>
+                <w:szCs w:val="24"/>
+              </w:rPr>
+            </m:ctrlPr>
+          </m:sSubPr>
+          <m:e>
+            <m:r>
+              <w:rPr>
+                <w:rFonts w:ascii="Cambria Math" w:hAnsi="Cambria Math"/>
+                <w:sz w:val="24"/>
+                <w:szCs w:val="24"/>
+              </w:rPr>
+              <m:t>η</m:t>
+            </m:r>
+          </m:e>
+          <m:sub>
+            <m:d>
+              <m:dPr>
+                <m:ctrlPr>
+                  <w:rPr>
+                    <w:rFonts w:ascii="Cambria Math" w:hAnsi="Cambria Math"/>
+                    <w:i/>
+                    <w:sz w:val="24"/>
+                    <w:szCs w:val="24"/>
+                  </w:rPr>
+                </m:ctrlPr>
+              </m:dPr>
+              <m:e>
+                <m:r>
+                  <w:rPr>
+                    <w:rFonts w:ascii="Cambria Math" w:hAnsi="Cambria Math"/>
+                    <w:sz w:val="24"/>
+                    <w:szCs w:val="24"/>
+                  </w:rPr>
+                  <m:t>t</m:t>
+                </m:r>
+              </m:e>
+            </m:d>
+          </m:sub>
+        </m:sSub>
+        <m:sSub>
+          <m:sSubPr>
+            <m:ctrlPr>
+              <w:rPr>
+                <w:rFonts w:ascii="Cambria Math" w:hAnsi="Cambria Math"/>
+                <w:i/>
+                <w:sz w:val="24"/>
+                <w:szCs w:val="24"/>
+              </w:rPr>
+            </m:ctrlPr>
+          </m:sSubPr>
+          <m:e>
+            <m:r>
+              <w:rPr>
+                <w:rFonts w:ascii="Cambria Math" w:hAnsi="Cambria Math"/>
+                <w:sz w:val="24"/>
+                <w:szCs w:val="24"/>
+              </w:rPr>
+              <m:t>A</m:t>
+            </m:r>
+          </m:e>
+          <m:sub>
+            <m:r>
+              <w:rPr>
+                <w:rFonts w:ascii="Cambria Math" w:hAnsi="Cambria Math"/>
+                <w:sz w:val="24"/>
+                <w:szCs w:val="24"/>
+              </w:rPr>
+              <m:t>j</m:t>
+            </m:r>
+          </m:sub>
+        </m:sSub>
+        <m:r>
+          <w:rPr>
+            <w:rFonts w:ascii="Cambria Math" w:hAnsi="Cambria Math"/>
+            <w:sz w:val="24"/>
+            <w:szCs w:val="24"/>
+          </w:rPr>
+          <m:t>(</m:t>
+        </m:r>
+        <m:sSub>
+          <m:sSubPr>
+            <m:ctrlPr>
+              <w:rPr>
+                <w:rFonts w:ascii="Cambria Math" w:hAnsi="Cambria Math"/>
+                <w:i/>
+                <w:sz w:val="24"/>
+                <w:szCs w:val="24"/>
+              </w:rPr>
+            </m:ctrlPr>
+          </m:sSubPr>
+          <m:e>
+            <m:r>
+              <w:rPr>
+                <w:rFonts w:ascii="Cambria Math" w:hAnsi="Cambria Math"/>
+                <w:sz w:val="24"/>
+                <w:szCs w:val="24"/>
+              </w:rPr>
+              <m:t>X</m:t>
+            </m:r>
+          </m:e>
+          <m:sub>
+            <m:r>
+              <w:rPr>
+                <w:rFonts w:ascii="Cambria Math" w:hAnsi="Cambria Math"/>
+                <w:sz w:val="24"/>
+                <w:szCs w:val="24"/>
+              </w:rPr>
+              <m:t>i</m:t>
+            </m:r>
+          </m:sub>
+        </m:sSub>
+        <m:r>
+          <w:rPr>
+            <w:rFonts w:ascii="Cambria Math" w:eastAsiaTheme="minorEastAsia" w:hAnsi="Cambria Math"/>
+            <w:sz w:val="24"/>
+            <w:szCs w:val="24"/>
+          </w:rPr>
+          <m:t>-</m:t>
+        </m:r>
+        <m:sSubSup>
+          <m:sSubSupPr>
+            <m:ctrlPr>
+              <w:rPr>
+                <w:rFonts w:ascii="Cambria Math" w:eastAsiaTheme="minorEastAsia" w:hAnsi="Cambria Math"/>
+                <w:i/>
+              </w:rPr>
+            </m:ctrlPr>
+          </m:sSubSupPr>
+          <m:e>
+            <m:r>
+              <w:rPr>
+                <w:rFonts w:ascii="Cambria Math" w:eastAsiaTheme="minorEastAsia" w:hAnsi="Cambria Math"/>
+              </w:rPr>
+              <m:t>W</m:t>
+            </m:r>
+          </m:e>
+          <m:sub>
+            <m:r>
+              <w:rPr>
+                <w:rFonts w:ascii="Cambria Math" w:eastAsiaTheme="minorEastAsia" w:hAnsi="Cambria Math"/>
+              </w:rPr>
+              <m:t>i,j</m:t>
+            </m:r>
+          </m:sub>
+          <m:sup>
+            <m:r>
+              <w:rPr>
+                <w:rFonts w:ascii="Cambria Math" w:eastAsiaTheme="minorEastAsia" w:hAnsi="Cambria Math"/>
+              </w:rPr>
+              <m:t>t</m:t>
+            </m:r>
+          </m:sup>
+        </m:sSubSup>
+        <m:r>
+          <w:rPr>
+            <w:rFonts w:ascii="Cambria Math" w:eastAsiaTheme="minorEastAsia" w:hAnsi="Cambria Math"/>
+          </w:rPr>
+          <m:t>)</m:t>
+        </m:r>
+      </m:oMath>
+    </w:p>
+    <w:p>
+      <w:pPr>
+        <w:pStyle w:val="Ttulo3"/>
+      </w:pPr>
+      <w:r>
+        <w:t>Modificaciones al proceso básico</w:t>
+      </w:r>
+    </w:p>
     <w:p/>
     <w:p/>
     <w:sectPr>
@@ -2080,9 +3883,95 @@
     </w:lvl>
   </w:abstractNum>
   <w:abstractNum w:abstractNumId="2" w15:restartNumberingAfterBreak="0">
+    <w:nsid w:val="279C38E0"/>
+    <w:multiLevelType w:val="hybridMultilevel"/>
+    <w:tmpl w:val="9392B934"/>
+    <w:lvl w:ilvl="0" w:tplc="FFFFFFFF">
+      <w:start w:val="1"/>
+      <w:numFmt w:val="decimal"/>
+      <w:lvlText w:val="%1."/>
+      <w:lvlJc w:val="left"/>
+      <w:pPr>
+        <w:ind w:left="720" w:hanging="360"/>
+      </w:pPr>
+    </w:lvl>
+    <w:lvl w:ilvl="1" w:tplc="FFFFFFFF" w:tentative="1">
+      <w:start w:val="1"/>
+      <w:numFmt w:val="lowerLetter"/>
+      <w:lvlText w:val="%2."/>
+      <w:lvlJc w:val="left"/>
+      <w:pPr>
+        <w:ind w:left="1440" w:hanging="360"/>
+      </w:pPr>
+    </w:lvl>
+    <w:lvl w:ilvl="2" w:tplc="FFFFFFFF" w:tentative="1">
+      <w:start w:val="1"/>
+      <w:numFmt w:val="lowerRoman"/>
+      <w:lvlText w:val="%3."/>
+      <w:lvlJc w:val="right"/>
+      <w:pPr>
+        <w:ind w:left="2160" w:hanging="180"/>
+      </w:pPr>
+    </w:lvl>
+    <w:lvl w:ilvl="3" w:tplc="FFFFFFFF" w:tentative="1">
+      <w:start w:val="1"/>
+      <w:numFmt w:val="decimal"/>
+      <w:lvlText w:val="%4."/>
+      <w:lvlJc w:val="left"/>
+      <w:pPr>
+        <w:ind w:left="2880" w:hanging="360"/>
+      </w:pPr>
+    </w:lvl>
+    <w:lvl w:ilvl="4" w:tplc="FFFFFFFF" w:tentative="1">
+      <w:start w:val="1"/>
+      <w:numFmt w:val="lowerLetter"/>
+      <w:lvlText w:val="%5."/>
+      <w:lvlJc w:val="left"/>
+      <w:pPr>
+        <w:ind w:left="3600" w:hanging="360"/>
+      </w:pPr>
+    </w:lvl>
+    <w:lvl w:ilvl="5" w:tplc="FFFFFFFF" w:tentative="1">
+      <w:start w:val="1"/>
+      <w:numFmt w:val="lowerRoman"/>
+      <w:lvlText w:val="%6."/>
+      <w:lvlJc w:val="right"/>
+      <w:pPr>
+        <w:ind w:left="4320" w:hanging="180"/>
+      </w:pPr>
+    </w:lvl>
+    <w:lvl w:ilvl="6" w:tplc="FFFFFFFF" w:tentative="1">
+      <w:start w:val="1"/>
+      <w:numFmt w:val="decimal"/>
+      <w:lvlText w:val="%7."/>
+      <w:lvlJc w:val="left"/>
+      <w:pPr>
+        <w:ind w:left="5040" w:hanging="360"/>
+      </w:pPr>
+    </w:lvl>
+    <w:lvl w:ilvl="7" w:tplc="FFFFFFFF" w:tentative="1">
+      <w:start w:val="1"/>
+      <w:numFmt w:val="lowerLetter"/>
+      <w:lvlText w:val="%8."/>
+      <w:lvlJc w:val="left"/>
+      <w:pPr>
+        <w:ind w:left="5760" w:hanging="360"/>
+      </w:pPr>
+    </w:lvl>
+    <w:lvl w:ilvl="8" w:tplc="FFFFFFFF" w:tentative="1">
+      <w:start w:val="1"/>
+      <w:numFmt w:val="lowerRoman"/>
+      <w:lvlText w:val="%9."/>
+      <w:lvlJc w:val="right"/>
+      <w:pPr>
+        <w:ind w:left="6480" w:hanging="180"/>
+      </w:pPr>
+    </w:lvl>
+  </w:abstractNum>
+  <w:abstractNum w:abstractNumId="3" w15:restartNumberingAfterBreak="0">
     <w:nsid w:val="389A22A9"/>
     <w:multiLevelType w:val="hybridMultilevel"/>
-    <w:tmpl w:val="CB26E656"/>
+    <w:tmpl w:val="13BA1314"/>
     <w:lvl w:ilvl="0" w:tplc="0C0A0001">
       <w:start w:val="1"/>
       <w:numFmt w:val="bullet"/>
@@ -2192,7 +4081,7 @@
       </w:rPr>
     </w:lvl>
   </w:abstractNum>
-  <w:abstractNum w:abstractNumId="3" w15:restartNumberingAfterBreak="0">
+  <w:abstractNum w:abstractNumId="4" w15:restartNumberingAfterBreak="0">
     <w:nsid w:val="51BA0693"/>
     <w:multiLevelType w:val="hybridMultilevel"/>
     <w:tmpl w:val="02D61ED8"/>
@@ -2305,10 +4194,10 @@
       </w:rPr>
     </w:lvl>
   </w:abstractNum>
-  <w:abstractNum w:abstractNumId="4" w15:restartNumberingAfterBreak="0">
+  <w:abstractNum w:abstractNumId="5" w15:restartNumberingAfterBreak="0">
     <w:nsid w:val="58603310"/>
     <w:multiLevelType w:val="hybridMultilevel"/>
-    <w:tmpl w:val="7A0C87BC"/>
+    <w:tmpl w:val="9392B934"/>
     <w:lvl w:ilvl="0" w:tplc="0C0A000F">
       <w:start w:val="1"/>
       <w:numFmt w:val="decimal"/>
@@ -2391,7 +4280,7 @@
       </w:pPr>
     </w:lvl>
   </w:abstractNum>
-  <w:abstractNum w:abstractNumId="5" w15:restartNumberingAfterBreak="0">
+  <w:abstractNum w:abstractNumId="6" w15:restartNumberingAfterBreak="0">
     <w:nsid w:val="60020A80"/>
     <w:multiLevelType w:val="hybridMultilevel"/>
     <w:tmpl w:val="1E3EA2F4"/>
@@ -2504,7 +4393,7 @@
       </w:rPr>
     </w:lvl>
   </w:abstractNum>
-  <w:abstractNum w:abstractNumId="6" w15:restartNumberingAfterBreak="0">
+  <w:abstractNum w:abstractNumId="7" w15:restartNumberingAfterBreak="0">
     <w:nsid w:val="682B0818"/>
     <w:multiLevelType w:val="hybridMultilevel"/>
     <w:tmpl w:val="58A65068"/>
@@ -2617,7 +4506,7 @@
       </w:rPr>
     </w:lvl>
   </w:abstractNum>
-  <w:abstractNum w:abstractNumId="7" w15:restartNumberingAfterBreak="0">
+  <w:abstractNum w:abstractNumId="8" w15:restartNumberingAfterBreak="0">
     <w:nsid w:val="6E5A42C7"/>
     <w:multiLevelType w:val="hybridMultilevel"/>
     <w:tmpl w:val="41A6DCD2"/>
@@ -2703,7 +4592,7 @@
       </w:pPr>
     </w:lvl>
   </w:abstractNum>
-  <w:abstractNum w:abstractNumId="8" w15:restartNumberingAfterBreak="0">
+  <w:abstractNum w:abstractNumId="9" w15:restartNumberingAfterBreak="0">
     <w:nsid w:val="755F1445"/>
     <w:multiLevelType w:val="hybridMultilevel"/>
     <w:tmpl w:val="89F866D8"/>
@@ -2817,16 +4706,16 @@
     </w:lvl>
   </w:abstractNum>
   <w:num w:numId="1" w16cid:durableId="1200512959">
-    <w:abstractNumId w:val="5"/>
+    <w:abstractNumId w:val="6"/>
   </w:num>
   <w:num w:numId="2" w16cid:durableId="623660730">
-    <w:abstractNumId w:val="8"/>
+    <w:abstractNumId w:val="9"/>
   </w:num>
   <w:num w:numId="3" w16cid:durableId="789587855">
-    <w:abstractNumId w:val="3"/>
+    <w:abstractNumId w:val="4"/>
   </w:num>
   <w:num w:numId="4" w16cid:durableId="937832239">
-    <w:abstractNumId w:val="6"/>
+    <w:abstractNumId w:val="7"/>
   </w:num>
   <w:num w:numId="5" w16cid:durableId="276107181">
     <w:abstractNumId w:val="1"/>
@@ -2835,13 +4724,16 @@
     <w:abstractNumId w:val="0"/>
   </w:num>
   <w:num w:numId="7" w16cid:durableId="2107578632">
-    <w:abstractNumId w:val="7"/>
+    <w:abstractNumId w:val="8"/>
   </w:num>
   <w:num w:numId="8" w16cid:durableId="226886133">
-    <w:abstractNumId w:val="2"/>
+    <w:abstractNumId w:val="3"/>
   </w:num>
   <w:num w:numId="9" w16cid:durableId="1684936984">
-    <w:abstractNumId w:val="4"/>
+    <w:abstractNumId w:val="5"/>
+  </w:num>
+  <w:num w:numId="10" w16cid:durableId="469789829">
+    <w:abstractNumId w:val="2"/>
   </w:num>
 </w:numbering>
 </file>
@@ -3758,4 +5650,16 @@
     </a:ext>
   </a:extLst>
 </a:theme>
+</file>
+
+<file path=customXml/item1.xml><?xml version="1.0" encoding="utf-8"?>
+<b:Sources xmlns:b="http://schemas.openxmlformats.org/officeDocument/2006/bibliography" xmlns="http://schemas.openxmlformats.org/officeDocument/2006/bibliography" SelectedStyle="\APASixthEditionOfficeOnline.xsl" StyleName="APA" Version="6"/>
+</file>
+
+<file path=customXml/itemProps1.xml><?xml version="1.0" encoding="utf-8"?>
+<ds:datastoreItem xmlns:ds="http://schemas.openxmlformats.org/officeDocument/2006/customXml" ds:itemID="{594D49AD-90D0-4D2D-9BBD-6DDE30989D20}">
+  <ds:schemaRefs>
+    <ds:schemaRef ds:uri="http://schemas.openxmlformats.org/officeDocument/2006/bibliography"/>
+  </ds:schemaRefs>
+</ds:datastoreItem>
 </file>
</xml_diff>

<commit_message>
Tema 2. Inteligencia Artificial (terminado)
</commit_message>
<xml_diff>
--- a/Resumen Inteligencia Artificial 2.docx
+++ b/Resumen Inteligencia Artificial 2.docx
@@ -2430,13 +2430,7 @@
                     <w:rPr>
                       <w:rFonts w:ascii="Cambria Math" w:hAnsi="Cambria Math"/>
                     </w:rPr>
-                    <m:t>0</m:t>
-                  </m:r>
-                  <m:r>
-                    <w:rPr>
-                      <w:rFonts w:ascii="Cambria Math" w:hAnsi="Cambria Math"/>
-                    </w:rPr>
-                    <m:t xml:space="preserve"> </m:t>
+                    <m:t xml:space="preserve">0 </m:t>
                   </m:r>
                   <m:sSub>
                     <m:sSubPr>
@@ -2590,6 +2584,9 @@
         <w:jc w:val="center"/>
       </w:pPr>
       <w:r>
+        <w:rPr>
+          <w:noProof/>
+        </w:rPr>
         <w:drawing>
           <wp:inline distT="0" distB="0" distL="0" distR="0" wp14:anchorId="24B2E32E" wp14:editId="4CEE5B36">
             <wp:extent cx="4248150" cy="2064629"/>
@@ -3105,15 +3102,7 @@
             <w:sz w:val="24"/>
             <w:szCs w:val="24"/>
           </w:rPr>
-          <m:t>=</m:t>
-        </m:r>
-        <m:r>
-          <w:rPr>
-            <w:rFonts w:ascii="Cambria Math" w:hAnsi="Cambria Math"/>
-            <w:sz w:val="24"/>
-            <w:szCs w:val="24"/>
-          </w:rPr>
-          <m:t>1+</m:t>
+          <m:t>=1+</m:t>
         </m:r>
         <m:sSub>
           <m:sSubPr>
@@ -3669,6 +3658,490 @@
         <w:t>Modificaciones al proceso básico</w:t>
       </w:r>
     </w:p>
+    <w:p>
+      <w:pPr>
+        <w:pStyle w:val="Prrafodelista"/>
+        <w:numPr>
+          <w:ilvl w:val="0"/>
+          <w:numId w:val="11"/>
+        </w:numPr>
+      </w:pPr>
+      <w:r>
+        <w:t>Refuerzo</w:t>
+      </w:r>
+    </w:p>
+    <w:p>
+      <w:pPr>
+        <w:pStyle w:val="Prrafodelista"/>
+        <w:numPr>
+          <w:ilvl w:val="1"/>
+          <w:numId w:val="11"/>
+        </w:numPr>
+      </w:pPr>
+      <w:r>
+        <w:t>Después del primer periodo de aprendizaje, se realizan sucesivos períodos de refuerzo.</w:t>
+      </w:r>
+    </w:p>
+    <w:p>
+      <w:pPr>
+        <w:pStyle w:val="Prrafodelista"/>
+        <w:numPr>
+          <w:ilvl w:val="1"/>
+          <w:numId w:val="11"/>
+        </w:numPr>
+      </w:pPr>
+      <w:r>
+        <w:t>En cada periodo de refuerzo se cumple que:</w:t>
+      </w:r>
+    </w:p>
+    <w:p>
+      <w:pPr>
+        <w:jc w:val="center"/>
+        <w:rPr>
+          <w:rFonts w:eastAsiaTheme="minorEastAsia"/>
+          <w:sz w:val="24"/>
+          <w:szCs w:val="24"/>
+        </w:rPr>
+      </w:pPr>
+      <m:oMath>
+        <m:sSub>
+          <m:sSubPr>
+            <m:ctrlPr>
+              <w:rPr>
+                <w:rFonts w:ascii="Cambria Math" w:hAnsi="Cambria Math"/>
+                <w:i/>
+              </w:rPr>
+            </m:ctrlPr>
+          </m:sSubPr>
+          <m:e>
+            <m:r>
+              <w:rPr>
+                <w:rFonts w:ascii="Cambria Math" w:hAnsi="Cambria Math"/>
+              </w:rPr>
+              <m:t>p</m:t>
+            </m:r>
+          </m:e>
+          <m:sub>
+            <m:r>
+              <w:rPr>
+                <w:rFonts w:ascii="Cambria Math" w:hAnsi="Cambria Math"/>
+              </w:rPr>
+              <m:t>r</m:t>
+            </m:r>
+          </m:sub>
+        </m:sSub>
+        <m:r>
+          <w:rPr>
+            <w:rFonts w:ascii="Cambria Math" w:hAnsi="Cambria Math"/>
+          </w:rPr>
+          <m:t>=p</m:t>
+        </m:r>
+        <m:sSubSup>
+          <m:sSubSupPr>
+            <m:ctrlPr>
+              <w:rPr>
+                <w:rFonts w:ascii="Cambria Math" w:hAnsi="Cambria Math"/>
+                <w:i/>
+              </w:rPr>
+            </m:ctrlPr>
+          </m:sSubSupPr>
+          <m:e>
+            <m:r>
+              <w:rPr>
+                <w:rFonts w:ascii="Cambria Math" w:hAnsi="Cambria Math"/>
+              </w:rPr>
+              <m:t>T</m:t>
+            </m:r>
+          </m:e>
+          <m:sub>
+            <m:r>
+              <w:rPr>
+                <w:rFonts w:ascii="Cambria Math" w:hAnsi="Cambria Math"/>
+              </w:rPr>
+              <m:t>factor</m:t>
+            </m:r>
+          </m:sub>
+          <m:sup>
+            <m:r>
+              <w:rPr>
+                <w:rFonts w:ascii="Cambria Math" w:hAnsi="Cambria Math"/>
+              </w:rPr>
+              <m:t>r</m:t>
+            </m:r>
+          </m:sup>
+        </m:sSubSup>
+      </m:oMath>
+      <w:r>
+        <w:rPr>
+          <w:rFonts w:eastAsiaTheme="minorEastAsia"/>
+        </w:rPr>
+        <w:tab/>
+      </w:r>
+      <w:r>
+        <w:rPr>
+          <w:rFonts w:eastAsiaTheme="minorEastAsia"/>
+        </w:rPr>
+        <w:tab/>
+      </w:r>
+      <m:oMath>
+        <m:sSub>
+          <m:sSubPr>
+            <m:ctrlPr>
+              <w:rPr>
+                <w:rFonts w:ascii="Cambria Math" w:hAnsi="Cambria Math"/>
+                <w:i/>
+                <w:sz w:val="24"/>
+                <w:szCs w:val="24"/>
+              </w:rPr>
+            </m:ctrlPr>
+          </m:sSubPr>
+          <m:e>
+            <m:r>
+              <w:rPr>
+                <w:rFonts w:ascii="Cambria Math" w:hAnsi="Cambria Math"/>
+                <w:sz w:val="24"/>
+                <w:szCs w:val="24"/>
+              </w:rPr>
+              <m:t>η</m:t>
+            </m:r>
+          </m:e>
+          <m:sub>
+            <m:r>
+              <w:rPr>
+                <w:rFonts w:ascii="Cambria Math" w:hAnsi="Cambria Math"/>
+                <w:sz w:val="24"/>
+                <w:szCs w:val="24"/>
+              </w:rPr>
+              <m:t>0</m:t>
+            </m:r>
+            <m:r>
+              <w:rPr>
+                <w:rFonts w:ascii="Cambria Math" w:hAnsi="Cambria Math"/>
+                <w:sz w:val="24"/>
+                <w:szCs w:val="24"/>
+              </w:rPr>
+              <m:t>,r</m:t>
+            </m:r>
+          </m:sub>
+        </m:sSub>
+        <m:r>
+          <w:rPr>
+            <w:rFonts w:ascii="Cambria Math" w:hAnsi="Cambria Math"/>
+            <w:sz w:val="24"/>
+            <w:szCs w:val="24"/>
+          </w:rPr>
+          <m:t>=</m:t>
+        </m:r>
+        <m:sSub>
+          <m:sSubPr>
+            <m:ctrlPr>
+              <w:rPr>
+                <w:rFonts w:ascii="Cambria Math" w:hAnsi="Cambria Math"/>
+                <w:i/>
+                <w:sz w:val="24"/>
+                <w:szCs w:val="24"/>
+              </w:rPr>
+            </m:ctrlPr>
+          </m:sSubPr>
+          <m:e>
+            <m:r>
+              <w:rPr>
+                <w:rFonts w:ascii="Cambria Math" w:hAnsi="Cambria Math"/>
+                <w:sz w:val="24"/>
+                <w:szCs w:val="24"/>
+              </w:rPr>
+              <m:t>η</m:t>
+            </m:r>
+          </m:e>
+          <m:sub>
+            <m:r>
+              <w:rPr>
+                <w:rFonts w:ascii="Cambria Math" w:hAnsi="Cambria Math"/>
+                <w:sz w:val="24"/>
+                <w:szCs w:val="24"/>
+              </w:rPr>
+              <m:t>0</m:t>
+            </m:r>
+          </m:sub>
+        </m:sSub>
+        <m:sSubSup>
+          <m:sSubSupPr>
+            <m:ctrlPr>
+              <w:rPr>
+                <w:rFonts w:ascii="Cambria Math" w:hAnsi="Cambria Math"/>
+                <w:i/>
+                <w:sz w:val="24"/>
+                <w:szCs w:val="24"/>
+              </w:rPr>
+            </m:ctrlPr>
+          </m:sSubSupPr>
+          <m:e>
+            <m:r>
+              <w:rPr>
+                <w:rFonts w:ascii="Cambria Math" w:hAnsi="Cambria Math"/>
+                <w:sz w:val="24"/>
+                <w:szCs w:val="24"/>
+              </w:rPr>
+              <m:t>η</m:t>
+            </m:r>
+          </m:e>
+          <m:sub>
+            <m:r>
+              <w:rPr>
+                <w:rFonts w:ascii="Cambria Math" w:hAnsi="Cambria Math"/>
+                <w:sz w:val="24"/>
+                <w:szCs w:val="24"/>
+              </w:rPr>
+              <m:t>shrink</m:t>
+            </m:r>
+          </m:sub>
+          <m:sup>
+            <m:r>
+              <w:rPr>
+                <w:rFonts w:ascii="Cambria Math" w:hAnsi="Cambria Math"/>
+                <w:sz w:val="24"/>
+                <w:szCs w:val="24"/>
+              </w:rPr>
+              <m:t>r</m:t>
+            </m:r>
+          </m:sup>
+        </m:sSubSup>
+      </m:oMath>
+    </w:p>
+    <w:p>
+      <w:pPr>
+        <w:pStyle w:val="Prrafodelista"/>
+        <w:numPr>
+          <w:ilvl w:val="0"/>
+          <w:numId w:val="11"/>
+        </w:numPr>
+      </w:pPr>
+      <w:r>
+        <w:t>Mecanismo de consciencia</w:t>
+      </w:r>
+    </w:p>
+    <w:p>
+      <w:pPr>
+        <w:pStyle w:val="Prrafodelista"/>
+        <w:numPr>
+          <w:ilvl w:val="1"/>
+          <w:numId w:val="11"/>
+        </w:numPr>
+      </w:pPr>
+      <w:r>
+        <w:t>Función de penalización respecto a la frecuencia de activación.</w:t>
+      </w:r>
+    </w:p>
+    <w:p>
+      <w:pPr>
+        <w:pStyle w:val="Prrafodelista"/>
+        <w:numPr>
+          <w:ilvl w:val="1"/>
+          <w:numId w:val="11"/>
+        </w:numPr>
+      </w:pPr>
+      <w:r>
+        <w:t>Esto se realiza modificando la distancia neurona – patrón a partir de la frecuencia de activación de cada neurona.</w:t>
+      </w:r>
+    </w:p>
+    <w:p>
+      <w:pPr>
+        <w:rPr>
+          <w:rFonts w:eastAsiaTheme="minorEastAsia"/>
+        </w:rPr>
+      </w:pPr>
+      <m:oMathPara>
+        <m:oMath>
+          <m:sSub>
+            <m:sSubPr>
+              <m:ctrlPr>
+                <w:rPr>
+                  <w:rFonts w:ascii="Cambria Math" w:hAnsi="Cambria Math"/>
+                  <w:i/>
+                </w:rPr>
+              </m:ctrlPr>
+            </m:sSubPr>
+            <m:e>
+              <m:r>
+                <w:rPr>
+                  <w:rFonts w:ascii="Cambria Math" w:hAnsi="Cambria Math"/>
+                </w:rPr>
+                <m:t>D'</m:t>
+              </m:r>
+            </m:e>
+            <m:sub>
+              <m:r>
+                <w:rPr>
+                  <w:rFonts w:ascii="Cambria Math" w:hAnsi="Cambria Math"/>
+                </w:rPr>
+                <m:t>j</m:t>
+              </m:r>
+            </m:sub>
+          </m:sSub>
+          <m:r>
+            <w:rPr>
+              <w:rFonts w:ascii="Cambria Math" w:hAnsi="Cambria Math"/>
+            </w:rPr>
+            <m:t>=</m:t>
+          </m:r>
+          <m:sSub>
+            <m:sSubPr>
+              <m:ctrlPr>
+                <w:rPr>
+                  <w:rFonts w:ascii="Cambria Math" w:hAnsi="Cambria Math"/>
+                  <w:i/>
+                </w:rPr>
+              </m:ctrlPr>
+            </m:sSubPr>
+            <m:e>
+              <m:r>
+                <w:rPr>
+                  <w:rFonts w:ascii="Cambria Math" w:hAnsi="Cambria Math"/>
+                </w:rPr>
+                <m:t>D</m:t>
+              </m:r>
+            </m:e>
+            <m:sub>
+              <m:r>
+                <w:rPr>
+                  <w:rFonts w:ascii="Cambria Math" w:hAnsi="Cambria Math"/>
+                </w:rPr>
+                <m:t>j</m:t>
+              </m:r>
+            </m:sub>
+          </m:sSub>
+          <m:r>
+            <w:rPr>
+              <w:rFonts w:ascii="Cambria Math" w:hAnsi="Cambria Math"/>
+            </w:rPr>
+            <m:t>-</m:t>
+          </m:r>
+          <m:sSub>
+            <m:sSubPr>
+              <m:ctrlPr>
+                <w:rPr>
+                  <w:rFonts w:ascii="Cambria Math" w:hAnsi="Cambria Math"/>
+                  <w:i/>
+                </w:rPr>
+              </m:ctrlPr>
+            </m:sSubPr>
+            <m:e>
+              <m:r>
+                <w:rPr>
+                  <w:rFonts w:ascii="Cambria Math" w:hAnsi="Cambria Math"/>
+                </w:rPr>
+                <m:t>B</m:t>
+              </m:r>
+            </m:e>
+            <m:sub>
+              <m:r>
+                <w:rPr>
+                  <w:rFonts w:ascii="Cambria Math" w:hAnsi="Cambria Math"/>
+                </w:rPr>
+                <m:t>j</m:t>
+              </m:r>
+            </m:sub>
+          </m:sSub>
+        </m:oMath>
+      </m:oMathPara>
+    </w:p>
+    <w:p>
+      <w:pPr>
+        <w:pStyle w:val="Ttulo2"/>
+      </w:pPr>
+      <w:r>
+        <w:lastRenderedPageBreak/>
+        <w:t>Métricas para medir la adecuación de cada mapa</w:t>
+      </w:r>
+    </w:p>
+    <w:p>
+      <w:pPr>
+        <w:pStyle w:val="Prrafodelista"/>
+        <w:numPr>
+          <w:ilvl w:val="0"/>
+          <w:numId w:val="11"/>
+        </w:numPr>
+      </w:pPr>
+      <w:r>
+        <w:t>Error de Cuantificación.</w:t>
+      </w:r>
+    </w:p>
+    <w:p>
+      <w:r>
+        <w:t>Distancia promedio entre cada vector de datos y su BMU.</w:t>
+      </w:r>
+    </w:p>
+    <w:p>
+      <w:pPr>
+        <w:pStyle w:val="Prrafodelista"/>
+        <w:numPr>
+          <w:ilvl w:val="0"/>
+          <w:numId w:val="12"/>
+        </w:numPr>
+      </w:pPr>
+      <w:r>
+        <w:t>Distancia media de cada clase.</w:t>
+      </w:r>
+    </w:p>
+    <w:p>
+      <w:pPr>
+        <w:pStyle w:val="Prrafodelista"/>
+        <w:numPr>
+          <w:ilvl w:val="0"/>
+          <w:numId w:val="12"/>
+        </w:numPr>
+      </w:pPr>
+      <w:r>
+        <w:t>Distancia media de la red.</w:t>
+      </w:r>
+    </w:p>
+    <w:p>
+      <w:pPr>
+        <w:pStyle w:val="Prrafodelista"/>
+      </w:pPr>
+    </w:p>
+    <w:p>
+      <w:pPr>
+        <w:pStyle w:val="Prrafodelista"/>
+        <w:numPr>
+          <w:ilvl w:val="0"/>
+          <w:numId w:val="11"/>
+        </w:numPr>
+      </w:pPr>
+      <w:r>
+        <w:t>Error Topológico.</w:t>
+      </w:r>
+    </w:p>
+    <w:p>
+      <w:r>
+        <w:t>Proporción de todos los vectores de datos para los que la primera y la segunda BMU no son unidades adyacentes.</w:t>
+      </w:r>
+    </w:p>
+    <w:p>
+      <w:pPr>
+        <w:pStyle w:val="Prrafodelista"/>
+        <w:numPr>
+          <w:ilvl w:val="0"/>
+          <w:numId w:val="12"/>
+        </w:numPr>
+      </w:pPr>
+      <w:r>
+        <w:t>Primera y segunda BMU adyacentes – 0.</w:t>
+      </w:r>
+    </w:p>
+    <w:p>
+      <w:pPr>
+        <w:pStyle w:val="Prrafodelista"/>
+        <w:numPr>
+          <w:ilvl w:val="0"/>
+          <w:numId w:val="12"/>
+        </w:numPr>
+      </w:pPr>
+      <w:r>
+        <w:t>Primera y segunda BMU no adyacentes – 1.</w:t>
+      </w:r>
+    </w:p>
+    <w:p/>
     <w:p/>
     <w:p/>
     <w:sectPr>
@@ -3883,6 +4356,118 @@
     </w:lvl>
   </w:abstractNum>
   <w:abstractNum w:abstractNumId="2" w15:restartNumberingAfterBreak="0">
+    <w:nsid w:val="24CC5BD9"/>
+    <w:multiLevelType w:val="hybridMultilevel"/>
+    <w:tmpl w:val="B9BE3878"/>
+    <w:lvl w:ilvl="0" w:tplc="7D76AFB8">
+      <w:numFmt w:val="bullet"/>
+      <w:lvlText w:val="-"/>
+      <w:lvlJc w:val="left"/>
+      <w:pPr>
+        <w:ind w:left="720" w:hanging="360"/>
+      </w:pPr>
+      <w:rPr>
+        <w:rFonts w:ascii="Calibri" w:eastAsiaTheme="minorHAnsi" w:hAnsi="Calibri" w:cs="Calibri" w:hint="default"/>
+      </w:rPr>
+    </w:lvl>
+    <w:lvl w:ilvl="1" w:tplc="0C0A0003" w:tentative="1">
+      <w:start w:val="1"/>
+      <w:numFmt w:val="bullet"/>
+      <w:lvlText w:val="o"/>
+      <w:lvlJc w:val="left"/>
+      <w:pPr>
+        <w:ind w:left="1440" w:hanging="360"/>
+      </w:pPr>
+      <w:rPr>
+        <w:rFonts w:ascii="Courier New" w:hAnsi="Courier New" w:cs="Courier New" w:hint="default"/>
+      </w:rPr>
+    </w:lvl>
+    <w:lvl w:ilvl="2" w:tplc="0C0A0005" w:tentative="1">
+      <w:start w:val="1"/>
+      <w:numFmt w:val="bullet"/>
+      <w:lvlText w:val=""/>
+      <w:lvlJc w:val="left"/>
+      <w:pPr>
+        <w:ind w:left="2160" w:hanging="360"/>
+      </w:pPr>
+      <w:rPr>
+        <w:rFonts w:ascii="Wingdings" w:hAnsi="Wingdings" w:hint="default"/>
+      </w:rPr>
+    </w:lvl>
+    <w:lvl w:ilvl="3" w:tplc="0C0A0001" w:tentative="1">
+      <w:start w:val="1"/>
+      <w:numFmt w:val="bullet"/>
+      <w:lvlText w:val=""/>
+      <w:lvlJc w:val="left"/>
+      <w:pPr>
+        <w:ind w:left="2880" w:hanging="360"/>
+      </w:pPr>
+      <w:rPr>
+        <w:rFonts w:ascii="Symbol" w:hAnsi="Symbol" w:hint="default"/>
+      </w:rPr>
+    </w:lvl>
+    <w:lvl w:ilvl="4" w:tplc="0C0A0003" w:tentative="1">
+      <w:start w:val="1"/>
+      <w:numFmt w:val="bullet"/>
+      <w:lvlText w:val="o"/>
+      <w:lvlJc w:val="left"/>
+      <w:pPr>
+        <w:ind w:left="3600" w:hanging="360"/>
+      </w:pPr>
+      <w:rPr>
+        <w:rFonts w:ascii="Courier New" w:hAnsi="Courier New" w:cs="Courier New" w:hint="default"/>
+      </w:rPr>
+    </w:lvl>
+    <w:lvl w:ilvl="5" w:tplc="0C0A0005" w:tentative="1">
+      <w:start w:val="1"/>
+      <w:numFmt w:val="bullet"/>
+      <w:lvlText w:val=""/>
+      <w:lvlJc w:val="left"/>
+      <w:pPr>
+        <w:ind w:left="4320" w:hanging="360"/>
+      </w:pPr>
+      <w:rPr>
+        <w:rFonts w:ascii="Wingdings" w:hAnsi="Wingdings" w:hint="default"/>
+      </w:rPr>
+    </w:lvl>
+    <w:lvl w:ilvl="6" w:tplc="0C0A0001" w:tentative="1">
+      <w:start w:val="1"/>
+      <w:numFmt w:val="bullet"/>
+      <w:lvlText w:val=""/>
+      <w:lvlJc w:val="left"/>
+      <w:pPr>
+        <w:ind w:left="5040" w:hanging="360"/>
+      </w:pPr>
+      <w:rPr>
+        <w:rFonts w:ascii="Symbol" w:hAnsi="Symbol" w:hint="default"/>
+      </w:rPr>
+    </w:lvl>
+    <w:lvl w:ilvl="7" w:tplc="0C0A0003" w:tentative="1">
+      <w:start w:val="1"/>
+      <w:numFmt w:val="bullet"/>
+      <w:lvlText w:val="o"/>
+      <w:lvlJc w:val="left"/>
+      <w:pPr>
+        <w:ind w:left="5760" w:hanging="360"/>
+      </w:pPr>
+      <w:rPr>
+        <w:rFonts w:ascii="Courier New" w:hAnsi="Courier New" w:cs="Courier New" w:hint="default"/>
+      </w:rPr>
+    </w:lvl>
+    <w:lvl w:ilvl="8" w:tplc="0C0A0005" w:tentative="1">
+      <w:start w:val="1"/>
+      <w:numFmt w:val="bullet"/>
+      <w:lvlText w:val=""/>
+      <w:lvlJc w:val="left"/>
+      <w:pPr>
+        <w:ind w:left="6480" w:hanging="360"/>
+      </w:pPr>
+      <w:rPr>
+        <w:rFonts w:ascii="Wingdings" w:hAnsi="Wingdings" w:hint="default"/>
+      </w:rPr>
+    </w:lvl>
+  </w:abstractNum>
+  <w:abstractNum w:abstractNumId="3" w15:restartNumberingAfterBreak="0">
     <w:nsid w:val="279C38E0"/>
     <w:multiLevelType w:val="hybridMultilevel"/>
     <w:tmpl w:val="9392B934"/>
@@ -3968,7 +4553,120 @@
       </w:pPr>
     </w:lvl>
   </w:abstractNum>
-  <w:abstractNum w:abstractNumId="3" w15:restartNumberingAfterBreak="0">
+  <w:abstractNum w:abstractNumId="4" w15:restartNumberingAfterBreak="0">
+    <w:nsid w:val="35C3398F"/>
+    <w:multiLevelType w:val="hybridMultilevel"/>
+    <w:tmpl w:val="8E607392"/>
+    <w:lvl w:ilvl="0" w:tplc="0C0A0001">
+      <w:start w:val="1"/>
+      <w:numFmt w:val="bullet"/>
+      <w:lvlText w:val=""/>
+      <w:lvlJc w:val="left"/>
+      <w:pPr>
+        <w:ind w:left="720" w:hanging="360"/>
+      </w:pPr>
+      <w:rPr>
+        <w:rFonts w:ascii="Symbol" w:hAnsi="Symbol" w:hint="default"/>
+      </w:rPr>
+    </w:lvl>
+    <w:lvl w:ilvl="1" w:tplc="0C0A0003">
+      <w:start w:val="1"/>
+      <w:numFmt w:val="bullet"/>
+      <w:lvlText w:val="o"/>
+      <w:lvlJc w:val="left"/>
+      <w:pPr>
+        <w:ind w:left="1440" w:hanging="360"/>
+      </w:pPr>
+      <w:rPr>
+        <w:rFonts w:ascii="Courier New" w:hAnsi="Courier New" w:cs="Courier New" w:hint="default"/>
+      </w:rPr>
+    </w:lvl>
+    <w:lvl w:ilvl="2" w:tplc="0C0A0005">
+      <w:start w:val="1"/>
+      <w:numFmt w:val="bullet"/>
+      <w:lvlText w:val=""/>
+      <w:lvlJc w:val="left"/>
+      <w:pPr>
+        <w:ind w:left="2160" w:hanging="360"/>
+      </w:pPr>
+      <w:rPr>
+        <w:rFonts w:ascii="Wingdings" w:hAnsi="Wingdings" w:hint="default"/>
+      </w:rPr>
+    </w:lvl>
+    <w:lvl w:ilvl="3" w:tplc="0C0A0001" w:tentative="1">
+      <w:start w:val="1"/>
+      <w:numFmt w:val="bullet"/>
+      <w:lvlText w:val=""/>
+      <w:lvlJc w:val="left"/>
+      <w:pPr>
+        <w:ind w:left="2880" w:hanging="360"/>
+      </w:pPr>
+      <w:rPr>
+        <w:rFonts w:ascii="Symbol" w:hAnsi="Symbol" w:hint="default"/>
+      </w:rPr>
+    </w:lvl>
+    <w:lvl w:ilvl="4" w:tplc="0C0A0003" w:tentative="1">
+      <w:start w:val="1"/>
+      <w:numFmt w:val="bullet"/>
+      <w:lvlText w:val="o"/>
+      <w:lvlJc w:val="left"/>
+      <w:pPr>
+        <w:ind w:left="3600" w:hanging="360"/>
+      </w:pPr>
+      <w:rPr>
+        <w:rFonts w:ascii="Courier New" w:hAnsi="Courier New" w:cs="Courier New" w:hint="default"/>
+      </w:rPr>
+    </w:lvl>
+    <w:lvl w:ilvl="5" w:tplc="0C0A0005" w:tentative="1">
+      <w:start w:val="1"/>
+      <w:numFmt w:val="bullet"/>
+      <w:lvlText w:val=""/>
+      <w:lvlJc w:val="left"/>
+      <w:pPr>
+        <w:ind w:left="4320" w:hanging="360"/>
+      </w:pPr>
+      <w:rPr>
+        <w:rFonts w:ascii="Wingdings" w:hAnsi="Wingdings" w:hint="default"/>
+      </w:rPr>
+    </w:lvl>
+    <w:lvl w:ilvl="6" w:tplc="0C0A0001" w:tentative="1">
+      <w:start w:val="1"/>
+      <w:numFmt w:val="bullet"/>
+      <w:lvlText w:val=""/>
+      <w:lvlJc w:val="left"/>
+      <w:pPr>
+        <w:ind w:left="5040" w:hanging="360"/>
+      </w:pPr>
+      <w:rPr>
+        <w:rFonts w:ascii="Symbol" w:hAnsi="Symbol" w:hint="default"/>
+      </w:rPr>
+    </w:lvl>
+    <w:lvl w:ilvl="7" w:tplc="0C0A0003" w:tentative="1">
+      <w:start w:val="1"/>
+      <w:numFmt w:val="bullet"/>
+      <w:lvlText w:val="o"/>
+      <w:lvlJc w:val="left"/>
+      <w:pPr>
+        <w:ind w:left="5760" w:hanging="360"/>
+      </w:pPr>
+      <w:rPr>
+        <w:rFonts w:ascii="Courier New" w:hAnsi="Courier New" w:cs="Courier New" w:hint="default"/>
+      </w:rPr>
+    </w:lvl>
+    <w:lvl w:ilvl="8" w:tplc="0C0A0005" w:tentative="1">
+      <w:start w:val="1"/>
+      <w:numFmt w:val="bullet"/>
+      <w:lvlText w:val=""/>
+      <w:lvlJc w:val="left"/>
+      <w:pPr>
+        <w:ind w:left="6480" w:hanging="360"/>
+      </w:pPr>
+      <w:rPr>
+        <w:rFonts w:ascii="Wingdings" w:hAnsi="Wingdings" w:hint="default"/>
+      </w:rPr>
+    </w:lvl>
+  </w:abstractNum>
+  <w:abstractNum w:abstractNumId="5" w15:restartNumberingAfterBreak="0">
     <w:nsid w:val="389A22A9"/>
     <w:multiLevelType w:val="hybridMultilevel"/>
     <w:tmpl w:val="13BA1314"/>
@@ -4081,7 +4779,7 @@
       </w:rPr>
     </w:lvl>
   </w:abstractNum>
-  <w:abstractNum w:abstractNumId="4" w15:restartNumberingAfterBreak="0">
+  <w:abstractNum w:abstractNumId="6" w15:restartNumberingAfterBreak="0">
     <w:nsid w:val="51BA0693"/>
     <w:multiLevelType w:val="hybridMultilevel"/>
     <w:tmpl w:val="02D61ED8"/>
@@ -4194,7 +4892,7 @@
       </w:rPr>
     </w:lvl>
   </w:abstractNum>
-  <w:abstractNum w:abstractNumId="5" w15:restartNumberingAfterBreak="0">
+  <w:abstractNum w:abstractNumId="7" w15:restartNumberingAfterBreak="0">
     <w:nsid w:val="58603310"/>
     <w:multiLevelType w:val="hybridMultilevel"/>
     <w:tmpl w:val="9392B934"/>
@@ -4280,7 +4978,7 @@
       </w:pPr>
     </w:lvl>
   </w:abstractNum>
-  <w:abstractNum w:abstractNumId="6" w15:restartNumberingAfterBreak="0">
+  <w:abstractNum w:abstractNumId="8" w15:restartNumberingAfterBreak="0">
     <w:nsid w:val="60020A80"/>
     <w:multiLevelType w:val="hybridMultilevel"/>
     <w:tmpl w:val="1E3EA2F4"/>
@@ -4393,7 +5091,7 @@
       </w:rPr>
     </w:lvl>
   </w:abstractNum>
-  <w:abstractNum w:abstractNumId="7" w15:restartNumberingAfterBreak="0">
+  <w:abstractNum w:abstractNumId="9" w15:restartNumberingAfterBreak="0">
     <w:nsid w:val="682B0818"/>
     <w:multiLevelType w:val="hybridMultilevel"/>
     <w:tmpl w:val="58A65068"/>
@@ -4506,7 +5204,7 @@
       </w:rPr>
     </w:lvl>
   </w:abstractNum>
-  <w:abstractNum w:abstractNumId="8" w15:restartNumberingAfterBreak="0">
+  <w:abstractNum w:abstractNumId="10" w15:restartNumberingAfterBreak="0">
     <w:nsid w:val="6E5A42C7"/>
     <w:multiLevelType w:val="hybridMultilevel"/>
     <w:tmpl w:val="41A6DCD2"/>
@@ -4592,7 +5290,7 @@
       </w:pPr>
     </w:lvl>
   </w:abstractNum>
-  <w:abstractNum w:abstractNumId="9" w15:restartNumberingAfterBreak="0">
+  <w:abstractNum w:abstractNumId="11" w15:restartNumberingAfterBreak="0">
     <w:nsid w:val="755F1445"/>
     <w:multiLevelType w:val="hybridMultilevel"/>
     <w:tmpl w:val="89F866D8"/>
@@ -4706,16 +5404,16 @@
     </w:lvl>
   </w:abstractNum>
   <w:num w:numId="1" w16cid:durableId="1200512959">
+    <w:abstractNumId w:val="8"/>
+  </w:num>
+  <w:num w:numId="2" w16cid:durableId="623660730">
+    <w:abstractNumId w:val="11"/>
+  </w:num>
+  <w:num w:numId="3" w16cid:durableId="789587855">
     <w:abstractNumId w:val="6"/>
   </w:num>
-  <w:num w:numId="2" w16cid:durableId="623660730">
+  <w:num w:numId="4" w16cid:durableId="937832239">
     <w:abstractNumId w:val="9"/>
-  </w:num>
-  <w:num w:numId="3" w16cid:durableId="789587855">
-    <w:abstractNumId w:val="4"/>
-  </w:num>
-  <w:num w:numId="4" w16cid:durableId="937832239">
-    <w:abstractNumId w:val="7"/>
   </w:num>
   <w:num w:numId="5" w16cid:durableId="276107181">
     <w:abstractNumId w:val="1"/>
@@ -4724,15 +5422,21 @@
     <w:abstractNumId w:val="0"/>
   </w:num>
   <w:num w:numId="7" w16cid:durableId="2107578632">
-    <w:abstractNumId w:val="8"/>
+    <w:abstractNumId w:val="10"/>
   </w:num>
   <w:num w:numId="8" w16cid:durableId="226886133">
+    <w:abstractNumId w:val="5"/>
+  </w:num>
+  <w:num w:numId="9" w16cid:durableId="1684936984">
+    <w:abstractNumId w:val="7"/>
+  </w:num>
+  <w:num w:numId="10" w16cid:durableId="469789829">
     <w:abstractNumId w:val="3"/>
   </w:num>
-  <w:num w:numId="9" w16cid:durableId="1684936984">
-    <w:abstractNumId w:val="5"/>
+  <w:num w:numId="11" w16cid:durableId="1513646174">
+    <w:abstractNumId w:val="4"/>
   </w:num>
-  <w:num w:numId="10" w16cid:durableId="469789829">
+  <w:num w:numId="12" w16cid:durableId="298732270">
     <w:abstractNumId w:val="2"/>
   </w:num>
 </w:numbering>

</xml_diff>

<commit_message>
Tema 3. Inteligencia Artificial 2 (empezado)
</commit_message>
<xml_diff>
--- a/Resumen Inteligencia Artificial 2.docx
+++ b/Resumen Inteligencia Artificial 2.docx
@@ -3812,15 +3812,7 @@
                 <w:sz w:val="24"/>
                 <w:szCs w:val="24"/>
               </w:rPr>
-              <m:t>0</m:t>
-            </m:r>
-            <m:r>
-              <w:rPr>
-                <w:rFonts w:ascii="Cambria Math" w:hAnsi="Cambria Math"/>
-                <w:sz w:val="24"/>
-                <w:szCs w:val="24"/>
-              </w:rPr>
-              <m:t>,r</m:t>
+              <m:t>0,r</m:t>
             </m:r>
           </m:sub>
         </m:sSub>
@@ -4141,7 +4133,403 @@
         <w:t>Primera y segunda BMU no adyacentes – 1.</w:t>
       </w:r>
     </w:p>
-    <w:p/>
+    <w:p>
+      <w:r>
+        <w:br w:type="page"/>
+      </w:r>
+    </w:p>
+    <w:p>
+      <w:pPr>
+        <w:pStyle w:val="Ttulo1"/>
+      </w:pPr>
+      <w:r>
+        <w:lastRenderedPageBreak/>
+        <w:t xml:space="preserve">Tema </w:t>
+      </w:r>
+      <w:r>
+        <w:t>3</w:t>
+      </w:r>
+      <w:r>
+        <w:t>: Aprendizaje</w:t>
+      </w:r>
+      <w:r>
+        <w:t xml:space="preserve"> </w:t>
+      </w:r>
+      <w:r>
+        <w:t xml:space="preserve"> Supervisado: </w:t>
+      </w:r>
+      <w:r>
+        <w:t>Modelos Lineales</w:t>
+      </w:r>
+    </w:p>
+    <w:p>
+      <w:pPr>
+        <w:jc w:val="both"/>
+      </w:pPr>
+      <w:r>
+        <w:t>Algoritmos de aprendizaje supervisado aprenden a reproducir comportamientos y razonamientos mediante estímulos.</w:t>
+      </w:r>
+    </w:p>
+    <w:p>
+      <w:pPr>
+        <w:pStyle w:val="Ttulo2"/>
+        <w:jc w:val="both"/>
+      </w:pPr>
+      <w:r>
+        <w:t>Predicción</w:t>
+      </w:r>
+    </w:p>
+    <w:p>
+      <w:pPr>
+        <w:jc w:val="both"/>
+      </w:pPr>
+      <w:r>
+        <w:t>Proporcionar valores futuros de una variable con una cierta antelación (horizonte), en función de los valores históricos (serie temporal) que ha tenido dicha variable en el pasado.</w:t>
+      </w:r>
+    </w:p>
+    <w:p>
+      <w:pPr>
+        <w:pStyle w:val="Ttulo3"/>
+        <w:jc w:val="both"/>
+      </w:pPr>
+      <w:r>
+        <w:t>Serie Temporal</w:t>
+      </w:r>
+    </w:p>
+    <w:p>
+      <w:pPr>
+        <w:jc w:val="both"/>
+      </w:pPr>
+      <w:r>
+        <w:t>Sucesión de medidas realizadas a intervalos regulares de tiempo resultado de un proceso estocástico.</w:t>
+      </w:r>
+    </w:p>
+    <w:p>
+      <w:pPr>
+        <w:pStyle w:val="Ttulo3"/>
+        <w:jc w:val="both"/>
+      </w:pPr>
+      <w:r>
+        <w:t>Definiciones</w:t>
+      </w:r>
+    </w:p>
+    <w:p>
+      <w:pPr>
+        <w:pStyle w:val="Prrafodelista"/>
+        <w:numPr>
+          <w:ilvl w:val="0"/>
+          <w:numId w:val="11"/>
+        </w:numPr>
+        <w:jc w:val="both"/>
+      </w:pPr>
+      <w:r>
+        <w:t xml:space="preserve">Proceso estocástico: conjunto de variables aleatorias </w:t>
+      </w:r>
+      <m:oMath>
+        <m:sSub>
+          <m:sSubPr>
+            <m:ctrlPr>
+              <w:rPr>
+                <w:rFonts w:ascii="Cambria Math" w:hAnsi="Cambria Math"/>
+                <w:i/>
+              </w:rPr>
+            </m:ctrlPr>
+          </m:sSubPr>
+          <m:e>
+            <m:r>
+              <w:rPr>
+                <w:rFonts w:ascii="Cambria Math" w:hAnsi="Cambria Math"/>
+              </w:rPr>
+              <m:t>X</m:t>
+            </m:r>
+          </m:e>
+          <m:sub>
+            <m:r>
+              <w:rPr>
+                <w:rFonts w:ascii="Cambria Math" w:hAnsi="Cambria Math"/>
+              </w:rPr>
+              <m:t>t</m:t>
+            </m:r>
+          </m:sub>
+        </m:sSub>
+      </m:oMath>
+      <w:r>
+        <w:rPr>
+          <w:rFonts w:eastAsiaTheme="minorEastAsia"/>
+        </w:rPr>
+        <w:t xml:space="preserve"> cuya distribución varía de acuerdo al tiempo </w:t>
+      </w:r>
+      <m:oMath>
+        <m:r>
+          <w:rPr>
+            <w:rFonts w:ascii="Cambria Math" w:eastAsiaTheme="minorEastAsia" w:hAnsi="Cambria Math"/>
+          </w:rPr>
+          <m:t>t</m:t>
+        </m:r>
+      </m:oMath>
+      <w:r>
+        <w:rPr>
+          <w:rFonts w:eastAsiaTheme="minorEastAsia"/>
+        </w:rPr>
+        <w:t>.</w:t>
+      </w:r>
+    </w:p>
+    <w:p>
+      <w:pPr>
+        <w:pStyle w:val="Prrafodelista"/>
+        <w:numPr>
+          <w:ilvl w:val="0"/>
+          <w:numId w:val="11"/>
+        </w:numPr>
+        <w:jc w:val="both"/>
+      </w:pPr>
+      <w:r>
+        <w:t xml:space="preserve">Proceso de Márkov: el valor de la serie a </w:t>
+      </w:r>
+      <w:r>
+        <w:rPr>
+          <w:rFonts w:eastAsiaTheme="minorEastAsia"/>
+        </w:rPr>
+        <w:t xml:space="preserve">tiempo </w:t>
+      </w:r>
+      <m:oMath>
+        <m:r>
+          <w:rPr>
+            <w:rFonts w:ascii="Cambria Math" w:eastAsiaTheme="minorEastAsia" w:hAnsi="Cambria Math"/>
+          </w:rPr>
+          <m:t>t</m:t>
+        </m:r>
+        <m:r>
+          <w:rPr>
+            <w:rFonts w:ascii="Cambria Math" w:eastAsiaTheme="minorEastAsia" w:hAnsi="Cambria Math"/>
+          </w:rPr>
+          <m:t>+1</m:t>
+        </m:r>
+      </m:oMath>
+      <w:r>
+        <w:rPr>
+          <w:rFonts w:eastAsiaTheme="minorEastAsia"/>
+        </w:rPr>
+        <w:t xml:space="preserve"> sólo depende del valor a </w:t>
+      </w:r>
+      <w:r>
+        <w:rPr>
+          <w:rFonts w:eastAsiaTheme="minorEastAsia"/>
+        </w:rPr>
+        <w:t xml:space="preserve">tiempo </w:t>
+      </w:r>
+      <m:oMath>
+        <m:r>
+          <w:rPr>
+            <w:rFonts w:ascii="Cambria Math" w:eastAsiaTheme="minorEastAsia" w:hAnsi="Cambria Math"/>
+          </w:rPr>
+          <m:t>t</m:t>
+        </m:r>
+      </m:oMath>
+      <w:r>
+        <w:rPr>
+          <w:rFonts w:eastAsiaTheme="minorEastAsia"/>
+        </w:rPr>
+        <w:t xml:space="preserve"> y no de los anteriores.</w:t>
+      </w:r>
+    </w:p>
+    <w:p>
+      <w:pPr>
+        <w:pStyle w:val="Prrafodelista"/>
+        <w:numPr>
+          <w:ilvl w:val="0"/>
+          <w:numId w:val="11"/>
+        </w:numPr>
+        <w:jc w:val="both"/>
+      </w:pPr>
+      <w:r>
+        <w:rPr>
+          <w:rFonts w:eastAsiaTheme="minorEastAsia"/>
+        </w:rPr>
+        <w:t>Proceso estacionario: un proceso es estacionario en sentido amplio o débilmente estacionario cuando la media, varianza y covarianza existen y son estables e independientes del tiempo.</w:t>
+      </w:r>
+    </w:p>
+    <w:p>
+      <w:pPr>
+        <w:pStyle w:val="Ttulo3"/>
+        <w:jc w:val="both"/>
+      </w:pPr>
+      <w:r>
+        <w:t>Elementos de una Serie Temporal</w:t>
+      </w:r>
+    </w:p>
+    <w:p>
+      <w:pPr>
+        <w:pStyle w:val="Prrafodelista"/>
+        <w:numPr>
+          <w:ilvl w:val="0"/>
+          <w:numId w:val="13"/>
+        </w:numPr>
+        <w:jc w:val="both"/>
+      </w:pPr>
+      <w:r>
+        <w:t>Tendencia: movimiento que se mantiene durante el periodo de observación.</w:t>
+      </w:r>
+    </w:p>
+    <w:p>
+      <w:pPr>
+        <w:pStyle w:val="Prrafodelista"/>
+        <w:numPr>
+          <w:ilvl w:val="0"/>
+          <w:numId w:val="13"/>
+        </w:numPr>
+        <w:jc w:val="both"/>
+      </w:pPr>
+      <w:r>
+        <w:t>Variación estacional: oscilaciones periódicas que dependen del período mínimo al cabo del cual aparecen patrones repetitivos en la serie temporal.</w:t>
+      </w:r>
+    </w:p>
+    <w:p>
+      <w:pPr>
+        <w:pStyle w:val="Prrafodelista"/>
+        <w:numPr>
+          <w:ilvl w:val="0"/>
+          <w:numId w:val="13"/>
+        </w:numPr>
+        <w:jc w:val="both"/>
+      </w:pPr>
+      <w:r>
+        <w:t>Movimientos cíclicos: oscilaciones sobre la tendencia basadas en algún tipo de funciones trigonométricas.</w:t>
+      </w:r>
+    </w:p>
+    <w:p>
+      <w:pPr>
+        <w:pStyle w:val="Prrafodelista"/>
+        <w:numPr>
+          <w:ilvl w:val="0"/>
+          <w:numId w:val="13"/>
+        </w:numPr>
+        <w:jc w:val="both"/>
+      </w:pPr>
+      <w:r>
+        <w:t xml:space="preserve">Proceso aleatorio: oscilaciones aleatorias que se superponen a los demás componentes resultado de </w:t>
+      </w:r>
+      <w:r>
+        <w:t>las fluctuaciones estocásticas del sistema real.</w:t>
+      </w:r>
+    </w:p>
+    <w:p>
+      <w:pPr>
+        <w:pStyle w:val="Ttulo3"/>
+      </w:pPr>
+      <w:r>
+        <w:t>Técnicas de predicción</w:t>
+      </w:r>
+    </w:p>
+    <w:p>
+      <w:pPr>
+        <w:pStyle w:val="Prrafodelista"/>
+        <w:numPr>
+          <w:ilvl w:val="0"/>
+          <w:numId w:val="14"/>
+        </w:numPr>
+      </w:pPr>
+      <w:r>
+        <w:t>Cuantitativas: estimaciones numéricas a partir de valores o propiedades que se conocen de la variable a predecir:</w:t>
+      </w:r>
+    </w:p>
+    <w:p>
+      <w:pPr>
+        <w:pStyle w:val="Prrafodelista"/>
+        <w:numPr>
+          <w:ilvl w:val="1"/>
+          <w:numId w:val="14"/>
+        </w:numPr>
+      </w:pPr>
+      <w:r>
+        <w:t>Deterministas.</w:t>
+      </w:r>
+    </w:p>
+    <w:p>
+      <w:pPr>
+        <w:pStyle w:val="Prrafodelista"/>
+        <w:numPr>
+          <w:ilvl w:val="1"/>
+          <w:numId w:val="14"/>
+        </w:numPr>
+      </w:pPr>
+      <w:r>
+        <w:t>Estadísticas/Estocásticas.</w:t>
+      </w:r>
+    </w:p>
+    <w:p>
+      <w:pPr>
+        <w:pStyle w:val="Prrafodelista"/>
+        <w:numPr>
+          <w:ilvl w:val="1"/>
+          <w:numId w:val="14"/>
+        </w:numPr>
+      </w:pPr>
+      <w:r>
+        <w:t>Neuronales.</w:t>
+      </w:r>
+    </w:p>
+    <w:p>
+      <w:pPr>
+        <w:pStyle w:val="Prrafodelista"/>
+        <w:numPr>
+          <w:ilvl w:val="0"/>
+          <w:numId w:val="14"/>
+        </w:numPr>
+      </w:pPr>
+      <w:r>
+        <w:t>Cualitativas: estimación subjetiva a partir de opiniones de expertos. Carecen de bases teóricas. Sirven para aglutinar opiniones.</w:t>
+      </w:r>
+    </w:p>
+    <w:p>
+      <w:pPr>
+        <w:pStyle w:val="Ttulo2"/>
+      </w:pPr>
+      <w:r>
+        <w:t>Técnicas estadísticas</w:t>
+      </w:r>
+    </w:p>
+    <w:p>
+      <w:pPr>
+        <w:pStyle w:val="Prrafodelista"/>
+        <w:numPr>
+          <w:ilvl w:val="0"/>
+          <w:numId w:val="15"/>
+        </w:numPr>
+      </w:pPr>
+      <w:r>
+        <w:t>Métodos tradicionales.</w:t>
+      </w:r>
+    </w:p>
+    <w:p>
+      <w:pPr>
+        <w:pStyle w:val="Prrafodelista"/>
+        <w:numPr>
+          <w:ilvl w:val="0"/>
+          <w:numId w:val="15"/>
+        </w:numPr>
+      </w:pPr>
+      <w:r>
+        <w:t>Métodos de Descomposición.</w:t>
+      </w:r>
+    </w:p>
+    <w:p>
+      <w:pPr>
+        <w:pStyle w:val="Prrafodelista"/>
+        <w:numPr>
+          <w:ilvl w:val="0"/>
+          <w:numId w:val="15"/>
+        </w:numPr>
+      </w:pPr>
+      <w:r>
+        <w:t>Modelos Box-Jenkins.</w:t>
+      </w:r>
+    </w:p>
+    <w:p>
+      <w:r>
+        <w:t xml:space="preserve"> </w:t>
+      </w:r>
+    </w:p>
     <w:p/>
     <w:p/>
     <w:sectPr>
@@ -4356,6 +4744,119 @@
     </w:lvl>
   </w:abstractNum>
   <w:abstractNum w:abstractNumId="2" w15:restartNumberingAfterBreak="0">
+    <w:nsid w:val="1A40440E"/>
+    <w:multiLevelType w:val="hybridMultilevel"/>
+    <w:tmpl w:val="F9F6D7F2"/>
+    <w:lvl w:ilvl="0" w:tplc="0C0A0001">
+      <w:start w:val="1"/>
+      <w:numFmt w:val="bullet"/>
+      <w:lvlText w:val=""/>
+      <w:lvlJc w:val="left"/>
+      <w:pPr>
+        <w:ind w:left="720" w:hanging="360"/>
+      </w:pPr>
+      <w:rPr>
+        <w:rFonts w:ascii="Symbol" w:hAnsi="Symbol" w:hint="default"/>
+      </w:rPr>
+    </w:lvl>
+    <w:lvl w:ilvl="1" w:tplc="0C0A0003">
+      <w:start w:val="1"/>
+      <w:numFmt w:val="bullet"/>
+      <w:lvlText w:val="o"/>
+      <w:lvlJc w:val="left"/>
+      <w:pPr>
+        <w:ind w:left="1440" w:hanging="360"/>
+      </w:pPr>
+      <w:rPr>
+        <w:rFonts w:ascii="Courier New" w:hAnsi="Courier New" w:cs="Courier New" w:hint="default"/>
+      </w:rPr>
+    </w:lvl>
+    <w:lvl w:ilvl="2" w:tplc="0C0A0005" w:tentative="1">
+      <w:start w:val="1"/>
+      <w:numFmt w:val="bullet"/>
+      <w:lvlText w:val=""/>
+      <w:lvlJc w:val="left"/>
+      <w:pPr>
+        <w:ind w:left="2160" w:hanging="360"/>
+      </w:pPr>
+      <w:rPr>
+        <w:rFonts w:ascii="Wingdings" w:hAnsi="Wingdings" w:hint="default"/>
+      </w:rPr>
+    </w:lvl>
+    <w:lvl w:ilvl="3" w:tplc="0C0A0001" w:tentative="1">
+      <w:start w:val="1"/>
+      <w:numFmt w:val="bullet"/>
+      <w:lvlText w:val=""/>
+      <w:lvlJc w:val="left"/>
+      <w:pPr>
+        <w:ind w:left="2880" w:hanging="360"/>
+      </w:pPr>
+      <w:rPr>
+        <w:rFonts w:ascii="Symbol" w:hAnsi="Symbol" w:hint="default"/>
+      </w:rPr>
+    </w:lvl>
+    <w:lvl w:ilvl="4" w:tplc="0C0A0003" w:tentative="1">
+      <w:start w:val="1"/>
+      <w:numFmt w:val="bullet"/>
+      <w:lvlText w:val="o"/>
+      <w:lvlJc w:val="left"/>
+      <w:pPr>
+        <w:ind w:left="3600" w:hanging="360"/>
+      </w:pPr>
+      <w:rPr>
+        <w:rFonts w:ascii="Courier New" w:hAnsi="Courier New" w:cs="Courier New" w:hint="default"/>
+      </w:rPr>
+    </w:lvl>
+    <w:lvl w:ilvl="5" w:tplc="0C0A0005" w:tentative="1">
+      <w:start w:val="1"/>
+      <w:numFmt w:val="bullet"/>
+      <w:lvlText w:val=""/>
+      <w:lvlJc w:val="left"/>
+      <w:pPr>
+        <w:ind w:left="4320" w:hanging="360"/>
+      </w:pPr>
+      <w:rPr>
+        <w:rFonts w:ascii="Wingdings" w:hAnsi="Wingdings" w:hint="default"/>
+      </w:rPr>
+    </w:lvl>
+    <w:lvl w:ilvl="6" w:tplc="0C0A0001" w:tentative="1">
+      <w:start w:val="1"/>
+      <w:numFmt w:val="bullet"/>
+      <w:lvlText w:val=""/>
+      <w:lvlJc w:val="left"/>
+      <w:pPr>
+        <w:ind w:left="5040" w:hanging="360"/>
+      </w:pPr>
+      <w:rPr>
+        <w:rFonts w:ascii="Symbol" w:hAnsi="Symbol" w:hint="default"/>
+      </w:rPr>
+    </w:lvl>
+    <w:lvl w:ilvl="7" w:tplc="0C0A0003" w:tentative="1">
+      <w:start w:val="1"/>
+      <w:numFmt w:val="bullet"/>
+      <w:lvlText w:val="o"/>
+      <w:lvlJc w:val="left"/>
+      <w:pPr>
+        <w:ind w:left="5760" w:hanging="360"/>
+      </w:pPr>
+      <w:rPr>
+        <w:rFonts w:ascii="Courier New" w:hAnsi="Courier New" w:cs="Courier New" w:hint="default"/>
+      </w:rPr>
+    </w:lvl>
+    <w:lvl w:ilvl="8" w:tplc="0C0A0005" w:tentative="1">
+      <w:start w:val="1"/>
+      <w:numFmt w:val="bullet"/>
+      <w:lvlText w:val=""/>
+      <w:lvlJc w:val="left"/>
+      <w:pPr>
+        <w:ind w:left="6480" w:hanging="360"/>
+      </w:pPr>
+      <w:rPr>
+        <w:rFonts w:ascii="Wingdings" w:hAnsi="Wingdings" w:hint="default"/>
+      </w:rPr>
+    </w:lvl>
+  </w:abstractNum>
+  <w:abstractNum w:abstractNumId="3" w15:restartNumberingAfterBreak="0">
     <w:nsid w:val="24CC5BD9"/>
     <w:multiLevelType w:val="hybridMultilevel"/>
     <w:tmpl w:val="B9BE3878"/>
@@ -4467,7 +4968,7 @@
       </w:rPr>
     </w:lvl>
   </w:abstractNum>
-  <w:abstractNum w:abstractNumId="3" w15:restartNumberingAfterBreak="0">
+  <w:abstractNum w:abstractNumId="4" w15:restartNumberingAfterBreak="0">
     <w:nsid w:val="279C38E0"/>
     <w:multiLevelType w:val="hybridMultilevel"/>
     <w:tmpl w:val="9392B934"/>
@@ -4553,10 +5054,236 @@
       </w:pPr>
     </w:lvl>
   </w:abstractNum>
-  <w:abstractNum w:abstractNumId="4" w15:restartNumberingAfterBreak="0">
+  <w:abstractNum w:abstractNumId="5" w15:restartNumberingAfterBreak="0">
+    <w:nsid w:val="2B5A4ECA"/>
+    <w:multiLevelType w:val="hybridMultilevel"/>
+    <w:tmpl w:val="B86A535A"/>
+    <w:lvl w:ilvl="0" w:tplc="0C0A0001">
+      <w:start w:val="1"/>
+      <w:numFmt w:val="bullet"/>
+      <w:lvlText w:val=""/>
+      <w:lvlJc w:val="left"/>
+      <w:pPr>
+        <w:ind w:left="720" w:hanging="360"/>
+      </w:pPr>
+      <w:rPr>
+        <w:rFonts w:ascii="Symbol" w:hAnsi="Symbol" w:hint="default"/>
+      </w:rPr>
+    </w:lvl>
+    <w:lvl w:ilvl="1" w:tplc="0C0A0003" w:tentative="1">
+      <w:start w:val="1"/>
+      <w:numFmt w:val="bullet"/>
+      <w:lvlText w:val="o"/>
+      <w:lvlJc w:val="left"/>
+      <w:pPr>
+        <w:ind w:left="1440" w:hanging="360"/>
+      </w:pPr>
+      <w:rPr>
+        <w:rFonts w:ascii="Courier New" w:hAnsi="Courier New" w:cs="Courier New" w:hint="default"/>
+      </w:rPr>
+    </w:lvl>
+    <w:lvl w:ilvl="2" w:tplc="0C0A0005" w:tentative="1">
+      <w:start w:val="1"/>
+      <w:numFmt w:val="bullet"/>
+      <w:lvlText w:val=""/>
+      <w:lvlJc w:val="left"/>
+      <w:pPr>
+        <w:ind w:left="2160" w:hanging="360"/>
+      </w:pPr>
+      <w:rPr>
+        <w:rFonts w:ascii="Wingdings" w:hAnsi="Wingdings" w:hint="default"/>
+      </w:rPr>
+    </w:lvl>
+    <w:lvl w:ilvl="3" w:tplc="0C0A0001" w:tentative="1">
+      <w:start w:val="1"/>
+      <w:numFmt w:val="bullet"/>
+      <w:lvlText w:val=""/>
+      <w:lvlJc w:val="left"/>
+      <w:pPr>
+        <w:ind w:left="2880" w:hanging="360"/>
+      </w:pPr>
+      <w:rPr>
+        <w:rFonts w:ascii="Symbol" w:hAnsi="Symbol" w:hint="default"/>
+      </w:rPr>
+    </w:lvl>
+    <w:lvl w:ilvl="4" w:tplc="0C0A0003" w:tentative="1">
+      <w:start w:val="1"/>
+      <w:numFmt w:val="bullet"/>
+      <w:lvlText w:val="o"/>
+      <w:lvlJc w:val="left"/>
+      <w:pPr>
+        <w:ind w:left="3600" w:hanging="360"/>
+      </w:pPr>
+      <w:rPr>
+        <w:rFonts w:ascii="Courier New" w:hAnsi="Courier New" w:cs="Courier New" w:hint="default"/>
+      </w:rPr>
+    </w:lvl>
+    <w:lvl w:ilvl="5" w:tplc="0C0A0005" w:tentative="1">
+      <w:start w:val="1"/>
+      <w:numFmt w:val="bullet"/>
+      <w:lvlText w:val=""/>
+      <w:lvlJc w:val="left"/>
+      <w:pPr>
+        <w:ind w:left="4320" w:hanging="360"/>
+      </w:pPr>
+      <w:rPr>
+        <w:rFonts w:ascii="Wingdings" w:hAnsi="Wingdings" w:hint="default"/>
+      </w:rPr>
+    </w:lvl>
+    <w:lvl w:ilvl="6" w:tplc="0C0A0001" w:tentative="1">
+      <w:start w:val="1"/>
+      <w:numFmt w:val="bullet"/>
+      <w:lvlText w:val=""/>
+      <w:lvlJc w:val="left"/>
+      <w:pPr>
+        <w:ind w:left="5040" w:hanging="360"/>
+      </w:pPr>
+      <w:rPr>
+        <w:rFonts w:ascii="Symbol" w:hAnsi="Symbol" w:hint="default"/>
+      </w:rPr>
+    </w:lvl>
+    <w:lvl w:ilvl="7" w:tplc="0C0A0003" w:tentative="1">
+      <w:start w:val="1"/>
+      <w:numFmt w:val="bullet"/>
+      <w:lvlText w:val="o"/>
+      <w:lvlJc w:val="left"/>
+      <w:pPr>
+        <w:ind w:left="5760" w:hanging="360"/>
+      </w:pPr>
+      <w:rPr>
+        <w:rFonts w:ascii="Courier New" w:hAnsi="Courier New" w:cs="Courier New" w:hint="default"/>
+      </w:rPr>
+    </w:lvl>
+    <w:lvl w:ilvl="8" w:tplc="0C0A0005" w:tentative="1">
+      <w:start w:val="1"/>
+      <w:numFmt w:val="bullet"/>
+      <w:lvlText w:val=""/>
+      <w:lvlJc w:val="left"/>
+      <w:pPr>
+        <w:ind w:left="6480" w:hanging="360"/>
+      </w:pPr>
+      <w:rPr>
+        <w:rFonts w:ascii="Wingdings" w:hAnsi="Wingdings" w:hint="default"/>
+      </w:rPr>
+    </w:lvl>
+  </w:abstractNum>
+  <w:abstractNum w:abstractNumId="6" w15:restartNumberingAfterBreak="0">
+    <w:nsid w:val="2BA63732"/>
+    <w:multiLevelType w:val="hybridMultilevel"/>
+    <w:tmpl w:val="C50C1A8E"/>
+    <w:lvl w:ilvl="0" w:tplc="0C0A0001">
+      <w:start w:val="1"/>
+      <w:numFmt w:val="bullet"/>
+      <w:lvlText w:val=""/>
+      <w:lvlJc w:val="left"/>
+      <w:pPr>
+        <w:ind w:left="720" w:hanging="360"/>
+      </w:pPr>
+      <w:rPr>
+        <w:rFonts w:ascii="Symbol" w:hAnsi="Symbol" w:hint="default"/>
+      </w:rPr>
+    </w:lvl>
+    <w:lvl w:ilvl="1" w:tplc="0C0A0003" w:tentative="1">
+      <w:start w:val="1"/>
+      <w:numFmt w:val="bullet"/>
+      <w:lvlText w:val="o"/>
+      <w:lvlJc w:val="left"/>
+      <w:pPr>
+        <w:ind w:left="1440" w:hanging="360"/>
+      </w:pPr>
+      <w:rPr>
+        <w:rFonts w:ascii="Courier New" w:hAnsi="Courier New" w:cs="Courier New" w:hint="default"/>
+      </w:rPr>
+    </w:lvl>
+    <w:lvl w:ilvl="2" w:tplc="0C0A0005" w:tentative="1">
+      <w:start w:val="1"/>
+      <w:numFmt w:val="bullet"/>
+      <w:lvlText w:val=""/>
+      <w:lvlJc w:val="left"/>
+      <w:pPr>
+        <w:ind w:left="2160" w:hanging="360"/>
+      </w:pPr>
+      <w:rPr>
+        <w:rFonts w:ascii="Wingdings" w:hAnsi="Wingdings" w:hint="default"/>
+      </w:rPr>
+    </w:lvl>
+    <w:lvl w:ilvl="3" w:tplc="0C0A0001" w:tentative="1">
+      <w:start w:val="1"/>
+      <w:numFmt w:val="bullet"/>
+      <w:lvlText w:val=""/>
+      <w:lvlJc w:val="left"/>
+      <w:pPr>
+        <w:ind w:left="2880" w:hanging="360"/>
+      </w:pPr>
+      <w:rPr>
+        <w:rFonts w:ascii="Symbol" w:hAnsi="Symbol" w:hint="default"/>
+      </w:rPr>
+    </w:lvl>
+    <w:lvl w:ilvl="4" w:tplc="0C0A0003" w:tentative="1">
+      <w:start w:val="1"/>
+      <w:numFmt w:val="bullet"/>
+      <w:lvlText w:val="o"/>
+      <w:lvlJc w:val="left"/>
+      <w:pPr>
+        <w:ind w:left="3600" w:hanging="360"/>
+      </w:pPr>
+      <w:rPr>
+        <w:rFonts w:ascii="Courier New" w:hAnsi="Courier New" w:cs="Courier New" w:hint="default"/>
+      </w:rPr>
+    </w:lvl>
+    <w:lvl w:ilvl="5" w:tplc="0C0A0005" w:tentative="1">
+      <w:start w:val="1"/>
+      <w:numFmt w:val="bullet"/>
+      <w:lvlText w:val=""/>
+      <w:lvlJc w:val="left"/>
+      <w:pPr>
+        <w:ind w:left="4320" w:hanging="360"/>
+      </w:pPr>
+      <w:rPr>
+        <w:rFonts w:ascii="Wingdings" w:hAnsi="Wingdings" w:hint="default"/>
+      </w:rPr>
+    </w:lvl>
+    <w:lvl w:ilvl="6" w:tplc="0C0A0001" w:tentative="1">
+      <w:start w:val="1"/>
+      <w:numFmt w:val="bullet"/>
+      <w:lvlText w:val=""/>
+      <w:lvlJc w:val="left"/>
+      <w:pPr>
+        <w:ind w:left="5040" w:hanging="360"/>
+      </w:pPr>
+      <w:rPr>
+        <w:rFonts w:ascii="Symbol" w:hAnsi="Symbol" w:hint="default"/>
+      </w:rPr>
+    </w:lvl>
+    <w:lvl w:ilvl="7" w:tplc="0C0A0003" w:tentative="1">
+      <w:start w:val="1"/>
+      <w:numFmt w:val="bullet"/>
+      <w:lvlText w:val="o"/>
+      <w:lvlJc w:val="left"/>
+      <w:pPr>
+        <w:ind w:left="5760" w:hanging="360"/>
+      </w:pPr>
+      <w:rPr>
+        <w:rFonts w:ascii="Courier New" w:hAnsi="Courier New" w:cs="Courier New" w:hint="default"/>
+      </w:rPr>
+    </w:lvl>
+    <w:lvl w:ilvl="8" w:tplc="0C0A0005" w:tentative="1">
+      <w:start w:val="1"/>
+      <w:numFmt w:val="bullet"/>
+      <w:lvlText w:val=""/>
+      <w:lvlJc w:val="left"/>
+      <w:pPr>
+        <w:ind w:left="6480" w:hanging="360"/>
+      </w:pPr>
+      <w:rPr>
+        <w:rFonts w:ascii="Wingdings" w:hAnsi="Wingdings" w:hint="default"/>
+      </w:rPr>
+    </w:lvl>
+  </w:abstractNum>
+  <w:abstractNum w:abstractNumId="7" w15:restartNumberingAfterBreak="0">
     <w:nsid w:val="35C3398F"/>
     <w:multiLevelType w:val="hybridMultilevel"/>
-    <w:tmpl w:val="8E607392"/>
+    <w:tmpl w:val="4874FEF4"/>
     <w:lvl w:ilvl="0" w:tplc="0C0A0001">
       <w:start w:val="1"/>
       <w:numFmt w:val="bullet"/>
@@ -4666,7 +5393,7 @@
       </w:rPr>
     </w:lvl>
   </w:abstractNum>
-  <w:abstractNum w:abstractNumId="5" w15:restartNumberingAfterBreak="0">
+  <w:abstractNum w:abstractNumId="8" w15:restartNumberingAfterBreak="0">
     <w:nsid w:val="389A22A9"/>
     <w:multiLevelType w:val="hybridMultilevel"/>
     <w:tmpl w:val="13BA1314"/>
@@ -4779,7 +5506,7 @@
       </w:rPr>
     </w:lvl>
   </w:abstractNum>
-  <w:abstractNum w:abstractNumId="6" w15:restartNumberingAfterBreak="0">
+  <w:abstractNum w:abstractNumId="9" w15:restartNumberingAfterBreak="0">
     <w:nsid w:val="51BA0693"/>
     <w:multiLevelType w:val="hybridMultilevel"/>
     <w:tmpl w:val="02D61ED8"/>
@@ -4892,7 +5619,7 @@
       </w:rPr>
     </w:lvl>
   </w:abstractNum>
-  <w:abstractNum w:abstractNumId="7" w15:restartNumberingAfterBreak="0">
+  <w:abstractNum w:abstractNumId="10" w15:restartNumberingAfterBreak="0">
     <w:nsid w:val="58603310"/>
     <w:multiLevelType w:val="hybridMultilevel"/>
     <w:tmpl w:val="9392B934"/>
@@ -4978,7 +5705,7 @@
       </w:pPr>
     </w:lvl>
   </w:abstractNum>
-  <w:abstractNum w:abstractNumId="8" w15:restartNumberingAfterBreak="0">
+  <w:abstractNum w:abstractNumId="11" w15:restartNumberingAfterBreak="0">
     <w:nsid w:val="60020A80"/>
     <w:multiLevelType w:val="hybridMultilevel"/>
     <w:tmpl w:val="1E3EA2F4"/>
@@ -5091,7 +5818,7 @@
       </w:rPr>
     </w:lvl>
   </w:abstractNum>
-  <w:abstractNum w:abstractNumId="9" w15:restartNumberingAfterBreak="0">
+  <w:abstractNum w:abstractNumId="12" w15:restartNumberingAfterBreak="0">
     <w:nsid w:val="682B0818"/>
     <w:multiLevelType w:val="hybridMultilevel"/>
     <w:tmpl w:val="58A65068"/>
@@ -5204,7 +5931,7 @@
       </w:rPr>
     </w:lvl>
   </w:abstractNum>
-  <w:abstractNum w:abstractNumId="10" w15:restartNumberingAfterBreak="0">
+  <w:abstractNum w:abstractNumId="13" w15:restartNumberingAfterBreak="0">
     <w:nsid w:val="6E5A42C7"/>
     <w:multiLevelType w:val="hybridMultilevel"/>
     <w:tmpl w:val="41A6DCD2"/>
@@ -5290,7 +6017,7 @@
       </w:pPr>
     </w:lvl>
   </w:abstractNum>
-  <w:abstractNum w:abstractNumId="11" w15:restartNumberingAfterBreak="0">
+  <w:abstractNum w:abstractNumId="14" w15:restartNumberingAfterBreak="0">
     <w:nsid w:val="755F1445"/>
     <w:multiLevelType w:val="hybridMultilevel"/>
     <w:tmpl w:val="89F866D8"/>
@@ -5404,16 +6131,16 @@
     </w:lvl>
   </w:abstractNum>
   <w:num w:numId="1" w16cid:durableId="1200512959">
-    <w:abstractNumId w:val="8"/>
+    <w:abstractNumId w:val="11"/>
   </w:num>
   <w:num w:numId="2" w16cid:durableId="623660730">
-    <w:abstractNumId w:val="11"/>
+    <w:abstractNumId w:val="14"/>
   </w:num>
   <w:num w:numId="3" w16cid:durableId="789587855">
-    <w:abstractNumId w:val="6"/>
+    <w:abstractNumId w:val="9"/>
   </w:num>
   <w:num w:numId="4" w16cid:durableId="937832239">
-    <w:abstractNumId w:val="9"/>
+    <w:abstractNumId w:val="12"/>
   </w:num>
   <w:num w:numId="5" w16cid:durableId="276107181">
     <w:abstractNumId w:val="1"/>
@@ -5422,22 +6149,31 @@
     <w:abstractNumId w:val="0"/>
   </w:num>
   <w:num w:numId="7" w16cid:durableId="2107578632">
+    <w:abstractNumId w:val="13"/>
+  </w:num>
+  <w:num w:numId="8" w16cid:durableId="226886133">
+    <w:abstractNumId w:val="8"/>
+  </w:num>
+  <w:num w:numId="9" w16cid:durableId="1684936984">
     <w:abstractNumId w:val="10"/>
   </w:num>
-  <w:num w:numId="8" w16cid:durableId="226886133">
+  <w:num w:numId="10" w16cid:durableId="469789829">
+    <w:abstractNumId w:val="4"/>
+  </w:num>
+  <w:num w:numId="11" w16cid:durableId="1513646174">
+    <w:abstractNumId w:val="7"/>
+  </w:num>
+  <w:num w:numId="12" w16cid:durableId="298732270">
+    <w:abstractNumId w:val="3"/>
+  </w:num>
+  <w:num w:numId="13" w16cid:durableId="1791047640">
     <w:abstractNumId w:val="5"/>
   </w:num>
-  <w:num w:numId="9" w16cid:durableId="1684936984">
-    <w:abstractNumId w:val="7"/>
+  <w:num w:numId="14" w16cid:durableId="1349526970">
+    <w:abstractNumId w:val="2"/>
   </w:num>
-  <w:num w:numId="10" w16cid:durableId="469789829">
-    <w:abstractNumId w:val="3"/>
-  </w:num>
-  <w:num w:numId="11" w16cid:durableId="1513646174">
-    <w:abstractNumId w:val="4"/>
-  </w:num>
-  <w:num w:numId="12" w16cid:durableId="298732270">
-    <w:abstractNumId w:val="2"/>
+  <w:num w:numId="15" w16cid:durableId="1890603514">
+    <w:abstractNumId w:val="6"/>
   </w:num>
 </w:numbering>
 </file>

</xml_diff>

<commit_message>
Tema 4. Modelos no lineales (empezado)
</commit_message>
<xml_diff>
--- a/Resumen Inteligencia Artificial 2.docx
+++ b/Resumen Inteligencia Artificial 2.docx
@@ -1,6 +1,6 @@
 
 <file path=word/document.xml><?xml version="1.0" encoding="utf-8"?>
-<w:document xmlns:wpc="http://schemas.microsoft.com/office/word/2010/wordprocessingCanvas" xmlns:cx="http://schemas.microsoft.com/office/drawing/2014/chartex" xmlns:cx1="http://schemas.microsoft.com/office/drawing/2015/9/8/chartex" xmlns:cx2="http://schemas.microsoft.com/office/drawing/2015/10/21/chartex" xmlns:cx3="http://schemas.microsoft.com/office/drawing/2016/5/9/chartex" xmlns:cx4="http://schemas.microsoft.com/office/drawing/2016/5/10/chartex" xmlns:cx5="http://schemas.microsoft.com/office/drawing/2016/5/11/chartex" xmlns:cx6="http://schemas.microsoft.com/office/drawing/2016/5/12/chartex" xmlns:cx7="http://schemas.microsoft.com/office/drawing/2016/5/13/chartex" xmlns:cx8="http://schemas.microsoft.com/office/drawing/2016/5/14/chartex" xmlns:mc="http://schemas.openxmlformats.org/markup-compatibility/2006" xmlns:aink="http://schemas.microsoft.com/office/drawing/2016/ink" xmlns:am3d="http://schemas.microsoft.com/office/drawing/2017/model3d" xmlns:o="urn:schemas-microsoft-com:office:office" xmlns:oel="http://schemas.microsoft.com/office/2019/extlst" xmlns:r="http://schemas.openxmlformats.org/officeDocument/2006/relationships" xmlns:m="http://schemas.openxmlformats.org/officeDocument/2006/math" xmlns:v="urn:schemas-microsoft-com:vml" xmlns:wp14="http://schemas.microsoft.com/office/word/2010/wordprocessingDrawing" xmlns:wp="http://schemas.openxmlformats.org/drawingml/2006/wordprocessingDrawing" xmlns:w10="urn:schemas-microsoft-com:office:word" xmlns:w="http://schemas.openxmlformats.org/wordprocessingml/2006/main" xmlns:w14="http://schemas.microsoft.com/office/word/2010/wordml" xmlns:w15="http://schemas.microsoft.com/office/word/2012/wordml" xmlns:w16cex="http://schemas.microsoft.com/office/word/2018/wordml/cex" xmlns:w16cid="http://schemas.microsoft.com/office/word/2016/wordml/cid" xmlns:w16="http://schemas.microsoft.com/office/word/2018/wordml" xmlns:w16sdtdh="http://schemas.microsoft.com/office/word/2020/wordml/sdtdatahash" xmlns:w16se="http://schemas.microsoft.com/office/word/2015/wordml/symex" xmlns:wpg="http://schemas.microsoft.com/office/word/2010/wordprocessingGroup" xmlns:wpi="http://schemas.microsoft.com/office/word/2010/wordprocessingInk" xmlns:wne="http://schemas.microsoft.com/office/word/2006/wordml" xmlns:wps="http://schemas.microsoft.com/office/word/2010/wordprocessingShape" mc:Ignorable="w14 w15 w16se w16cid w16 w16cex w16sdtdh wp14">
+<w:document xmlns:wpc="http://schemas.microsoft.com/office/word/2010/wordprocessingCanvas" xmlns:cx="http://schemas.microsoft.com/office/drawing/2014/chartex" xmlns:cx1="http://schemas.microsoft.com/office/drawing/2015/9/8/chartex" xmlns:cx2="http://schemas.microsoft.com/office/drawing/2015/10/21/chartex" xmlns:cx3="http://schemas.microsoft.com/office/drawing/2016/5/9/chartex" xmlns:cx4="http://schemas.microsoft.com/office/drawing/2016/5/10/chartex" xmlns:cx5="http://schemas.microsoft.com/office/drawing/2016/5/11/chartex" xmlns:cx6="http://schemas.microsoft.com/office/drawing/2016/5/12/chartex" xmlns:cx7="http://schemas.microsoft.com/office/drawing/2016/5/13/chartex" xmlns:cx8="http://schemas.microsoft.com/office/drawing/2016/5/14/chartex" xmlns:mc="http://schemas.openxmlformats.org/markup-compatibility/2006" xmlns:aink="http://schemas.microsoft.com/office/drawing/2016/ink" xmlns:am3d="http://schemas.microsoft.com/office/drawing/2017/model3d" xmlns:o="urn:schemas-microsoft-com:office:office" xmlns:oel="http://schemas.microsoft.com/office/2019/extlst" xmlns:r="http://schemas.openxmlformats.org/officeDocument/2006/relationships" xmlns:m="http://schemas.openxmlformats.org/officeDocument/2006/math" xmlns:v="urn:schemas-microsoft-com:vml" xmlns:wp14="http://schemas.microsoft.com/office/word/2010/wordprocessingDrawing" xmlns:wp="http://schemas.openxmlformats.org/drawingml/2006/wordprocessingDrawing" xmlns:w10="urn:schemas-microsoft-com:office:word" xmlns:w="http://schemas.openxmlformats.org/wordprocessingml/2006/main" xmlns:w14="http://schemas.microsoft.com/office/word/2010/wordml" xmlns:w15="http://schemas.microsoft.com/office/word/2012/wordml" xmlns:w16cex="http://schemas.microsoft.com/office/word/2018/wordml/cex" xmlns:w16cid="http://schemas.microsoft.com/office/word/2016/wordml/cid" xmlns:w16="http://schemas.microsoft.com/office/word/2018/wordml" xmlns:w16du="http://schemas.microsoft.com/office/word/2023/wordml/word16du" xmlns:w16sdtdh="http://schemas.microsoft.com/office/word/2020/wordml/sdtdatahash" xmlns:w16se="http://schemas.microsoft.com/office/word/2015/wordml/symex" xmlns:wpg="http://schemas.microsoft.com/office/word/2010/wordprocessingGroup" xmlns:wpi="http://schemas.microsoft.com/office/word/2010/wordprocessingInk" xmlns:wne="http://schemas.microsoft.com/office/word/2006/wordml" xmlns:wps="http://schemas.microsoft.com/office/word/2010/wordprocessingShape" mc:Ignorable="w14 w15 w16se w16cid w16 w16cex w16sdtdh wp14">
   <w:body>
     <w:p>
       <w:pPr>
@@ -4144,22 +4144,7 @@
       </w:pPr>
       <w:r>
         <w:lastRenderedPageBreak/>
-        <w:t xml:space="preserve">Tema </w:t>
-      </w:r>
-      <w:r>
-        <w:t>3</w:t>
-      </w:r>
-      <w:r>
-        <w:t>: Aprendizaje</w:t>
-      </w:r>
-      <w:r>
-        <w:t xml:space="preserve"> </w:t>
-      </w:r>
-      <w:r>
-        <w:t xml:space="preserve"> Supervisado: </w:t>
-      </w:r>
-      <w:r>
-        <w:t>Modelos Lineales</w:t>
+        <w:t>Tema 3: Aprendizaje  Supervisado: Modelos Lineales</w:t>
       </w:r>
     </w:p>
     <w:p>
@@ -4297,26 +4282,14 @@
           <w:rPr>
             <w:rFonts w:ascii="Cambria Math" w:eastAsiaTheme="minorEastAsia" w:hAnsi="Cambria Math"/>
           </w:rPr>
-          <m:t>t</m:t>
-        </m:r>
-        <m:r>
-          <w:rPr>
-            <w:rFonts w:ascii="Cambria Math" w:eastAsiaTheme="minorEastAsia" w:hAnsi="Cambria Math"/>
-          </w:rPr>
-          <m:t>+1</m:t>
+          <m:t>t+1</m:t>
         </m:r>
       </m:oMath>
       <w:r>
         <w:rPr>
           <w:rFonts w:eastAsiaTheme="minorEastAsia"/>
         </w:rPr>
-        <w:t xml:space="preserve"> sólo depende del valor a </w:t>
-      </w:r>
-      <w:r>
-        <w:rPr>
-          <w:rFonts w:eastAsiaTheme="minorEastAsia"/>
-        </w:rPr>
-        <w:t xml:space="preserve">tiempo </w:t>
+        <w:t xml:space="preserve"> sólo depende del valor a tiempo </w:t>
       </w:r>
       <m:oMath>
         <m:r>
@@ -4500,6 +4473,9 @@
       <w:r>
         <w:t>Métodos tradicionales.</w:t>
       </w:r>
+      <w:r>
+        <w:t xml:space="preserve"> Sencillez de cálculo, bajo coste, utilidad práctica. Casos particulares de modelos más complejos.</w:t>
+      </w:r>
     </w:p>
     <w:p>
       <w:pPr>
@@ -4512,6 +4488,9 @@
       <w:r>
         <w:t>Métodos de Descomposición.</w:t>
       </w:r>
+      <w:r>
+        <w:t xml:space="preserve"> Identifican las componentes deterministas de la serie (tendencia, estacionalidad, periodicidad) descartando la componente aleatoria que se engloba en un término de error</w:t>
+      </w:r>
     </w:p>
     <w:p>
       <w:pPr>
@@ -4524,12 +4503,137 @@
       <w:r>
         <w:t>Modelos Box-Jenkins.</w:t>
       </w:r>
+      <w:r>
+        <w:t xml:space="preserve"> Modelos: AR, MA, ARMA, ARIMA y SARIMA.</w:t>
+      </w:r>
     </w:p>
     <w:p>
       <w:r>
         <w:t xml:space="preserve"> </w:t>
       </w:r>
     </w:p>
+    <w:p/>
+    <w:p>
+      <w:pPr>
+        <w:pStyle w:val="Ttulo2"/>
+      </w:pPr>
+      <w:r>
+        <w:lastRenderedPageBreak/>
+        <w:t>Redes a las que hay que enseñar</w:t>
+      </w:r>
+    </w:p>
+    <w:p>
+      <w:pPr>
+        <w:pStyle w:val="Ttulo3"/>
+      </w:pPr>
+      <w:r>
+        <w:t>Entrenamiento</w:t>
+      </w:r>
+    </w:p>
+    <w:p>
+      <w:r>
+        <w:t>Proceso iterativo que busca minimizar  el error en el conjunto de entrenamiento.</w:t>
+      </w:r>
+    </w:p>
+    <w:p>
+      <w:pPr>
+        <w:pStyle w:val="Ttulo3"/>
+      </w:pPr>
+      <w:r>
+        <w:t>Ley de aprendizaje</w:t>
+      </w:r>
+    </w:p>
+    <w:p>
+      <w:r>
+        <w:t>Formulación matemática que ajuste la matriz de pesos en función de los pares entrada/salida con que se entrena la red.</w:t>
+      </w:r>
+    </w:p>
+    <w:p>
+      <w:pPr>
+        <w:pStyle w:val="Ttulo3"/>
+        <w:jc w:val="center"/>
+      </w:pPr>
+      <w:r>
+        <w:t>Aprendizaje = Entrenamiento + Ley de aprendizaje</w:t>
+      </w:r>
+    </w:p>
+    <w:p>
+      <w:pPr>
+        <w:pStyle w:val="Ttulo2"/>
+      </w:pPr>
+      <w:r>
+        <w:t>Perceptrón</w:t>
+      </w:r>
+    </w:p>
+    <w:p>
+      <w:pPr>
+        <w:jc w:val="center"/>
+      </w:pPr>
+      <w:r>
+        <w:drawing>
+          <wp:inline distT="0" distB="0" distL="0" distR="0" wp14:anchorId="05129CB1" wp14:editId="77880DEE">
+            <wp:extent cx="3552825" cy="2426900"/>
+            <wp:effectExtent l="0" t="0" r="0" b="0"/>
+            <wp:docPr id="6" name="Imagen 6" descr="Texto, Carta&#10;&#10;Descripción generada automáticamente"/>
+            <wp:cNvGraphicFramePr>
+              <a:graphicFrameLocks xmlns:a="http://schemas.openxmlformats.org/drawingml/2006/main" noChangeAspect="1"/>
+            </wp:cNvGraphicFramePr>
+            <a:graphic xmlns:a="http://schemas.openxmlformats.org/drawingml/2006/main">
+              <a:graphicData uri="http://schemas.openxmlformats.org/drawingml/2006/picture">
+                <pic:pic xmlns:pic="http://schemas.openxmlformats.org/drawingml/2006/picture">
+                  <pic:nvPicPr>
+                    <pic:cNvPr id="6" name="Imagen 6" descr="Texto, Carta&#10;&#10;Descripción generada automáticamente"/>
+                    <pic:cNvPicPr/>
+                  </pic:nvPicPr>
+                  <pic:blipFill>
+                    <a:blip r:embed="rId11"/>
+                    <a:stretch>
+                      <a:fillRect/>
+                    </a:stretch>
+                  </pic:blipFill>
+                  <pic:spPr>
+                    <a:xfrm>
+                      <a:off x="0" y="0"/>
+                      <a:ext cx="3558331" cy="2430661"/>
+                    </a:xfrm>
+                    <a:prstGeom prst="rect">
+                      <a:avLst/>
+                    </a:prstGeom>
+                  </pic:spPr>
+                </pic:pic>
+              </a:graphicData>
+            </a:graphic>
+          </wp:inline>
+        </w:drawing>
+      </w:r>
+    </w:p>
+    <w:p>
+      <w:r>
+        <w:br w:type="page"/>
+      </w:r>
+    </w:p>
+    <w:p>
+      <w:pPr>
+        <w:pStyle w:val="Ttulo1"/>
+      </w:pPr>
+      <w:r>
+        <w:lastRenderedPageBreak/>
+        <w:t xml:space="preserve">Tema </w:t>
+      </w:r>
+      <w:r>
+        <w:t>4</w:t>
+      </w:r>
+      <w:r>
+        <w:t>: Aprendizaje  Supervisado: Modelos</w:t>
+      </w:r>
+      <w:r>
+        <w:t xml:space="preserve"> No</w:t>
+      </w:r>
+      <w:r>
+        <w:t xml:space="preserve"> Lineales</w:t>
+      </w:r>
+    </w:p>
+    <w:p/>
     <w:p/>
     <w:p/>
     <w:sectPr>
@@ -4543,7 +4647,7 @@
 </file>
 
 <file path=word/numbering.xml><?xml version="1.0" encoding="utf-8"?>
-<w:numbering xmlns:wpc="http://schemas.microsoft.com/office/word/2010/wordprocessingCanvas" xmlns:cx="http://schemas.microsoft.com/office/drawing/2014/chartex" xmlns:cx1="http://schemas.microsoft.com/office/drawing/2015/9/8/chartex" xmlns:cx2="http://schemas.microsoft.com/office/drawing/2015/10/21/chartex" xmlns:cx3="http://schemas.microsoft.com/office/drawing/2016/5/9/chartex" xmlns:cx4="http://schemas.microsoft.com/office/drawing/2016/5/10/chartex" xmlns:cx5="http://schemas.microsoft.com/office/drawing/2016/5/11/chartex" xmlns:cx6="http://schemas.microsoft.com/office/drawing/2016/5/12/chartex" xmlns:cx7="http://schemas.microsoft.com/office/drawing/2016/5/13/chartex" xmlns:cx8="http://schemas.microsoft.com/office/drawing/2016/5/14/chartex" xmlns:mc="http://schemas.openxmlformats.org/markup-compatibility/2006" xmlns:aink="http://schemas.microsoft.com/office/drawing/2016/ink" xmlns:am3d="http://schemas.microsoft.com/office/drawing/2017/model3d" xmlns:o="urn:schemas-microsoft-com:office:office" xmlns:oel="http://schemas.microsoft.com/office/2019/extlst" xmlns:r="http://schemas.openxmlformats.org/officeDocument/2006/relationships" xmlns:m="http://schemas.openxmlformats.org/officeDocument/2006/math" xmlns:v="urn:schemas-microsoft-com:vml" xmlns:wp14="http://schemas.microsoft.com/office/word/2010/wordprocessingDrawing" xmlns:wp="http://schemas.openxmlformats.org/drawingml/2006/wordprocessingDrawing" xmlns:w10="urn:schemas-microsoft-com:office:word" xmlns:w="http://schemas.openxmlformats.org/wordprocessingml/2006/main" xmlns:w14="http://schemas.microsoft.com/office/word/2010/wordml" xmlns:w15="http://schemas.microsoft.com/office/word/2012/wordml" xmlns:w16cex="http://schemas.microsoft.com/office/word/2018/wordml/cex" xmlns:w16cid="http://schemas.microsoft.com/office/word/2016/wordml/cid" xmlns:w16="http://schemas.microsoft.com/office/word/2018/wordml" xmlns:w16sdtdh="http://schemas.microsoft.com/office/word/2020/wordml/sdtdatahash" xmlns:w16se="http://schemas.microsoft.com/office/word/2015/wordml/symex" xmlns:wpg="http://schemas.microsoft.com/office/word/2010/wordprocessingGroup" xmlns:wpi="http://schemas.microsoft.com/office/word/2010/wordprocessingInk" xmlns:wne="http://schemas.microsoft.com/office/word/2006/wordml" xmlns:wps="http://schemas.microsoft.com/office/word/2010/wordprocessingShape" mc:Ignorable="w14 w15 w16se w16cid w16 w16cex w16sdtdh wp14">
+<w:numbering xmlns:wpc="http://schemas.microsoft.com/office/word/2010/wordprocessingCanvas" xmlns:cx="http://schemas.microsoft.com/office/drawing/2014/chartex" xmlns:cx1="http://schemas.microsoft.com/office/drawing/2015/9/8/chartex" xmlns:cx2="http://schemas.microsoft.com/office/drawing/2015/10/21/chartex" xmlns:cx3="http://schemas.microsoft.com/office/drawing/2016/5/9/chartex" xmlns:cx4="http://schemas.microsoft.com/office/drawing/2016/5/10/chartex" xmlns:cx5="http://schemas.microsoft.com/office/drawing/2016/5/11/chartex" xmlns:cx6="http://schemas.microsoft.com/office/drawing/2016/5/12/chartex" xmlns:cx7="http://schemas.microsoft.com/office/drawing/2016/5/13/chartex" xmlns:cx8="http://schemas.microsoft.com/office/drawing/2016/5/14/chartex" xmlns:mc="http://schemas.openxmlformats.org/markup-compatibility/2006" xmlns:aink="http://schemas.microsoft.com/office/drawing/2016/ink" xmlns:am3d="http://schemas.microsoft.com/office/drawing/2017/model3d" xmlns:o="urn:schemas-microsoft-com:office:office" xmlns:oel="http://schemas.microsoft.com/office/2019/extlst" xmlns:r="http://schemas.openxmlformats.org/officeDocument/2006/relationships" xmlns:m="http://schemas.openxmlformats.org/officeDocument/2006/math" xmlns:v="urn:schemas-microsoft-com:vml" xmlns:wp14="http://schemas.microsoft.com/office/word/2010/wordprocessingDrawing" xmlns:wp="http://schemas.openxmlformats.org/drawingml/2006/wordprocessingDrawing" xmlns:w10="urn:schemas-microsoft-com:office:word" xmlns:w="http://schemas.openxmlformats.org/wordprocessingml/2006/main" xmlns:w14="http://schemas.microsoft.com/office/word/2010/wordml" xmlns:w15="http://schemas.microsoft.com/office/word/2012/wordml" xmlns:w16cex="http://schemas.microsoft.com/office/word/2018/wordml/cex" xmlns:w16cid="http://schemas.microsoft.com/office/word/2016/wordml/cid" xmlns:w16="http://schemas.microsoft.com/office/word/2018/wordml" xmlns:w16du="http://schemas.microsoft.com/office/word/2023/wordml/word16du" xmlns:w16sdtdh="http://schemas.microsoft.com/office/word/2020/wordml/sdtdatahash" xmlns:w16se="http://schemas.microsoft.com/office/word/2015/wordml/symex" xmlns:wpg="http://schemas.microsoft.com/office/word/2010/wordprocessingGroup" xmlns:wpi="http://schemas.microsoft.com/office/word/2010/wordprocessingInk" xmlns:wne="http://schemas.microsoft.com/office/word/2006/wordml" xmlns:wps="http://schemas.microsoft.com/office/word/2010/wordprocessingShape" mc:Ignorable="w14 w15 w16se w16cid w16 w16cex w16sdtdh wp14">
   <w:abstractNum w:abstractNumId="0" w15:restartNumberingAfterBreak="0">
     <w:nsid w:val="071447DB"/>
     <w:multiLevelType w:val="hybridMultilevel"/>

</xml_diff>

<commit_message>
Tema 4 faltan 2 fotos, corrección de un error e inicio Tema 5
</commit_message>
<xml_diff>
--- a/Resumen Inteligencia Artificial 2.docx
+++ b/Resumen Inteligencia Artificial 2.docx
@@ -568,7 +568,64 @@
           <w:noProof/>
         </w:rPr>
         <w:drawing>
-          <wp:inline distT="0" distB="0" distL="0" distR="0" wp14:anchorId="1F3CA54D" wp14:editId="2E0C247F">
+          <wp:inline distT="0" distB="0" distL="0" distR="0" wp14:anchorId="70A2E1F2" wp14:editId="75A29F9A">
+            <wp:extent cx="5400040" cy="3425825"/>
+            <wp:effectExtent l="0" t="0" r="0" b="3175"/>
+            <wp:docPr id="3" name="Imagen 3" descr="Gráfico, Diagrama, Gráfico de líneas&#10;&#10;Descripción generada automáticamente"/>
+            <wp:cNvGraphicFramePr>
+              <a:graphicFrameLocks xmlns:a="http://schemas.openxmlformats.org/drawingml/2006/main" noChangeAspect="1"/>
+            </wp:cNvGraphicFramePr>
+            <a:graphic xmlns:a="http://schemas.openxmlformats.org/drawingml/2006/main">
+              <a:graphicData uri="http://schemas.openxmlformats.org/drawingml/2006/picture">
+                <pic:pic xmlns:pic="http://schemas.openxmlformats.org/drawingml/2006/picture">
+                  <pic:nvPicPr>
+                    <pic:cNvPr id="3" name="Imagen 3" descr="Gráfico, Diagrama, Gráfico de líneas&#10;&#10;Descripción generada automáticamente"/>
+                    <pic:cNvPicPr/>
+                  </pic:nvPicPr>
+                  <pic:blipFill>
+                    <a:blip r:embed="rId7"/>
+                    <a:stretch>
+                      <a:fillRect/>
+                    </a:stretch>
+                  </pic:blipFill>
+                  <pic:spPr>
+                    <a:xfrm>
+                      <a:off x="0" y="0"/>
+                      <a:ext cx="5400040" cy="3425825"/>
+                    </a:xfrm>
+                    <a:prstGeom prst="rect">
+                      <a:avLst/>
+                    </a:prstGeom>
+                  </pic:spPr>
+                </pic:pic>
+              </a:graphicData>
+            </a:graphic>
+          </wp:inline>
+        </w:drawing>
+      </w:r>
+    </w:p>
+    <w:p>
+      <w:pPr>
+        <w:pStyle w:val="Prrafodelista"/>
+        <w:numPr>
+          <w:ilvl w:val="2"/>
+          <w:numId w:val="4"/>
+        </w:numPr>
+      </w:pPr>
+      <w:r>
+        <w:t>Lineal:</w:t>
+      </w:r>
+    </w:p>
+    <w:p>
+      <w:pPr>
+        <w:jc w:val="center"/>
+      </w:pPr>
+      <w:r>
+        <w:rPr>
+          <w:noProof/>
+        </w:rPr>
+        <w:drawing>
+          <wp:inline distT="0" distB="0" distL="0" distR="0" wp14:anchorId="415D1872" wp14:editId="2B7FA9A7">
             <wp:extent cx="3533775" cy="2012814"/>
             <wp:effectExtent l="0" t="0" r="0" b="6985"/>
             <wp:docPr id="2" name="Imagen 2" descr="Imagen que contiene Escala de tiempo&#10;&#10;Descripción generada automáticamente"/>
@@ -583,7 +640,7 @@
                     <pic:cNvPicPr/>
                   </pic:nvPicPr>
                   <pic:blipFill>
-                    <a:blip r:embed="rId7"/>
+                    <a:blip r:embed="rId8"/>
                     <a:stretch>
                       <a:fillRect/>
                     </a:stretch>
@@ -592,63 +649,6 @@
                     <a:xfrm>
                       <a:off x="0" y="0"/>
                       <a:ext cx="3537679" cy="2015038"/>
-                    </a:xfrm>
-                    <a:prstGeom prst="rect">
-                      <a:avLst/>
-                    </a:prstGeom>
-                  </pic:spPr>
-                </pic:pic>
-              </a:graphicData>
-            </a:graphic>
-          </wp:inline>
-        </w:drawing>
-      </w:r>
-    </w:p>
-    <w:p>
-      <w:pPr>
-        <w:pStyle w:val="Prrafodelista"/>
-        <w:numPr>
-          <w:ilvl w:val="2"/>
-          <w:numId w:val="4"/>
-        </w:numPr>
-      </w:pPr>
-      <w:r>
-        <w:t>Lineal:</w:t>
-      </w:r>
-    </w:p>
-    <w:p>
-      <w:pPr>
-        <w:jc w:val="center"/>
-      </w:pPr>
-      <w:r>
-        <w:rPr>
-          <w:noProof/>
-        </w:rPr>
-        <w:drawing>
-          <wp:inline distT="0" distB="0" distL="0" distR="0" wp14:anchorId="2D14BEB0" wp14:editId="6BAE2AA1">
-            <wp:extent cx="5400040" cy="3425825"/>
-            <wp:effectExtent l="0" t="0" r="0" b="3175"/>
-            <wp:docPr id="3" name="Imagen 3" descr="Gráfico, Diagrama, Gráfico de líneas&#10;&#10;Descripción generada automáticamente"/>
-            <wp:cNvGraphicFramePr>
-              <a:graphicFrameLocks xmlns:a="http://schemas.openxmlformats.org/drawingml/2006/main" noChangeAspect="1"/>
-            </wp:cNvGraphicFramePr>
-            <a:graphic xmlns:a="http://schemas.openxmlformats.org/drawingml/2006/main">
-              <a:graphicData uri="http://schemas.openxmlformats.org/drawingml/2006/picture">
-                <pic:pic xmlns:pic="http://schemas.openxmlformats.org/drawingml/2006/picture">
-                  <pic:nvPicPr>
-                    <pic:cNvPr id="3" name="Imagen 3" descr="Gráfico, Diagrama, Gráfico de líneas&#10;&#10;Descripción generada automáticamente"/>
-                    <pic:cNvPicPr/>
-                  </pic:nvPicPr>
-                  <pic:blipFill>
-                    <a:blip r:embed="rId8"/>
-                    <a:stretch>
-                      <a:fillRect/>
-                    </a:stretch>
-                  </pic:blipFill>
-                  <pic:spPr>
-                    <a:xfrm>
-                      <a:off x="0" y="0"/>
-                      <a:ext cx="5400040" cy="3425825"/>
                     </a:xfrm>
                     <a:prstGeom prst="rect">
                       <a:avLst/>
@@ -4570,6 +4570,9 @@
         <w:jc w:val="center"/>
       </w:pPr>
       <w:r>
+        <w:rPr>
+          <w:noProof/>
+        </w:rPr>
         <w:drawing>
           <wp:inline distT="0" distB="0" distL="0" distR="0" wp14:anchorId="05129CB1" wp14:editId="77880DEE">
             <wp:extent cx="3552825" cy="2426900"/>
@@ -4618,22 +4621,329 @@
       </w:pPr>
       <w:r>
         <w:lastRenderedPageBreak/>
-        <w:t xml:space="preserve">Tema </w:t>
-      </w:r>
-      <w:r>
-        <w:t>4</w:t>
-      </w:r>
-      <w:r>
-        <w:t>: Aprendizaje  Supervisado: Modelos</w:t>
-      </w:r>
-      <w:r>
-        <w:t xml:space="preserve"> No</w:t>
-      </w:r>
-      <w:r>
-        <w:t xml:space="preserve"> Lineales</w:t>
-      </w:r>
-    </w:p>
-    <w:p/>
+        <w:t>Tema 4: Aprendizaje  Supervisado: Modelos No Lineales</w:t>
+      </w:r>
+    </w:p>
+    <w:p>
+      <w:pPr>
+        <w:pStyle w:val="Ttulo2"/>
+      </w:pPr>
+      <w:r>
+        <w:t>Historia</w:t>
+      </w:r>
+    </w:p>
+    <w:p>
+      <w:pPr>
+        <w:jc w:val="both"/>
+      </w:pPr>
+      <w:r>
+        <w:t>El MLP es una variación del modelo Adaline de Widrow con aprendizaje por minimización del MSE mediante Regla Delta.</w:t>
+      </w:r>
+    </w:p>
+    <w:p>
+      <w:pPr>
+        <w:jc w:val="both"/>
+      </w:pPr>
+      <w:r>
+        <w:t>Aplicaciones de un perceptrón:</w:t>
+      </w:r>
+    </w:p>
+    <w:p>
+      <w:pPr>
+        <w:pStyle w:val="Prrafodelista"/>
+        <w:numPr>
+          <w:ilvl w:val="0"/>
+          <w:numId w:val="17"/>
+        </w:numPr>
+        <w:jc w:val="both"/>
+      </w:pPr>
+      <w:r>
+        <w:t>Clasificación.</w:t>
+      </w:r>
+    </w:p>
+    <w:p>
+      <w:pPr>
+        <w:pStyle w:val="Prrafodelista"/>
+        <w:numPr>
+          <w:ilvl w:val="0"/>
+          <w:numId w:val="17"/>
+        </w:numPr>
+        <w:jc w:val="both"/>
+      </w:pPr>
+      <w:r>
+        <w:t>Reconocimiento de señales.</w:t>
+      </w:r>
+    </w:p>
+    <w:p>
+      <w:pPr>
+        <w:pStyle w:val="Prrafodelista"/>
+        <w:numPr>
+          <w:ilvl w:val="0"/>
+          <w:numId w:val="17"/>
+        </w:numPr>
+        <w:jc w:val="both"/>
+      </w:pPr>
+      <w:r>
+        <w:t>Monitorización en tiempo real.</w:t>
+      </w:r>
+    </w:p>
+    <w:p>
+      <w:pPr>
+        <w:pStyle w:val="Prrafodelista"/>
+        <w:numPr>
+          <w:ilvl w:val="0"/>
+          <w:numId w:val="17"/>
+        </w:numPr>
+        <w:jc w:val="both"/>
+      </w:pPr>
+      <w:r>
+        <w:t>Control adaptativo sobre múltiples variables en tiempo real.</w:t>
+      </w:r>
+    </w:p>
+    <w:p>
+      <w:pPr>
+        <w:pStyle w:val="Prrafodelista"/>
+        <w:numPr>
+          <w:ilvl w:val="0"/>
+          <w:numId w:val="17"/>
+        </w:numPr>
+        <w:jc w:val="both"/>
+      </w:pPr>
+      <w:r>
+        <w:t>Predicción de series temporales.</w:t>
+      </w:r>
+    </w:p>
+    <w:p>
+      <w:pPr>
+        <w:jc w:val="both"/>
+      </w:pPr>
+      <w:r>
+        <w:t>Ventajas:</w:t>
+      </w:r>
+    </w:p>
+    <w:p>
+      <w:pPr>
+        <w:pStyle w:val="Prrafodelista"/>
+        <w:numPr>
+          <w:ilvl w:val="0"/>
+          <w:numId w:val="18"/>
+        </w:numPr>
+        <w:jc w:val="both"/>
+      </w:pPr>
+      <w:r>
+        <w:t>Capacidad de generalización.</w:t>
+      </w:r>
+    </w:p>
+    <w:p>
+      <w:pPr>
+        <w:pStyle w:val="Prrafodelista"/>
+        <w:numPr>
+          <w:ilvl w:val="0"/>
+          <w:numId w:val="18"/>
+        </w:numPr>
+        <w:jc w:val="both"/>
+      </w:pPr>
+      <w:r>
+        <w:t>Soluciona la mayoría de los problemas a los que se aplica.</w:t>
+      </w:r>
+    </w:p>
+    <w:p>
+      <w:pPr>
+        <w:pStyle w:val="Prrafodelista"/>
+        <w:numPr>
+          <w:ilvl w:val="0"/>
+          <w:numId w:val="18"/>
+        </w:numPr>
+        <w:jc w:val="both"/>
+      </w:pPr>
+      <w:r>
+        <w:t>Una vez entrenada, produce en ejecución resultados muy rápidos.</w:t>
+      </w:r>
+    </w:p>
+    <w:p>
+      <w:pPr>
+        <w:pStyle w:val="Ttulo2"/>
+        <w:jc w:val="both"/>
+      </w:pPr>
+      <w:r>
+        <w:t>Arquitectura</w:t>
+      </w:r>
+    </w:p>
+    <w:p>
+      <w:pPr>
+        <w:pStyle w:val="Ttulo3"/>
+        <w:jc w:val="both"/>
+      </w:pPr>
+      <w:r>
+        <w:t>¿Cuántas capas ocultas?</w:t>
+      </w:r>
+    </w:p>
+    <w:p>
+      <w:pPr>
+        <w:jc w:val="both"/>
+      </w:pPr>
+      <w:r>
+        <w:t>En una capa oculta no hay forma de saber cual debería ser la salida adecuada de las neuronas de esta capa.</w:t>
+      </w:r>
+    </w:p>
+    <w:p>
+      <w:pPr>
+        <w:jc w:val="both"/>
+      </w:pPr>
+      <w:r>
+        <w:t>El Teorema de Aproximación Universal establece que una red neuronal con una sola capa oculta y un número suficientemente grande de neuronas puede aproximar cualquier función continua en un espacio de entrada finito-dimensional a cualquier grado de precisión deseado.</w:t>
+      </w:r>
+    </w:p>
+    <w:p>
+      <w:pPr>
+        <w:pStyle w:val="Ttulo3"/>
+      </w:pPr>
+      <w:r>
+        <w:t>¿Cuántas neuronas en cada capa?</w:t>
+      </w:r>
+    </w:p>
+    <w:p>
+      <w:pPr>
+        <w:pStyle w:val="Prrafodelista"/>
+        <w:numPr>
+          <w:ilvl w:val="0"/>
+          <w:numId w:val="19"/>
+        </w:numPr>
+      </w:pPr>
+      <w:r>
+        <w:t>Balance entre capacidad y velocidad de aprendizaje.</w:t>
+      </w:r>
+    </w:p>
+    <w:p>
+      <w:pPr>
+        <w:pStyle w:val="Prrafodelista"/>
+        <w:numPr>
+          <w:ilvl w:val="0"/>
+          <w:numId w:val="19"/>
+        </w:numPr>
+      </w:pPr>
+      <w:r>
+        <w:t>Menor que el número de patrones de entrenamiento. Lo contrario hace que cada neurona de la capa intermedia memorice un patrón de entrenamiento en lugar de generalizar a partir de casos individuales.</w:t>
+      </w:r>
+    </w:p>
+    <w:p>
+      <w:pPr>
+        <w:pStyle w:val="Prrafodelista"/>
+        <w:numPr>
+          <w:ilvl w:val="0"/>
+          <w:numId w:val="19"/>
+        </w:numPr>
+      </w:pPr>
+      <w:r>
+        <w:t xml:space="preserve">Pocas neuronas -&gt; </w:t>
+      </w:r>
+      <w:proofErr w:type="spellStart"/>
+      <w:r>
+        <w:t>underfitting</w:t>
+      </w:r>
+      <w:proofErr w:type="spellEnd"/>
+      <w:r>
+        <w:t>.</w:t>
+      </w:r>
+    </w:p>
+    <w:p>
+      <w:pPr>
+        <w:pStyle w:val="Prrafodelista"/>
+        <w:numPr>
+          <w:ilvl w:val="0"/>
+          <w:numId w:val="19"/>
+        </w:numPr>
+      </w:pPr>
+      <w:r>
+        <w:t>Demasiadas neuronas -&gt; overfitting.</w:t>
+      </w:r>
+    </w:p>
+    <w:p>
+      <w:pPr>
+        <w:pStyle w:val="Prrafodelista"/>
+        <w:numPr>
+          <w:ilvl w:val="0"/>
+          <w:numId w:val="19"/>
+        </w:numPr>
+      </w:pPr>
+      <w:proofErr w:type="spellStart"/>
+      <w:r>
+        <w:t>Empiricamente</w:t>
+      </w:r>
+      <w:proofErr w:type="spellEnd"/>
+      <w:r>
+        <w:t xml:space="preserve"> se ha comprobado que el número de elementos en las capas ocultas debe de ser:</w:t>
+      </w:r>
+    </w:p>
+    <w:p>
+      <w:pPr>
+        <w:rPr>
+          <w:rFonts w:eastAsiaTheme="minorEastAsia"/>
+        </w:rPr>
+      </w:pPr>
+      <m:oMathPara>
+        <m:oMath>
+          <m:f>
+            <m:fPr>
+              <m:ctrlPr>
+                <w:rPr>
+                  <w:rFonts w:ascii="Cambria Math" w:hAnsi="Cambria Math"/>
+                  <w:i/>
+                </w:rPr>
+              </m:ctrlPr>
+            </m:fPr>
+            <m:num>
+              <m:r>
+                <w:rPr>
+                  <w:rFonts w:ascii="Cambria Math" w:hAnsi="Cambria Math"/>
+                </w:rPr>
+                <m:t>M</m:t>
+              </m:r>
+            </m:num>
+            <m:den>
+              <m:r>
+                <w:rPr>
+                  <w:rFonts w:ascii="Cambria Math" w:hAnsi="Cambria Math"/>
+                </w:rPr>
+                <m:t>2N</m:t>
+              </m:r>
+            </m:den>
+          </m:f>
+          <m:r>
+            <w:rPr>
+              <w:rFonts w:ascii="Cambria Math" w:hAnsi="Cambria Math"/>
+            </w:rPr>
+            <m:t>&lt;n&lt;</m:t>
+          </m:r>
+          <m:f>
+            <m:fPr>
+              <m:ctrlPr>
+                <w:rPr>
+                  <w:rFonts w:ascii="Cambria Math" w:hAnsi="Cambria Math"/>
+                  <w:i/>
+                </w:rPr>
+              </m:ctrlPr>
+            </m:fPr>
+            <m:num>
+              <m:r>
+                <w:rPr>
+                  <w:rFonts w:ascii="Cambria Math" w:hAnsi="Cambria Math"/>
+                </w:rPr>
+                <m:t>2M</m:t>
+              </m:r>
+            </m:num>
+            <m:den>
+              <m:r>
+                <w:rPr>
+                  <w:rFonts w:ascii="Cambria Math" w:hAnsi="Cambria Math"/>
+                </w:rPr>
+                <m:t>N</m:t>
+              </m:r>
+            </m:den>
+          </m:f>
+        </m:oMath>
+      </m:oMathPara>
+    </w:p>
     <w:p/>
     <w:p/>
     <w:sectPr>
@@ -5611,6 +5921,119 @@
     </w:lvl>
   </w:abstractNum>
   <w:abstractNum w:abstractNumId="9" w15:restartNumberingAfterBreak="0">
+    <w:nsid w:val="4F8869C4"/>
+    <w:multiLevelType w:val="hybridMultilevel"/>
+    <w:tmpl w:val="9A7E4260"/>
+    <w:lvl w:ilvl="0" w:tplc="0C0A0001">
+      <w:start w:val="1"/>
+      <w:numFmt w:val="bullet"/>
+      <w:lvlText w:val=""/>
+      <w:lvlJc w:val="left"/>
+      <w:pPr>
+        <w:ind w:left="720" w:hanging="360"/>
+      </w:pPr>
+      <w:rPr>
+        <w:rFonts w:ascii="Symbol" w:hAnsi="Symbol" w:hint="default"/>
+      </w:rPr>
+    </w:lvl>
+    <w:lvl w:ilvl="1" w:tplc="0C0A0003" w:tentative="1">
+      <w:start w:val="1"/>
+      <w:numFmt w:val="bullet"/>
+      <w:lvlText w:val="o"/>
+      <w:lvlJc w:val="left"/>
+      <w:pPr>
+        <w:ind w:left="1440" w:hanging="360"/>
+      </w:pPr>
+      <w:rPr>
+        <w:rFonts w:ascii="Courier New" w:hAnsi="Courier New" w:cs="Courier New" w:hint="default"/>
+      </w:rPr>
+    </w:lvl>
+    <w:lvl w:ilvl="2" w:tplc="0C0A0005" w:tentative="1">
+      <w:start w:val="1"/>
+      <w:numFmt w:val="bullet"/>
+      <w:lvlText w:val=""/>
+      <w:lvlJc w:val="left"/>
+      <w:pPr>
+        <w:ind w:left="2160" w:hanging="360"/>
+      </w:pPr>
+      <w:rPr>
+        <w:rFonts w:ascii="Wingdings" w:hAnsi="Wingdings" w:hint="default"/>
+      </w:rPr>
+    </w:lvl>
+    <w:lvl w:ilvl="3" w:tplc="0C0A0001" w:tentative="1">
+      <w:start w:val="1"/>
+      <w:numFmt w:val="bullet"/>
+      <w:lvlText w:val=""/>
+      <w:lvlJc w:val="left"/>
+      <w:pPr>
+        <w:ind w:left="2880" w:hanging="360"/>
+      </w:pPr>
+      <w:rPr>
+        <w:rFonts w:ascii="Symbol" w:hAnsi="Symbol" w:hint="default"/>
+      </w:rPr>
+    </w:lvl>
+    <w:lvl w:ilvl="4" w:tplc="0C0A0003" w:tentative="1">
+      <w:start w:val="1"/>
+      <w:numFmt w:val="bullet"/>
+      <w:lvlText w:val="o"/>
+      <w:lvlJc w:val="left"/>
+      <w:pPr>
+        <w:ind w:left="3600" w:hanging="360"/>
+      </w:pPr>
+      <w:rPr>
+        <w:rFonts w:ascii="Courier New" w:hAnsi="Courier New" w:cs="Courier New" w:hint="default"/>
+      </w:rPr>
+    </w:lvl>
+    <w:lvl w:ilvl="5" w:tplc="0C0A0005" w:tentative="1">
+      <w:start w:val="1"/>
+      <w:numFmt w:val="bullet"/>
+      <w:lvlText w:val=""/>
+      <w:lvlJc w:val="left"/>
+      <w:pPr>
+        <w:ind w:left="4320" w:hanging="360"/>
+      </w:pPr>
+      <w:rPr>
+        <w:rFonts w:ascii="Wingdings" w:hAnsi="Wingdings" w:hint="default"/>
+      </w:rPr>
+    </w:lvl>
+    <w:lvl w:ilvl="6" w:tplc="0C0A0001" w:tentative="1">
+      <w:start w:val="1"/>
+      <w:numFmt w:val="bullet"/>
+      <w:lvlText w:val=""/>
+      <w:lvlJc w:val="left"/>
+      <w:pPr>
+        <w:ind w:left="5040" w:hanging="360"/>
+      </w:pPr>
+      <w:rPr>
+        <w:rFonts w:ascii="Symbol" w:hAnsi="Symbol" w:hint="default"/>
+      </w:rPr>
+    </w:lvl>
+    <w:lvl w:ilvl="7" w:tplc="0C0A0003" w:tentative="1">
+      <w:start w:val="1"/>
+      <w:numFmt w:val="bullet"/>
+      <w:lvlText w:val="o"/>
+      <w:lvlJc w:val="left"/>
+      <w:pPr>
+        <w:ind w:left="5760" w:hanging="360"/>
+      </w:pPr>
+      <w:rPr>
+        <w:rFonts w:ascii="Courier New" w:hAnsi="Courier New" w:cs="Courier New" w:hint="default"/>
+      </w:rPr>
+    </w:lvl>
+    <w:lvl w:ilvl="8" w:tplc="0C0A0005" w:tentative="1">
+      <w:start w:val="1"/>
+      <w:numFmt w:val="bullet"/>
+      <w:lvlText w:val=""/>
+      <w:lvlJc w:val="left"/>
+      <w:pPr>
+        <w:ind w:left="6480" w:hanging="360"/>
+      </w:pPr>
+      <w:rPr>
+        <w:rFonts w:ascii="Wingdings" w:hAnsi="Wingdings" w:hint="default"/>
+      </w:rPr>
+    </w:lvl>
+  </w:abstractNum>
+  <w:abstractNum w:abstractNumId="10" w15:restartNumberingAfterBreak="0">
     <w:nsid w:val="51BA0693"/>
     <w:multiLevelType w:val="hybridMultilevel"/>
     <w:tmpl w:val="02D61ED8"/>
@@ -5723,7 +6146,120 @@
       </w:rPr>
     </w:lvl>
   </w:abstractNum>
-  <w:abstractNum w:abstractNumId="10" w15:restartNumberingAfterBreak="0">
+  <w:abstractNum w:abstractNumId="11" w15:restartNumberingAfterBreak="0">
+    <w:nsid w:val="533C6C6D"/>
+    <w:multiLevelType w:val="hybridMultilevel"/>
+    <w:tmpl w:val="AC526A18"/>
+    <w:lvl w:ilvl="0" w:tplc="0C0A0001">
+      <w:start w:val="1"/>
+      <w:numFmt w:val="bullet"/>
+      <w:lvlText w:val=""/>
+      <w:lvlJc w:val="left"/>
+      <w:pPr>
+        <w:ind w:left="720" w:hanging="360"/>
+      </w:pPr>
+      <w:rPr>
+        <w:rFonts w:ascii="Symbol" w:hAnsi="Symbol" w:hint="default"/>
+      </w:rPr>
+    </w:lvl>
+    <w:lvl w:ilvl="1" w:tplc="0C0A0003" w:tentative="1">
+      <w:start w:val="1"/>
+      <w:numFmt w:val="bullet"/>
+      <w:lvlText w:val="o"/>
+      <w:lvlJc w:val="left"/>
+      <w:pPr>
+        <w:ind w:left="1440" w:hanging="360"/>
+      </w:pPr>
+      <w:rPr>
+        <w:rFonts w:ascii="Courier New" w:hAnsi="Courier New" w:cs="Courier New" w:hint="default"/>
+      </w:rPr>
+    </w:lvl>
+    <w:lvl w:ilvl="2" w:tplc="0C0A0005" w:tentative="1">
+      <w:start w:val="1"/>
+      <w:numFmt w:val="bullet"/>
+      <w:lvlText w:val=""/>
+      <w:lvlJc w:val="left"/>
+      <w:pPr>
+        <w:ind w:left="2160" w:hanging="360"/>
+      </w:pPr>
+      <w:rPr>
+        <w:rFonts w:ascii="Wingdings" w:hAnsi="Wingdings" w:hint="default"/>
+      </w:rPr>
+    </w:lvl>
+    <w:lvl w:ilvl="3" w:tplc="0C0A0001" w:tentative="1">
+      <w:start w:val="1"/>
+      <w:numFmt w:val="bullet"/>
+      <w:lvlText w:val=""/>
+      <w:lvlJc w:val="left"/>
+      <w:pPr>
+        <w:ind w:left="2880" w:hanging="360"/>
+      </w:pPr>
+      <w:rPr>
+        <w:rFonts w:ascii="Symbol" w:hAnsi="Symbol" w:hint="default"/>
+      </w:rPr>
+    </w:lvl>
+    <w:lvl w:ilvl="4" w:tplc="0C0A0003" w:tentative="1">
+      <w:start w:val="1"/>
+      <w:numFmt w:val="bullet"/>
+      <w:lvlText w:val="o"/>
+      <w:lvlJc w:val="left"/>
+      <w:pPr>
+        <w:ind w:left="3600" w:hanging="360"/>
+      </w:pPr>
+      <w:rPr>
+        <w:rFonts w:ascii="Courier New" w:hAnsi="Courier New" w:cs="Courier New" w:hint="default"/>
+      </w:rPr>
+    </w:lvl>
+    <w:lvl w:ilvl="5" w:tplc="0C0A0005" w:tentative="1">
+      <w:start w:val="1"/>
+      <w:numFmt w:val="bullet"/>
+      <w:lvlText w:val=""/>
+      <w:lvlJc w:val="left"/>
+      <w:pPr>
+        <w:ind w:left="4320" w:hanging="360"/>
+      </w:pPr>
+      <w:rPr>
+        <w:rFonts w:ascii="Wingdings" w:hAnsi="Wingdings" w:hint="default"/>
+      </w:rPr>
+    </w:lvl>
+    <w:lvl w:ilvl="6" w:tplc="0C0A0001" w:tentative="1">
+      <w:start w:val="1"/>
+      <w:numFmt w:val="bullet"/>
+      <w:lvlText w:val=""/>
+      <w:lvlJc w:val="left"/>
+      <w:pPr>
+        <w:ind w:left="5040" w:hanging="360"/>
+      </w:pPr>
+      <w:rPr>
+        <w:rFonts w:ascii="Symbol" w:hAnsi="Symbol" w:hint="default"/>
+      </w:rPr>
+    </w:lvl>
+    <w:lvl w:ilvl="7" w:tplc="0C0A0003" w:tentative="1">
+      <w:start w:val="1"/>
+      <w:numFmt w:val="bullet"/>
+      <w:lvlText w:val="o"/>
+      <w:lvlJc w:val="left"/>
+      <w:pPr>
+        <w:ind w:left="5760" w:hanging="360"/>
+      </w:pPr>
+      <w:rPr>
+        <w:rFonts w:ascii="Courier New" w:hAnsi="Courier New" w:cs="Courier New" w:hint="default"/>
+      </w:rPr>
+    </w:lvl>
+    <w:lvl w:ilvl="8" w:tplc="0C0A0005" w:tentative="1">
+      <w:start w:val="1"/>
+      <w:numFmt w:val="bullet"/>
+      <w:lvlText w:val=""/>
+      <w:lvlJc w:val="left"/>
+      <w:pPr>
+        <w:ind w:left="6480" w:hanging="360"/>
+      </w:pPr>
+      <w:rPr>
+        <w:rFonts w:ascii="Wingdings" w:hAnsi="Wingdings" w:hint="default"/>
+      </w:rPr>
+    </w:lvl>
+  </w:abstractNum>
+  <w:abstractNum w:abstractNumId="12" w15:restartNumberingAfterBreak="0">
     <w:nsid w:val="58603310"/>
     <w:multiLevelType w:val="hybridMultilevel"/>
     <w:tmpl w:val="9392B934"/>
@@ -5809,7 +6345,7 @@
       </w:pPr>
     </w:lvl>
   </w:abstractNum>
-  <w:abstractNum w:abstractNumId="11" w15:restartNumberingAfterBreak="0">
+  <w:abstractNum w:abstractNumId="13" w15:restartNumberingAfterBreak="0">
     <w:nsid w:val="60020A80"/>
     <w:multiLevelType w:val="hybridMultilevel"/>
     <w:tmpl w:val="1E3EA2F4"/>
@@ -5922,7 +6458,7 @@
       </w:rPr>
     </w:lvl>
   </w:abstractNum>
-  <w:abstractNum w:abstractNumId="12" w15:restartNumberingAfterBreak="0">
+  <w:abstractNum w:abstractNumId="14" w15:restartNumberingAfterBreak="0">
     <w:nsid w:val="682B0818"/>
     <w:multiLevelType w:val="hybridMultilevel"/>
     <w:tmpl w:val="58A65068"/>
@@ -6035,7 +6571,7 @@
       </w:rPr>
     </w:lvl>
   </w:abstractNum>
-  <w:abstractNum w:abstractNumId="13" w15:restartNumberingAfterBreak="0">
+  <w:abstractNum w:abstractNumId="15" w15:restartNumberingAfterBreak="0">
     <w:nsid w:val="6E5A42C7"/>
     <w:multiLevelType w:val="hybridMultilevel"/>
     <w:tmpl w:val="41A6DCD2"/>
@@ -6121,7 +6657,7 @@
       </w:pPr>
     </w:lvl>
   </w:abstractNum>
-  <w:abstractNum w:abstractNumId="14" w15:restartNumberingAfterBreak="0">
+  <w:abstractNum w:abstractNumId="16" w15:restartNumberingAfterBreak="0">
     <w:nsid w:val="755F1445"/>
     <w:multiLevelType w:val="hybridMultilevel"/>
     <w:tmpl w:val="89F866D8"/>
@@ -6234,17 +6770,243 @@
       </w:rPr>
     </w:lvl>
   </w:abstractNum>
+  <w:abstractNum w:abstractNumId="17" w15:restartNumberingAfterBreak="0">
+    <w:nsid w:val="7C424BD2"/>
+    <w:multiLevelType w:val="hybridMultilevel"/>
+    <w:tmpl w:val="1482FFF2"/>
+    <w:lvl w:ilvl="0" w:tplc="0C0A0001">
+      <w:start w:val="1"/>
+      <w:numFmt w:val="bullet"/>
+      <w:lvlText w:val=""/>
+      <w:lvlJc w:val="left"/>
+      <w:pPr>
+        <w:ind w:left="720" w:hanging="360"/>
+      </w:pPr>
+      <w:rPr>
+        <w:rFonts w:ascii="Symbol" w:hAnsi="Symbol" w:hint="default"/>
+      </w:rPr>
+    </w:lvl>
+    <w:lvl w:ilvl="1" w:tplc="0C0A0003" w:tentative="1">
+      <w:start w:val="1"/>
+      <w:numFmt w:val="bullet"/>
+      <w:lvlText w:val="o"/>
+      <w:lvlJc w:val="left"/>
+      <w:pPr>
+        <w:ind w:left="1440" w:hanging="360"/>
+      </w:pPr>
+      <w:rPr>
+        <w:rFonts w:ascii="Courier New" w:hAnsi="Courier New" w:cs="Courier New" w:hint="default"/>
+      </w:rPr>
+    </w:lvl>
+    <w:lvl w:ilvl="2" w:tplc="0C0A0005" w:tentative="1">
+      <w:start w:val="1"/>
+      <w:numFmt w:val="bullet"/>
+      <w:lvlText w:val=""/>
+      <w:lvlJc w:val="left"/>
+      <w:pPr>
+        <w:ind w:left="2160" w:hanging="360"/>
+      </w:pPr>
+      <w:rPr>
+        <w:rFonts w:ascii="Wingdings" w:hAnsi="Wingdings" w:hint="default"/>
+      </w:rPr>
+    </w:lvl>
+    <w:lvl w:ilvl="3" w:tplc="0C0A0001" w:tentative="1">
+      <w:start w:val="1"/>
+      <w:numFmt w:val="bullet"/>
+      <w:lvlText w:val=""/>
+      <w:lvlJc w:val="left"/>
+      <w:pPr>
+        <w:ind w:left="2880" w:hanging="360"/>
+      </w:pPr>
+      <w:rPr>
+        <w:rFonts w:ascii="Symbol" w:hAnsi="Symbol" w:hint="default"/>
+      </w:rPr>
+    </w:lvl>
+    <w:lvl w:ilvl="4" w:tplc="0C0A0003" w:tentative="1">
+      <w:start w:val="1"/>
+      <w:numFmt w:val="bullet"/>
+      <w:lvlText w:val="o"/>
+      <w:lvlJc w:val="left"/>
+      <w:pPr>
+        <w:ind w:left="3600" w:hanging="360"/>
+      </w:pPr>
+      <w:rPr>
+        <w:rFonts w:ascii="Courier New" w:hAnsi="Courier New" w:cs="Courier New" w:hint="default"/>
+      </w:rPr>
+    </w:lvl>
+    <w:lvl w:ilvl="5" w:tplc="0C0A0005" w:tentative="1">
+      <w:start w:val="1"/>
+      <w:numFmt w:val="bullet"/>
+      <w:lvlText w:val=""/>
+      <w:lvlJc w:val="left"/>
+      <w:pPr>
+        <w:ind w:left="4320" w:hanging="360"/>
+      </w:pPr>
+      <w:rPr>
+        <w:rFonts w:ascii="Wingdings" w:hAnsi="Wingdings" w:hint="default"/>
+      </w:rPr>
+    </w:lvl>
+    <w:lvl w:ilvl="6" w:tplc="0C0A0001" w:tentative="1">
+      <w:start w:val="1"/>
+      <w:numFmt w:val="bullet"/>
+      <w:lvlText w:val=""/>
+      <w:lvlJc w:val="left"/>
+      <w:pPr>
+        <w:ind w:left="5040" w:hanging="360"/>
+      </w:pPr>
+      <w:rPr>
+        <w:rFonts w:ascii="Symbol" w:hAnsi="Symbol" w:hint="default"/>
+      </w:rPr>
+    </w:lvl>
+    <w:lvl w:ilvl="7" w:tplc="0C0A0003" w:tentative="1">
+      <w:start w:val="1"/>
+      <w:numFmt w:val="bullet"/>
+      <w:lvlText w:val="o"/>
+      <w:lvlJc w:val="left"/>
+      <w:pPr>
+        <w:ind w:left="5760" w:hanging="360"/>
+      </w:pPr>
+      <w:rPr>
+        <w:rFonts w:ascii="Courier New" w:hAnsi="Courier New" w:cs="Courier New" w:hint="default"/>
+      </w:rPr>
+    </w:lvl>
+    <w:lvl w:ilvl="8" w:tplc="0C0A0005" w:tentative="1">
+      <w:start w:val="1"/>
+      <w:numFmt w:val="bullet"/>
+      <w:lvlText w:val=""/>
+      <w:lvlJc w:val="left"/>
+      <w:pPr>
+        <w:ind w:left="6480" w:hanging="360"/>
+      </w:pPr>
+      <w:rPr>
+        <w:rFonts w:ascii="Wingdings" w:hAnsi="Wingdings" w:hint="default"/>
+      </w:rPr>
+    </w:lvl>
+  </w:abstractNum>
+  <w:abstractNum w:abstractNumId="18" w15:restartNumberingAfterBreak="0">
+    <w:nsid w:val="7F3158E6"/>
+    <w:multiLevelType w:val="hybridMultilevel"/>
+    <w:tmpl w:val="5F7A415E"/>
+    <w:lvl w:ilvl="0" w:tplc="0C0A0001">
+      <w:start w:val="1"/>
+      <w:numFmt w:val="bullet"/>
+      <w:lvlText w:val=""/>
+      <w:lvlJc w:val="left"/>
+      <w:pPr>
+        <w:ind w:left="720" w:hanging="360"/>
+      </w:pPr>
+      <w:rPr>
+        <w:rFonts w:ascii="Symbol" w:hAnsi="Symbol" w:hint="default"/>
+      </w:rPr>
+    </w:lvl>
+    <w:lvl w:ilvl="1" w:tplc="0C0A0003" w:tentative="1">
+      <w:start w:val="1"/>
+      <w:numFmt w:val="bullet"/>
+      <w:lvlText w:val="o"/>
+      <w:lvlJc w:val="left"/>
+      <w:pPr>
+        <w:ind w:left="1440" w:hanging="360"/>
+      </w:pPr>
+      <w:rPr>
+        <w:rFonts w:ascii="Courier New" w:hAnsi="Courier New" w:cs="Courier New" w:hint="default"/>
+      </w:rPr>
+    </w:lvl>
+    <w:lvl w:ilvl="2" w:tplc="0C0A0005" w:tentative="1">
+      <w:start w:val="1"/>
+      <w:numFmt w:val="bullet"/>
+      <w:lvlText w:val=""/>
+      <w:lvlJc w:val="left"/>
+      <w:pPr>
+        <w:ind w:left="2160" w:hanging="360"/>
+      </w:pPr>
+      <w:rPr>
+        <w:rFonts w:ascii="Wingdings" w:hAnsi="Wingdings" w:hint="default"/>
+      </w:rPr>
+    </w:lvl>
+    <w:lvl w:ilvl="3" w:tplc="0C0A0001" w:tentative="1">
+      <w:start w:val="1"/>
+      <w:numFmt w:val="bullet"/>
+      <w:lvlText w:val=""/>
+      <w:lvlJc w:val="left"/>
+      <w:pPr>
+        <w:ind w:left="2880" w:hanging="360"/>
+      </w:pPr>
+      <w:rPr>
+        <w:rFonts w:ascii="Symbol" w:hAnsi="Symbol" w:hint="default"/>
+      </w:rPr>
+    </w:lvl>
+    <w:lvl w:ilvl="4" w:tplc="0C0A0003" w:tentative="1">
+      <w:start w:val="1"/>
+      <w:numFmt w:val="bullet"/>
+      <w:lvlText w:val="o"/>
+      <w:lvlJc w:val="left"/>
+      <w:pPr>
+        <w:ind w:left="3600" w:hanging="360"/>
+      </w:pPr>
+      <w:rPr>
+        <w:rFonts w:ascii="Courier New" w:hAnsi="Courier New" w:cs="Courier New" w:hint="default"/>
+      </w:rPr>
+    </w:lvl>
+    <w:lvl w:ilvl="5" w:tplc="0C0A0005" w:tentative="1">
+      <w:start w:val="1"/>
+      <w:numFmt w:val="bullet"/>
+      <w:lvlText w:val=""/>
+      <w:lvlJc w:val="left"/>
+      <w:pPr>
+        <w:ind w:left="4320" w:hanging="360"/>
+      </w:pPr>
+      <w:rPr>
+        <w:rFonts w:ascii="Wingdings" w:hAnsi="Wingdings" w:hint="default"/>
+      </w:rPr>
+    </w:lvl>
+    <w:lvl w:ilvl="6" w:tplc="0C0A0001" w:tentative="1">
+      <w:start w:val="1"/>
+      <w:numFmt w:val="bullet"/>
+      <w:lvlText w:val=""/>
+      <w:lvlJc w:val="left"/>
+      <w:pPr>
+        <w:ind w:left="5040" w:hanging="360"/>
+      </w:pPr>
+      <w:rPr>
+        <w:rFonts w:ascii="Symbol" w:hAnsi="Symbol" w:hint="default"/>
+      </w:rPr>
+    </w:lvl>
+    <w:lvl w:ilvl="7" w:tplc="0C0A0003" w:tentative="1">
+      <w:start w:val="1"/>
+      <w:numFmt w:val="bullet"/>
+      <w:lvlText w:val="o"/>
+      <w:lvlJc w:val="left"/>
+      <w:pPr>
+        <w:ind w:left="5760" w:hanging="360"/>
+      </w:pPr>
+      <w:rPr>
+        <w:rFonts w:ascii="Courier New" w:hAnsi="Courier New" w:cs="Courier New" w:hint="default"/>
+      </w:rPr>
+    </w:lvl>
+    <w:lvl w:ilvl="8" w:tplc="0C0A0005" w:tentative="1">
+      <w:start w:val="1"/>
+      <w:numFmt w:val="bullet"/>
+      <w:lvlText w:val=""/>
+      <w:lvlJc w:val="left"/>
+      <w:pPr>
+        <w:ind w:left="6480" w:hanging="360"/>
+      </w:pPr>
+      <w:rPr>
+        <w:rFonts w:ascii="Wingdings" w:hAnsi="Wingdings" w:hint="default"/>
+      </w:rPr>
+    </w:lvl>
+  </w:abstractNum>
   <w:num w:numId="1" w16cid:durableId="1200512959">
-    <w:abstractNumId w:val="11"/>
+    <w:abstractNumId w:val="13"/>
   </w:num>
   <w:num w:numId="2" w16cid:durableId="623660730">
-    <w:abstractNumId w:val="14"/>
+    <w:abstractNumId w:val="16"/>
   </w:num>
   <w:num w:numId="3" w16cid:durableId="789587855">
-    <w:abstractNumId w:val="9"/>
+    <w:abstractNumId w:val="10"/>
   </w:num>
   <w:num w:numId="4" w16cid:durableId="937832239">
-    <w:abstractNumId w:val="12"/>
+    <w:abstractNumId w:val="14"/>
   </w:num>
   <w:num w:numId="5" w16cid:durableId="276107181">
     <w:abstractNumId w:val="1"/>
@@ -6253,13 +7015,13 @@
     <w:abstractNumId w:val="0"/>
   </w:num>
   <w:num w:numId="7" w16cid:durableId="2107578632">
-    <w:abstractNumId w:val="13"/>
+    <w:abstractNumId w:val="15"/>
   </w:num>
   <w:num w:numId="8" w16cid:durableId="226886133">
     <w:abstractNumId w:val="8"/>
   </w:num>
   <w:num w:numId="9" w16cid:durableId="1684936984">
-    <w:abstractNumId w:val="10"/>
+    <w:abstractNumId w:val="12"/>
   </w:num>
   <w:num w:numId="10" w16cid:durableId="469789829">
     <w:abstractNumId w:val="4"/>
@@ -6278,6 +7040,18 @@
   </w:num>
   <w:num w:numId="15" w16cid:durableId="1890603514">
     <w:abstractNumId w:val="6"/>
+  </w:num>
+  <w:num w:numId="16" w16cid:durableId="1098256186">
+    <w:abstractNumId w:val="11"/>
+  </w:num>
+  <w:num w:numId="17" w16cid:durableId="2013029224">
+    <w:abstractNumId w:val="9"/>
+  </w:num>
+  <w:num w:numId="18" w16cid:durableId="1272859602">
+    <w:abstractNumId w:val="18"/>
+  </w:num>
+  <w:num w:numId="19" w16cid:durableId="251354631">
+    <w:abstractNumId w:val="17"/>
   </w:num>
 </w:numbering>
 </file>

</xml_diff>

<commit_message>
Imagenes que faltaban en el Tema 4
</commit_message>
<xml_diff>
--- a/Resumen Inteligencia Artificial 2.docx
+++ b/Resumen Inteligencia Artificial 2.docx
@@ -4618,6 +4618,7 @@
     <w:p>
       <w:pPr>
         <w:pStyle w:val="Ttulo1"/>
+        <w:jc w:val="both"/>
       </w:pPr>
       <w:r>
         <w:lastRenderedPageBreak/>
@@ -4627,6 +4628,7 @@
     <w:p>
       <w:pPr>
         <w:pStyle w:val="Ttulo2"/>
+        <w:jc w:val="both"/>
       </w:pPr>
       <w:r>
         <w:t>Historia</w:t>
@@ -4783,20 +4785,21 @@
         <w:jc w:val="both"/>
       </w:pPr>
       <w:r>
-        <w:t>En una capa oculta no hay forma de saber cual debería ser la salida adecuada de las neuronas de esta capa.</w:t>
-      </w:r>
-    </w:p>
-    <w:p>
-      <w:pPr>
+        <w:t xml:space="preserve">En una capa oculta no hay forma de saber </w:t>
+      </w:r>
+      <w:proofErr w:type="spellStart"/>
+      <w:r>
+        <w:t>cual</w:t>
+      </w:r>
+      <w:proofErr w:type="spellEnd"/>
+      <w:r>
+        <w:t xml:space="preserve"> debería ser la salida adecuada de las neuronas de esta capa.</w:t>
+      </w:r>
+    </w:p>
+    <w:p>
+      <w:pPr>
+        <w:pStyle w:val="Ttulo3"/>
         <w:jc w:val="both"/>
-      </w:pPr>
-      <w:r>
-        <w:t>El Teorema de Aproximación Universal establece que una red neuronal con una sola capa oculta y un número suficientemente grande de neuronas puede aproximar cualquier función continua en un espacio de entrada finito-dimensional a cualquier grado de precisión deseado.</w:t>
-      </w:r>
-    </w:p>
-    <w:p>
-      <w:pPr>
-        <w:pStyle w:val="Ttulo3"/>
       </w:pPr>
       <w:r>
         <w:t>¿Cuántas neuronas en cada capa?</w:t>
@@ -4809,6 +4812,7 @@
           <w:ilvl w:val="0"/>
           <w:numId w:val="19"/>
         </w:numPr>
+        <w:jc w:val="both"/>
       </w:pPr>
       <w:r>
         <w:t>Balance entre capacidad y velocidad de aprendizaje.</w:t>
@@ -4821,6 +4825,7 @@
           <w:ilvl w:val="0"/>
           <w:numId w:val="19"/>
         </w:numPr>
+        <w:jc w:val="both"/>
       </w:pPr>
       <w:r>
         <w:t>Menor que el número de patrones de entrenamiento. Lo contrario hace que cada neurona de la capa intermedia memorice un patrón de entrenamiento en lugar de generalizar a partir de casos individuales.</w:t>
@@ -4833,17 +4838,10 @@
           <w:ilvl w:val="0"/>
           <w:numId w:val="19"/>
         </w:numPr>
-      </w:pPr>
-      <w:r>
-        <w:t xml:space="preserve">Pocas neuronas -&gt; </w:t>
-      </w:r>
-      <w:proofErr w:type="spellStart"/>
-      <w:r>
-        <w:t>underfitting</w:t>
-      </w:r>
-      <w:proofErr w:type="spellEnd"/>
-      <w:r>
-        <w:t>.</w:t>
+        <w:jc w:val="both"/>
+      </w:pPr>
+      <w:r>
+        <w:t>Pocas neuronas -&gt; underfitting.</w:t>
       </w:r>
     </w:p>
     <w:p>
@@ -4853,6 +4851,7 @@
           <w:ilvl w:val="0"/>
           <w:numId w:val="19"/>
         </w:numPr>
+        <w:jc w:val="both"/>
       </w:pPr>
       <w:r>
         <w:t>Demasiadas neuronas -&gt; overfitting.</w:t>
@@ -4865,12 +4864,11 @@
           <w:ilvl w:val="0"/>
           <w:numId w:val="19"/>
         </w:numPr>
-      </w:pPr>
-      <w:proofErr w:type="spellStart"/>
-      <w:r>
-        <w:t>Empiricamente</w:t>
-      </w:r>
-      <w:proofErr w:type="spellEnd"/>
+        <w:jc w:val="both"/>
+      </w:pPr>
+      <w:r>
+        <w:t>Empíricamente</w:t>
+      </w:r>
       <w:r>
         <w:t xml:space="preserve"> se ha comprobado que el número de elementos en las capas ocultas debe de ser:</w:t>
       </w:r>
@@ -4944,7 +4942,611 @@
         </m:oMath>
       </m:oMathPara>
     </w:p>
-    <w:p/>
+    <w:p>
+      <w:pPr>
+        <w:pStyle w:val="Ttulo2"/>
+        <w:jc w:val="both"/>
+      </w:pPr>
+      <w:r>
+        <w:t>¿Podemos resolver cualquier problema?</w:t>
+      </w:r>
+    </w:p>
+    <w:p>
+      <w:pPr>
+        <w:pStyle w:val="Ttulo3"/>
+        <w:jc w:val="both"/>
+      </w:pPr>
+      <w:r>
+        <w:t>Teorema de Aproximación Universal</w:t>
+      </w:r>
+    </w:p>
+    <w:p>
+      <w:pPr>
+        <w:jc w:val="both"/>
+        <w:rPr>
+          <w:rFonts w:eastAsiaTheme="minorEastAsia"/>
+        </w:rPr>
+      </w:pPr>
+      <w:r>
+        <w:t xml:space="preserve">Cualquier función continua </w:t>
+      </w:r>
+      <m:oMath>
+        <m:sSup>
+          <m:sSupPr>
+            <m:ctrlPr>
+              <w:rPr>
+                <w:rFonts w:ascii="Cambria Math" w:hAnsi="Cambria Math"/>
+                <w:i/>
+              </w:rPr>
+            </m:ctrlPr>
+          </m:sSupPr>
+          <m:e>
+            <m:r>
+              <w:rPr>
+                <w:rFonts w:ascii="Cambria Math" w:hAnsi="Cambria Math"/>
+              </w:rPr>
+              <m:t>R</m:t>
+            </m:r>
+          </m:e>
+          <m:sup>
+            <m:r>
+              <w:rPr>
+                <w:rFonts w:ascii="Cambria Math" w:hAnsi="Cambria Math"/>
+              </w:rPr>
+              <m:t>N</m:t>
+            </m:r>
+          </m:sup>
+        </m:sSup>
+        <m:box>
+          <m:boxPr>
+            <m:opEmu m:val="1"/>
+            <m:ctrlPr>
+              <w:rPr>
+                <w:rFonts w:ascii="Cambria Math" w:hAnsi="Cambria Math"/>
+                <w:i/>
+              </w:rPr>
+            </m:ctrlPr>
+          </m:boxPr>
+          <m:e>
+            <m:groupChr>
+              <m:groupChrPr>
+                <m:chr m:val="→"/>
+                <m:vertJc m:val="bot"/>
+                <m:ctrlPr>
+                  <w:rPr>
+                    <w:rFonts w:ascii="Cambria Math" w:hAnsi="Cambria Math"/>
+                    <w:i/>
+                  </w:rPr>
+                </m:ctrlPr>
+              </m:groupChrPr>
+              <m:e>
+                <m:r>
+                  <w:rPr>
+                    <w:rFonts w:ascii="Cambria Math" w:hAnsi="Cambria Math"/>
+                  </w:rPr>
+                  <m:t>f</m:t>
+                </m:r>
+              </m:e>
+            </m:groupChr>
+          </m:e>
+        </m:box>
+        <m:sSup>
+          <m:sSupPr>
+            <m:ctrlPr>
+              <w:rPr>
+                <w:rFonts w:ascii="Cambria Math" w:hAnsi="Cambria Math"/>
+                <w:i/>
+              </w:rPr>
+            </m:ctrlPr>
+          </m:sSupPr>
+          <m:e>
+            <m:r>
+              <w:rPr>
+                <w:rFonts w:ascii="Cambria Math" w:hAnsi="Cambria Math"/>
+              </w:rPr>
+              <m:t>R</m:t>
+            </m:r>
+          </m:e>
+          <m:sup>
+            <m:r>
+              <w:rPr>
+                <w:rFonts w:ascii="Cambria Math" w:hAnsi="Cambria Math"/>
+              </w:rPr>
+              <m:t>M</m:t>
+            </m:r>
+          </m:sup>
+        </m:sSup>
+      </m:oMath>
+      <w:r>
+        <w:rPr>
+          <w:rFonts w:eastAsiaTheme="minorEastAsia"/>
+        </w:rPr>
+        <w:t xml:space="preserve"> definida sobre un conjunto compacto de datos puede aproximarse con precisión arbitraria mediante una red neuronal de una sola capa oculta.</w:t>
+      </w:r>
+    </w:p>
+    <w:p>
+      <w:pPr>
+        <w:jc w:val="both"/>
+        <w:rPr>
+          <w:rFonts w:eastAsiaTheme="minorEastAsia"/>
+        </w:rPr>
+      </w:pPr>
+    </w:p>
+    <w:p>
+      <w:pPr>
+        <w:jc w:val="both"/>
+        <w:rPr>
+          <w:rFonts w:eastAsiaTheme="minorEastAsia"/>
+        </w:rPr>
+      </w:pPr>
+    </w:p>
+    <w:p>
+      <w:pPr>
+        <w:jc w:val="both"/>
+        <w:rPr>
+          <w:rFonts w:eastAsiaTheme="minorEastAsia"/>
+        </w:rPr>
+      </w:pPr>
+    </w:p>
+    <w:p>
+      <w:pPr>
+        <w:pStyle w:val="Ttulo2"/>
+        <w:jc w:val="both"/>
+      </w:pPr>
+      <w:r>
+        <w:lastRenderedPageBreak/>
+        <w:t>Regla Delta Generalizada o Backpropagation</w:t>
+      </w:r>
+    </w:p>
+    <w:p>
+      <w:pPr>
+        <w:jc w:val="both"/>
+      </w:pPr>
+      <w:r>
+        <w:t>Método de obtención del vector gradiente en redes neuronales de múltiples capas y funciones de transferencia no lineal y diferenciales para poder aplicar a cada capa el descenso de gradiente.</w:t>
+      </w:r>
+    </w:p>
+    <w:p>
+      <w:pPr>
+        <w:jc w:val="center"/>
+      </w:pPr>
+      <w:r>
+        <w:rPr>
+          <w:noProof/>
+        </w:rPr>
+        <w:drawing>
+          <wp:inline distT="0" distB="0" distL="0" distR="0" wp14:anchorId="44322D4A" wp14:editId="1293CD9F">
+            <wp:extent cx="4724400" cy="6299200"/>
+            <wp:effectExtent l="0" t="0" r="0" b="6350"/>
+            <wp:docPr id="8" name="Imagen 8"/>
+            <wp:cNvGraphicFramePr>
+              <a:graphicFrameLocks xmlns:a="http://schemas.openxmlformats.org/drawingml/2006/main" noChangeAspect="1"/>
+            </wp:cNvGraphicFramePr>
+            <a:graphic xmlns:a="http://schemas.openxmlformats.org/drawingml/2006/main">
+              <a:graphicData uri="http://schemas.openxmlformats.org/drawingml/2006/picture">
+                <pic:pic xmlns:pic="http://schemas.openxmlformats.org/drawingml/2006/picture">
+                  <pic:nvPicPr>
+                    <pic:cNvPr id="0" name="Picture 2"/>
+                    <pic:cNvPicPr>
+                      <a:picLocks noChangeAspect="1" noChangeArrowheads="1"/>
+                    </pic:cNvPicPr>
+                  </pic:nvPicPr>
+                  <pic:blipFill>
+                    <a:blip r:embed="rId12" cstate="print">
+                      <a:extLst>
+                        <a:ext uri="{28A0092B-C50C-407E-A947-70E740481C1C}">
+                          <a14:useLocalDpi xmlns:a14="http://schemas.microsoft.com/office/drawing/2010/main" val="0"/>
+                        </a:ext>
+                      </a:extLst>
+                    </a:blip>
+                    <a:srcRect/>
+                    <a:stretch>
+                      <a:fillRect/>
+                    </a:stretch>
+                  </pic:blipFill>
+                  <pic:spPr bwMode="auto">
+                    <a:xfrm>
+                      <a:off x="0" y="0"/>
+                      <a:ext cx="4729257" cy="6305676"/>
+                    </a:xfrm>
+                    <a:prstGeom prst="rect">
+                      <a:avLst/>
+                    </a:prstGeom>
+                    <a:noFill/>
+                  </pic:spPr>
+                </pic:pic>
+              </a:graphicData>
+            </a:graphic>
+          </wp:inline>
+        </w:drawing>
+      </w:r>
+    </w:p>
+    <w:p>
+      <w:pPr>
+        <w:jc w:val="center"/>
+      </w:pPr>
+      <w:r>
+        <w:rPr>
+          <w:noProof/>
+        </w:rPr>
+        <w:lastRenderedPageBreak/>
+        <w:drawing>
+          <wp:inline distT="0" distB="0" distL="0" distR="0" wp14:anchorId="42659768" wp14:editId="35D460A4">
+            <wp:extent cx="4705033" cy="6273377"/>
+            <wp:effectExtent l="0" t="0" r="635" b="0"/>
+            <wp:docPr id="10" name="Imagen 10"/>
+            <wp:cNvGraphicFramePr>
+              <a:graphicFrameLocks xmlns:a="http://schemas.openxmlformats.org/drawingml/2006/main" noChangeAspect="1"/>
+            </wp:cNvGraphicFramePr>
+            <a:graphic xmlns:a="http://schemas.openxmlformats.org/drawingml/2006/main">
+              <a:graphicData uri="http://schemas.openxmlformats.org/drawingml/2006/picture">
+                <pic:pic xmlns:pic="http://schemas.openxmlformats.org/drawingml/2006/picture">
+                  <pic:nvPicPr>
+                    <pic:cNvPr id="0" name="Picture 3"/>
+                    <pic:cNvPicPr>
+                      <a:picLocks noChangeAspect="1" noChangeArrowheads="1"/>
+                    </pic:cNvPicPr>
+                  </pic:nvPicPr>
+                  <pic:blipFill>
+                    <a:blip r:embed="rId13" cstate="print">
+                      <a:extLst>
+                        <a:ext uri="{28A0092B-C50C-407E-A947-70E740481C1C}">
+                          <a14:useLocalDpi xmlns:a14="http://schemas.microsoft.com/office/drawing/2010/main" val="0"/>
+                        </a:ext>
+                      </a:extLst>
+                    </a:blip>
+                    <a:srcRect/>
+                    <a:stretch>
+                      <a:fillRect/>
+                    </a:stretch>
+                  </pic:blipFill>
+                  <pic:spPr bwMode="auto">
+                    <a:xfrm>
+                      <a:off x="0" y="0"/>
+                      <a:ext cx="4715920" cy="6287893"/>
+                    </a:xfrm>
+                    <a:prstGeom prst="rect">
+                      <a:avLst/>
+                    </a:prstGeom>
+                    <a:noFill/>
+                  </pic:spPr>
+                </pic:pic>
+              </a:graphicData>
+            </a:graphic>
+          </wp:inline>
+        </w:drawing>
+      </w:r>
+    </w:p>
+    <w:p>
+      <w:pPr>
+        <w:jc w:val="center"/>
+      </w:pPr>
+    </w:p>
+    <w:p>
+      <w:pPr>
+        <w:jc w:val="center"/>
+      </w:pPr>
+    </w:p>
+    <w:p>
+      <w:pPr>
+        <w:jc w:val="center"/>
+      </w:pPr>
+    </w:p>
+    <w:p>
+      <w:pPr>
+        <w:jc w:val="center"/>
+      </w:pPr>
+    </w:p>
+    <w:p>
+      <w:pPr>
+        <w:jc w:val="center"/>
+      </w:pPr>
+    </w:p>
+    <w:p>
+      <w:pPr>
+        <w:jc w:val="center"/>
+      </w:pPr>
+    </w:p>
+    <w:p>
+      <w:pPr>
+        <w:jc w:val="center"/>
+      </w:pPr>
+    </w:p>
+    <w:p>
+      <w:pPr>
+        <w:jc w:val="center"/>
+      </w:pPr>
+    </w:p>
+    <w:p>
+      <w:pPr>
+        <w:pStyle w:val="Ttulo2"/>
+        <w:jc w:val="both"/>
+      </w:pPr>
+      <w:r>
+        <w:lastRenderedPageBreak/>
+        <w:t>Posibles situaciones la concluir el entrenamiento</w:t>
+      </w:r>
+    </w:p>
+    <w:p>
+      <w:pPr>
+        <w:pStyle w:val="Prrafodelista"/>
+        <w:numPr>
+          <w:ilvl w:val="0"/>
+          <w:numId w:val="20"/>
+        </w:numPr>
+        <w:jc w:val="both"/>
+      </w:pPr>
+      <w:r>
+        <w:t>Entrenamiento correcto: generaliza.</w:t>
+      </w:r>
+    </w:p>
+    <w:p>
+      <w:pPr>
+        <w:pStyle w:val="Prrafodelista"/>
+        <w:numPr>
+          <w:ilvl w:val="0"/>
+          <w:numId w:val="20"/>
+        </w:numPr>
+        <w:jc w:val="both"/>
+      </w:pPr>
+      <w:r>
+        <w:t>Subentrenamiento: entrenamiento insuficiente.</w:t>
+      </w:r>
+    </w:p>
+    <w:p>
+      <w:pPr>
+        <w:pStyle w:val="Prrafodelista"/>
+        <w:numPr>
+          <w:ilvl w:val="0"/>
+          <w:numId w:val="20"/>
+        </w:numPr>
+        <w:jc w:val="both"/>
+      </w:pPr>
+      <w:r>
+        <w:t xml:space="preserve">Sobre-entrenamiento: exceso de entrenamiento </w:t>
+      </w:r>
+      <w:r>
+        <w:sym w:font="Symbol" w:char="F0AE"/>
+      </w:r>
+      <w:r>
+        <w:t xml:space="preserve"> memoriza.</w:t>
+      </w:r>
+    </w:p>
+    <w:p>
+      <w:pPr>
+        <w:pStyle w:val="Ttulo2"/>
+        <w:jc w:val="both"/>
+      </w:pPr>
+      <w:r>
+        <w:t>Validación cruzada simple</w:t>
+      </w:r>
+    </w:p>
+    <w:p>
+      <w:pPr>
+        <w:jc w:val="both"/>
+      </w:pPr>
+      <w:r>
+        <w:t>Método estadístico de estimación del error de generalización basado en usar un conjunto de datos de validación elegido aleatoriamente del dataset que no se usarán en el entrenamiento.</w:t>
+      </w:r>
+    </w:p>
+    <w:p>
+      <w:pPr>
+        <w:pStyle w:val="Ttulo2"/>
+      </w:pPr>
+      <w:r>
+        <w:t>Validación cruzada de k iteraciones</w:t>
+      </w:r>
+    </w:p>
+    <w:p>
+      <w:r>
+        <w:t>Los datos de muestra se dividen en k subconjuntos. Uno de los subconjuntos se utiliza como datos de validación y el resto (k-1) como datos de entrenamiento.</w:t>
+      </w:r>
+    </w:p>
+    <w:p>
+      <w:pPr>
+        <w:pStyle w:val="Ttulo2"/>
+      </w:pPr>
+      <w:r>
+        <w:t>Problemas con el algoritmo</w:t>
+      </w:r>
+    </w:p>
+    <w:p>
+      <w:pPr>
+        <w:pStyle w:val="Prrafodelista"/>
+        <w:numPr>
+          <w:ilvl w:val="0"/>
+          <w:numId w:val="21"/>
+        </w:numPr>
+      </w:pPr>
+      <w:r>
+        <w:t>Tiempo de computación necesario para el entrenamiento.</w:t>
+      </w:r>
+    </w:p>
+    <w:p>
+      <w:pPr>
+        <w:pStyle w:val="Prrafodelista"/>
+        <w:numPr>
+          <w:ilvl w:val="0"/>
+          <w:numId w:val="21"/>
+        </w:numPr>
+      </w:pPr>
+      <w:r>
+        <w:t>Existencia de mínimos locales en la función.</w:t>
+      </w:r>
+    </w:p>
+    <w:p>
+      <w:pPr>
+        <w:pStyle w:val="Prrafodelista"/>
+        <w:numPr>
+          <w:ilvl w:val="0"/>
+          <w:numId w:val="21"/>
+        </w:numPr>
+      </w:pPr>
+      <w:r>
+        <w:t>Conjunto de entrenamiento.</w:t>
+      </w:r>
+    </w:p>
+    <w:p>
+      <w:pPr>
+        <w:pStyle w:val="Prrafodelista"/>
+        <w:numPr>
+          <w:ilvl w:val="0"/>
+          <w:numId w:val="21"/>
+        </w:numPr>
+      </w:pPr>
+      <w:r>
+        <w:t>Tamaño de la red.</w:t>
+      </w:r>
+    </w:p>
+    <w:p>
+      <w:pPr>
+        <w:pStyle w:val="Prrafodelista"/>
+        <w:numPr>
+          <w:ilvl w:val="0"/>
+          <w:numId w:val="21"/>
+        </w:numPr>
+      </w:pPr>
+      <w:r>
+        <w:t>Sobre-entrenamiento.</w:t>
+      </w:r>
+    </w:p>
+    <w:p>
+      <w:pPr>
+        <w:pStyle w:val="Prrafodelista"/>
+        <w:numPr>
+          <w:ilvl w:val="0"/>
+          <w:numId w:val="21"/>
+        </w:numPr>
+      </w:pPr>
+      <w:r>
+        <w:t>Parálisis de la red.</w:t>
+      </w:r>
+    </w:p>
+    <w:p>
+      <w:r>
+        <w:t>Posibles soluciones:</w:t>
+      </w:r>
+    </w:p>
+    <w:p>
+      <w:pPr>
+        <w:pStyle w:val="Prrafodelista"/>
+        <w:numPr>
+          <w:ilvl w:val="0"/>
+          <w:numId w:val="22"/>
+        </w:numPr>
+      </w:pPr>
+      <w:r>
+        <w:t>Variaciones al modelo básico.</w:t>
+      </w:r>
+    </w:p>
+    <w:p>
+      <w:pPr>
+        <w:pStyle w:val="Prrafodelista"/>
+        <w:numPr>
+          <w:ilvl w:val="0"/>
+          <w:numId w:val="22"/>
+        </w:numPr>
+      </w:pPr>
+      <w:r>
+        <w:t>Técnicas optimizadoras del entrenamiento.</w:t>
+      </w:r>
+    </w:p>
+    <w:p>
+      <w:pPr>
+        <w:pStyle w:val="Prrafodelista"/>
+        <w:numPr>
+          <w:ilvl w:val="1"/>
+          <w:numId w:val="22"/>
+        </w:numPr>
+      </w:pPr>
+      <w:r>
+        <w:t>Extracción de características.</w:t>
+      </w:r>
+    </w:p>
+    <w:p>
+      <w:pPr>
+        <w:pStyle w:val="Prrafodelista"/>
+        <w:numPr>
+          <w:ilvl w:val="1"/>
+          <w:numId w:val="22"/>
+        </w:numPr>
+      </w:pPr>
+      <w:r>
+        <w:t>Entrenamiento Adaptativo.</w:t>
+      </w:r>
+    </w:p>
+    <w:p>
+      <w:pPr>
+        <w:pStyle w:val="Prrafodelista"/>
+        <w:numPr>
+          <w:ilvl w:val="1"/>
+          <w:numId w:val="22"/>
+        </w:numPr>
+      </w:pPr>
+      <w:r>
+        <w:t>Simulated Annealing.</w:t>
+      </w:r>
+    </w:p>
+    <w:p>
+      <w:pPr>
+        <w:pStyle w:val="Prrafodelista"/>
+        <w:numPr>
+          <w:ilvl w:val="0"/>
+          <w:numId w:val="22"/>
+        </w:numPr>
+      </w:pPr>
+      <w:r>
+        <w:t>Otras técnicas de entrenamiento.</w:t>
+      </w:r>
+    </w:p>
+    <w:p>
+      <w:pPr>
+        <w:pStyle w:val="Ttulo2"/>
+      </w:pPr>
+      <w:r>
+        <w:t>Redes de Función de Base Radial (RBF)</w:t>
+      </w:r>
+    </w:p>
+    <w:p>
+      <w:pPr>
+        <w:rPr>
+          <w:b/>
+          <w:bCs/>
+        </w:rPr>
+      </w:pPr>
+      <w:r>
+        <w:rPr>
+          <w:b/>
+          <w:bCs/>
+        </w:rPr>
+        <w:t>Mirar directamente de las diapositivas.</w:t>
+      </w:r>
+    </w:p>
+    <w:p>
+      <w:pPr>
+        <w:rPr>
+          <w:b/>
+          <w:bCs/>
+        </w:rPr>
+      </w:pPr>
+      <w:r>
+        <w:rPr>
+          <w:b/>
+          <w:bCs/>
+        </w:rPr>
+        <w:br w:type="page"/>
+      </w:r>
+    </w:p>
+    <w:p>
+      <w:pPr>
+        <w:pStyle w:val="Ttulo1"/>
+        <w:jc w:val="both"/>
+      </w:pPr>
+      <w:r>
+        <w:lastRenderedPageBreak/>
+        <w:t xml:space="preserve">Tema 5: Deep Learning </w:t>
+      </w:r>
+    </w:p>
     <w:p/>
     <w:sectPr>
       <w:pgSz w:w="11906" w:h="16838"/>
@@ -5921,6 +6523,232 @@
     </w:lvl>
   </w:abstractNum>
   <w:abstractNum w:abstractNumId="9" w15:restartNumberingAfterBreak="0">
+    <w:nsid w:val="3BAC7B13"/>
+    <w:multiLevelType w:val="hybridMultilevel"/>
+    <w:tmpl w:val="AE965D0A"/>
+    <w:lvl w:ilvl="0" w:tplc="0C0A0001">
+      <w:start w:val="1"/>
+      <w:numFmt w:val="bullet"/>
+      <w:lvlText w:val=""/>
+      <w:lvlJc w:val="left"/>
+      <w:pPr>
+        <w:ind w:left="720" w:hanging="360"/>
+      </w:pPr>
+      <w:rPr>
+        <w:rFonts w:ascii="Symbol" w:hAnsi="Symbol" w:hint="default"/>
+      </w:rPr>
+    </w:lvl>
+    <w:lvl w:ilvl="1" w:tplc="0C0A0003" w:tentative="1">
+      <w:start w:val="1"/>
+      <w:numFmt w:val="bullet"/>
+      <w:lvlText w:val="o"/>
+      <w:lvlJc w:val="left"/>
+      <w:pPr>
+        <w:ind w:left="1440" w:hanging="360"/>
+      </w:pPr>
+      <w:rPr>
+        <w:rFonts w:ascii="Courier New" w:hAnsi="Courier New" w:cs="Courier New" w:hint="default"/>
+      </w:rPr>
+    </w:lvl>
+    <w:lvl w:ilvl="2" w:tplc="0C0A0005" w:tentative="1">
+      <w:start w:val="1"/>
+      <w:numFmt w:val="bullet"/>
+      <w:lvlText w:val=""/>
+      <w:lvlJc w:val="left"/>
+      <w:pPr>
+        <w:ind w:left="2160" w:hanging="360"/>
+      </w:pPr>
+      <w:rPr>
+        <w:rFonts w:ascii="Wingdings" w:hAnsi="Wingdings" w:hint="default"/>
+      </w:rPr>
+    </w:lvl>
+    <w:lvl w:ilvl="3" w:tplc="0C0A0001" w:tentative="1">
+      <w:start w:val="1"/>
+      <w:numFmt w:val="bullet"/>
+      <w:lvlText w:val=""/>
+      <w:lvlJc w:val="left"/>
+      <w:pPr>
+        <w:ind w:left="2880" w:hanging="360"/>
+      </w:pPr>
+      <w:rPr>
+        <w:rFonts w:ascii="Symbol" w:hAnsi="Symbol" w:hint="default"/>
+      </w:rPr>
+    </w:lvl>
+    <w:lvl w:ilvl="4" w:tplc="0C0A0003" w:tentative="1">
+      <w:start w:val="1"/>
+      <w:numFmt w:val="bullet"/>
+      <w:lvlText w:val="o"/>
+      <w:lvlJc w:val="left"/>
+      <w:pPr>
+        <w:ind w:left="3600" w:hanging="360"/>
+      </w:pPr>
+      <w:rPr>
+        <w:rFonts w:ascii="Courier New" w:hAnsi="Courier New" w:cs="Courier New" w:hint="default"/>
+      </w:rPr>
+    </w:lvl>
+    <w:lvl w:ilvl="5" w:tplc="0C0A0005" w:tentative="1">
+      <w:start w:val="1"/>
+      <w:numFmt w:val="bullet"/>
+      <w:lvlText w:val=""/>
+      <w:lvlJc w:val="left"/>
+      <w:pPr>
+        <w:ind w:left="4320" w:hanging="360"/>
+      </w:pPr>
+      <w:rPr>
+        <w:rFonts w:ascii="Wingdings" w:hAnsi="Wingdings" w:hint="default"/>
+      </w:rPr>
+    </w:lvl>
+    <w:lvl w:ilvl="6" w:tplc="0C0A0001" w:tentative="1">
+      <w:start w:val="1"/>
+      <w:numFmt w:val="bullet"/>
+      <w:lvlText w:val=""/>
+      <w:lvlJc w:val="left"/>
+      <w:pPr>
+        <w:ind w:left="5040" w:hanging="360"/>
+      </w:pPr>
+      <w:rPr>
+        <w:rFonts w:ascii="Symbol" w:hAnsi="Symbol" w:hint="default"/>
+      </w:rPr>
+    </w:lvl>
+    <w:lvl w:ilvl="7" w:tplc="0C0A0003" w:tentative="1">
+      <w:start w:val="1"/>
+      <w:numFmt w:val="bullet"/>
+      <w:lvlText w:val="o"/>
+      <w:lvlJc w:val="left"/>
+      <w:pPr>
+        <w:ind w:left="5760" w:hanging="360"/>
+      </w:pPr>
+      <w:rPr>
+        <w:rFonts w:ascii="Courier New" w:hAnsi="Courier New" w:cs="Courier New" w:hint="default"/>
+      </w:rPr>
+    </w:lvl>
+    <w:lvl w:ilvl="8" w:tplc="0C0A0005" w:tentative="1">
+      <w:start w:val="1"/>
+      <w:numFmt w:val="bullet"/>
+      <w:lvlText w:val=""/>
+      <w:lvlJc w:val="left"/>
+      <w:pPr>
+        <w:ind w:left="6480" w:hanging="360"/>
+      </w:pPr>
+      <w:rPr>
+        <w:rFonts w:ascii="Wingdings" w:hAnsi="Wingdings" w:hint="default"/>
+      </w:rPr>
+    </w:lvl>
+  </w:abstractNum>
+  <w:abstractNum w:abstractNumId="10" w15:restartNumberingAfterBreak="0">
+    <w:nsid w:val="4D5B5D01"/>
+    <w:multiLevelType w:val="hybridMultilevel"/>
+    <w:tmpl w:val="9190BE78"/>
+    <w:lvl w:ilvl="0" w:tplc="0C0A0001">
+      <w:start w:val="1"/>
+      <w:numFmt w:val="bullet"/>
+      <w:lvlText w:val=""/>
+      <w:lvlJc w:val="left"/>
+      <w:pPr>
+        <w:ind w:left="720" w:hanging="360"/>
+      </w:pPr>
+      <w:rPr>
+        <w:rFonts w:ascii="Symbol" w:hAnsi="Symbol" w:hint="default"/>
+      </w:rPr>
+    </w:lvl>
+    <w:lvl w:ilvl="1" w:tplc="0C0A0003" w:tentative="1">
+      <w:start w:val="1"/>
+      <w:numFmt w:val="bullet"/>
+      <w:lvlText w:val="o"/>
+      <w:lvlJc w:val="left"/>
+      <w:pPr>
+        <w:ind w:left="1440" w:hanging="360"/>
+      </w:pPr>
+      <w:rPr>
+        <w:rFonts w:ascii="Courier New" w:hAnsi="Courier New" w:cs="Courier New" w:hint="default"/>
+      </w:rPr>
+    </w:lvl>
+    <w:lvl w:ilvl="2" w:tplc="0C0A0005" w:tentative="1">
+      <w:start w:val="1"/>
+      <w:numFmt w:val="bullet"/>
+      <w:lvlText w:val=""/>
+      <w:lvlJc w:val="left"/>
+      <w:pPr>
+        <w:ind w:left="2160" w:hanging="360"/>
+      </w:pPr>
+      <w:rPr>
+        <w:rFonts w:ascii="Wingdings" w:hAnsi="Wingdings" w:hint="default"/>
+      </w:rPr>
+    </w:lvl>
+    <w:lvl w:ilvl="3" w:tplc="0C0A0001" w:tentative="1">
+      <w:start w:val="1"/>
+      <w:numFmt w:val="bullet"/>
+      <w:lvlText w:val=""/>
+      <w:lvlJc w:val="left"/>
+      <w:pPr>
+        <w:ind w:left="2880" w:hanging="360"/>
+      </w:pPr>
+      <w:rPr>
+        <w:rFonts w:ascii="Symbol" w:hAnsi="Symbol" w:hint="default"/>
+      </w:rPr>
+    </w:lvl>
+    <w:lvl w:ilvl="4" w:tplc="0C0A0003" w:tentative="1">
+      <w:start w:val="1"/>
+      <w:numFmt w:val="bullet"/>
+      <w:lvlText w:val="o"/>
+      <w:lvlJc w:val="left"/>
+      <w:pPr>
+        <w:ind w:left="3600" w:hanging="360"/>
+      </w:pPr>
+      <w:rPr>
+        <w:rFonts w:ascii="Courier New" w:hAnsi="Courier New" w:cs="Courier New" w:hint="default"/>
+      </w:rPr>
+    </w:lvl>
+    <w:lvl w:ilvl="5" w:tplc="0C0A0005" w:tentative="1">
+      <w:start w:val="1"/>
+      <w:numFmt w:val="bullet"/>
+      <w:lvlText w:val=""/>
+      <w:lvlJc w:val="left"/>
+      <w:pPr>
+        <w:ind w:left="4320" w:hanging="360"/>
+      </w:pPr>
+      <w:rPr>
+        <w:rFonts w:ascii="Wingdings" w:hAnsi="Wingdings" w:hint="default"/>
+      </w:rPr>
+    </w:lvl>
+    <w:lvl w:ilvl="6" w:tplc="0C0A0001" w:tentative="1">
+      <w:start w:val="1"/>
+      <w:numFmt w:val="bullet"/>
+      <w:lvlText w:val=""/>
+      <w:lvlJc w:val="left"/>
+      <w:pPr>
+        <w:ind w:left="5040" w:hanging="360"/>
+      </w:pPr>
+      <w:rPr>
+        <w:rFonts w:ascii="Symbol" w:hAnsi="Symbol" w:hint="default"/>
+      </w:rPr>
+    </w:lvl>
+    <w:lvl w:ilvl="7" w:tplc="0C0A0003" w:tentative="1">
+      <w:start w:val="1"/>
+      <w:numFmt w:val="bullet"/>
+      <w:lvlText w:val="o"/>
+      <w:lvlJc w:val="left"/>
+      <w:pPr>
+        <w:ind w:left="5760" w:hanging="360"/>
+      </w:pPr>
+      <w:rPr>
+        <w:rFonts w:ascii="Courier New" w:hAnsi="Courier New" w:cs="Courier New" w:hint="default"/>
+      </w:rPr>
+    </w:lvl>
+    <w:lvl w:ilvl="8" w:tplc="0C0A0005" w:tentative="1">
+      <w:start w:val="1"/>
+      <w:numFmt w:val="bullet"/>
+      <w:lvlText w:val=""/>
+      <w:lvlJc w:val="left"/>
+      <w:pPr>
+        <w:ind w:left="6480" w:hanging="360"/>
+      </w:pPr>
+      <w:rPr>
+        <w:rFonts w:ascii="Wingdings" w:hAnsi="Wingdings" w:hint="default"/>
+      </w:rPr>
+    </w:lvl>
+  </w:abstractNum>
+  <w:abstractNum w:abstractNumId="11" w15:restartNumberingAfterBreak="0">
     <w:nsid w:val="4F8869C4"/>
     <w:multiLevelType w:val="hybridMultilevel"/>
     <w:tmpl w:val="9A7E4260"/>
@@ -6033,7 +6861,7 @@
       </w:rPr>
     </w:lvl>
   </w:abstractNum>
-  <w:abstractNum w:abstractNumId="10" w15:restartNumberingAfterBreak="0">
+  <w:abstractNum w:abstractNumId="12" w15:restartNumberingAfterBreak="0">
     <w:nsid w:val="51BA0693"/>
     <w:multiLevelType w:val="hybridMultilevel"/>
     <w:tmpl w:val="02D61ED8"/>
@@ -6146,7 +6974,7 @@
       </w:rPr>
     </w:lvl>
   </w:abstractNum>
-  <w:abstractNum w:abstractNumId="11" w15:restartNumberingAfterBreak="0">
+  <w:abstractNum w:abstractNumId="13" w15:restartNumberingAfterBreak="0">
     <w:nsid w:val="533C6C6D"/>
     <w:multiLevelType w:val="hybridMultilevel"/>
     <w:tmpl w:val="AC526A18"/>
@@ -6259,7 +7087,7 @@
       </w:rPr>
     </w:lvl>
   </w:abstractNum>
-  <w:abstractNum w:abstractNumId="12" w15:restartNumberingAfterBreak="0">
+  <w:abstractNum w:abstractNumId="14" w15:restartNumberingAfterBreak="0">
     <w:nsid w:val="58603310"/>
     <w:multiLevelType w:val="hybridMultilevel"/>
     <w:tmpl w:val="9392B934"/>
@@ -6345,7 +7173,7 @@
       </w:pPr>
     </w:lvl>
   </w:abstractNum>
-  <w:abstractNum w:abstractNumId="13" w15:restartNumberingAfterBreak="0">
+  <w:abstractNum w:abstractNumId="15" w15:restartNumberingAfterBreak="0">
     <w:nsid w:val="60020A80"/>
     <w:multiLevelType w:val="hybridMultilevel"/>
     <w:tmpl w:val="1E3EA2F4"/>
@@ -6458,7 +7286,7 @@
       </w:rPr>
     </w:lvl>
   </w:abstractNum>
-  <w:abstractNum w:abstractNumId="14" w15:restartNumberingAfterBreak="0">
+  <w:abstractNum w:abstractNumId="16" w15:restartNumberingAfterBreak="0">
     <w:nsid w:val="682B0818"/>
     <w:multiLevelType w:val="hybridMultilevel"/>
     <w:tmpl w:val="58A65068"/>
@@ -6571,7 +7399,7 @@
       </w:rPr>
     </w:lvl>
   </w:abstractNum>
-  <w:abstractNum w:abstractNumId="15" w15:restartNumberingAfterBreak="0">
+  <w:abstractNum w:abstractNumId="17" w15:restartNumberingAfterBreak="0">
     <w:nsid w:val="6E5A42C7"/>
     <w:multiLevelType w:val="hybridMultilevel"/>
     <w:tmpl w:val="41A6DCD2"/>
@@ -6657,7 +7485,7 @@
       </w:pPr>
     </w:lvl>
   </w:abstractNum>
-  <w:abstractNum w:abstractNumId="16" w15:restartNumberingAfterBreak="0">
+  <w:abstractNum w:abstractNumId="18" w15:restartNumberingAfterBreak="0">
     <w:nsid w:val="755F1445"/>
     <w:multiLevelType w:val="hybridMultilevel"/>
     <w:tmpl w:val="89F866D8"/>
@@ -6770,7 +7598,7 @@
       </w:rPr>
     </w:lvl>
   </w:abstractNum>
-  <w:abstractNum w:abstractNumId="17" w15:restartNumberingAfterBreak="0">
+  <w:abstractNum w:abstractNumId="19" w15:restartNumberingAfterBreak="0">
     <w:nsid w:val="7C424BD2"/>
     <w:multiLevelType w:val="hybridMultilevel"/>
     <w:tmpl w:val="1482FFF2"/>
@@ -6883,7 +7711,7 @@
       </w:rPr>
     </w:lvl>
   </w:abstractNum>
-  <w:abstractNum w:abstractNumId="18" w15:restartNumberingAfterBreak="0">
+  <w:abstractNum w:abstractNumId="20" w15:restartNumberingAfterBreak="0">
     <w:nsid w:val="7F3158E6"/>
     <w:multiLevelType w:val="hybridMultilevel"/>
     <w:tmpl w:val="5F7A415E"/>
@@ -6996,17 +7824,130 @@
       </w:rPr>
     </w:lvl>
   </w:abstractNum>
+  <w:abstractNum w:abstractNumId="21" w15:restartNumberingAfterBreak="0">
+    <w:nsid w:val="7FB7529C"/>
+    <w:multiLevelType w:val="hybridMultilevel"/>
+    <w:tmpl w:val="C8E2234E"/>
+    <w:lvl w:ilvl="0" w:tplc="0C0A0001">
+      <w:start w:val="1"/>
+      <w:numFmt w:val="bullet"/>
+      <w:lvlText w:val=""/>
+      <w:lvlJc w:val="left"/>
+      <w:pPr>
+        <w:ind w:left="720" w:hanging="360"/>
+      </w:pPr>
+      <w:rPr>
+        <w:rFonts w:ascii="Symbol" w:hAnsi="Symbol" w:hint="default"/>
+      </w:rPr>
+    </w:lvl>
+    <w:lvl w:ilvl="1" w:tplc="5ADE7120">
+      <w:start w:val="1"/>
+      <w:numFmt w:val="bullet"/>
+      <w:lvlText w:val=""/>
+      <w:lvlJc w:val="left"/>
+      <w:pPr>
+        <w:ind w:left="2160" w:hanging="360"/>
+      </w:pPr>
+      <w:rPr>
+        <w:rFonts w:ascii="Symbol" w:hAnsi="Symbol" w:hint="default"/>
+      </w:rPr>
+    </w:lvl>
+    <w:lvl w:ilvl="2" w:tplc="0C0A0005" w:tentative="1">
+      <w:start w:val="1"/>
+      <w:numFmt w:val="bullet"/>
+      <w:lvlText w:val=""/>
+      <w:lvlJc w:val="left"/>
+      <w:pPr>
+        <w:ind w:left="2160" w:hanging="360"/>
+      </w:pPr>
+      <w:rPr>
+        <w:rFonts w:ascii="Wingdings" w:hAnsi="Wingdings" w:hint="default"/>
+      </w:rPr>
+    </w:lvl>
+    <w:lvl w:ilvl="3" w:tplc="0C0A0001" w:tentative="1">
+      <w:start w:val="1"/>
+      <w:numFmt w:val="bullet"/>
+      <w:lvlText w:val=""/>
+      <w:lvlJc w:val="left"/>
+      <w:pPr>
+        <w:ind w:left="2880" w:hanging="360"/>
+      </w:pPr>
+      <w:rPr>
+        <w:rFonts w:ascii="Symbol" w:hAnsi="Symbol" w:hint="default"/>
+      </w:rPr>
+    </w:lvl>
+    <w:lvl w:ilvl="4" w:tplc="0C0A0003" w:tentative="1">
+      <w:start w:val="1"/>
+      <w:numFmt w:val="bullet"/>
+      <w:lvlText w:val="o"/>
+      <w:lvlJc w:val="left"/>
+      <w:pPr>
+        <w:ind w:left="3600" w:hanging="360"/>
+      </w:pPr>
+      <w:rPr>
+        <w:rFonts w:ascii="Courier New" w:hAnsi="Courier New" w:cs="Courier New" w:hint="default"/>
+      </w:rPr>
+    </w:lvl>
+    <w:lvl w:ilvl="5" w:tplc="0C0A0005" w:tentative="1">
+      <w:start w:val="1"/>
+      <w:numFmt w:val="bullet"/>
+      <w:lvlText w:val=""/>
+      <w:lvlJc w:val="left"/>
+      <w:pPr>
+        <w:ind w:left="4320" w:hanging="360"/>
+      </w:pPr>
+      <w:rPr>
+        <w:rFonts w:ascii="Wingdings" w:hAnsi="Wingdings" w:hint="default"/>
+      </w:rPr>
+    </w:lvl>
+    <w:lvl w:ilvl="6" w:tplc="0C0A0001" w:tentative="1">
+      <w:start w:val="1"/>
+      <w:numFmt w:val="bullet"/>
+      <w:lvlText w:val=""/>
+      <w:lvlJc w:val="left"/>
+      <w:pPr>
+        <w:ind w:left="5040" w:hanging="360"/>
+      </w:pPr>
+      <w:rPr>
+        <w:rFonts w:ascii="Symbol" w:hAnsi="Symbol" w:hint="default"/>
+      </w:rPr>
+    </w:lvl>
+    <w:lvl w:ilvl="7" w:tplc="0C0A0003" w:tentative="1">
+      <w:start w:val="1"/>
+      <w:numFmt w:val="bullet"/>
+      <w:lvlText w:val="o"/>
+      <w:lvlJc w:val="left"/>
+      <w:pPr>
+        <w:ind w:left="5760" w:hanging="360"/>
+      </w:pPr>
+      <w:rPr>
+        <w:rFonts w:ascii="Courier New" w:hAnsi="Courier New" w:cs="Courier New" w:hint="default"/>
+      </w:rPr>
+    </w:lvl>
+    <w:lvl w:ilvl="8" w:tplc="0C0A0005" w:tentative="1">
+      <w:start w:val="1"/>
+      <w:numFmt w:val="bullet"/>
+      <w:lvlText w:val=""/>
+      <w:lvlJc w:val="left"/>
+      <w:pPr>
+        <w:ind w:left="6480" w:hanging="360"/>
+      </w:pPr>
+      <w:rPr>
+        <w:rFonts w:ascii="Wingdings" w:hAnsi="Wingdings" w:hint="default"/>
+      </w:rPr>
+    </w:lvl>
+  </w:abstractNum>
   <w:num w:numId="1" w16cid:durableId="1200512959">
-    <w:abstractNumId w:val="13"/>
+    <w:abstractNumId w:val="15"/>
   </w:num>
   <w:num w:numId="2" w16cid:durableId="623660730">
-    <w:abstractNumId w:val="16"/>
+    <w:abstractNumId w:val="18"/>
   </w:num>
   <w:num w:numId="3" w16cid:durableId="789587855">
-    <w:abstractNumId w:val="10"/>
+    <w:abstractNumId w:val="12"/>
   </w:num>
   <w:num w:numId="4" w16cid:durableId="937832239">
-    <w:abstractNumId w:val="14"/>
+    <w:abstractNumId w:val="16"/>
   </w:num>
   <w:num w:numId="5" w16cid:durableId="276107181">
     <w:abstractNumId w:val="1"/>
@@ -7015,13 +7956,13 @@
     <w:abstractNumId w:val="0"/>
   </w:num>
   <w:num w:numId="7" w16cid:durableId="2107578632">
-    <w:abstractNumId w:val="15"/>
+    <w:abstractNumId w:val="17"/>
   </w:num>
   <w:num w:numId="8" w16cid:durableId="226886133">
     <w:abstractNumId w:val="8"/>
   </w:num>
   <w:num w:numId="9" w16cid:durableId="1684936984">
-    <w:abstractNumId w:val="12"/>
+    <w:abstractNumId w:val="14"/>
   </w:num>
   <w:num w:numId="10" w16cid:durableId="469789829">
     <w:abstractNumId w:val="4"/>
@@ -7042,16 +7983,25 @@
     <w:abstractNumId w:val="6"/>
   </w:num>
   <w:num w:numId="16" w16cid:durableId="1098256186">
+    <w:abstractNumId w:val="13"/>
+  </w:num>
+  <w:num w:numId="17" w16cid:durableId="2013029224">
     <w:abstractNumId w:val="11"/>
   </w:num>
-  <w:num w:numId="17" w16cid:durableId="2013029224">
+  <w:num w:numId="18" w16cid:durableId="1272859602">
+    <w:abstractNumId w:val="20"/>
+  </w:num>
+  <w:num w:numId="19" w16cid:durableId="251354631">
+    <w:abstractNumId w:val="19"/>
+  </w:num>
+  <w:num w:numId="20" w16cid:durableId="809444258">
     <w:abstractNumId w:val="9"/>
   </w:num>
-  <w:num w:numId="18" w16cid:durableId="1272859602">
-    <w:abstractNumId w:val="18"/>
+  <w:num w:numId="21" w16cid:durableId="729381037">
+    <w:abstractNumId w:val="10"/>
   </w:num>
-  <w:num w:numId="19" w16cid:durableId="251354631">
-    <w:abstractNumId w:val="17"/>
+  <w:num w:numId="22" w16cid:durableId="1051347955">
+    <w:abstractNumId w:val="21"/>
   </w:num>
 </w:numbering>
 </file>
@@ -7520,6 +8470,28 @@
       <w:szCs w:val="24"/>
     </w:rPr>
   </w:style>
+  <w:style w:type="paragraph" w:styleId="Ttulo4">
+    <w:name w:val="heading 4"/>
+    <w:basedOn w:val="Normal"/>
+    <w:next w:val="Normal"/>
+    <w:link w:val="Ttulo4Car"/>
+    <w:uiPriority w:val="9"/>
+    <w:unhideWhenUsed/>
+    <w:qFormat/>
+    <w:rsid w:val="00BD7B96"/>
+    <w:pPr>
+      <w:keepNext/>
+      <w:keepLines/>
+      <w:spacing w:before="40" w:after="0"/>
+      <w:outlineLvl w:val="3"/>
+    </w:pPr>
+    <w:rPr>
+      <w:rFonts w:asciiTheme="majorHAnsi" w:eastAsiaTheme="majorEastAsia" w:hAnsiTheme="majorHAnsi" w:cstheme="majorBidi"/>
+      <w:i/>
+      <w:iCs/>
+      <w:color w:val="2F5496" w:themeColor="accent1" w:themeShade="BF"/>
+    </w:rPr>
+  </w:style>
   <w:style w:type="character" w:default="1" w:styleId="Fuentedeprrafopredeter">
     <w:name w:val="Default Paragraph Font"/>
     <w:uiPriority w:val="1"/>
@@ -7670,6 +8642,19 @@
     <w:rsid w:val="00976A02"/>
     <w:rPr>
       <w:color w:val="808080"/>
+    </w:rPr>
+  </w:style>
+  <w:style w:type="character" w:customStyle="1" w:styleId="Ttulo4Car">
+    <w:name w:val="Título 4 Car"/>
+    <w:basedOn w:val="Fuentedeprrafopredeter"/>
+    <w:link w:val="Ttulo4"/>
+    <w:uiPriority w:val="9"/>
+    <w:rsid w:val="00BD7B96"/>
+    <w:rPr>
+      <w:rFonts w:asciiTheme="majorHAnsi" w:eastAsiaTheme="majorEastAsia" w:hAnsiTheme="majorHAnsi" w:cstheme="majorBidi"/>
+      <w:i/>
+      <w:iCs/>
+      <w:color w:val="2F5496" w:themeColor="accent1" w:themeShade="BF"/>
     </w:rPr>
   </w:style>
 </w:styles>

</xml_diff>

<commit_message>
Tema 5 IA2 terminado
</commit_message>
<xml_diff>
--- a/Resumen Inteligencia Artificial 2.docx
+++ b/Resumen Inteligencia Artificial 2.docx
@@ -5547,6 +5547,261 @@
         <w:t xml:space="preserve">Tema 5: Deep Learning </w:t>
       </w:r>
     </w:p>
+    <w:p>
+      <w:pPr>
+        <w:pStyle w:val="Ttulo2"/>
+        <w:jc w:val="both"/>
+      </w:pPr>
+      <w:r>
+        <w:t>Problema de los algoritmos de retropropragación</w:t>
+      </w:r>
+    </w:p>
+    <w:p>
+      <w:pPr>
+        <w:jc w:val="both"/>
+      </w:pPr>
+      <w:r>
+        <w:t>El error se va diluyendo de forma exponencial a medida que atraviesa capas hacia la capa de entrada.</w:t>
+      </w:r>
+    </w:p>
+    <w:p>
+      <w:pPr>
+        <w:pStyle w:val="Ttulo2"/>
+        <w:jc w:val="both"/>
+      </w:pPr>
+      <w:r>
+        <w:t>Aprendizaje Profundo o Deep Learning</w:t>
+      </w:r>
+    </w:p>
+    <w:p>
+      <w:pPr>
+        <w:jc w:val="both"/>
+      </w:pPr>
+      <w:r>
+        <w:t>Área del Machine Learning que utiliza diferentes algoritmos de aprendizaje automático para modelar abstracciones de datos de alto nivel usando arquitecturas jerárquicas llamadas redes neuronales profundas (DNN).</w:t>
+      </w:r>
+    </w:p>
+    <w:p>
+      <w:pPr>
+        <w:pStyle w:val="Ttulo2"/>
+        <w:jc w:val="both"/>
+      </w:pPr>
+      <w:r>
+        <w:t>Teorema de Aproximación Universal VS. Deep Learning</w:t>
+      </w:r>
+    </w:p>
+    <w:p>
+      <w:pPr>
+        <w:pStyle w:val="Prrafodelista"/>
+        <w:numPr>
+          <w:ilvl w:val="0"/>
+          <w:numId w:val="23"/>
+        </w:numPr>
+        <w:jc w:val="both"/>
+      </w:pPr>
+      <w:r>
+        <w:t>Las redes generalizan mejor cuanto mayor es la profundidad. Una red neuronal con una sola capa oculta no es capaz de aprender representaciones jerárquicas.</w:t>
+      </w:r>
+    </w:p>
+    <w:p>
+      <w:pPr>
+        <w:pStyle w:val="Prrafodelista"/>
+        <w:numPr>
+          <w:ilvl w:val="0"/>
+          <w:numId w:val="23"/>
+        </w:numPr>
+        <w:jc w:val="both"/>
+      </w:pPr>
+      <w:r>
+        <w:t>Las redes superficiales necesitan más anchura para alcanzar la misma presión.</w:t>
+      </w:r>
+    </w:p>
+    <w:p>
+      <w:pPr>
+        <w:pStyle w:val="Prrafodelista"/>
+        <w:numPr>
+          <w:ilvl w:val="0"/>
+          <w:numId w:val="23"/>
+        </w:numPr>
+        <w:jc w:val="both"/>
+      </w:pPr>
+      <w:r>
+        <w:t>Las redes superficiales se sobreentrenan más fácilmente.</w:t>
+      </w:r>
+    </w:p>
+    <w:p>
+      <w:pPr>
+        <w:pStyle w:val="Ttulo2"/>
+        <w:jc w:val="both"/>
+      </w:pPr>
+      <w:r>
+        <w:t>Problemas de las DNN</w:t>
+      </w:r>
+    </w:p>
+    <w:p>
+      <w:pPr>
+        <w:pStyle w:val="Prrafodelista"/>
+        <w:numPr>
+          <w:ilvl w:val="0"/>
+          <w:numId w:val="24"/>
+        </w:numPr>
+        <w:jc w:val="both"/>
+      </w:pPr>
+      <w:r>
+        <w:t>La no disponibilidad de grandes cantidades de datos para entrenar a los modelos.</w:t>
+      </w:r>
+    </w:p>
+    <w:p>
+      <w:pPr>
+        <w:pStyle w:val="Prrafodelista"/>
+        <w:numPr>
+          <w:ilvl w:val="0"/>
+          <w:numId w:val="24"/>
+        </w:numPr>
+        <w:jc w:val="both"/>
+      </w:pPr>
+      <w:r>
+        <w:t>No tener algoritmos de entrenamiento que permitan entrenar las capas más profundas.</w:t>
+      </w:r>
+    </w:p>
+    <w:p>
+      <w:pPr>
+        <w:pStyle w:val="Prrafodelista"/>
+        <w:numPr>
+          <w:ilvl w:val="0"/>
+          <w:numId w:val="24"/>
+        </w:numPr>
+        <w:jc w:val="both"/>
+      </w:pPr>
+      <w:r>
+        <w:t>No tener hardware en los ordenadores lo suficientemente potente como para la ejecución de los modelos.</w:t>
+      </w:r>
+    </w:p>
+    <w:p>
+      <w:pPr>
+        <w:pStyle w:val="Ttulo2"/>
+        <w:jc w:val="both"/>
+      </w:pPr>
+      <w:r>
+        <w:t>Solución de Hinton</w:t>
+      </w:r>
+    </w:p>
+    <w:p>
+      <w:pPr>
+        <w:pStyle w:val="Ttulo3"/>
+        <w:jc w:val="both"/>
+      </w:pPr>
+      <w:r>
+        <w:t>Uso de RBM</w:t>
+      </w:r>
+    </w:p>
+    <w:p>
+      <w:pPr>
+        <w:pStyle w:val="Prrafodelista"/>
+        <w:numPr>
+          <w:ilvl w:val="0"/>
+          <w:numId w:val="26"/>
+        </w:numPr>
+        <w:jc w:val="both"/>
+      </w:pPr>
+      <w:r>
+        <w:t>Cada capa de la red es entrenada utilizando un algoritmo de preentrenamiento no supervisado comenzando con la capa de entrada a la red.</w:t>
+      </w:r>
+    </w:p>
+    <w:p>
+      <w:pPr>
+        <w:pStyle w:val="Prrafodelista"/>
+        <w:numPr>
+          <w:ilvl w:val="0"/>
+          <w:numId w:val="26"/>
+        </w:numPr>
+        <w:jc w:val="both"/>
+      </w:pPr>
+      <w:r>
+        <w:t>Después de preentrenar todas las capas, la red puede ser ajustada utilizando un entrenamiento supervisado: descenso estocástico de gradiente (SGD) + Backpropagation.</w:t>
+      </w:r>
+    </w:p>
+    <w:p>
+      <w:pPr>
+        <w:pStyle w:val="Ttulo3"/>
+      </w:pPr>
+      <w:r>
+        <w:t>Entrenamiento de Autoencoders</w:t>
+      </w:r>
+    </w:p>
+    <w:p>
+      <w:pPr>
+        <w:pStyle w:val="Prrafodelista"/>
+        <w:numPr>
+          <w:ilvl w:val="0"/>
+          <w:numId w:val="27"/>
+        </w:numPr>
+      </w:pPr>
+      <w:r>
+        <w:t>Entrenar cada capa en</w:t>
+      </w:r>
+      <w:r>
+        <w:t>coder de forma no supervisada, especialmente las primeras.</w:t>
+      </w:r>
+    </w:p>
+    <w:p>
+      <w:pPr>
+        <w:pStyle w:val="Prrafodelista"/>
+        <w:numPr>
+          <w:ilvl w:val="0"/>
+          <w:numId w:val="27"/>
+        </w:numPr>
+      </w:pPr>
+      <w:r>
+        <w:t>A continuación, se usa esa capa oculta como capa de entrada y se repite el proceso.</w:t>
+      </w:r>
+    </w:p>
+    <w:p>
+      <w:pPr>
+        <w:pStyle w:val="Prrafodelista"/>
+        <w:numPr>
+          <w:ilvl w:val="0"/>
+          <w:numId w:val="27"/>
+        </w:numPr>
+      </w:pPr>
+      <w:r>
+        <w:t>Por último, se combinan y se entrena toda la red de forma supervisada para hacer únicamente un ajuste fino de los pesos.</w:t>
+      </w:r>
+    </w:p>
+    <w:p>
+      <w:r>
+        <w:rPr>
+          <w:b/>
+          <w:bCs/>
+        </w:rPr>
+        <w:t>El resto del tema se puede ver directamente de las diapositivas.</w:t>
+      </w:r>
+    </w:p>
+    <w:p>
+      <w:r>
+        <w:br w:type="page"/>
+      </w:r>
+    </w:p>
+    <w:p>
+      <w:pPr>
+        <w:pStyle w:val="Ttulo1"/>
+        <w:jc w:val="both"/>
+      </w:pPr>
+      <w:r>
+        <w:lastRenderedPageBreak/>
+        <w:t xml:space="preserve">Tema </w:t>
+      </w:r>
+      <w:r>
+        <w:t>6</w:t>
+      </w:r>
+      <w:r>
+        <w:t xml:space="preserve">: </w:t>
+      </w:r>
+      <w:r>
+        <w:t>Redes convolucionales y Autoencoders</w:t>
+      </w:r>
+    </w:p>
+    <w:p/>
     <w:p/>
     <w:sectPr>
       <w:pgSz w:w="11906" w:h="16838"/>
@@ -5561,6 +5816,178 @@
 <file path=word/numbering.xml><?xml version="1.0" encoding="utf-8"?>
 <w:numbering xmlns:wpc="http://schemas.microsoft.com/office/word/2010/wordprocessingCanvas" xmlns:cx="http://schemas.microsoft.com/office/drawing/2014/chartex" xmlns:cx1="http://schemas.microsoft.com/office/drawing/2015/9/8/chartex" xmlns:cx2="http://schemas.microsoft.com/office/drawing/2015/10/21/chartex" xmlns:cx3="http://schemas.microsoft.com/office/drawing/2016/5/9/chartex" xmlns:cx4="http://schemas.microsoft.com/office/drawing/2016/5/10/chartex" xmlns:cx5="http://schemas.microsoft.com/office/drawing/2016/5/11/chartex" xmlns:cx6="http://schemas.microsoft.com/office/drawing/2016/5/12/chartex" xmlns:cx7="http://schemas.microsoft.com/office/drawing/2016/5/13/chartex" xmlns:cx8="http://schemas.microsoft.com/office/drawing/2016/5/14/chartex" xmlns:mc="http://schemas.openxmlformats.org/markup-compatibility/2006" xmlns:aink="http://schemas.microsoft.com/office/drawing/2016/ink" xmlns:am3d="http://schemas.microsoft.com/office/drawing/2017/model3d" xmlns:o="urn:schemas-microsoft-com:office:office" xmlns:oel="http://schemas.microsoft.com/office/2019/extlst" xmlns:r="http://schemas.openxmlformats.org/officeDocument/2006/relationships" xmlns:m="http://schemas.openxmlformats.org/officeDocument/2006/math" xmlns:v="urn:schemas-microsoft-com:vml" xmlns:wp14="http://schemas.microsoft.com/office/word/2010/wordprocessingDrawing" xmlns:wp="http://schemas.openxmlformats.org/drawingml/2006/wordprocessingDrawing" xmlns:w10="urn:schemas-microsoft-com:office:word" xmlns:w="http://schemas.openxmlformats.org/wordprocessingml/2006/main" xmlns:w14="http://schemas.microsoft.com/office/word/2010/wordml" xmlns:w15="http://schemas.microsoft.com/office/word/2012/wordml" xmlns:w16cex="http://schemas.microsoft.com/office/word/2018/wordml/cex" xmlns:w16cid="http://schemas.microsoft.com/office/word/2016/wordml/cid" xmlns:w16="http://schemas.microsoft.com/office/word/2018/wordml" xmlns:w16du="http://schemas.microsoft.com/office/word/2023/wordml/word16du" xmlns:w16sdtdh="http://schemas.microsoft.com/office/word/2020/wordml/sdtdatahash" xmlns:w16se="http://schemas.microsoft.com/office/word/2015/wordml/symex" xmlns:wpg="http://schemas.microsoft.com/office/word/2010/wordprocessingGroup" xmlns:wpi="http://schemas.microsoft.com/office/word/2010/wordprocessingInk" xmlns:wne="http://schemas.microsoft.com/office/word/2006/wordml" xmlns:wps="http://schemas.microsoft.com/office/word/2010/wordprocessingShape" mc:Ignorable="w14 w15 w16se w16cid w16 w16cex w16sdtdh wp14">
   <w:abstractNum w:abstractNumId="0" w15:restartNumberingAfterBreak="0">
+    <w:nsid w:val="0046209A"/>
+    <w:multiLevelType w:val="hybridMultilevel"/>
+    <w:tmpl w:val="D39A38FA"/>
+    <w:lvl w:ilvl="0" w:tplc="FFFFFFFF">
+      <w:start w:val="1"/>
+      <w:numFmt w:val="decimal"/>
+      <w:lvlText w:val="%1."/>
+      <w:lvlJc w:val="left"/>
+      <w:pPr>
+        <w:ind w:left="720" w:hanging="360"/>
+      </w:pPr>
+    </w:lvl>
+    <w:lvl w:ilvl="1" w:tplc="0C0A0019" w:tentative="1">
+      <w:start w:val="1"/>
+      <w:numFmt w:val="lowerLetter"/>
+      <w:lvlText w:val="%2."/>
+      <w:lvlJc w:val="left"/>
+      <w:pPr>
+        <w:ind w:left="1440" w:hanging="360"/>
+      </w:pPr>
+    </w:lvl>
+    <w:lvl w:ilvl="2" w:tplc="0C0A001B" w:tentative="1">
+      <w:start w:val="1"/>
+      <w:numFmt w:val="lowerRoman"/>
+      <w:lvlText w:val="%3."/>
+      <w:lvlJc w:val="right"/>
+      <w:pPr>
+        <w:ind w:left="2160" w:hanging="180"/>
+      </w:pPr>
+    </w:lvl>
+    <w:lvl w:ilvl="3" w:tplc="0C0A000F" w:tentative="1">
+      <w:start w:val="1"/>
+      <w:numFmt w:val="decimal"/>
+      <w:lvlText w:val="%4."/>
+      <w:lvlJc w:val="left"/>
+      <w:pPr>
+        <w:ind w:left="2880" w:hanging="360"/>
+      </w:pPr>
+    </w:lvl>
+    <w:lvl w:ilvl="4" w:tplc="0C0A0019" w:tentative="1">
+      <w:start w:val="1"/>
+      <w:numFmt w:val="lowerLetter"/>
+      <w:lvlText w:val="%5."/>
+      <w:lvlJc w:val="left"/>
+      <w:pPr>
+        <w:ind w:left="3600" w:hanging="360"/>
+      </w:pPr>
+    </w:lvl>
+    <w:lvl w:ilvl="5" w:tplc="0C0A001B" w:tentative="1">
+      <w:start w:val="1"/>
+      <w:numFmt w:val="lowerRoman"/>
+      <w:lvlText w:val="%6."/>
+      <w:lvlJc w:val="right"/>
+      <w:pPr>
+        <w:ind w:left="4320" w:hanging="180"/>
+      </w:pPr>
+    </w:lvl>
+    <w:lvl w:ilvl="6" w:tplc="0C0A000F" w:tentative="1">
+      <w:start w:val="1"/>
+      <w:numFmt w:val="decimal"/>
+      <w:lvlText w:val="%7."/>
+      <w:lvlJc w:val="left"/>
+      <w:pPr>
+        <w:ind w:left="5040" w:hanging="360"/>
+      </w:pPr>
+    </w:lvl>
+    <w:lvl w:ilvl="7" w:tplc="0C0A0019" w:tentative="1">
+      <w:start w:val="1"/>
+      <w:numFmt w:val="lowerLetter"/>
+      <w:lvlText w:val="%8."/>
+      <w:lvlJc w:val="left"/>
+      <w:pPr>
+        <w:ind w:left="5760" w:hanging="360"/>
+      </w:pPr>
+    </w:lvl>
+    <w:lvl w:ilvl="8" w:tplc="0C0A001B" w:tentative="1">
+      <w:start w:val="1"/>
+      <w:numFmt w:val="lowerRoman"/>
+      <w:lvlText w:val="%9."/>
+      <w:lvlJc w:val="right"/>
+      <w:pPr>
+        <w:ind w:left="6480" w:hanging="180"/>
+      </w:pPr>
+    </w:lvl>
+  </w:abstractNum>
+  <w:abstractNum w:abstractNumId="1" w15:restartNumberingAfterBreak="0">
+    <w:nsid w:val="02AE69BB"/>
+    <w:multiLevelType w:val="hybridMultilevel"/>
+    <w:tmpl w:val="DEC819DA"/>
+    <w:lvl w:ilvl="0" w:tplc="FFFFFFFF">
+      <w:start w:val="1"/>
+      <w:numFmt w:val="decimal"/>
+      <w:lvlText w:val="%1."/>
+      <w:lvlJc w:val="left"/>
+      <w:pPr>
+        <w:ind w:left="720" w:hanging="360"/>
+      </w:pPr>
+    </w:lvl>
+    <w:lvl w:ilvl="1" w:tplc="0C0A0019" w:tentative="1">
+      <w:start w:val="1"/>
+      <w:numFmt w:val="lowerLetter"/>
+      <w:lvlText w:val="%2."/>
+      <w:lvlJc w:val="left"/>
+      <w:pPr>
+        <w:ind w:left="1440" w:hanging="360"/>
+      </w:pPr>
+    </w:lvl>
+    <w:lvl w:ilvl="2" w:tplc="0C0A001B" w:tentative="1">
+      <w:start w:val="1"/>
+      <w:numFmt w:val="lowerRoman"/>
+      <w:lvlText w:val="%3."/>
+      <w:lvlJc w:val="right"/>
+      <w:pPr>
+        <w:ind w:left="2160" w:hanging="180"/>
+      </w:pPr>
+    </w:lvl>
+    <w:lvl w:ilvl="3" w:tplc="0C0A000F" w:tentative="1">
+      <w:start w:val="1"/>
+      <w:numFmt w:val="decimal"/>
+      <w:lvlText w:val="%4."/>
+      <w:lvlJc w:val="left"/>
+      <w:pPr>
+        <w:ind w:left="2880" w:hanging="360"/>
+      </w:pPr>
+    </w:lvl>
+    <w:lvl w:ilvl="4" w:tplc="0C0A0019" w:tentative="1">
+      <w:start w:val="1"/>
+      <w:numFmt w:val="lowerLetter"/>
+      <w:lvlText w:val="%5."/>
+      <w:lvlJc w:val="left"/>
+      <w:pPr>
+        <w:ind w:left="3600" w:hanging="360"/>
+      </w:pPr>
+    </w:lvl>
+    <w:lvl w:ilvl="5" w:tplc="0C0A001B" w:tentative="1">
+      <w:start w:val="1"/>
+      <w:numFmt w:val="lowerRoman"/>
+      <w:lvlText w:val="%6."/>
+      <w:lvlJc w:val="right"/>
+      <w:pPr>
+        <w:ind w:left="4320" w:hanging="180"/>
+      </w:pPr>
+    </w:lvl>
+    <w:lvl w:ilvl="6" w:tplc="0C0A000F" w:tentative="1">
+      <w:start w:val="1"/>
+      <w:numFmt w:val="decimal"/>
+      <w:lvlText w:val="%7."/>
+      <w:lvlJc w:val="left"/>
+      <w:pPr>
+        <w:ind w:left="5040" w:hanging="360"/>
+      </w:pPr>
+    </w:lvl>
+    <w:lvl w:ilvl="7" w:tplc="0C0A0019" w:tentative="1">
+      <w:start w:val="1"/>
+      <w:numFmt w:val="lowerLetter"/>
+      <w:lvlText w:val="%8."/>
+      <w:lvlJc w:val="left"/>
+      <w:pPr>
+        <w:ind w:left="5760" w:hanging="360"/>
+      </w:pPr>
+    </w:lvl>
+    <w:lvl w:ilvl="8" w:tplc="0C0A001B" w:tentative="1">
+      <w:start w:val="1"/>
+      <w:numFmt w:val="lowerRoman"/>
+      <w:lvlText w:val="%9."/>
+      <w:lvlJc w:val="right"/>
+      <w:pPr>
+        <w:ind w:left="6480" w:hanging="180"/>
+      </w:pPr>
+    </w:lvl>
+  </w:abstractNum>
+  <w:abstractNum w:abstractNumId="2" w15:restartNumberingAfterBreak="0">
     <w:nsid w:val="071447DB"/>
     <w:multiLevelType w:val="hybridMultilevel"/>
     <w:tmpl w:val="4462CBD0"/>
@@ -5673,7 +6100,7 @@
       </w:rPr>
     </w:lvl>
   </w:abstractNum>
-  <w:abstractNum w:abstractNumId="1" w15:restartNumberingAfterBreak="0">
+  <w:abstractNum w:abstractNumId="3" w15:restartNumberingAfterBreak="0">
     <w:nsid w:val="0E3B0F4E"/>
     <w:multiLevelType w:val="hybridMultilevel"/>
     <w:tmpl w:val="9804571E"/>
@@ -5759,7 +6186,7 @@
       </w:pPr>
     </w:lvl>
   </w:abstractNum>
-  <w:abstractNum w:abstractNumId="2" w15:restartNumberingAfterBreak="0">
+  <w:abstractNum w:abstractNumId="4" w15:restartNumberingAfterBreak="0">
     <w:nsid w:val="1A40440E"/>
     <w:multiLevelType w:val="hybridMultilevel"/>
     <w:tmpl w:val="F9F6D7F2"/>
@@ -5872,7 +6299,7 @@
       </w:rPr>
     </w:lvl>
   </w:abstractNum>
-  <w:abstractNum w:abstractNumId="3" w15:restartNumberingAfterBreak="0">
+  <w:abstractNum w:abstractNumId="5" w15:restartNumberingAfterBreak="0">
     <w:nsid w:val="24CC5BD9"/>
     <w:multiLevelType w:val="hybridMultilevel"/>
     <w:tmpl w:val="B9BE3878"/>
@@ -5984,7 +6411,7 @@
       </w:rPr>
     </w:lvl>
   </w:abstractNum>
-  <w:abstractNum w:abstractNumId="4" w15:restartNumberingAfterBreak="0">
+  <w:abstractNum w:abstractNumId="6" w15:restartNumberingAfterBreak="0">
     <w:nsid w:val="279C38E0"/>
     <w:multiLevelType w:val="hybridMultilevel"/>
     <w:tmpl w:val="9392B934"/>
@@ -6070,7 +6497,7 @@
       </w:pPr>
     </w:lvl>
   </w:abstractNum>
-  <w:abstractNum w:abstractNumId="5" w15:restartNumberingAfterBreak="0">
+  <w:abstractNum w:abstractNumId="7" w15:restartNumberingAfterBreak="0">
     <w:nsid w:val="2B5A4ECA"/>
     <w:multiLevelType w:val="hybridMultilevel"/>
     <w:tmpl w:val="B86A535A"/>
@@ -6183,7 +6610,7 @@
       </w:rPr>
     </w:lvl>
   </w:abstractNum>
-  <w:abstractNum w:abstractNumId="6" w15:restartNumberingAfterBreak="0">
+  <w:abstractNum w:abstractNumId="8" w15:restartNumberingAfterBreak="0">
     <w:nsid w:val="2BA63732"/>
     <w:multiLevelType w:val="hybridMultilevel"/>
     <w:tmpl w:val="C50C1A8E"/>
@@ -6296,7 +6723,7 @@
       </w:rPr>
     </w:lvl>
   </w:abstractNum>
-  <w:abstractNum w:abstractNumId="7" w15:restartNumberingAfterBreak="0">
+  <w:abstractNum w:abstractNumId="9" w15:restartNumberingAfterBreak="0">
     <w:nsid w:val="35C3398F"/>
     <w:multiLevelType w:val="hybridMultilevel"/>
     <w:tmpl w:val="4874FEF4"/>
@@ -6409,7 +6836,120 @@
       </w:rPr>
     </w:lvl>
   </w:abstractNum>
-  <w:abstractNum w:abstractNumId="8" w15:restartNumberingAfterBreak="0">
+  <w:abstractNum w:abstractNumId="10" w15:restartNumberingAfterBreak="0">
+    <w:nsid w:val="38665381"/>
+    <w:multiLevelType w:val="hybridMultilevel"/>
+    <w:tmpl w:val="863AC7FA"/>
+    <w:lvl w:ilvl="0" w:tplc="0C0A0001">
+      <w:start w:val="1"/>
+      <w:numFmt w:val="bullet"/>
+      <w:lvlText w:val=""/>
+      <w:lvlJc w:val="left"/>
+      <w:pPr>
+        <w:ind w:left="720" w:hanging="360"/>
+      </w:pPr>
+      <w:rPr>
+        <w:rFonts w:ascii="Symbol" w:hAnsi="Symbol" w:hint="default"/>
+      </w:rPr>
+    </w:lvl>
+    <w:lvl w:ilvl="1" w:tplc="0C0A0003" w:tentative="1">
+      <w:start w:val="1"/>
+      <w:numFmt w:val="bullet"/>
+      <w:lvlText w:val="o"/>
+      <w:lvlJc w:val="left"/>
+      <w:pPr>
+        <w:ind w:left="1440" w:hanging="360"/>
+      </w:pPr>
+      <w:rPr>
+        <w:rFonts w:ascii="Courier New" w:hAnsi="Courier New" w:cs="Courier New" w:hint="default"/>
+      </w:rPr>
+    </w:lvl>
+    <w:lvl w:ilvl="2" w:tplc="0C0A0005" w:tentative="1">
+      <w:start w:val="1"/>
+      <w:numFmt w:val="bullet"/>
+      <w:lvlText w:val=""/>
+      <w:lvlJc w:val="left"/>
+      <w:pPr>
+        <w:ind w:left="2160" w:hanging="360"/>
+      </w:pPr>
+      <w:rPr>
+        <w:rFonts w:ascii="Wingdings" w:hAnsi="Wingdings" w:hint="default"/>
+      </w:rPr>
+    </w:lvl>
+    <w:lvl w:ilvl="3" w:tplc="0C0A0001" w:tentative="1">
+      <w:start w:val="1"/>
+      <w:numFmt w:val="bullet"/>
+      <w:lvlText w:val=""/>
+      <w:lvlJc w:val="left"/>
+      <w:pPr>
+        <w:ind w:left="2880" w:hanging="360"/>
+      </w:pPr>
+      <w:rPr>
+        <w:rFonts w:ascii="Symbol" w:hAnsi="Symbol" w:hint="default"/>
+      </w:rPr>
+    </w:lvl>
+    <w:lvl w:ilvl="4" w:tplc="0C0A0003" w:tentative="1">
+      <w:start w:val="1"/>
+      <w:numFmt w:val="bullet"/>
+      <w:lvlText w:val="o"/>
+      <w:lvlJc w:val="left"/>
+      <w:pPr>
+        <w:ind w:left="3600" w:hanging="360"/>
+      </w:pPr>
+      <w:rPr>
+        <w:rFonts w:ascii="Courier New" w:hAnsi="Courier New" w:cs="Courier New" w:hint="default"/>
+      </w:rPr>
+    </w:lvl>
+    <w:lvl w:ilvl="5" w:tplc="0C0A0005" w:tentative="1">
+      <w:start w:val="1"/>
+      <w:numFmt w:val="bullet"/>
+      <w:lvlText w:val=""/>
+      <w:lvlJc w:val="left"/>
+      <w:pPr>
+        <w:ind w:left="4320" w:hanging="360"/>
+      </w:pPr>
+      <w:rPr>
+        <w:rFonts w:ascii="Wingdings" w:hAnsi="Wingdings" w:hint="default"/>
+      </w:rPr>
+    </w:lvl>
+    <w:lvl w:ilvl="6" w:tplc="0C0A0001" w:tentative="1">
+      <w:start w:val="1"/>
+      <w:numFmt w:val="bullet"/>
+      <w:lvlText w:val=""/>
+      <w:lvlJc w:val="left"/>
+      <w:pPr>
+        <w:ind w:left="5040" w:hanging="360"/>
+      </w:pPr>
+      <w:rPr>
+        <w:rFonts w:ascii="Symbol" w:hAnsi="Symbol" w:hint="default"/>
+      </w:rPr>
+    </w:lvl>
+    <w:lvl w:ilvl="7" w:tplc="0C0A0003" w:tentative="1">
+      <w:start w:val="1"/>
+      <w:numFmt w:val="bullet"/>
+      <w:lvlText w:val="o"/>
+      <w:lvlJc w:val="left"/>
+      <w:pPr>
+        <w:ind w:left="5760" w:hanging="360"/>
+      </w:pPr>
+      <w:rPr>
+        <w:rFonts w:ascii="Courier New" w:hAnsi="Courier New" w:cs="Courier New" w:hint="default"/>
+      </w:rPr>
+    </w:lvl>
+    <w:lvl w:ilvl="8" w:tplc="0C0A0005" w:tentative="1">
+      <w:start w:val="1"/>
+      <w:numFmt w:val="bullet"/>
+      <w:lvlText w:val=""/>
+      <w:lvlJc w:val="left"/>
+      <w:pPr>
+        <w:ind w:left="6480" w:hanging="360"/>
+      </w:pPr>
+      <w:rPr>
+        <w:rFonts w:ascii="Wingdings" w:hAnsi="Wingdings" w:hint="default"/>
+      </w:rPr>
+    </w:lvl>
+  </w:abstractNum>
+  <w:abstractNum w:abstractNumId="11" w15:restartNumberingAfterBreak="0">
     <w:nsid w:val="389A22A9"/>
     <w:multiLevelType w:val="hybridMultilevel"/>
     <w:tmpl w:val="13BA1314"/>
@@ -6522,7 +7062,7 @@
       </w:rPr>
     </w:lvl>
   </w:abstractNum>
-  <w:abstractNum w:abstractNumId="9" w15:restartNumberingAfterBreak="0">
+  <w:abstractNum w:abstractNumId="12" w15:restartNumberingAfterBreak="0">
     <w:nsid w:val="3BAC7B13"/>
     <w:multiLevelType w:val="hybridMultilevel"/>
     <w:tmpl w:val="AE965D0A"/>
@@ -6635,7 +7175,7 @@
       </w:rPr>
     </w:lvl>
   </w:abstractNum>
-  <w:abstractNum w:abstractNumId="10" w15:restartNumberingAfterBreak="0">
+  <w:abstractNum w:abstractNumId="13" w15:restartNumberingAfterBreak="0">
     <w:nsid w:val="4D5B5D01"/>
     <w:multiLevelType w:val="hybridMultilevel"/>
     <w:tmpl w:val="9190BE78"/>
@@ -6748,7 +7288,7 @@
       </w:rPr>
     </w:lvl>
   </w:abstractNum>
-  <w:abstractNum w:abstractNumId="11" w15:restartNumberingAfterBreak="0">
+  <w:abstractNum w:abstractNumId="14" w15:restartNumberingAfterBreak="0">
     <w:nsid w:val="4F8869C4"/>
     <w:multiLevelType w:val="hybridMultilevel"/>
     <w:tmpl w:val="9A7E4260"/>
@@ -6861,7 +7401,7 @@
       </w:rPr>
     </w:lvl>
   </w:abstractNum>
-  <w:abstractNum w:abstractNumId="12" w15:restartNumberingAfterBreak="0">
+  <w:abstractNum w:abstractNumId="15" w15:restartNumberingAfterBreak="0">
     <w:nsid w:val="51BA0693"/>
     <w:multiLevelType w:val="hybridMultilevel"/>
     <w:tmpl w:val="02D61ED8"/>
@@ -6974,7 +7514,7 @@
       </w:rPr>
     </w:lvl>
   </w:abstractNum>
-  <w:abstractNum w:abstractNumId="13" w15:restartNumberingAfterBreak="0">
+  <w:abstractNum w:abstractNumId="16" w15:restartNumberingAfterBreak="0">
     <w:nsid w:val="533C6C6D"/>
     <w:multiLevelType w:val="hybridMultilevel"/>
     <w:tmpl w:val="AC526A18"/>
@@ -7087,10 +7627,10 @@
       </w:rPr>
     </w:lvl>
   </w:abstractNum>
-  <w:abstractNum w:abstractNumId="14" w15:restartNumberingAfterBreak="0">
+  <w:abstractNum w:abstractNumId="17" w15:restartNumberingAfterBreak="0">
     <w:nsid w:val="58603310"/>
     <w:multiLevelType w:val="hybridMultilevel"/>
-    <w:tmpl w:val="9392B934"/>
+    <w:tmpl w:val="F260EE8E"/>
     <w:lvl w:ilvl="0" w:tplc="0C0A000F">
       <w:start w:val="1"/>
       <w:numFmt w:val="decimal"/>
@@ -7173,7 +7713,7 @@
       </w:pPr>
     </w:lvl>
   </w:abstractNum>
-  <w:abstractNum w:abstractNumId="15" w15:restartNumberingAfterBreak="0">
+  <w:abstractNum w:abstractNumId="18" w15:restartNumberingAfterBreak="0">
     <w:nsid w:val="60020A80"/>
     <w:multiLevelType w:val="hybridMultilevel"/>
     <w:tmpl w:val="1E3EA2F4"/>
@@ -7286,7 +7826,93 @@
       </w:rPr>
     </w:lvl>
   </w:abstractNum>
-  <w:abstractNum w:abstractNumId="16" w15:restartNumberingAfterBreak="0">
+  <w:abstractNum w:abstractNumId="19" w15:restartNumberingAfterBreak="0">
+    <w:nsid w:val="65ED788B"/>
+    <w:multiLevelType w:val="hybridMultilevel"/>
+    <w:tmpl w:val="85604E6E"/>
+    <w:lvl w:ilvl="0" w:tplc="FFFFFFFF">
+      <w:start w:val="1"/>
+      <w:numFmt w:val="decimal"/>
+      <w:lvlText w:val="%1."/>
+      <w:lvlJc w:val="left"/>
+      <w:pPr>
+        <w:ind w:left="720" w:hanging="360"/>
+      </w:pPr>
+    </w:lvl>
+    <w:lvl w:ilvl="1" w:tplc="0C0A0019" w:tentative="1">
+      <w:start w:val="1"/>
+      <w:numFmt w:val="lowerLetter"/>
+      <w:lvlText w:val="%2."/>
+      <w:lvlJc w:val="left"/>
+      <w:pPr>
+        <w:ind w:left="1440" w:hanging="360"/>
+      </w:pPr>
+    </w:lvl>
+    <w:lvl w:ilvl="2" w:tplc="0C0A001B" w:tentative="1">
+      <w:start w:val="1"/>
+      <w:numFmt w:val="lowerRoman"/>
+      <w:lvlText w:val="%3."/>
+      <w:lvlJc w:val="right"/>
+      <w:pPr>
+        <w:ind w:left="2160" w:hanging="180"/>
+      </w:pPr>
+    </w:lvl>
+    <w:lvl w:ilvl="3" w:tplc="0C0A000F" w:tentative="1">
+      <w:start w:val="1"/>
+      <w:numFmt w:val="decimal"/>
+      <w:lvlText w:val="%4."/>
+      <w:lvlJc w:val="left"/>
+      <w:pPr>
+        <w:ind w:left="2880" w:hanging="360"/>
+      </w:pPr>
+    </w:lvl>
+    <w:lvl w:ilvl="4" w:tplc="0C0A0019" w:tentative="1">
+      <w:start w:val="1"/>
+      <w:numFmt w:val="lowerLetter"/>
+      <w:lvlText w:val="%5."/>
+      <w:lvlJc w:val="left"/>
+      <w:pPr>
+        <w:ind w:left="3600" w:hanging="360"/>
+      </w:pPr>
+    </w:lvl>
+    <w:lvl w:ilvl="5" w:tplc="0C0A001B" w:tentative="1">
+      <w:start w:val="1"/>
+      <w:numFmt w:val="lowerRoman"/>
+      <w:lvlText w:val="%6."/>
+      <w:lvlJc w:val="right"/>
+      <w:pPr>
+        <w:ind w:left="4320" w:hanging="180"/>
+      </w:pPr>
+    </w:lvl>
+    <w:lvl w:ilvl="6" w:tplc="0C0A000F" w:tentative="1">
+      <w:start w:val="1"/>
+      <w:numFmt w:val="decimal"/>
+      <w:lvlText w:val="%7."/>
+      <w:lvlJc w:val="left"/>
+      <w:pPr>
+        <w:ind w:left="5040" w:hanging="360"/>
+      </w:pPr>
+    </w:lvl>
+    <w:lvl w:ilvl="7" w:tplc="0C0A0019" w:tentative="1">
+      <w:start w:val="1"/>
+      <w:numFmt w:val="lowerLetter"/>
+      <w:lvlText w:val="%8."/>
+      <w:lvlJc w:val="left"/>
+      <w:pPr>
+        <w:ind w:left="5760" w:hanging="360"/>
+      </w:pPr>
+    </w:lvl>
+    <w:lvl w:ilvl="8" w:tplc="0C0A001B" w:tentative="1">
+      <w:start w:val="1"/>
+      <w:numFmt w:val="lowerRoman"/>
+      <w:lvlText w:val="%9."/>
+      <w:lvlJc w:val="right"/>
+      <w:pPr>
+        <w:ind w:left="6480" w:hanging="180"/>
+      </w:pPr>
+    </w:lvl>
+  </w:abstractNum>
+  <w:abstractNum w:abstractNumId="20" w15:restartNumberingAfterBreak="0">
     <w:nsid w:val="682B0818"/>
     <w:multiLevelType w:val="hybridMultilevel"/>
     <w:tmpl w:val="58A65068"/>
@@ -7399,7 +8025,7 @@
       </w:rPr>
     </w:lvl>
   </w:abstractNum>
-  <w:abstractNum w:abstractNumId="17" w15:restartNumberingAfterBreak="0">
+  <w:abstractNum w:abstractNumId="21" w15:restartNumberingAfterBreak="0">
     <w:nsid w:val="6E5A42C7"/>
     <w:multiLevelType w:val="hybridMultilevel"/>
     <w:tmpl w:val="41A6DCD2"/>
@@ -7485,7 +8111,7 @@
       </w:pPr>
     </w:lvl>
   </w:abstractNum>
-  <w:abstractNum w:abstractNumId="18" w15:restartNumberingAfterBreak="0">
+  <w:abstractNum w:abstractNumId="22" w15:restartNumberingAfterBreak="0">
     <w:nsid w:val="755F1445"/>
     <w:multiLevelType w:val="hybridMultilevel"/>
     <w:tmpl w:val="89F866D8"/>
@@ -7598,7 +8224,93 @@
       </w:rPr>
     </w:lvl>
   </w:abstractNum>
-  <w:abstractNum w:abstractNumId="19" w15:restartNumberingAfterBreak="0">
+  <w:abstractNum w:abstractNumId="23" w15:restartNumberingAfterBreak="0">
+    <w:nsid w:val="789655AD"/>
+    <w:multiLevelType w:val="hybridMultilevel"/>
+    <w:tmpl w:val="F260EE8E"/>
+    <w:lvl w:ilvl="0" w:tplc="FFFFFFFF">
+      <w:start w:val="1"/>
+      <w:numFmt w:val="decimal"/>
+      <w:lvlText w:val="%1."/>
+      <w:lvlJc w:val="left"/>
+      <w:pPr>
+        <w:ind w:left="720" w:hanging="360"/>
+      </w:pPr>
+    </w:lvl>
+    <w:lvl w:ilvl="1" w:tplc="FFFFFFFF" w:tentative="1">
+      <w:start w:val="1"/>
+      <w:numFmt w:val="lowerLetter"/>
+      <w:lvlText w:val="%2."/>
+      <w:lvlJc w:val="left"/>
+      <w:pPr>
+        <w:ind w:left="1440" w:hanging="360"/>
+      </w:pPr>
+    </w:lvl>
+    <w:lvl w:ilvl="2" w:tplc="FFFFFFFF" w:tentative="1">
+      <w:start w:val="1"/>
+      <w:numFmt w:val="lowerRoman"/>
+      <w:lvlText w:val="%3."/>
+      <w:lvlJc w:val="right"/>
+      <w:pPr>
+        <w:ind w:left="2160" w:hanging="180"/>
+      </w:pPr>
+    </w:lvl>
+    <w:lvl w:ilvl="3" w:tplc="FFFFFFFF" w:tentative="1">
+      <w:start w:val="1"/>
+      <w:numFmt w:val="decimal"/>
+      <w:lvlText w:val="%4."/>
+      <w:lvlJc w:val="left"/>
+      <w:pPr>
+        <w:ind w:left="2880" w:hanging="360"/>
+      </w:pPr>
+    </w:lvl>
+    <w:lvl w:ilvl="4" w:tplc="FFFFFFFF" w:tentative="1">
+      <w:start w:val="1"/>
+      <w:numFmt w:val="lowerLetter"/>
+      <w:lvlText w:val="%5."/>
+      <w:lvlJc w:val="left"/>
+      <w:pPr>
+        <w:ind w:left="3600" w:hanging="360"/>
+      </w:pPr>
+    </w:lvl>
+    <w:lvl w:ilvl="5" w:tplc="FFFFFFFF" w:tentative="1">
+      <w:start w:val="1"/>
+      <w:numFmt w:val="lowerRoman"/>
+      <w:lvlText w:val="%6."/>
+      <w:lvlJc w:val="right"/>
+      <w:pPr>
+        <w:ind w:left="4320" w:hanging="180"/>
+      </w:pPr>
+    </w:lvl>
+    <w:lvl w:ilvl="6" w:tplc="FFFFFFFF" w:tentative="1">
+      <w:start w:val="1"/>
+      <w:numFmt w:val="decimal"/>
+      <w:lvlText w:val="%7."/>
+      <w:lvlJc w:val="left"/>
+      <w:pPr>
+        <w:ind w:left="5040" w:hanging="360"/>
+      </w:pPr>
+    </w:lvl>
+    <w:lvl w:ilvl="7" w:tplc="FFFFFFFF" w:tentative="1">
+      <w:start w:val="1"/>
+      <w:numFmt w:val="lowerLetter"/>
+      <w:lvlText w:val="%8."/>
+      <w:lvlJc w:val="left"/>
+      <w:pPr>
+        <w:ind w:left="5760" w:hanging="360"/>
+      </w:pPr>
+    </w:lvl>
+    <w:lvl w:ilvl="8" w:tplc="FFFFFFFF" w:tentative="1">
+      <w:start w:val="1"/>
+      <w:numFmt w:val="lowerRoman"/>
+      <w:lvlText w:val="%9."/>
+      <w:lvlJc w:val="right"/>
+      <w:pPr>
+        <w:ind w:left="6480" w:hanging="180"/>
+      </w:pPr>
+    </w:lvl>
+  </w:abstractNum>
+  <w:abstractNum w:abstractNumId="24" w15:restartNumberingAfterBreak="0">
     <w:nsid w:val="7C424BD2"/>
     <w:multiLevelType w:val="hybridMultilevel"/>
     <w:tmpl w:val="1482FFF2"/>
@@ -7711,7 +8423,7 @@
       </w:rPr>
     </w:lvl>
   </w:abstractNum>
-  <w:abstractNum w:abstractNumId="20" w15:restartNumberingAfterBreak="0">
+  <w:abstractNum w:abstractNumId="25" w15:restartNumberingAfterBreak="0">
     <w:nsid w:val="7F3158E6"/>
     <w:multiLevelType w:val="hybridMultilevel"/>
     <w:tmpl w:val="5F7A415E"/>
@@ -7824,7 +8536,7 @@
       </w:rPr>
     </w:lvl>
   </w:abstractNum>
-  <w:abstractNum w:abstractNumId="21" w15:restartNumberingAfterBreak="0">
+  <w:abstractNum w:abstractNumId="26" w15:restartNumberingAfterBreak="0">
     <w:nsid w:val="7FB7529C"/>
     <w:multiLevelType w:val="hybridMultilevel"/>
     <w:tmpl w:val="C8E2234E"/>
@@ -7938,70 +8650,85 @@
     </w:lvl>
   </w:abstractNum>
   <w:num w:numId="1" w16cid:durableId="1200512959">
+    <w:abstractNumId w:val="18"/>
+  </w:num>
+  <w:num w:numId="2" w16cid:durableId="623660730">
+    <w:abstractNumId w:val="22"/>
+  </w:num>
+  <w:num w:numId="3" w16cid:durableId="789587855">
     <w:abstractNumId w:val="15"/>
   </w:num>
-  <w:num w:numId="2" w16cid:durableId="623660730">
-    <w:abstractNumId w:val="18"/>
+  <w:num w:numId="4" w16cid:durableId="937832239">
+    <w:abstractNumId w:val="20"/>
   </w:num>
-  <w:num w:numId="3" w16cid:durableId="789587855">
+  <w:num w:numId="5" w16cid:durableId="276107181">
+    <w:abstractNumId w:val="3"/>
+  </w:num>
+  <w:num w:numId="6" w16cid:durableId="2027948802">
+    <w:abstractNumId w:val="2"/>
+  </w:num>
+  <w:num w:numId="7" w16cid:durableId="2107578632">
+    <w:abstractNumId w:val="21"/>
+  </w:num>
+  <w:num w:numId="8" w16cid:durableId="226886133">
+    <w:abstractNumId w:val="11"/>
+  </w:num>
+  <w:num w:numId="9" w16cid:durableId="1684936984">
+    <w:abstractNumId w:val="17"/>
+  </w:num>
+  <w:num w:numId="10" w16cid:durableId="469789829">
+    <w:abstractNumId w:val="6"/>
+  </w:num>
+  <w:num w:numId="11" w16cid:durableId="1513646174">
+    <w:abstractNumId w:val="9"/>
+  </w:num>
+  <w:num w:numId="12" w16cid:durableId="298732270">
+    <w:abstractNumId w:val="5"/>
+  </w:num>
+  <w:num w:numId="13" w16cid:durableId="1791047640">
+    <w:abstractNumId w:val="7"/>
+  </w:num>
+  <w:num w:numId="14" w16cid:durableId="1349526970">
+    <w:abstractNumId w:val="4"/>
+  </w:num>
+  <w:num w:numId="15" w16cid:durableId="1890603514">
+    <w:abstractNumId w:val="8"/>
+  </w:num>
+  <w:num w:numId="16" w16cid:durableId="1098256186">
+    <w:abstractNumId w:val="16"/>
+  </w:num>
+  <w:num w:numId="17" w16cid:durableId="2013029224">
+    <w:abstractNumId w:val="14"/>
+  </w:num>
+  <w:num w:numId="18" w16cid:durableId="1272859602">
+    <w:abstractNumId w:val="25"/>
+  </w:num>
+  <w:num w:numId="19" w16cid:durableId="251354631">
+    <w:abstractNumId w:val="24"/>
+  </w:num>
+  <w:num w:numId="20" w16cid:durableId="809444258">
     <w:abstractNumId w:val="12"/>
   </w:num>
-  <w:num w:numId="4" w16cid:durableId="937832239">
-    <w:abstractNumId w:val="16"/>
+  <w:num w:numId="21" w16cid:durableId="729381037">
+    <w:abstractNumId w:val="13"/>
   </w:num>
-  <w:num w:numId="5" w16cid:durableId="276107181">
+  <w:num w:numId="22" w16cid:durableId="1051347955">
+    <w:abstractNumId w:val="26"/>
+  </w:num>
+  <w:num w:numId="23" w16cid:durableId="629242189">
+    <w:abstractNumId w:val="23"/>
+  </w:num>
+  <w:num w:numId="24" w16cid:durableId="952521339">
+    <w:abstractNumId w:val="0"/>
+  </w:num>
+  <w:num w:numId="25" w16cid:durableId="53509866">
+    <w:abstractNumId w:val="10"/>
+  </w:num>
+  <w:num w:numId="26" w16cid:durableId="1990549480">
     <w:abstractNumId w:val="1"/>
   </w:num>
-  <w:num w:numId="6" w16cid:durableId="2027948802">
-    <w:abstractNumId w:val="0"/>
-  </w:num>
-  <w:num w:numId="7" w16cid:durableId="2107578632">
-    <w:abstractNumId w:val="17"/>
-  </w:num>
-  <w:num w:numId="8" w16cid:durableId="226886133">
-    <w:abstractNumId w:val="8"/>
-  </w:num>
-  <w:num w:numId="9" w16cid:durableId="1684936984">
-    <w:abstractNumId w:val="14"/>
-  </w:num>
-  <w:num w:numId="10" w16cid:durableId="469789829">
-    <w:abstractNumId w:val="4"/>
-  </w:num>
-  <w:num w:numId="11" w16cid:durableId="1513646174">
-    <w:abstractNumId w:val="7"/>
-  </w:num>
-  <w:num w:numId="12" w16cid:durableId="298732270">
-    <w:abstractNumId w:val="3"/>
-  </w:num>
-  <w:num w:numId="13" w16cid:durableId="1791047640">
-    <w:abstractNumId w:val="5"/>
-  </w:num>
-  <w:num w:numId="14" w16cid:durableId="1349526970">
-    <w:abstractNumId w:val="2"/>
-  </w:num>
-  <w:num w:numId="15" w16cid:durableId="1890603514">
-    <w:abstractNumId w:val="6"/>
-  </w:num>
-  <w:num w:numId="16" w16cid:durableId="1098256186">
-    <w:abstractNumId w:val="13"/>
-  </w:num>
-  <w:num w:numId="17" w16cid:durableId="2013029224">
-    <w:abstractNumId w:val="11"/>
-  </w:num>
-  <w:num w:numId="18" w16cid:durableId="1272859602">
-    <w:abstractNumId w:val="20"/>
-  </w:num>
-  <w:num w:numId="19" w16cid:durableId="251354631">
+  <w:num w:numId="27" w16cid:durableId="1376731396">
     <w:abstractNumId w:val="19"/>
-  </w:num>
-  <w:num w:numId="20" w16cid:durableId="809444258">
-    <w:abstractNumId w:val="9"/>
-  </w:num>
-  <w:num w:numId="21" w16cid:durableId="729381037">
-    <w:abstractNumId w:val="10"/>
-  </w:num>
-  <w:num w:numId="22" w16cid:durableId="1051347955">
-    <w:abstractNumId w:val="21"/>
   </w:num>
 </w:numbering>
 </file>

</xml_diff>

<commit_message>
Tema 6 IA2 empezado
</commit_message>
<xml_diff>
--- a/Resumen Inteligencia Artificial 2.docx
+++ b/Resumen Inteligencia Artificial 2.docx
@@ -4785,7 +4785,13 @@
         <w:jc w:val="both"/>
       </w:pPr>
       <w:r>
-        <w:t>En una capa oculta no hay forma de saber cual debería ser la salida adecuada de las neuronas de esta capa.</w:t>
+        <w:t xml:space="preserve">En una capa oculta no hay forma de saber </w:t>
+      </w:r>
+      <w:r>
+        <w:t>cuál</w:t>
+      </w:r>
+      <w:r>
+        <w:t xml:space="preserve"> debería ser la salida adecuada de las neuronas de esta capa.</w:t>
       </w:r>
     </w:p>
     <w:p>
@@ -5781,29 +5787,286 @@
       </w:pPr>
       <w:r>
         <w:lastRenderedPageBreak/>
-        <w:t xml:space="preserve">Tema </w:t>
-      </w:r>
-      <w:r>
-        <w:t>6</w:t>
-      </w:r>
-      <w:r>
-        <w:t xml:space="preserve">: </w:t>
-      </w:r>
-      <w:r>
-        <w:t>Redes convolucionales y Autoencoders</w:t>
+        <w:t>Tema 6: Redes convolucionales y Autoencoders</w:t>
       </w:r>
     </w:p>
     <w:p>
       <w:pPr>
         <w:pStyle w:val="Ttulo2"/>
+        <w:jc w:val="both"/>
       </w:pPr>
       <w:r>
         <w:t>Convolución</w:t>
       </w:r>
     </w:p>
     <w:p>
+      <w:pPr>
+        <w:jc w:val="both"/>
+      </w:pPr>
       <w:r>
         <w:t>Operador matemático que transforma dos funciones f y g de una sola variable en una nueva función f * g que representa la magnitud en la que se superponen f y una versión trasladada e invertida de g.</w:t>
+      </w:r>
+    </w:p>
+    <w:p>
+      <w:pPr>
+        <w:pStyle w:val="Ttulo2"/>
+        <w:jc w:val="both"/>
+      </w:pPr>
+      <w:r>
+        <w:t>Transformación global VS. Transformación local</w:t>
+      </w:r>
+    </w:p>
+    <w:p>
+      <w:pPr>
+        <w:pStyle w:val="Prrafodelista"/>
+        <w:numPr>
+          <w:ilvl w:val="0"/>
+          <w:numId w:val="28"/>
+        </w:numPr>
+        <w:jc w:val="both"/>
+      </w:pPr>
+      <w:r>
+        <w:t>Global. Cada píxel de salida depende sólo de un píxel de entrada y no se tiene en cuenta la relación de vecindad entre píxeles.</w:t>
+      </w:r>
+    </w:p>
+    <w:p>
+      <w:pPr>
+        <w:pStyle w:val="Prrafodelista"/>
+        <w:numPr>
+          <w:ilvl w:val="0"/>
+          <w:numId w:val="28"/>
+        </w:numPr>
+        <w:jc w:val="both"/>
+      </w:pPr>
+      <w:r>
+        <w:t>Local. El valor de un píxel depende de la vecindad local de ese píxel.</w:t>
+      </w:r>
+    </w:p>
+    <w:p>
+      <w:pPr>
+        <w:pStyle w:val="Ttulo2"/>
+        <w:jc w:val="both"/>
+      </w:pPr>
+      <w:r>
+        <w:t>Redes convolucionales</w:t>
+      </w:r>
+    </w:p>
+    <w:p>
+      <w:pPr>
+        <w:jc w:val="both"/>
+      </w:pPr>
+      <w:r>
+        <w:t>Redes que pueden aprender relaciones entrada-salida basadas en operaciones de convolución, donde la entrada es una imagen.</w:t>
+      </w:r>
+    </w:p>
+    <w:p>
+      <w:pPr>
+        <w:pStyle w:val="Ttulo3"/>
+      </w:pPr>
+      <w:r>
+        <w:t>Arquitectura</w:t>
+      </w:r>
+    </w:p>
+    <w:p>
+      <w:pPr>
+        <w:pStyle w:val="Prrafodelista"/>
+        <w:numPr>
+          <w:ilvl w:val="0"/>
+          <w:numId w:val="30"/>
+        </w:numPr>
+      </w:pPr>
+      <w:r>
+        <w:t>Feedforward: variación del MLP.</w:t>
+      </w:r>
+    </w:p>
+    <w:p>
+      <w:pPr>
+        <w:pStyle w:val="Prrafodelista"/>
+        <w:numPr>
+          <w:ilvl w:val="0"/>
+          <w:numId w:val="30"/>
+        </w:numPr>
+      </w:pPr>
+      <w:r>
+        <w:t>Locally connected: Existen capas, pero se restringen las conexiones entre capas.</w:t>
+      </w:r>
+    </w:p>
+    <w:p>
+      <w:pPr>
+        <w:pStyle w:val="Prrafodelista"/>
+        <w:numPr>
+          <w:ilvl w:val="0"/>
+          <w:numId w:val="30"/>
+        </w:numPr>
+      </w:pPr>
+      <w:r>
+        <w:t xml:space="preserve">Capas: </w:t>
+      </w:r>
+    </w:p>
+    <w:p>
+      <w:pPr>
+        <w:pStyle w:val="Prrafodelista"/>
+        <w:numPr>
+          <w:ilvl w:val="1"/>
+          <w:numId w:val="30"/>
+        </w:numPr>
+      </w:pPr>
+      <w:r>
+        <w:t>Input.</w:t>
+      </w:r>
+    </w:p>
+    <w:p>
+      <w:pPr>
+        <w:pStyle w:val="Prrafodelista"/>
+        <w:numPr>
+          <w:ilvl w:val="1"/>
+          <w:numId w:val="30"/>
+        </w:numPr>
+      </w:pPr>
+      <w:r>
+        <w:t>Capa(s) de convolución: capa compuesta por neuronas convolucionales que detectan patrones aplicando varios filtros de 1 o más dimensiones a los datos que le llegan.</w:t>
+      </w:r>
+    </w:p>
+    <w:p>
+      <w:pPr>
+        <w:pStyle w:val="Prrafodelista"/>
+        <w:numPr>
+          <w:ilvl w:val="2"/>
+          <w:numId w:val="30"/>
+        </w:numPr>
+      </w:pPr>
+      <w:r>
+        <w:t>Hiperparámetros: número de filtros, dimensión de cada filtro, tamaño del stride y tamaño del padding.</w:t>
+      </w:r>
+    </w:p>
+    <w:p>
+      <w:pPr>
+        <w:pStyle w:val="Prrafodelista"/>
+        <w:numPr>
+          <w:ilvl w:val="1"/>
+          <w:numId w:val="30"/>
+        </w:numPr>
+      </w:pPr>
+      <w:r>
+        <w:t>Capa(s) de reducción (pooling)</w:t>
+      </w:r>
+      <w:r>
+        <w:t>: capa que agrupa los valores de varias celdas contiguas del mapa de características de un filtro usando alguna función de agrupación (subsampling).</w:t>
+      </w:r>
+    </w:p>
+    <w:p>
+      <w:pPr>
+        <w:pStyle w:val="Prrafodelista"/>
+        <w:numPr>
+          <w:ilvl w:val="2"/>
+          <w:numId w:val="30"/>
+        </w:numPr>
+      </w:pPr>
+      <w:r>
+        <w:t>Hiperparámetros: tipo de pooling, tamaño del pooling y tamaño del stride.</w:t>
+      </w:r>
+    </w:p>
+    <w:p>
+      <w:pPr>
+        <w:pStyle w:val="Prrafodelista"/>
+        <w:numPr>
+          <w:ilvl w:val="1"/>
+          <w:numId w:val="30"/>
+        </w:numPr>
+      </w:pPr>
+      <w:r>
+        <w:t>Capa(s) clasificadora (fully connected)</w:t>
+      </w:r>
+      <w:r>
+        <w:t>: capa compuesta por un MLP con:</w:t>
+      </w:r>
+    </w:p>
+    <w:p>
+      <w:pPr>
+        <w:pStyle w:val="Prrafodelista"/>
+        <w:numPr>
+          <w:ilvl w:val="2"/>
+          <w:numId w:val="30"/>
+        </w:numPr>
+      </w:pPr>
+      <w:r>
+        <w:t>Capa(s) oculta(s) no lineal(es): función de activación relu.</w:t>
+      </w:r>
+    </w:p>
+    <w:p>
+      <w:pPr>
+        <w:pStyle w:val="Prrafodelista"/>
+        <w:numPr>
+          <w:ilvl w:val="2"/>
+          <w:numId w:val="30"/>
+        </w:numPr>
+      </w:pPr>
+      <w:r>
+        <w:t>Capa de salida (que también es la capa OUTPUT de la CNN).</w:t>
+      </w:r>
+    </w:p>
+    <w:p>
+      <w:pPr>
+        <w:pStyle w:val="Prrafodelista"/>
+        <w:numPr>
+          <w:ilvl w:val="2"/>
+          <w:numId w:val="30"/>
+        </w:numPr>
+      </w:pPr>
+      <w:r>
+        <w:t>Hiperparámetros: número de capas y número de neuronas.</w:t>
+      </w:r>
+    </w:p>
+    <w:p>
+      <w:pPr>
+        <w:pStyle w:val="Ttulo3"/>
+      </w:pPr>
+      <w:r>
+        <w:t>Aplicaciones de las CNN</w:t>
+      </w:r>
+    </w:p>
+    <w:p>
+      <w:pPr>
+        <w:pStyle w:val="Prrafodelista"/>
+        <w:numPr>
+          <w:ilvl w:val="0"/>
+          <w:numId w:val="29"/>
+        </w:numPr>
+      </w:pPr>
+      <w:r>
+        <w:t>1D CNN: texto, señales secuenciales</w:t>
+      </w:r>
+    </w:p>
+    <w:p>
+      <w:pPr>
+        <w:pStyle w:val="Prrafodelista"/>
+        <w:numPr>
+          <w:ilvl w:val="0"/>
+          <w:numId w:val="29"/>
+        </w:numPr>
+      </w:pPr>
+      <w:r>
+        <w:t>2D/3D CNN: imágenes escala de grises/color, señales en frecuencias.</w:t>
+      </w:r>
+    </w:p>
+    <w:p>
+      <w:pPr>
+        <w:pStyle w:val="Prrafodelista"/>
+        <w:numPr>
+          <w:ilvl w:val="0"/>
+          <w:numId w:val="29"/>
+        </w:numPr>
+      </w:pPr>
+      <w:r>
+        <w:t>3D CNN: vídeo, imágenes volumétricas/tomográficas.</w:t>
+      </w:r>
+    </w:p>
+    <w:p>
+      <w:pPr>
+        <w:pStyle w:val="Ttulo2"/>
+      </w:pPr>
+      <w:r>
+        <w:t>Deep Autoencoders</w:t>
       </w:r>
     </w:p>
     <w:p/>
@@ -6304,6 +6567,119 @@
     </w:lvl>
   </w:abstractNum>
   <w:abstractNum w:abstractNumId="5" w15:restartNumberingAfterBreak="0">
+    <w:nsid w:val="1D54690A"/>
+    <w:multiLevelType w:val="hybridMultilevel"/>
+    <w:tmpl w:val="D12AD19E"/>
+    <w:lvl w:ilvl="0" w:tplc="0C0A0001">
+      <w:start w:val="1"/>
+      <w:numFmt w:val="bullet"/>
+      <w:lvlText w:val=""/>
+      <w:lvlJc w:val="left"/>
+      <w:pPr>
+        <w:ind w:left="720" w:hanging="360"/>
+      </w:pPr>
+      <w:rPr>
+        <w:rFonts w:ascii="Symbol" w:hAnsi="Symbol" w:hint="default"/>
+      </w:rPr>
+    </w:lvl>
+    <w:lvl w:ilvl="1" w:tplc="0C0A0003" w:tentative="1">
+      <w:start w:val="1"/>
+      <w:numFmt w:val="bullet"/>
+      <w:lvlText w:val="o"/>
+      <w:lvlJc w:val="left"/>
+      <w:pPr>
+        <w:ind w:left="1440" w:hanging="360"/>
+      </w:pPr>
+      <w:rPr>
+        <w:rFonts w:ascii="Courier New" w:hAnsi="Courier New" w:cs="Courier New" w:hint="default"/>
+      </w:rPr>
+    </w:lvl>
+    <w:lvl w:ilvl="2" w:tplc="0C0A0005" w:tentative="1">
+      <w:start w:val="1"/>
+      <w:numFmt w:val="bullet"/>
+      <w:lvlText w:val=""/>
+      <w:lvlJc w:val="left"/>
+      <w:pPr>
+        <w:ind w:left="2160" w:hanging="360"/>
+      </w:pPr>
+      <w:rPr>
+        <w:rFonts w:ascii="Wingdings" w:hAnsi="Wingdings" w:hint="default"/>
+      </w:rPr>
+    </w:lvl>
+    <w:lvl w:ilvl="3" w:tplc="0C0A0001" w:tentative="1">
+      <w:start w:val="1"/>
+      <w:numFmt w:val="bullet"/>
+      <w:lvlText w:val=""/>
+      <w:lvlJc w:val="left"/>
+      <w:pPr>
+        <w:ind w:left="2880" w:hanging="360"/>
+      </w:pPr>
+      <w:rPr>
+        <w:rFonts w:ascii="Symbol" w:hAnsi="Symbol" w:hint="default"/>
+      </w:rPr>
+    </w:lvl>
+    <w:lvl w:ilvl="4" w:tplc="0C0A0003" w:tentative="1">
+      <w:start w:val="1"/>
+      <w:numFmt w:val="bullet"/>
+      <w:lvlText w:val="o"/>
+      <w:lvlJc w:val="left"/>
+      <w:pPr>
+        <w:ind w:left="3600" w:hanging="360"/>
+      </w:pPr>
+      <w:rPr>
+        <w:rFonts w:ascii="Courier New" w:hAnsi="Courier New" w:cs="Courier New" w:hint="default"/>
+      </w:rPr>
+    </w:lvl>
+    <w:lvl w:ilvl="5" w:tplc="0C0A0005" w:tentative="1">
+      <w:start w:val="1"/>
+      <w:numFmt w:val="bullet"/>
+      <w:lvlText w:val=""/>
+      <w:lvlJc w:val="left"/>
+      <w:pPr>
+        <w:ind w:left="4320" w:hanging="360"/>
+      </w:pPr>
+      <w:rPr>
+        <w:rFonts w:ascii="Wingdings" w:hAnsi="Wingdings" w:hint="default"/>
+      </w:rPr>
+    </w:lvl>
+    <w:lvl w:ilvl="6" w:tplc="0C0A0001" w:tentative="1">
+      <w:start w:val="1"/>
+      <w:numFmt w:val="bullet"/>
+      <w:lvlText w:val=""/>
+      <w:lvlJc w:val="left"/>
+      <w:pPr>
+        <w:ind w:left="5040" w:hanging="360"/>
+      </w:pPr>
+      <w:rPr>
+        <w:rFonts w:ascii="Symbol" w:hAnsi="Symbol" w:hint="default"/>
+      </w:rPr>
+    </w:lvl>
+    <w:lvl w:ilvl="7" w:tplc="0C0A0003" w:tentative="1">
+      <w:start w:val="1"/>
+      <w:numFmt w:val="bullet"/>
+      <w:lvlText w:val="o"/>
+      <w:lvlJc w:val="left"/>
+      <w:pPr>
+        <w:ind w:left="5760" w:hanging="360"/>
+      </w:pPr>
+      <w:rPr>
+        <w:rFonts w:ascii="Courier New" w:hAnsi="Courier New" w:cs="Courier New" w:hint="default"/>
+      </w:rPr>
+    </w:lvl>
+    <w:lvl w:ilvl="8" w:tplc="0C0A0005" w:tentative="1">
+      <w:start w:val="1"/>
+      <w:numFmt w:val="bullet"/>
+      <w:lvlText w:val=""/>
+      <w:lvlJc w:val="left"/>
+      <w:pPr>
+        <w:ind w:left="6480" w:hanging="360"/>
+      </w:pPr>
+      <w:rPr>
+        <w:rFonts w:ascii="Wingdings" w:hAnsi="Wingdings" w:hint="default"/>
+      </w:rPr>
+    </w:lvl>
+  </w:abstractNum>
+  <w:abstractNum w:abstractNumId="6" w15:restartNumberingAfterBreak="0">
     <w:nsid w:val="24CC5BD9"/>
     <w:multiLevelType w:val="hybridMultilevel"/>
     <w:tmpl w:val="B9BE3878"/>
@@ -6415,7 +6791,7 @@
       </w:rPr>
     </w:lvl>
   </w:abstractNum>
-  <w:abstractNum w:abstractNumId="6" w15:restartNumberingAfterBreak="0">
+  <w:abstractNum w:abstractNumId="7" w15:restartNumberingAfterBreak="0">
     <w:nsid w:val="279C38E0"/>
     <w:multiLevelType w:val="hybridMultilevel"/>
     <w:tmpl w:val="9392B934"/>
@@ -6501,7 +6877,7 @@
       </w:pPr>
     </w:lvl>
   </w:abstractNum>
-  <w:abstractNum w:abstractNumId="7" w15:restartNumberingAfterBreak="0">
+  <w:abstractNum w:abstractNumId="8" w15:restartNumberingAfterBreak="0">
     <w:nsid w:val="2B5A4ECA"/>
     <w:multiLevelType w:val="hybridMultilevel"/>
     <w:tmpl w:val="B86A535A"/>
@@ -6614,7 +6990,7 @@
       </w:rPr>
     </w:lvl>
   </w:abstractNum>
-  <w:abstractNum w:abstractNumId="8" w15:restartNumberingAfterBreak="0">
+  <w:abstractNum w:abstractNumId="9" w15:restartNumberingAfterBreak="0">
     <w:nsid w:val="2BA63732"/>
     <w:multiLevelType w:val="hybridMultilevel"/>
     <w:tmpl w:val="C50C1A8E"/>
@@ -6727,7 +7103,120 @@
       </w:rPr>
     </w:lvl>
   </w:abstractNum>
-  <w:abstractNum w:abstractNumId="9" w15:restartNumberingAfterBreak="0">
+  <w:abstractNum w:abstractNumId="10" w15:restartNumberingAfterBreak="0">
+    <w:nsid w:val="32552EC9"/>
+    <w:multiLevelType w:val="hybridMultilevel"/>
+    <w:tmpl w:val="1584B6AC"/>
+    <w:lvl w:ilvl="0" w:tplc="0C0A0001">
+      <w:start w:val="1"/>
+      <w:numFmt w:val="bullet"/>
+      <w:lvlText w:val=""/>
+      <w:lvlJc w:val="left"/>
+      <w:pPr>
+        <w:ind w:left="720" w:hanging="360"/>
+      </w:pPr>
+      <w:rPr>
+        <w:rFonts w:ascii="Symbol" w:hAnsi="Symbol" w:hint="default"/>
+      </w:rPr>
+    </w:lvl>
+    <w:lvl w:ilvl="1" w:tplc="0C0A0003" w:tentative="1">
+      <w:start w:val="1"/>
+      <w:numFmt w:val="bullet"/>
+      <w:lvlText w:val="o"/>
+      <w:lvlJc w:val="left"/>
+      <w:pPr>
+        <w:ind w:left="1440" w:hanging="360"/>
+      </w:pPr>
+      <w:rPr>
+        <w:rFonts w:ascii="Courier New" w:hAnsi="Courier New" w:cs="Courier New" w:hint="default"/>
+      </w:rPr>
+    </w:lvl>
+    <w:lvl w:ilvl="2" w:tplc="0C0A0005" w:tentative="1">
+      <w:start w:val="1"/>
+      <w:numFmt w:val="bullet"/>
+      <w:lvlText w:val=""/>
+      <w:lvlJc w:val="left"/>
+      <w:pPr>
+        <w:ind w:left="2160" w:hanging="360"/>
+      </w:pPr>
+      <w:rPr>
+        <w:rFonts w:ascii="Wingdings" w:hAnsi="Wingdings" w:hint="default"/>
+      </w:rPr>
+    </w:lvl>
+    <w:lvl w:ilvl="3" w:tplc="0C0A0001" w:tentative="1">
+      <w:start w:val="1"/>
+      <w:numFmt w:val="bullet"/>
+      <w:lvlText w:val=""/>
+      <w:lvlJc w:val="left"/>
+      <w:pPr>
+        <w:ind w:left="2880" w:hanging="360"/>
+      </w:pPr>
+      <w:rPr>
+        <w:rFonts w:ascii="Symbol" w:hAnsi="Symbol" w:hint="default"/>
+      </w:rPr>
+    </w:lvl>
+    <w:lvl w:ilvl="4" w:tplc="0C0A0003" w:tentative="1">
+      <w:start w:val="1"/>
+      <w:numFmt w:val="bullet"/>
+      <w:lvlText w:val="o"/>
+      <w:lvlJc w:val="left"/>
+      <w:pPr>
+        <w:ind w:left="3600" w:hanging="360"/>
+      </w:pPr>
+      <w:rPr>
+        <w:rFonts w:ascii="Courier New" w:hAnsi="Courier New" w:cs="Courier New" w:hint="default"/>
+      </w:rPr>
+    </w:lvl>
+    <w:lvl w:ilvl="5" w:tplc="0C0A0005" w:tentative="1">
+      <w:start w:val="1"/>
+      <w:numFmt w:val="bullet"/>
+      <w:lvlText w:val=""/>
+      <w:lvlJc w:val="left"/>
+      <w:pPr>
+        <w:ind w:left="4320" w:hanging="360"/>
+      </w:pPr>
+      <w:rPr>
+        <w:rFonts w:ascii="Wingdings" w:hAnsi="Wingdings" w:hint="default"/>
+      </w:rPr>
+    </w:lvl>
+    <w:lvl w:ilvl="6" w:tplc="0C0A0001" w:tentative="1">
+      <w:start w:val="1"/>
+      <w:numFmt w:val="bullet"/>
+      <w:lvlText w:val=""/>
+      <w:lvlJc w:val="left"/>
+      <w:pPr>
+        <w:ind w:left="5040" w:hanging="360"/>
+      </w:pPr>
+      <w:rPr>
+        <w:rFonts w:ascii="Symbol" w:hAnsi="Symbol" w:hint="default"/>
+      </w:rPr>
+    </w:lvl>
+    <w:lvl w:ilvl="7" w:tplc="0C0A0003" w:tentative="1">
+      <w:start w:val="1"/>
+      <w:numFmt w:val="bullet"/>
+      <w:lvlText w:val="o"/>
+      <w:lvlJc w:val="left"/>
+      <w:pPr>
+        <w:ind w:left="5760" w:hanging="360"/>
+      </w:pPr>
+      <w:rPr>
+        <w:rFonts w:ascii="Courier New" w:hAnsi="Courier New" w:cs="Courier New" w:hint="default"/>
+      </w:rPr>
+    </w:lvl>
+    <w:lvl w:ilvl="8" w:tplc="0C0A0005" w:tentative="1">
+      <w:start w:val="1"/>
+      <w:numFmt w:val="bullet"/>
+      <w:lvlText w:val=""/>
+      <w:lvlJc w:val="left"/>
+      <w:pPr>
+        <w:ind w:left="6480" w:hanging="360"/>
+      </w:pPr>
+      <w:rPr>
+        <w:rFonts w:ascii="Wingdings" w:hAnsi="Wingdings" w:hint="default"/>
+      </w:rPr>
+    </w:lvl>
+  </w:abstractNum>
+  <w:abstractNum w:abstractNumId="11" w15:restartNumberingAfterBreak="0">
     <w:nsid w:val="35C3398F"/>
     <w:multiLevelType w:val="hybridMultilevel"/>
     <w:tmpl w:val="4874FEF4"/>
@@ -6840,7 +7329,7 @@
       </w:rPr>
     </w:lvl>
   </w:abstractNum>
-  <w:abstractNum w:abstractNumId="10" w15:restartNumberingAfterBreak="0">
+  <w:abstractNum w:abstractNumId="12" w15:restartNumberingAfterBreak="0">
     <w:nsid w:val="38665381"/>
     <w:multiLevelType w:val="hybridMultilevel"/>
     <w:tmpl w:val="863AC7FA"/>
@@ -6953,7 +7442,7 @@
       </w:rPr>
     </w:lvl>
   </w:abstractNum>
-  <w:abstractNum w:abstractNumId="11" w15:restartNumberingAfterBreak="0">
+  <w:abstractNum w:abstractNumId="13" w15:restartNumberingAfterBreak="0">
     <w:nsid w:val="389A22A9"/>
     <w:multiLevelType w:val="hybridMultilevel"/>
     <w:tmpl w:val="13BA1314"/>
@@ -7066,7 +7555,7 @@
       </w:rPr>
     </w:lvl>
   </w:abstractNum>
-  <w:abstractNum w:abstractNumId="12" w15:restartNumberingAfterBreak="0">
+  <w:abstractNum w:abstractNumId="14" w15:restartNumberingAfterBreak="0">
     <w:nsid w:val="3BAC7B13"/>
     <w:multiLevelType w:val="hybridMultilevel"/>
     <w:tmpl w:val="AE965D0A"/>
@@ -7179,7 +7668,7 @@
       </w:rPr>
     </w:lvl>
   </w:abstractNum>
-  <w:abstractNum w:abstractNumId="13" w15:restartNumberingAfterBreak="0">
+  <w:abstractNum w:abstractNumId="15" w15:restartNumberingAfterBreak="0">
     <w:nsid w:val="4D5B5D01"/>
     <w:multiLevelType w:val="hybridMultilevel"/>
     <w:tmpl w:val="9190BE78"/>
@@ -7292,7 +7781,7 @@
       </w:rPr>
     </w:lvl>
   </w:abstractNum>
-  <w:abstractNum w:abstractNumId="14" w15:restartNumberingAfterBreak="0">
+  <w:abstractNum w:abstractNumId="16" w15:restartNumberingAfterBreak="0">
     <w:nsid w:val="4F8869C4"/>
     <w:multiLevelType w:val="hybridMultilevel"/>
     <w:tmpl w:val="9A7E4260"/>
@@ -7405,7 +7894,7 @@
       </w:rPr>
     </w:lvl>
   </w:abstractNum>
-  <w:abstractNum w:abstractNumId="15" w15:restartNumberingAfterBreak="0">
+  <w:abstractNum w:abstractNumId="17" w15:restartNumberingAfterBreak="0">
     <w:nsid w:val="51BA0693"/>
     <w:multiLevelType w:val="hybridMultilevel"/>
     <w:tmpl w:val="02D61ED8"/>
@@ -7518,7 +8007,7 @@
       </w:rPr>
     </w:lvl>
   </w:abstractNum>
-  <w:abstractNum w:abstractNumId="16" w15:restartNumberingAfterBreak="0">
+  <w:abstractNum w:abstractNumId="18" w15:restartNumberingAfterBreak="0">
     <w:nsid w:val="533C6C6D"/>
     <w:multiLevelType w:val="hybridMultilevel"/>
     <w:tmpl w:val="AC526A18"/>
@@ -7631,7 +8120,7 @@
       </w:rPr>
     </w:lvl>
   </w:abstractNum>
-  <w:abstractNum w:abstractNumId="17" w15:restartNumberingAfterBreak="0">
+  <w:abstractNum w:abstractNumId="19" w15:restartNumberingAfterBreak="0">
     <w:nsid w:val="58603310"/>
     <w:multiLevelType w:val="hybridMultilevel"/>
     <w:tmpl w:val="F260EE8E"/>
@@ -7717,7 +8206,7 @@
       </w:pPr>
     </w:lvl>
   </w:abstractNum>
-  <w:abstractNum w:abstractNumId="18" w15:restartNumberingAfterBreak="0">
+  <w:abstractNum w:abstractNumId="20" w15:restartNumberingAfterBreak="0">
     <w:nsid w:val="60020A80"/>
     <w:multiLevelType w:val="hybridMultilevel"/>
     <w:tmpl w:val="1E3EA2F4"/>
@@ -7830,7 +8319,7 @@
       </w:rPr>
     </w:lvl>
   </w:abstractNum>
-  <w:abstractNum w:abstractNumId="19" w15:restartNumberingAfterBreak="0">
+  <w:abstractNum w:abstractNumId="21" w15:restartNumberingAfterBreak="0">
     <w:nsid w:val="65ED788B"/>
     <w:multiLevelType w:val="hybridMultilevel"/>
     <w:tmpl w:val="85604E6E"/>
@@ -7916,7 +8405,7 @@
       </w:pPr>
     </w:lvl>
   </w:abstractNum>
-  <w:abstractNum w:abstractNumId="20" w15:restartNumberingAfterBreak="0">
+  <w:abstractNum w:abstractNumId="22" w15:restartNumberingAfterBreak="0">
     <w:nsid w:val="682B0818"/>
     <w:multiLevelType w:val="hybridMultilevel"/>
     <w:tmpl w:val="58A65068"/>
@@ -8029,7 +8518,7 @@
       </w:rPr>
     </w:lvl>
   </w:abstractNum>
-  <w:abstractNum w:abstractNumId="21" w15:restartNumberingAfterBreak="0">
+  <w:abstractNum w:abstractNumId="23" w15:restartNumberingAfterBreak="0">
     <w:nsid w:val="6E5A42C7"/>
     <w:multiLevelType w:val="hybridMultilevel"/>
     <w:tmpl w:val="41A6DCD2"/>
@@ -8115,7 +8604,7 @@
       </w:pPr>
     </w:lvl>
   </w:abstractNum>
-  <w:abstractNum w:abstractNumId="22" w15:restartNumberingAfterBreak="0">
+  <w:abstractNum w:abstractNumId="24" w15:restartNumberingAfterBreak="0">
     <w:nsid w:val="755F1445"/>
     <w:multiLevelType w:val="hybridMultilevel"/>
     <w:tmpl w:val="89F866D8"/>
@@ -8228,7 +8717,7 @@
       </w:rPr>
     </w:lvl>
   </w:abstractNum>
-  <w:abstractNum w:abstractNumId="23" w15:restartNumberingAfterBreak="0">
+  <w:abstractNum w:abstractNumId="25" w15:restartNumberingAfterBreak="0">
     <w:nsid w:val="789655AD"/>
     <w:multiLevelType w:val="hybridMultilevel"/>
     <w:tmpl w:val="F260EE8E"/>
@@ -8314,7 +8803,7 @@
       </w:pPr>
     </w:lvl>
   </w:abstractNum>
-  <w:abstractNum w:abstractNumId="24" w15:restartNumberingAfterBreak="0">
+  <w:abstractNum w:abstractNumId="26" w15:restartNumberingAfterBreak="0">
     <w:nsid w:val="7C424BD2"/>
     <w:multiLevelType w:val="hybridMultilevel"/>
     <w:tmpl w:val="1482FFF2"/>
@@ -8427,7 +8916,7 @@
       </w:rPr>
     </w:lvl>
   </w:abstractNum>
-  <w:abstractNum w:abstractNumId="25" w15:restartNumberingAfterBreak="0">
+  <w:abstractNum w:abstractNumId="27" w15:restartNumberingAfterBreak="0">
     <w:nsid w:val="7F3158E6"/>
     <w:multiLevelType w:val="hybridMultilevel"/>
     <w:tmpl w:val="5F7A415E"/>
@@ -8540,7 +9029,120 @@
       </w:rPr>
     </w:lvl>
   </w:abstractNum>
-  <w:abstractNum w:abstractNumId="26" w15:restartNumberingAfterBreak="0">
+  <w:abstractNum w:abstractNumId="28" w15:restartNumberingAfterBreak="0">
+    <w:nsid w:val="7F3B4075"/>
+    <w:multiLevelType w:val="hybridMultilevel"/>
+    <w:tmpl w:val="0E5E859C"/>
+    <w:lvl w:ilvl="0" w:tplc="0C0A0001">
+      <w:start w:val="1"/>
+      <w:numFmt w:val="bullet"/>
+      <w:lvlText w:val=""/>
+      <w:lvlJc w:val="left"/>
+      <w:pPr>
+        <w:ind w:left="720" w:hanging="360"/>
+      </w:pPr>
+      <w:rPr>
+        <w:rFonts w:ascii="Symbol" w:hAnsi="Symbol" w:hint="default"/>
+      </w:rPr>
+    </w:lvl>
+    <w:lvl w:ilvl="1" w:tplc="0C0A0003">
+      <w:start w:val="1"/>
+      <w:numFmt w:val="bullet"/>
+      <w:lvlText w:val="o"/>
+      <w:lvlJc w:val="left"/>
+      <w:pPr>
+        <w:ind w:left="1440" w:hanging="360"/>
+      </w:pPr>
+      <w:rPr>
+        <w:rFonts w:ascii="Courier New" w:hAnsi="Courier New" w:cs="Courier New" w:hint="default"/>
+      </w:rPr>
+    </w:lvl>
+    <w:lvl w:ilvl="2" w:tplc="0C0A0005">
+      <w:start w:val="1"/>
+      <w:numFmt w:val="bullet"/>
+      <w:lvlText w:val=""/>
+      <w:lvlJc w:val="left"/>
+      <w:pPr>
+        <w:ind w:left="2160" w:hanging="360"/>
+      </w:pPr>
+      <w:rPr>
+        <w:rFonts w:ascii="Wingdings" w:hAnsi="Wingdings" w:hint="default"/>
+      </w:rPr>
+    </w:lvl>
+    <w:lvl w:ilvl="3" w:tplc="0C0A0001" w:tentative="1">
+      <w:start w:val="1"/>
+      <w:numFmt w:val="bullet"/>
+      <w:lvlText w:val=""/>
+      <w:lvlJc w:val="left"/>
+      <w:pPr>
+        <w:ind w:left="2880" w:hanging="360"/>
+      </w:pPr>
+      <w:rPr>
+        <w:rFonts w:ascii="Symbol" w:hAnsi="Symbol" w:hint="default"/>
+      </w:rPr>
+    </w:lvl>
+    <w:lvl w:ilvl="4" w:tplc="0C0A0003" w:tentative="1">
+      <w:start w:val="1"/>
+      <w:numFmt w:val="bullet"/>
+      <w:lvlText w:val="o"/>
+      <w:lvlJc w:val="left"/>
+      <w:pPr>
+        <w:ind w:left="3600" w:hanging="360"/>
+      </w:pPr>
+      <w:rPr>
+        <w:rFonts w:ascii="Courier New" w:hAnsi="Courier New" w:cs="Courier New" w:hint="default"/>
+      </w:rPr>
+    </w:lvl>
+    <w:lvl w:ilvl="5" w:tplc="0C0A0005" w:tentative="1">
+      <w:start w:val="1"/>
+      <w:numFmt w:val="bullet"/>
+      <w:lvlText w:val=""/>
+      <w:lvlJc w:val="left"/>
+      <w:pPr>
+        <w:ind w:left="4320" w:hanging="360"/>
+      </w:pPr>
+      <w:rPr>
+        <w:rFonts w:ascii="Wingdings" w:hAnsi="Wingdings" w:hint="default"/>
+      </w:rPr>
+    </w:lvl>
+    <w:lvl w:ilvl="6" w:tplc="0C0A0001" w:tentative="1">
+      <w:start w:val="1"/>
+      <w:numFmt w:val="bullet"/>
+      <w:lvlText w:val=""/>
+      <w:lvlJc w:val="left"/>
+      <w:pPr>
+        <w:ind w:left="5040" w:hanging="360"/>
+      </w:pPr>
+      <w:rPr>
+        <w:rFonts w:ascii="Symbol" w:hAnsi="Symbol" w:hint="default"/>
+      </w:rPr>
+    </w:lvl>
+    <w:lvl w:ilvl="7" w:tplc="0C0A0003" w:tentative="1">
+      <w:start w:val="1"/>
+      <w:numFmt w:val="bullet"/>
+      <w:lvlText w:val="o"/>
+      <w:lvlJc w:val="left"/>
+      <w:pPr>
+        <w:ind w:left="5760" w:hanging="360"/>
+      </w:pPr>
+      <w:rPr>
+        <w:rFonts w:ascii="Courier New" w:hAnsi="Courier New" w:cs="Courier New" w:hint="default"/>
+      </w:rPr>
+    </w:lvl>
+    <w:lvl w:ilvl="8" w:tplc="0C0A0005" w:tentative="1">
+      <w:start w:val="1"/>
+      <w:numFmt w:val="bullet"/>
+      <w:lvlText w:val=""/>
+      <w:lvlJc w:val="left"/>
+      <w:pPr>
+        <w:ind w:left="6480" w:hanging="360"/>
+      </w:pPr>
+      <w:rPr>
+        <w:rFonts w:ascii="Wingdings" w:hAnsi="Wingdings" w:hint="default"/>
+      </w:rPr>
+    </w:lvl>
+  </w:abstractNum>
+  <w:abstractNum w:abstractNumId="29" w15:restartNumberingAfterBreak="0">
     <w:nsid w:val="7FB7529C"/>
     <w:multiLevelType w:val="hybridMultilevel"/>
     <w:tmpl w:val="C8E2234E"/>
@@ -8654,16 +9256,16 @@
     </w:lvl>
   </w:abstractNum>
   <w:num w:numId="1" w16cid:durableId="1200512959">
-    <w:abstractNumId w:val="18"/>
+    <w:abstractNumId w:val="20"/>
   </w:num>
   <w:num w:numId="2" w16cid:durableId="623660730">
-    <w:abstractNumId w:val="22"/>
+    <w:abstractNumId w:val="24"/>
   </w:num>
   <w:num w:numId="3" w16cid:durableId="789587855">
-    <w:abstractNumId w:val="15"/>
+    <w:abstractNumId w:val="17"/>
   </w:num>
   <w:num w:numId="4" w16cid:durableId="937832239">
-    <w:abstractNumId w:val="20"/>
+    <w:abstractNumId w:val="22"/>
   </w:num>
   <w:num w:numId="5" w16cid:durableId="276107181">
     <w:abstractNumId w:val="3"/>
@@ -8672,67 +9274,76 @@
     <w:abstractNumId w:val="2"/>
   </w:num>
   <w:num w:numId="7" w16cid:durableId="2107578632">
-    <w:abstractNumId w:val="21"/>
+    <w:abstractNumId w:val="23"/>
   </w:num>
   <w:num w:numId="8" w16cid:durableId="226886133">
+    <w:abstractNumId w:val="13"/>
+  </w:num>
+  <w:num w:numId="9" w16cid:durableId="1684936984">
+    <w:abstractNumId w:val="19"/>
+  </w:num>
+  <w:num w:numId="10" w16cid:durableId="469789829">
+    <w:abstractNumId w:val="7"/>
+  </w:num>
+  <w:num w:numId="11" w16cid:durableId="1513646174">
     <w:abstractNumId w:val="11"/>
   </w:num>
-  <w:num w:numId="9" w16cid:durableId="1684936984">
-    <w:abstractNumId w:val="17"/>
-  </w:num>
-  <w:num w:numId="10" w16cid:durableId="469789829">
+  <w:num w:numId="12" w16cid:durableId="298732270">
     <w:abstractNumId w:val="6"/>
   </w:num>
-  <w:num w:numId="11" w16cid:durableId="1513646174">
-    <w:abstractNumId w:val="9"/>
-  </w:num>
-  <w:num w:numId="12" w16cid:durableId="298732270">
-    <w:abstractNumId w:val="5"/>
-  </w:num>
   <w:num w:numId="13" w16cid:durableId="1791047640">
-    <w:abstractNumId w:val="7"/>
+    <w:abstractNumId w:val="8"/>
   </w:num>
   <w:num w:numId="14" w16cid:durableId="1349526970">
     <w:abstractNumId w:val="4"/>
   </w:num>
   <w:num w:numId="15" w16cid:durableId="1890603514">
-    <w:abstractNumId w:val="8"/>
+    <w:abstractNumId w:val="9"/>
   </w:num>
   <w:num w:numId="16" w16cid:durableId="1098256186">
+    <w:abstractNumId w:val="18"/>
+  </w:num>
+  <w:num w:numId="17" w16cid:durableId="2013029224">
     <w:abstractNumId w:val="16"/>
   </w:num>
-  <w:num w:numId="17" w16cid:durableId="2013029224">
+  <w:num w:numId="18" w16cid:durableId="1272859602">
+    <w:abstractNumId w:val="27"/>
+  </w:num>
+  <w:num w:numId="19" w16cid:durableId="251354631">
+    <w:abstractNumId w:val="26"/>
+  </w:num>
+  <w:num w:numId="20" w16cid:durableId="809444258">
     <w:abstractNumId w:val="14"/>
   </w:num>
-  <w:num w:numId="18" w16cid:durableId="1272859602">
-    <w:abstractNumId w:val="25"/>
-  </w:num>
-  <w:num w:numId="19" w16cid:durableId="251354631">
-    <w:abstractNumId w:val="24"/>
-  </w:num>
-  <w:num w:numId="20" w16cid:durableId="809444258">
-    <w:abstractNumId w:val="12"/>
-  </w:num>
   <w:num w:numId="21" w16cid:durableId="729381037">
-    <w:abstractNumId w:val="13"/>
+    <w:abstractNumId w:val="15"/>
   </w:num>
   <w:num w:numId="22" w16cid:durableId="1051347955">
-    <w:abstractNumId w:val="26"/>
+    <w:abstractNumId w:val="29"/>
   </w:num>
   <w:num w:numId="23" w16cid:durableId="629242189">
-    <w:abstractNumId w:val="23"/>
+    <w:abstractNumId w:val="25"/>
   </w:num>
   <w:num w:numId="24" w16cid:durableId="952521339">
     <w:abstractNumId w:val="0"/>
   </w:num>
   <w:num w:numId="25" w16cid:durableId="53509866">
-    <w:abstractNumId w:val="10"/>
+    <w:abstractNumId w:val="12"/>
   </w:num>
   <w:num w:numId="26" w16cid:durableId="1990549480">
     <w:abstractNumId w:val="1"/>
   </w:num>
   <w:num w:numId="27" w16cid:durableId="1376731396">
-    <w:abstractNumId w:val="19"/>
+    <w:abstractNumId w:val="21"/>
+  </w:num>
+  <w:num w:numId="28" w16cid:durableId="589044671">
+    <w:abstractNumId w:val="5"/>
+  </w:num>
+  <w:num w:numId="29" w16cid:durableId="738790164">
+    <w:abstractNumId w:val="10"/>
+  </w:num>
+  <w:num w:numId="30" w16cid:durableId="919145705">
+    <w:abstractNumId w:val="28"/>
   </w:num>
 </w:numbering>
 </file>

</xml_diff>

<commit_message>
Continuación del Tema 8
</commit_message>
<xml_diff>
--- a/Resumen Inteligencia Artificial 2.docx
+++ b/Resumen Inteligencia Artificial 2.docx
@@ -6262,10 +6262,7 @@
         </m:acc>
       </m:oMath>
       <w:r>
-        <w:t xml:space="preserve"> )</w:t>
-      </w:r>
-      <w:r>
-        <w:t xml:space="preserve"> utilizando una función </w:t>
+        <w:t xml:space="preserve"> ) utilizando una función </w:t>
       </w:r>
       <m:oMath>
         <m:acc>
@@ -6415,12 +6412,16 @@
     <w:p>
       <w:pPr>
         <w:pStyle w:val="Ttulo3"/>
+        <w:jc w:val="both"/>
       </w:pPr>
       <w:r>
         <w:t>Undercomplete Autoencoders</w:t>
       </w:r>
     </w:p>
     <w:p>
+      <w:pPr>
+        <w:jc w:val="both"/>
+      </w:pPr>
       <w:r>
         <w:t>Sirven para identificar y capturar las características más importantes en los datos usando una capa oculta menor que la capa de entrada.</w:t>
       </w:r>
@@ -6428,12 +6429,16 @@
     <w:p>
       <w:pPr>
         <w:pStyle w:val="Ttulo3"/>
+        <w:jc w:val="both"/>
       </w:pPr>
       <w:r>
         <w:t>Sparse Autoencoders</w:t>
       </w:r>
     </w:p>
     <w:p>
+      <w:pPr>
+        <w:jc w:val="both"/>
+      </w:pPr>
       <w:r>
         <w:t>La capa oculta es mayor que la entrada. Se obtienen las características más importantes, pero evita que la salida de la red copie la entrada recibida.</w:t>
       </w:r>
@@ -6441,12 +6446,16 @@
     <w:p>
       <w:pPr>
         <w:pStyle w:val="Ttulo3"/>
+        <w:jc w:val="both"/>
       </w:pPr>
       <w:r>
         <w:t>Denoising Autoencoders</w:t>
       </w:r>
     </w:p>
     <w:p>
+      <w:pPr>
+        <w:jc w:val="both"/>
+      </w:pPr>
       <w:r>
         <w:t>Añaden ruido de forma intencionada a los datos antes de ser introducidos en la red. La red aprende las características más importantes de los datos en lugar de copiarlos en su salida.</w:t>
       </w:r>
@@ -6454,12 +6463,16 @@
     <w:p>
       <w:pPr>
         <w:pStyle w:val="Ttulo3"/>
+        <w:jc w:val="both"/>
       </w:pPr>
       <w:r>
         <w:t>Contractive Autoencoders</w:t>
       </w:r>
     </w:p>
     <w:p>
+      <w:pPr>
+        <w:jc w:val="both"/>
+      </w:pPr>
       <w:r>
         <w:t>Tienen como objetivo obtener una representación robusta del aprendizaje para que sea menos sensible a las pequeñas variaciones en los datos.</w:t>
       </w:r>
@@ -6467,12 +6480,16 @@
     <w:p>
       <w:pPr>
         <w:pStyle w:val="Ttulo3"/>
+        <w:jc w:val="both"/>
       </w:pPr>
       <w:r>
         <w:t>Stacked Autoencoders</w:t>
       </w:r>
     </w:p>
     <w:p>
+      <w:pPr>
+        <w:jc w:val="both"/>
+      </w:pPr>
       <w:r>
         <w:t>Modelo Deep consistente en una red neuronal multicapa compuesta por múltiples Autoencoders. Equivalente a Deep Belief Nertwork.</w:t>
       </w:r>
@@ -6480,12 +6497,16 @@
     <w:p>
       <w:pPr>
         <w:pStyle w:val="Ttulo3"/>
+        <w:jc w:val="both"/>
       </w:pPr>
       <w:r>
         <w:t>Deep Autoencoders</w:t>
       </w:r>
     </w:p>
     <w:p>
+      <w:pPr>
+        <w:jc w:val="both"/>
+      </w:pPr>
       <w:r>
         <w:t>Dos redes neuronales simétricas y conectadas, donde una se encarga de la codificación y la otra de la decodificación.</w:t>
       </w:r>
@@ -6493,6 +6514,7 @@
     <w:p>
       <w:pPr>
         <w:pStyle w:val="Ttulo3"/>
+        <w:jc w:val="both"/>
       </w:pPr>
       <w:r>
         <w:t>Aplicaciones</w:t>
@@ -6505,6 +6527,7 @@
           <w:ilvl w:val="0"/>
           <w:numId w:val="33"/>
         </w:numPr>
+        <w:jc w:val="both"/>
       </w:pPr>
       <w:r>
         <w:t>Reducción de la dimensionalidad.</w:t>
@@ -6517,6 +6540,7 @@
           <w:ilvl w:val="0"/>
           <w:numId w:val="33"/>
         </w:numPr>
+        <w:jc w:val="both"/>
       </w:pPr>
       <w:r>
         <w:t>Motores de recomendación.</w:t>
@@ -6529,6 +6553,7 @@
           <w:ilvl w:val="0"/>
           <w:numId w:val="33"/>
         </w:numPr>
+        <w:jc w:val="both"/>
       </w:pPr>
       <w:r>
         <w:t>Extracción de características.</w:t>
@@ -6541,12 +6566,16 @@
           <w:ilvl w:val="0"/>
           <w:numId w:val="33"/>
         </w:numPr>
+        <w:jc w:val="both"/>
       </w:pPr>
       <w:r>
         <w:t>Reconocimiento de imágenes.</w:t>
       </w:r>
     </w:p>
     <w:p>
+      <w:pPr>
+        <w:jc w:val="both"/>
+      </w:pPr>
       <w:r>
         <w:br w:type="page"/>
       </w:r>
@@ -6554,10 +6583,363 @@
     <w:p>
       <w:pPr>
         <w:pStyle w:val="Ttulo1"/>
+        <w:jc w:val="both"/>
       </w:pPr>
       <w:r>
         <w:lastRenderedPageBreak/>
-        <w:t xml:space="preserve">Tema 7: </w:t>
+        <w:t xml:space="preserve">Tema </w:t>
+      </w:r>
+      <w:r>
+        <w:t>8</w:t>
+      </w:r>
+      <w:r>
+        <w:t>:</w:t>
+      </w:r>
+      <w:r>
+        <w:t xml:space="preserve"> Algoritmos Genéticos</w:t>
+      </w:r>
+    </w:p>
+    <w:p>
+      <w:pPr>
+        <w:pStyle w:val="Ttulo2"/>
+        <w:jc w:val="both"/>
+      </w:pPr>
+      <w:r>
+        <w:t>Historia</w:t>
+      </w:r>
+    </w:p>
+    <w:p>
+      <w:pPr>
+        <w:jc w:val="both"/>
+        <w:rPr>
+          <w:b/>
+          <w:bCs/>
+        </w:rPr>
+      </w:pPr>
+      <w:r>
+        <w:rPr>
+          <w:b/>
+          <w:bCs/>
+        </w:rPr>
+        <w:t>Mirar de las diapositivas</w:t>
+      </w:r>
+    </w:p>
+    <w:p>
+      <w:pPr>
+        <w:pStyle w:val="Ttulo2"/>
+        <w:jc w:val="both"/>
+      </w:pPr>
+      <w:r>
+        <w:t>¿Qué es un AG?</w:t>
+      </w:r>
+    </w:p>
+    <w:p>
+      <w:pPr>
+        <w:jc w:val="both"/>
+      </w:pPr>
+      <w:r>
+        <w:t>El proceso de optimización de un problema mediante un AG consiste en:</w:t>
+      </w:r>
+    </w:p>
+    <w:p>
+      <w:pPr>
+        <w:pStyle w:val="Prrafodelista"/>
+        <w:numPr>
+          <w:ilvl w:val="0"/>
+          <w:numId w:val="34"/>
+        </w:numPr>
+        <w:jc w:val="both"/>
+      </w:pPr>
+      <w:r>
+        <w:t>Identificar de qué parámetros depende la solución al problema.</w:t>
+      </w:r>
+    </w:p>
+    <w:p>
+      <w:pPr>
+        <w:pStyle w:val="Prrafodelista"/>
+        <w:numPr>
+          <w:ilvl w:val="0"/>
+          <w:numId w:val="34"/>
+        </w:numPr>
+        <w:jc w:val="both"/>
+      </w:pPr>
+      <w:r>
+        <w:t>Generar aleatoriamente un conjunto de soluciones potenciales a ese problema usando esos parámetros y codificadas de alguna manera.</w:t>
+      </w:r>
+    </w:p>
+    <w:p>
+      <w:pPr>
+        <w:pStyle w:val="Prrafodelista"/>
+        <w:numPr>
+          <w:ilvl w:val="0"/>
+          <w:numId w:val="34"/>
+        </w:numPr>
+        <w:jc w:val="both"/>
+      </w:pPr>
+      <w:r>
+        <w:t>Definir una métrica que permita evaluar cuantitativamente a cada solución candidata.</w:t>
+      </w:r>
+    </w:p>
+    <w:p>
+      <w:pPr>
+        <w:pStyle w:val="Prrafodelista"/>
+        <w:numPr>
+          <w:ilvl w:val="0"/>
+          <w:numId w:val="34"/>
+        </w:numPr>
+        <w:jc w:val="both"/>
+      </w:pPr>
+      <w:r>
+        <w:t>Ejercer una presión selectiva sobre cada solución de forma que se produzca una selección.</w:t>
+      </w:r>
+    </w:p>
+    <w:p>
+      <w:pPr>
+        <w:pStyle w:val="Prrafodelista"/>
+        <w:numPr>
+          <w:ilvl w:val="0"/>
+          <w:numId w:val="34"/>
+        </w:numPr>
+        <w:jc w:val="both"/>
+      </w:pPr>
+      <w:r>
+        <w:t>Crear variaciones de las soluciones usando los principios de la genética molecular.</w:t>
+      </w:r>
+    </w:p>
+    <w:p>
+      <w:pPr>
+        <w:pStyle w:val="Ttulo3"/>
+        <w:jc w:val="both"/>
+      </w:pPr>
+      <w:r>
+        <w:t>Definición</w:t>
+      </w:r>
+    </w:p>
+    <w:p>
+      <w:pPr>
+        <w:jc w:val="both"/>
+      </w:pPr>
+      <w:r>
+        <w:t>Algoritmo matemático sistemático de resolución/optimización de problemas mediante búsqueda.</w:t>
+      </w:r>
+    </w:p>
+    <w:p>
+      <w:pPr>
+        <w:jc w:val="both"/>
+      </w:pPr>
+      <w:r>
+        <w:t>Altamente paralelo.</w:t>
+      </w:r>
+    </w:p>
+    <w:p>
+      <w:pPr>
+        <w:jc w:val="both"/>
+      </w:pPr>
+      <w:r>
+        <w:t>Donde un conjunto (población) de soluciones (individuos) a un problema, codificadas en forma de secuencia (cromosoma), asociadas con una cierta función de coste (fitness) y que pueden ir cambiando mediante operadores (evolución), compiten para ver cuál satisface mejor el problema.</w:t>
+      </w:r>
+    </w:p>
+    <w:p>
+      <w:pPr>
+        <w:jc w:val="both"/>
+      </w:pPr>
+      <w:r>
+        <w:t>Aunque no necesariamente se obtiene la mejor de todas las soluciones posibles.</w:t>
+      </w:r>
+    </w:p>
+    <w:p>
+      <w:pPr>
+        <w:pStyle w:val="Ttulo3"/>
+        <w:jc w:val="both"/>
+      </w:pPr>
+      <w:r>
+        <w:t>Pseudo Código</w:t>
+      </w:r>
+    </w:p>
+    <w:p>
+      <w:pPr>
+        <w:jc w:val="both"/>
+      </w:pPr>
+      <w:r>
+        <w:t>BEGIN</w:t>
+      </w:r>
+    </w:p>
+    <w:p>
+      <w:pPr>
+        <w:pStyle w:val="Prrafodelista"/>
+        <w:numPr>
+          <w:ilvl w:val="0"/>
+          <w:numId w:val="35"/>
+        </w:numPr>
+        <w:jc w:val="both"/>
+      </w:pPr>
+      <w:r>
+        <w:t>Generar una población inicial.</w:t>
+      </w:r>
+    </w:p>
+    <w:p>
+      <w:pPr>
+        <w:pStyle w:val="Prrafodelista"/>
+        <w:numPr>
+          <w:ilvl w:val="0"/>
+          <w:numId w:val="35"/>
+        </w:numPr>
+        <w:jc w:val="both"/>
+      </w:pPr>
+      <w:r>
+        <w:t>Calcular la función de evaluación de cada individuo (fitness).</w:t>
+      </w:r>
+    </w:p>
+    <w:p>
+      <w:pPr>
+        <w:pStyle w:val="Prrafodelista"/>
+        <w:numPr>
+          <w:ilvl w:val="0"/>
+          <w:numId w:val="35"/>
+        </w:numPr>
+        <w:jc w:val="both"/>
+      </w:pPr>
+      <w:r>
+        <w:t>WHILE NOT Terminado DO</w:t>
+      </w:r>
+    </w:p>
+    <w:p>
+      <w:pPr>
+        <w:ind w:left="720" w:firstLine="696"/>
+        <w:jc w:val="both"/>
+      </w:pPr>
+      <w:r>
+        <w:t xml:space="preserve">FOR </w:t>
+      </w:r>
+      <w:r>
+        <w:t>Tamaño Población</w:t>
+      </w:r>
+      <w:r>
+        <w:t xml:space="preserve"> DO</w:t>
+      </w:r>
+    </w:p>
+    <w:p>
+      <w:pPr>
+        <w:pStyle w:val="Prrafodelista"/>
+        <w:numPr>
+          <w:ilvl w:val="3"/>
+          <w:numId w:val="35"/>
+        </w:numPr>
+        <w:jc w:val="both"/>
+      </w:pPr>
+      <w:r>
+        <w:t>Seleccionar progenitores</w:t>
+      </w:r>
+    </w:p>
+    <w:p>
+      <w:pPr>
+        <w:pStyle w:val="Prrafodelista"/>
+        <w:numPr>
+          <w:ilvl w:val="3"/>
+          <w:numId w:val="35"/>
+        </w:numPr>
+        <w:jc w:val="both"/>
+      </w:pPr>
+      <w:r>
+        <w:t>Cruzar</w:t>
+      </w:r>
+    </w:p>
+    <w:p>
+      <w:pPr>
+        <w:pStyle w:val="Prrafodelista"/>
+        <w:numPr>
+          <w:ilvl w:val="3"/>
+          <w:numId w:val="35"/>
+        </w:numPr>
+        <w:jc w:val="both"/>
+      </w:pPr>
+      <w:r>
+        <w:t>Mutar</w:t>
+      </w:r>
+    </w:p>
+    <w:p>
+      <w:pPr>
+        <w:pStyle w:val="Prrafodelista"/>
+        <w:numPr>
+          <w:ilvl w:val="3"/>
+          <w:numId w:val="35"/>
+        </w:numPr>
+        <w:jc w:val="both"/>
+      </w:pPr>
+      <w:r>
+        <w:t>Calcular nuevo fitness</w:t>
+      </w:r>
+    </w:p>
+    <w:p>
+      <w:pPr>
+        <w:pStyle w:val="Prrafodelista"/>
+        <w:numPr>
+          <w:ilvl w:val="3"/>
+          <w:numId w:val="35"/>
+        </w:numPr>
+        <w:jc w:val="both"/>
+      </w:pPr>
+      <w:r>
+        <w:t>Insertar</w:t>
+      </w:r>
+    </w:p>
+    <w:p>
+      <w:pPr>
+        <w:ind w:left="1416"/>
+        <w:jc w:val="both"/>
+      </w:pPr>
+      <w:r>
+        <w:t>END</w:t>
+      </w:r>
+    </w:p>
+    <w:p>
+      <w:pPr>
+        <w:ind w:left="1416"/>
+        <w:jc w:val="both"/>
+      </w:pPr>
+      <w:r>
+        <w:t>IF la población ha convergido THEN</w:t>
+      </w:r>
+    </w:p>
+    <w:p>
+      <w:pPr>
+        <w:ind w:left="1416"/>
+        <w:jc w:val="both"/>
+      </w:pPr>
+      <w:r>
+        <w:tab/>
+        <w:t>Terminado = TRUE</w:t>
+      </w:r>
+    </w:p>
+    <w:p>
+      <w:pPr>
+        <w:jc w:val="both"/>
+      </w:pPr>
+      <w:r>
+        <w:tab/>
+        <w:t>END</w:t>
+      </w:r>
+    </w:p>
+    <w:p>
+      <w:pPr>
+        <w:jc w:val="both"/>
+      </w:pPr>
+      <w:r>
+        <w:t>END</w:t>
+      </w:r>
+    </w:p>
+    <w:p>
+      <w:pPr>
+        <w:jc w:val="both"/>
+      </w:pPr>
+    </w:p>
+    <w:p>
+      <w:pPr>
+        <w:pStyle w:val="Ttulo2"/>
+      </w:pPr>
+      <w:r>
+        <w:lastRenderedPageBreak/>
+        <w:t>Elementos de un AG</w:t>
       </w:r>
     </w:p>
     <w:sectPr>
@@ -8613,7 +8995,7 @@
   <w:abstractNum w:abstractNumId="19" w15:restartNumberingAfterBreak="0">
     <w:nsid w:val="58603310"/>
     <w:multiLevelType w:val="hybridMultilevel"/>
-    <w:tmpl w:val="F260EE8E"/>
+    <w:tmpl w:val="B7A0E30C"/>
     <w:lvl w:ilvl="0" w:tplc="0C0A000F">
       <w:start w:val="1"/>
       <w:numFmt w:val="decimal"/>
@@ -9547,6 +9929,119 @@
     </w:lvl>
   </w:abstractNum>
   <w:abstractNum w:abstractNumId="28" w15:restartNumberingAfterBreak="0">
+    <w:nsid w:val="777D36DA"/>
+    <w:multiLevelType w:val="hybridMultilevel"/>
+    <w:tmpl w:val="2F1E0AEE"/>
+    <w:lvl w:ilvl="0" w:tplc="0C0A0001">
+      <w:start w:val="1"/>
+      <w:numFmt w:val="bullet"/>
+      <w:lvlText w:val=""/>
+      <w:lvlJc w:val="left"/>
+      <w:pPr>
+        <w:ind w:left="720" w:hanging="360"/>
+      </w:pPr>
+      <w:rPr>
+        <w:rFonts w:ascii="Symbol" w:hAnsi="Symbol" w:hint="default"/>
+      </w:rPr>
+    </w:lvl>
+    <w:lvl w:ilvl="1" w:tplc="0C0A0003" w:tentative="1">
+      <w:start w:val="1"/>
+      <w:numFmt w:val="bullet"/>
+      <w:lvlText w:val="o"/>
+      <w:lvlJc w:val="left"/>
+      <w:pPr>
+        <w:ind w:left="1440" w:hanging="360"/>
+      </w:pPr>
+      <w:rPr>
+        <w:rFonts w:ascii="Courier New" w:hAnsi="Courier New" w:cs="Courier New" w:hint="default"/>
+      </w:rPr>
+    </w:lvl>
+    <w:lvl w:ilvl="2" w:tplc="0C0A0005" w:tentative="1">
+      <w:start w:val="1"/>
+      <w:numFmt w:val="bullet"/>
+      <w:lvlText w:val=""/>
+      <w:lvlJc w:val="left"/>
+      <w:pPr>
+        <w:ind w:left="2160" w:hanging="360"/>
+      </w:pPr>
+      <w:rPr>
+        <w:rFonts w:ascii="Wingdings" w:hAnsi="Wingdings" w:hint="default"/>
+      </w:rPr>
+    </w:lvl>
+    <w:lvl w:ilvl="3" w:tplc="0C0A0001" w:tentative="1">
+      <w:start w:val="1"/>
+      <w:numFmt w:val="bullet"/>
+      <w:lvlText w:val=""/>
+      <w:lvlJc w:val="left"/>
+      <w:pPr>
+        <w:ind w:left="2880" w:hanging="360"/>
+      </w:pPr>
+      <w:rPr>
+        <w:rFonts w:ascii="Symbol" w:hAnsi="Symbol" w:hint="default"/>
+      </w:rPr>
+    </w:lvl>
+    <w:lvl w:ilvl="4" w:tplc="0C0A0003" w:tentative="1">
+      <w:start w:val="1"/>
+      <w:numFmt w:val="bullet"/>
+      <w:lvlText w:val="o"/>
+      <w:lvlJc w:val="left"/>
+      <w:pPr>
+        <w:ind w:left="3600" w:hanging="360"/>
+      </w:pPr>
+      <w:rPr>
+        <w:rFonts w:ascii="Courier New" w:hAnsi="Courier New" w:cs="Courier New" w:hint="default"/>
+      </w:rPr>
+    </w:lvl>
+    <w:lvl w:ilvl="5" w:tplc="0C0A0005" w:tentative="1">
+      <w:start w:val="1"/>
+      <w:numFmt w:val="bullet"/>
+      <w:lvlText w:val=""/>
+      <w:lvlJc w:val="left"/>
+      <w:pPr>
+        <w:ind w:left="4320" w:hanging="360"/>
+      </w:pPr>
+      <w:rPr>
+        <w:rFonts w:ascii="Wingdings" w:hAnsi="Wingdings" w:hint="default"/>
+      </w:rPr>
+    </w:lvl>
+    <w:lvl w:ilvl="6" w:tplc="0C0A0001" w:tentative="1">
+      <w:start w:val="1"/>
+      <w:numFmt w:val="bullet"/>
+      <w:lvlText w:val=""/>
+      <w:lvlJc w:val="left"/>
+      <w:pPr>
+        <w:ind w:left="5040" w:hanging="360"/>
+      </w:pPr>
+      <w:rPr>
+        <w:rFonts w:ascii="Symbol" w:hAnsi="Symbol" w:hint="default"/>
+      </w:rPr>
+    </w:lvl>
+    <w:lvl w:ilvl="7" w:tplc="0C0A0003" w:tentative="1">
+      <w:start w:val="1"/>
+      <w:numFmt w:val="bullet"/>
+      <w:lvlText w:val="o"/>
+      <w:lvlJc w:val="left"/>
+      <w:pPr>
+        <w:ind w:left="5760" w:hanging="360"/>
+      </w:pPr>
+      <w:rPr>
+        <w:rFonts w:ascii="Courier New" w:hAnsi="Courier New" w:cs="Courier New" w:hint="default"/>
+      </w:rPr>
+    </w:lvl>
+    <w:lvl w:ilvl="8" w:tplc="0C0A0005" w:tentative="1">
+      <w:start w:val="1"/>
+      <w:numFmt w:val="bullet"/>
+      <w:lvlText w:val=""/>
+      <w:lvlJc w:val="left"/>
+      <w:pPr>
+        <w:ind w:left="6480" w:hanging="360"/>
+      </w:pPr>
+      <w:rPr>
+        <w:rFonts w:ascii="Wingdings" w:hAnsi="Wingdings" w:hint="default"/>
+      </w:rPr>
+    </w:lvl>
+  </w:abstractNum>
+  <w:abstractNum w:abstractNumId="29" w15:restartNumberingAfterBreak="0">
     <w:nsid w:val="789655AD"/>
     <w:multiLevelType w:val="hybridMultilevel"/>
     <w:tmpl w:val="F260EE8E"/>
@@ -9632,7 +10127,93 @@
       </w:pPr>
     </w:lvl>
   </w:abstractNum>
-  <w:abstractNum w:abstractNumId="29" w15:restartNumberingAfterBreak="0">
+  <w:abstractNum w:abstractNumId="30" w15:restartNumberingAfterBreak="0">
+    <w:nsid w:val="7B913A63"/>
+    <w:multiLevelType w:val="hybridMultilevel"/>
+    <w:tmpl w:val="E1786E36"/>
+    <w:lvl w:ilvl="0" w:tplc="FFFFFFFF">
+      <w:start w:val="1"/>
+      <w:numFmt w:val="decimal"/>
+      <w:lvlText w:val="%1."/>
+      <w:lvlJc w:val="left"/>
+      <w:pPr>
+        <w:ind w:left="720" w:hanging="360"/>
+      </w:pPr>
+    </w:lvl>
+    <w:lvl w:ilvl="1" w:tplc="FFFFFFFF">
+      <w:start w:val="1"/>
+      <w:numFmt w:val="lowerLetter"/>
+      <w:lvlText w:val="%2."/>
+      <w:lvlJc w:val="left"/>
+      <w:pPr>
+        <w:ind w:left="1440" w:hanging="360"/>
+      </w:pPr>
+    </w:lvl>
+    <w:lvl w:ilvl="2" w:tplc="0C0A000F">
+      <w:start w:val="1"/>
+      <w:numFmt w:val="decimal"/>
+      <w:lvlText w:val="%3."/>
+      <w:lvlJc w:val="left"/>
+      <w:pPr>
+        <w:ind w:left="720" w:hanging="360"/>
+      </w:pPr>
+    </w:lvl>
+    <w:lvl w:ilvl="3" w:tplc="FFFFFFFF">
+      <w:start w:val="1"/>
+      <w:numFmt w:val="decimal"/>
+      <w:lvlText w:val="%4."/>
+      <w:lvlJc w:val="left"/>
+      <w:pPr>
+        <w:ind w:left="2880" w:hanging="360"/>
+      </w:pPr>
+    </w:lvl>
+    <w:lvl w:ilvl="4" w:tplc="FFFFFFFF" w:tentative="1">
+      <w:start w:val="1"/>
+      <w:numFmt w:val="lowerLetter"/>
+      <w:lvlText w:val="%5."/>
+      <w:lvlJc w:val="left"/>
+      <w:pPr>
+        <w:ind w:left="3600" w:hanging="360"/>
+      </w:pPr>
+    </w:lvl>
+    <w:lvl w:ilvl="5" w:tplc="FFFFFFFF" w:tentative="1">
+      <w:start w:val="1"/>
+      <w:numFmt w:val="lowerRoman"/>
+      <w:lvlText w:val="%6."/>
+      <w:lvlJc w:val="right"/>
+      <w:pPr>
+        <w:ind w:left="4320" w:hanging="180"/>
+      </w:pPr>
+    </w:lvl>
+    <w:lvl w:ilvl="6" w:tplc="FFFFFFFF" w:tentative="1">
+      <w:start w:val="1"/>
+      <w:numFmt w:val="decimal"/>
+      <w:lvlText w:val="%7."/>
+      <w:lvlJc w:val="left"/>
+      <w:pPr>
+        <w:ind w:left="5040" w:hanging="360"/>
+      </w:pPr>
+    </w:lvl>
+    <w:lvl w:ilvl="7" w:tplc="FFFFFFFF" w:tentative="1">
+      <w:start w:val="1"/>
+      <w:numFmt w:val="lowerLetter"/>
+      <w:lvlText w:val="%8."/>
+      <w:lvlJc w:val="left"/>
+      <w:pPr>
+        <w:ind w:left="5760" w:hanging="360"/>
+      </w:pPr>
+    </w:lvl>
+    <w:lvl w:ilvl="8" w:tplc="FFFFFFFF" w:tentative="1">
+      <w:start w:val="1"/>
+      <w:numFmt w:val="lowerRoman"/>
+      <w:lvlText w:val="%9."/>
+      <w:lvlJc w:val="right"/>
+      <w:pPr>
+        <w:ind w:left="6480" w:hanging="180"/>
+      </w:pPr>
+    </w:lvl>
+  </w:abstractNum>
+  <w:abstractNum w:abstractNumId="31" w15:restartNumberingAfterBreak="0">
     <w:nsid w:val="7C424BD2"/>
     <w:multiLevelType w:val="hybridMultilevel"/>
     <w:tmpl w:val="1482FFF2"/>
@@ -9745,7 +10326,7 @@
       </w:rPr>
     </w:lvl>
   </w:abstractNum>
-  <w:abstractNum w:abstractNumId="30" w15:restartNumberingAfterBreak="0">
+  <w:abstractNum w:abstractNumId="32" w15:restartNumberingAfterBreak="0">
     <w:nsid w:val="7F3158E6"/>
     <w:multiLevelType w:val="hybridMultilevel"/>
     <w:tmpl w:val="5F7A415E"/>
@@ -9858,7 +10439,7 @@
       </w:rPr>
     </w:lvl>
   </w:abstractNum>
-  <w:abstractNum w:abstractNumId="31" w15:restartNumberingAfterBreak="0">
+  <w:abstractNum w:abstractNumId="33" w15:restartNumberingAfterBreak="0">
     <w:nsid w:val="7F3B4075"/>
     <w:multiLevelType w:val="hybridMultilevel"/>
     <w:tmpl w:val="0E5E859C"/>
@@ -9971,7 +10552,7 @@
       </w:rPr>
     </w:lvl>
   </w:abstractNum>
-  <w:abstractNum w:abstractNumId="32" w15:restartNumberingAfterBreak="0">
+  <w:abstractNum w:abstractNumId="34" w15:restartNumberingAfterBreak="0">
     <w:nsid w:val="7FB7529C"/>
     <w:multiLevelType w:val="hybridMultilevel"/>
     <w:tmpl w:val="C8E2234E"/>
@@ -10136,10 +10717,10 @@
     <w:abstractNumId w:val="16"/>
   </w:num>
   <w:num w:numId="18" w16cid:durableId="1272859602">
-    <w:abstractNumId w:val="30"/>
+    <w:abstractNumId w:val="32"/>
   </w:num>
   <w:num w:numId="19" w16cid:durableId="251354631">
-    <w:abstractNumId w:val="29"/>
+    <w:abstractNumId w:val="31"/>
   </w:num>
   <w:num w:numId="20" w16cid:durableId="809444258">
     <w:abstractNumId w:val="14"/>
@@ -10148,10 +10729,10 @@
     <w:abstractNumId w:val="15"/>
   </w:num>
   <w:num w:numId="22" w16cid:durableId="1051347955">
-    <w:abstractNumId w:val="32"/>
+    <w:abstractNumId w:val="34"/>
   </w:num>
   <w:num w:numId="23" w16cid:durableId="629242189">
-    <w:abstractNumId w:val="28"/>
+    <w:abstractNumId w:val="29"/>
   </w:num>
   <w:num w:numId="24" w16cid:durableId="952521339">
     <w:abstractNumId w:val="0"/>
@@ -10172,7 +10753,7 @@
     <w:abstractNumId w:val="10"/>
   </w:num>
   <w:num w:numId="30" w16cid:durableId="919145705">
-    <w:abstractNumId w:val="31"/>
+    <w:abstractNumId w:val="33"/>
   </w:num>
   <w:num w:numId="31" w16cid:durableId="218252635">
     <w:abstractNumId w:val="26"/>
@@ -10182,6 +10763,12 @@
   </w:num>
   <w:num w:numId="33" w16cid:durableId="412121862">
     <w:abstractNumId w:val="20"/>
+  </w:num>
+  <w:num w:numId="34" w16cid:durableId="1293680749">
+    <w:abstractNumId w:val="28"/>
+  </w:num>
+  <w:num w:numId="35" w16cid:durableId="434249689">
+    <w:abstractNumId w:val="30"/>
   </w:num>
 </w:numbering>
 </file>

</xml_diff>